<commit_message>
add stats, meta analysis
</commit_message>
<xml_diff>
--- a/manu/manu-v1.docx
+++ b/manu/manu-v1.docx
@@ -8,10 +8,39 @@
       </w:r>
     </w:p>
     <w:p>
+      <w:pPr>
+        <w:pStyle w:val="Heading1"/>
+      </w:pPr>
       <w:r>
         <w:t>Intro</w:t>
       </w:r>
     </w:p>
+    <w:p>
+      <w:r>
+        <w:t xml:space="preserve">The water retention curve is the relationship between the soil water content and the soil water potential. The curve can be used to predict the soil water storage and water supply to plants. </w:t>
+      </w:r>
+    </w:p>
+    <w:p/>
+    <w:p>
+      <w:r>
+        <w:t xml:space="preserve">Potential vs water content. Capillary binding of water at potentials close to 0. As potentials become more and more negative water is bound in small pores (adhesive and osmotic binding). </w:t>
+      </w:r>
+    </w:p>
+    <w:p/>
+    <w:p>
+      <w:r>
+        <w:t xml:space="preserve">Van </w:t>
+      </w:r>
+      <w:proofErr w:type="spellStart"/>
+      <w:r>
+        <w:t>Genuchten</w:t>
+      </w:r>
+      <w:proofErr w:type="spellEnd"/>
+      <w:r>
+        <w:t xml:space="preserve"> very common</w:t>
+      </w:r>
+    </w:p>
+    <w:p/>
     <w:p>
       <w:pPr>
         <w:pStyle w:val="Heading1"/>
@@ -53,7 +82,13 @@
         <w:rPr>
           <w:szCs w:val="24"/>
         </w:rPr>
-        <w:t>Three research sites were used for this study (</w:t>
+        <w:t>Four experiments</w:t>
+      </w:r>
+      <w:r>
+        <w:rPr>
+          <w:szCs w:val="24"/>
+        </w:rPr>
+        <w:t xml:space="preserve"> were used for this study (</w:t>
       </w:r>
       <w:r>
         <w:rPr>
@@ -67,166 +102,84 @@
         <w:rPr>
           <w:szCs w:val="24"/>
         </w:rPr>
-        <w:t>). The West and East sites were grain production fields on commercial farms, and only one phase of the maize</w:t>
-      </w:r>
-      <w:r>
-        <w:rPr>
-          <w:szCs w:val="24"/>
-        </w:rPr>
-        <w:t>/</w:t>
-      </w:r>
-      <w:r>
-        <w:rPr>
-          <w:szCs w:val="24"/>
-        </w:rPr>
-        <w:t xml:space="preserve">soybean rotation was present each year. The Central site </w:t>
-      </w:r>
-      <w:r>
-        <w:rPr>
-          <w:szCs w:val="24"/>
-        </w:rPr>
-        <w:t>was a</w:t>
-      </w:r>
-      <w:r>
-        <w:rPr>
-          <w:szCs w:val="24"/>
-        </w:rPr>
-        <w:t xml:space="preserve"> large </w:t>
-      </w:r>
-      <w:r>
-        <w:rPr>
-          <w:szCs w:val="24"/>
-        </w:rPr>
-        <w:t xml:space="preserve">research </w:t>
-      </w:r>
-      <w:r>
-        <w:rPr>
-          <w:szCs w:val="24"/>
-        </w:rPr>
-        <w:t>study managed by the United States Department of Agriculture</w:t>
-      </w:r>
-      <w:r>
-        <w:rPr>
-          <w:szCs w:val="24"/>
-        </w:rPr>
-        <w:t xml:space="preserve"> (</w:t>
-      </w:r>
-      <w:proofErr w:type="spellStart"/>
-      <w:r>
-        <w:rPr>
-          <w:szCs w:val="24"/>
-        </w:rPr>
-        <w:t>Kaspar</w:t>
-      </w:r>
-      <w:proofErr w:type="spellEnd"/>
-      <w:r>
-        <w:rPr>
-          <w:szCs w:val="24"/>
-        </w:rPr>
-        <w:t xml:space="preserve"> et al., 2007, 2012)</w:t>
-      </w:r>
-      <w:r>
-        <w:rPr>
-          <w:szCs w:val="24"/>
-        </w:rPr>
-        <w:t xml:space="preserve">. The study included </w:t>
-      </w:r>
-      <w:r>
-        <w:rPr>
-          <w:szCs w:val="24"/>
-        </w:rPr>
-        <w:t>both a grain-</w:t>
-      </w:r>
-      <w:r>
-        <w:rPr>
-          <w:szCs w:val="24"/>
-        </w:rPr>
-        <w:t xml:space="preserve"> and silage-based</w:t>
-      </w:r>
-      <w:r>
-        <w:rPr>
-          <w:szCs w:val="24"/>
-        </w:rPr>
-        <w:t xml:space="preserve"> maize</w:t>
-      </w:r>
-      <w:r>
-        <w:rPr>
-          <w:szCs w:val="24"/>
-        </w:rPr>
-        <w:t>/</w:t>
-      </w:r>
-      <w:r>
-        <w:rPr>
-          <w:szCs w:val="24"/>
-        </w:rPr>
-        <w:t xml:space="preserve">soybean rotation. In the silage rotation, the maize phase was harvested for silage at the milk stage (R3; </w:t>
-      </w:r>
-      <w:r>
-        <w:rPr>
-          <w:noProof/>
-          <w:szCs w:val="24"/>
-        </w:rPr>
-        <w:t>Abendroth et al., 2011)</w:t>
-      </w:r>
-      <w:r>
-        <w:rPr>
-          <w:szCs w:val="24"/>
-        </w:rPr>
-        <w:t xml:space="preserve">. </w:t>
-      </w:r>
-      <w:r>
-        <w:rPr>
-          <w:szCs w:val="24"/>
-        </w:rPr>
-        <w:t>B</w:t>
-      </w:r>
-      <w:r>
-        <w:rPr>
-          <w:szCs w:val="24"/>
-        </w:rPr>
-        <w:t xml:space="preserve">oth </w:t>
-      </w:r>
-      <w:r>
-        <w:rPr>
-          <w:szCs w:val="24"/>
-        </w:rPr>
-        <w:t>the maize and soybean phases</w:t>
-      </w:r>
-      <w:r>
-        <w:rPr>
-          <w:szCs w:val="24"/>
-        </w:rPr>
-        <w:t xml:space="preserve"> of the rotations </w:t>
-      </w:r>
-      <w:r>
-        <w:rPr>
-          <w:szCs w:val="24"/>
-        </w:rPr>
-        <w:t>were</w:t>
-      </w:r>
-      <w:r>
-        <w:rPr>
-          <w:szCs w:val="24"/>
-        </w:rPr>
-        <w:t xml:space="preserve"> present each year, but </w:t>
-      </w:r>
-      <w:r>
-        <w:rPr>
-          <w:szCs w:val="24"/>
-        </w:rPr>
-        <w:t>i</w:t>
-      </w:r>
-      <w:r>
-        <w:rPr>
-          <w:szCs w:val="24"/>
-        </w:rPr>
-        <w:t>n the present study only the soybean phase was sampled</w:t>
-      </w:r>
-      <w:r>
-        <w:rPr>
-          <w:szCs w:val="24"/>
-        </w:rPr>
-        <w:t xml:space="preserve"> due to time constraints. </w:t>
+        <w:t xml:space="preserve">). </w:t>
+      </w:r>
+      <w:r>
+        <w:rPr>
+          <w:szCs w:val="24"/>
+        </w:rPr>
+        <w:t>Each experiment</w:t>
+      </w:r>
+      <w:r>
+        <w:rPr>
+          <w:szCs w:val="24"/>
+        </w:rPr>
+        <w:t xml:space="preserve"> consisted of two treatments that had been in place for at least 10 years: (1) a maize/soybean rotation (either grain- or silage-based) with a winter rye cover crop planted </w:t>
+      </w:r>
+      <w:r>
+        <w:rPr>
+          <w:szCs w:val="24"/>
+        </w:rPr>
+        <w:t xml:space="preserve">yearly </w:t>
+      </w:r>
+      <w:r>
+        <w:rPr>
+          <w:szCs w:val="24"/>
+        </w:rPr>
+        <w:t>in the fall following cash crop harvest and terminated in the spring, and (2) the same rotation without a cover crop. Every trial was arranged in a randomized complete block design with four (West</w:t>
+      </w:r>
+      <w:r>
+        <w:rPr>
+          <w:szCs w:val="24"/>
+        </w:rPr>
+        <w:t xml:space="preserve"> and </w:t>
+      </w:r>
+      <w:r>
+        <w:rPr>
+          <w:szCs w:val="24"/>
+        </w:rPr>
+        <w:t xml:space="preserve">East) or five (Central) replicates. The plots within each trial were managed identically save for the planting of the cover crop in the fall. The exact herbicide and nutrient programs varied by site, reflective of their </w:t>
+      </w:r>
+      <w:proofErr w:type="gramStart"/>
+      <w:r>
+        <w:rPr>
+          <w:szCs w:val="24"/>
+        </w:rPr>
+        <w:t>particular managers</w:t>
+      </w:r>
+      <w:proofErr w:type="gramEnd"/>
+      <w:r>
+        <w:rPr>
+          <w:szCs w:val="24"/>
+        </w:rPr>
+        <w:t xml:space="preserve"> and contexts (</w:t>
+      </w:r>
+      <w:r>
+        <w:rPr>
+          <w:b/>
+          <w:bCs/>
+          <w:szCs w:val="24"/>
+        </w:rPr>
+        <w:t>supplementary material</w:t>
+      </w:r>
+      <w:r>
+        <w:rPr>
+          <w:szCs w:val="24"/>
+        </w:rPr>
+        <w:t xml:space="preserve">). More detailed accounts of agronomic management at the Central site have been published elsewhere </w:t>
+      </w:r>
+      <w:r>
+        <w:rPr>
+          <w:noProof/>
+          <w:szCs w:val="24"/>
+        </w:rPr>
+        <w:t>(Moore et al., 2014)</w:t>
+      </w:r>
+      <w:r>
+        <w:rPr>
+          <w:szCs w:val="24"/>
+        </w:rPr>
+        <w:t>.</w:t>
       </w:r>
       <w:r>
         <w:rPr>
@@ -234,7 +187,1961 @@
         </w:rPr>
         <w:t xml:space="preserve"> </w:t>
       </w:r>
+      <w:r>
+        <w:rPr>
+          <w:szCs w:val="24"/>
+        </w:rPr>
+        <w:t>All sites had sub-surface tile drainage and were managed without tillage since initiation of the trials.</w:t>
+      </w:r>
     </w:p>
+    <w:tbl>
+      <w:tblPr>
+        <w:tblW w:w="8860" w:type="dxa"/>
+        <w:tblLayout w:type="fixed"/>
+        <w:tblLook w:val="04A0" w:firstRow="1" w:lastRow="0" w:firstColumn="1" w:lastColumn="0" w:noHBand="0" w:noVBand="1"/>
+      </w:tblPr>
+      <w:tblGrid>
+        <w:gridCol w:w="1170"/>
+        <w:gridCol w:w="900"/>
+        <w:gridCol w:w="720"/>
+        <w:gridCol w:w="810"/>
+        <w:gridCol w:w="990"/>
+        <w:gridCol w:w="900"/>
+        <w:gridCol w:w="630"/>
+        <w:gridCol w:w="630"/>
+        <w:gridCol w:w="990"/>
+        <w:gridCol w:w="1120"/>
+      </w:tblGrid>
+      <w:tr>
+        <w:trPr>
+          <w:trHeight w:val="303"/>
+        </w:trPr>
+        <w:tc>
+          <w:tcPr>
+            <w:tcW w:w="1170" w:type="dxa"/>
+            <w:vMerge w:val="restart"/>
+            <w:tcBorders>
+              <w:top w:val="single" w:sz="4" w:space="0" w:color="auto"/>
+            </w:tcBorders>
+            <w:shd w:val="clear" w:color="auto" w:fill="auto"/>
+            <w:vAlign w:val="center"/>
+          </w:tcPr>
+          <w:p>
+            <w:pPr>
+              <w:spacing w:after="0"/>
+              <w:jc w:val="center"/>
+              <w:rPr>
+                <w:b/>
+                <w:sz w:val="20"/>
+                <w:szCs w:val="20"/>
+              </w:rPr>
+            </w:pPr>
+            <w:r>
+              <w:rPr>
+                <w:b/>
+                <w:sz w:val="20"/>
+                <w:szCs w:val="20"/>
+              </w:rPr>
+              <w:t>Longitude Latitude</w:t>
+            </w:r>
+          </w:p>
+        </w:tc>
+        <w:tc>
+          <w:tcPr>
+            <w:tcW w:w="900" w:type="dxa"/>
+            <w:vMerge w:val="restart"/>
+            <w:tcBorders>
+              <w:top w:val="single" w:sz="4" w:space="0" w:color="auto"/>
+            </w:tcBorders>
+            <w:shd w:val="clear" w:color="auto" w:fill="auto"/>
+            <w:vAlign w:val="center"/>
+          </w:tcPr>
+          <w:p>
+            <w:pPr>
+              <w:spacing w:after="0"/>
+              <w:jc w:val="center"/>
+              <w:rPr>
+                <w:b/>
+                <w:sz w:val="20"/>
+                <w:szCs w:val="20"/>
+              </w:rPr>
+            </w:pPr>
+            <w:r>
+              <w:rPr>
+                <w:b/>
+                <w:sz w:val="20"/>
+                <w:szCs w:val="20"/>
+              </w:rPr>
+              <w:t>Year Started</w:t>
+            </w:r>
+          </w:p>
+        </w:tc>
+        <w:tc>
+          <w:tcPr>
+            <w:tcW w:w="720" w:type="dxa"/>
+            <w:vMerge w:val="restart"/>
+            <w:tcBorders>
+              <w:top w:val="single" w:sz="4" w:space="0" w:color="auto"/>
+            </w:tcBorders>
+            <w:shd w:val="clear" w:color="auto" w:fill="auto"/>
+            <w:vAlign w:val="center"/>
+          </w:tcPr>
+          <w:p>
+            <w:pPr>
+              <w:spacing w:after="0"/>
+              <w:jc w:val="center"/>
+              <w:rPr>
+                <w:b/>
+                <w:sz w:val="20"/>
+                <w:szCs w:val="20"/>
+              </w:rPr>
+            </w:pPr>
+            <w:r>
+              <w:rPr>
+                <w:b/>
+                <w:sz w:val="20"/>
+                <w:szCs w:val="20"/>
+              </w:rPr>
+              <w:t># of Reps.</w:t>
+            </w:r>
+          </w:p>
+        </w:tc>
+        <w:tc>
+          <w:tcPr>
+            <w:tcW w:w="810" w:type="dxa"/>
+            <w:vMerge w:val="restart"/>
+            <w:tcBorders>
+              <w:top w:val="single" w:sz="4" w:space="0" w:color="auto"/>
+            </w:tcBorders>
+            <w:shd w:val="clear" w:color="auto" w:fill="auto"/>
+            <w:vAlign w:val="center"/>
+          </w:tcPr>
+          <w:p>
+            <w:pPr>
+              <w:spacing w:after="0"/>
+              <w:jc w:val="center"/>
+              <w:rPr>
+                <w:b/>
+                <w:sz w:val="20"/>
+                <w:szCs w:val="20"/>
+              </w:rPr>
+            </w:pPr>
+            <w:r>
+              <w:rPr>
+                <w:b/>
+                <w:sz w:val="20"/>
+                <w:szCs w:val="20"/>
+              </w:rPr>
+              <w:t>Plot Size</w:t>
+            </w:r>
+          </w:p>
+        </w:tc>
+        <w:tc>
+          <w:tcPr>
+            <w:tcW w:w="1890" w:type="dxa"/>
+            <w:gridSpan w:val="2"/>
+            <w:tcBorders>
+              <w:top w:val="single" w:sz="4" w:space="0" w:color="auto"/>
+              <w:bottom w:val="single" w:sz="4" w:space="0" w:color="auto"/>
+            </w:tcBorders>
+            <w:shd w:val="clear" w:color="auto" w:fill="auto"/>
+            <w:vAlign w:val="center"/>
+          </w:tcPr>
+          <w:p>
+            <w:pPr>
+              <w:spacing w:after="0"/>
+              <w:jc w:val="center"/>
+              <w:rPr>
+                <w:b/>
+                <w:sz w:val="20"/>
+                <w:szCs w:val="20"/>
+              </w:rPr>
+            </w:pPr>
+            <w:r>
+              <w:rPr>
+                <w:b/>
+                <w:sz w:val="20"/>
+                <w:szCs w:val="20"/>
+              </w:rPr>
+              <w:t>30-year Annual Mean</w:t>
+            </w:r>
+          </w:p>
+        </w:tc>
+        <w:tc>
+          <w:tcPr>
+            <w:tcW w:w="1260" w:type="dxa"/>
+            <w:gridSpan w:val="2"/>
+            <w:tcBorders>
+              <w:top w:val="single" w:sz="4" w:space="0" w:color="auto"/>
+              <w:bottom w:val="single" w:sz="4" w:space="0" w:color="auto"/>
+            </w:tcBorders>
+            <w:shd w:val="clear" w:color="auto" w:fill="auto"/>
+            <w:vAlign w:val="center"/>
+          </w:tcPr>
+          <w:p>
+            <w:pPr>
+              <w:spacing w:after="0"/>
+              <w:jc w:val="center"/>
+              <w:rPr>
+                <w:b/>
+                <w:sz w:val="20"/>
+                <w:szCs w:val="20"/>
+              </w:rPr>
+            </w:pPr>
+            <w:r>
+              <w:rPr>
+                <w:b/>
+                <w:sz w:val="20"/>
+                <w:szCs w:val="20"/>
+              </w:rPr>
+              <w:t xml:space="preserve">Mean Cover Crop Biomass (Mg </w:t>
+            </w:r>
+            <w:proofErr w:type="gramStart"/>
+            <w:r>
+              <w:rPr>
+                <w:b/>
+                <w:sz w:val="20"/>
+                <w:szCs w:val="20"/>
+              </w:rPr>
+              <w:t>ha</w:t>
+            </w:r>
+            <w:r>
+              <w:rPr>
+                <w:b/>
+                <w:sz w:val="20"/>
+                <w:szCs w:val="20"/>
+                <w:vertAlign w:val="superscript"/>
+              </w:rPr>
+              <w:t>-1</w:t>
+            </w:r>
+            <w:proofErr w:type="gramEnd"/>
+            <w:r>
+              <w:rPr>
+                <w:b/>
+                <w:sz w:val="20"/>
+                <w:szCs w:val="20"/>
+              </w:rPr>
+              <w:t>)</w:t>
+            </w:r>
+          </w:p>
+        </w:tc>
+        <w:tc>
+          <w:tcPr>
+            <w:tcW w:w="990" w:type="dxa"/>
+            <w:vMerge w:val="restart"/>
+            <w:tcBorders>
+              <w:top w:val="single" w:sz="4" w:space="0" w:color="auto"/>
+            </w:tcBorders>
+            <w:shd w:val="clear" w:color="auto" w:fill="auto"/>
+            <w:vAlign w:val="center"/>
+          </w:tcPr>
+          <w:p>
+            <w:pPr>
+              <w:spacing w:after="0"/>
+              <w:jc w:val="center"/>
+              <w:rPr>
+                <w:b/>
+                <w:sz w:val="20"/>
+                <w:szCs w:val="20"/>
+              </w:rPr>
+            </w:pPr>
+            <w:r>
+              <w:rPr>
+                <w:b/>
+                <w:sz w:val="20"/>
+                <w:szCs w:val="20"/>
+              </w:rPr>
+              <w:t>2018 Crop</w:t>
+            </w:r>
+          </w:p>
+        </w:tc>
+        <w:tc>
+          <w:tcPr>
+            <w:tcW w:w="1120" w:type="dxa"/>
+            <w:vMerge w:val="restart"/>
+            <w:tcBorders>
+              <w:top w:val="single" w:sz="4" w:space="0" w:color="auto"/>
+            </w:tcBorders>
+            <w:shd w:val="clear" w:color="auto" w:fill="auto"/>
+            <w:vAlign w:val="center"/>
+          </w:tcPr>
+          <w:p>
+            <w:pPr>
+              <w:spacing w:after="0"/>
+              <w:jc w:val="center"/>
+              <w:rPr>
+                <w:b/>
+                <w:sz w:val="20"/>
+                <w:szCs w:val="20"/>
+              </w:rPr>
+            </w:pPr>
+            <w:r>
+              <w:rPr>
+                <w:b/>
+                <w:sz w:val="20"/>
+                <w:szCs w:val="20"/>
+              </w:rPr>
+              <w:t>2019 Sampling Date</w:t>
+            </w:r>
+          </w:p>
+        </w:tc>
+      </w:tr>
+      <w:tr>
+        <w:trPr>
+          <w:trHeight w:val="303"/>
+        </w:trPr>
+        <w:tc>
+          <w:tcPr>
+            <w:tcW w:w="1170" w:type="dxa"/>
+            <w:vMerge/>
+            <w:tcBorders>
+              <w:bottom w:val="single" w:sz="4" w:space="0" w:color="auto"/>
+            </w:tcBorders>
+            <w:shd w:val="clear" w:color="auto" w:fill="auto"/>
+            <w:vAlign w:val="center"/>
+          </w:tcPr>
+          <w:p>
+            <w:pPr>
+              <w:spacing w:after="0"/>
+              <w:jc w:val="center"/>
+              <w:rPr>
+                <w:sz w:val="20"/>
+                <w:szCs w:val="20"/>
+              </w:rPr>
+            </w:pPr>
+          </w:p>
+        </w:tc>
+        <w:tc>
+          <w:tcPr>
+            <w:tcW w:w="900" w:type="dxa"/>
+            <w:vMerge/>
+            <w:tcBorders>
+              <w:bottom w:val="single" w:sz="4" w:space="0" w:color="auto"/>
+            </w:tcBorders>
+            <w:shd w:val="clear" w:color="auto" w:fill="auto"/>
+            <w:vAlign w:val="center"/>
+          </w:tcPr>
+          <w:p>
+            <w:pPr>
+              <w:spacing w:after="0"/>
+              <w:jc w:val="center"/>
+              <w:rPr>
+                <w:sz w:val="20"/>
+                <w:szCs w:val="20"/>
+              </w:rPr>
+            </w:pPr>
+          </w:p>
+        </w:tc>
+        <w:tc>
+          <w:tcPr>
+            <w:tcW w:w="720" w:type="dxa"/>
+            <w:vMerge/>
+            <w:tcBorders>
+              <w:bottom w:val="single" w:sz="4" w:space="0" w:color="auto"/>
+            </w:tcBorders>
+            <w:shd w:val="clear" w:color="auto" w:fill="auto"/>
+            <w:vAlign w:val="center"/>
+          </w:tcPr>
+          <w:p>
+            <w:pPr>
+              <w:spacing w:after="0"/>
+              <w:jc w:val="center"/>
+              <w:rPr>
+                <w:sz w:val="20"/>
+                <w:szCs w:val="20"/>
+              </w:rPr>
+            </w:pPr>
+          </w:p>
+        </w:tc>
+        <w:tc>
+          <w:tcPr>
+            <w:tcW w:w="810" w:type="dxa"/>
+            <w:vMerge/>
+            <w:tcBorders>
+              <w:bottom w:val="single" w:sz="4" w:space="0" w:color="auto"/>
+            </w:tcBorders>
+            <w:shd w:val="clear" w:color="auto" w:fill="auto"/>
+            <w:vAlign w:val="center"/>
+          </w:tcPr>
+          <w:p>
+            <w:pPr>
+              <w:spacing w:after="0"/>
+              <w:jc w:val="center"/>
+              <w:rPr>
+                <w:sz w:val="20"/>
+                <w:szCs w:val="20"/>
+              </w:rPr>
+            </w:pPr>
+          </w:p>
+        </w:tc>
+        <w:tc>
+          <w:tcPr>
+            <w:tcW w:w="990" w:type="dxa"/>
+            <w:tcBorders>
+              <w:top w:val="single" w:sz="4" w:space="0" w:color="auto"/>
+              <w:bottom w:val="single" w:sz="4" w:space="0" w:color="auto"/>
+            </w:tcBorders>
+            <w:shd w:val="clear" w:color="auto" w:fill="auto"/>
+            <w:vAlign w:val="center"/>
+          </w:tcPr>
+          <w:p>
+            <w:pPr>
+              <w:spacing w:after="0"/>
+              <w:jc w:val="center"/>
+              <w:rPr>
+                <w:b/>
+                <w:i/>
+                <w:sz w:val="20"/>
+                <w:szCs w:val="20"/>
+              </w:rPr>
+            </w:pPr>
+            <w:r>
+              <w:rPr>
+                <w:b/>
+                <w:i/>
+                <w:sz w:val="20"/>
+                <w:szCs w:val="20"/>
+              </w:rPr>
+              <w:t>Air Temp (⁰C)</w:t>
+            </w:r>
+          </w:p>
+        </w:tc>
+        <w:tc>
+          <w:tcPr>
+            <w:tcW w:w="900" w:type="dxa"/>
+            <w:tcBorders>
+              <w:top w:val="single" w:sz="4" w:space="0" w:color="auto"/>
+              <w:bottom w:val="single" w:sz="4" w:space="0" w:color="auto"/>
+            </w:tcBorders>
+            <w:shd w:val="clear" w:color="auto" w:fill="auto"/>
+            <w:vAlign w:val="center"/>
+          </w:tcPr>
+          <w:p>
+            <w:pPr>
+              <w:spacing w:after="0"/>
+              <w:jc w:val="center"/>
+              <w:rPr>
+                <w:b/>
+                <w:i/>
+                <w:sz w:val="20"/>
+                <w:szCs w:val="20"/>
+              </w:rPr>
+            </w:pPr>
+            <w:proofErr w:type="spellStart"/>
+            <w:r>
+              <w:rPr>
+                <w:b/>
+                <w:i/>
+                <w:sz w:val="20"/>
+                <w:szCs w:val="20"/>
+              </w:rPr>
+              <w:t>Precip</w:t>
+            </w:r>
+            <w:proofErr w:type="spellEnd"/>
+            <w:r>
+              <w:rPr>
+                <w:b/>
+                <w:i/>
+                <w:sz w:val="20"/>
+                <w:szCs w:val="20"/>
+              </w:rPr>
+              <w:t xml:space="preserve"> (mm)</w:t>
+            </w:r>
+          </w:p>
+        </w:tc>
+        <w:tc>
+          <w:tcPr>
+            <w:tcW w:w="630" w:type="dxa"/>
+            <w:tcBorders>
+              <w:top w:val="single" w:sz="4" w:space="0" w:color="auto"/>
+              <w:bottom w:val="single" w:sz="4" w:space="0" w:color="auto"/>
+            </w:tcBorders>
+            <w:shd w:val="clear" w:color="auto" w:fill="auto"/>
+            <w:vAlign w:val="center"/>
+          </w:tcPr>
+          <w:p>
+            <w:pPr>
+              <w:spacing w:after="0"/>
+              <w:jc w:val="center"/>
+              <w:rPr>
+                <w:b/>
+                <w:i/>
+                <w:sz w:val="20"/>
+                <w:szCs w:val="20"/>
+              </w:rPr>
+            </w:pPr>
+            <w:r>
+              <w:rPr>
+                <w:b/>
+                <w:i/>
+                <w:sz w:val="20"/>
+                <w:szCs w:val="20"/>
+              </w:rPr>
+              <w:t>5-year</w:t>
+            </w:r>
+          </w:p>
+        </w:tc>
+        <w:tc>
+          <w:tcPr>
+            <w:tcW w:w="630" w:type="dxa"/>
+            <w:tcBorders>
+              <w:top w:val="single" w:sz="4" w:space="0" w:color="auto"/>
+              <w:bottom w:val="single" w:sz="4" w:space="0" w:color="auto"/>
+            </w:tcBorders>
+            <w:shd w:val="clear" w:color="auto" w:fill="auto"/>
+            <w:vAlign w:val="center"/>
+          </w:tcPr>
+          <w:p>
+            <w:pPr>
+              <w:spacing w:after="0"/>
+              <w:jc w:val="center"/>
+              <w:rPr>
+                <w:b/>
+                <w:i/>
+                <w:sz w:val="20"/>
+                <w:szCs w:val="20"/>
+              </w:rPr>
+            </w:pPr>
+            <w:r>
+              <w:rPr>
+                <w:b/>
+                <w:i/>
+                <w:sz w:val="20"/>
+                <w:szCs w:val="20"/>
+              </w:rPr>
+              <w:t>10-year</w:t>
+            </w:r>
+          </w:p>
+        </w:tc>
+        <w:tc>
+          <w:tcPr>
+            <w:tcW w:w="990" w:type="dxa"/>
+            <w:vMerge/>
+            <w:tcBorders>
+              <w:bottom w:val="single" w:sz="4" w:space="0" w:color="auto"/>
+            </w:tcBorders>
+            <w:shd w:val="clear" w:color="auto" w:fill="auto"/>
+            <w:vAlign w:val="center"/>
+          </w:tcPr>
+          <w:p>
+            <w:pPr>
+              <w:spacing w:after="0"/>
+              <w:jc w:val="center"/>
+              <w:rPr>
+                <w:sz w:val="20"/>
+                <w:szCs w:val="20"/>
+              </w:rPr>
+            </w:pPr>
+          </w:p>
+        </w:tc>
+        <w:tc>
+          <w:tcPr>
+            <w:tcW w:w="1120" w:type="dxa"/>
+            <w:vMerge/>
+            <w:tcBorders>
+              <w:bottom w:val="single" w:sz="4" w:space="0" w:color="auto"/>
+            </w:tcBorders>
+            <w:shd w:val="clear" w:color="auto" w:fill="auto"/>
+            <w:vAlign w:val="center"/>
+          </w:tcPr>
+          <w:p>
+            <w:pPr>
+              <w:spacing w:after="0"/>
+              <w:jc w:val="center"/>
+              <w:rPr>
+                <w:sz w:val="20"/>
+                <w:szCs w:val="20"/>
+              </w:rPr>
+            </w:pPr>
+          </w:p>
+        </w:tc>
+      </w:tr>
+      <w:tr>
+        <w:trPr>
+          <w:trHeight w:val="303"/>
+        </w:trPr>
+        <w:tc>
+          <w:tcPr>
+            <w:tcW w:w="8860" w:type="dxa"/>
+            <w:gridSpan w:val="10"/>
+            <w:shd w:val="clear" w:color="auto" w:fill="auto"/>
+            <w:vAlign w:val="center"/>
+          </w:tcPr>
+          <w:p>
+            <w:pPr>
+              <w:spacing w:after="0"/>
+              <w:rPr>
+                <w:i/>
+                <w:iCs/>
+                <w:sz w:val="20"/>
+                <w:szCs w:val="20"/>
+              </w:rPr>
+            </w:pPr>
+            <w:r>
+              <w:rPr>
+                <w:i/>
+                <w:iCs/>
+                <w:sz w:val="20"/>
+                <w:szCs w:val="20"/>
+              </w:rPr>
+              <w:t>West</w:t>
+            </w:r>
+            <w:r>
+              <w:rPr>
+                <w:i/>
+                <w:iCs/>
+                <w:sz w:val="20"/>
+                <w:szCs w:val="20"/>
+              </w:rPr>
+              <w:t>-g</w:t>
+            </w:r>
+            <w:r>
+              <w:rPr>
+                <w:i/>
+                <w:iCs/>
+                <w:sz w:val="20"/>
+                <w:szCs w:val="20"/>
+              </w:rPr>
+              <w:t>rain (</w:t>
+            </w:r>
+            <w:r>
+              <w:rPr>
+                <w:i/>
+                <w:iCs/>
+                <w:sz w:val="20"/>
+                <w:szCs w:val="20"/>
+              </w:rPr>
+              <w:t>commercial</w:t>
+            </w:r>
+            <w:r>
+              <w:rPr>
+                <w:i/>
+                <w:iCs/>
+                <w:sz w:val="20"/>
+                <w:szCs w:val="20"/>
+              </w:rPr>
+              <w:t xml:space="preserve"> farm)</w:t>
+            </w:r>
+          </w:p>
+        </w:tc>
+      </w:tr>
+      <w:tr>
+        <w:trPr>
+          <w:trHeight w:val="819"/>
+        </w:trPr>
+        <w:tc>
+          <w:tcPr>
+            <w:tcW w:w="1170" w:type="dxa"/>
+            <w:shd w:val="clear" w:color="auto" w:fill="auto"/>
+            <w:vAlign w:val="center"/>
+          </w:tcPr>
+          <w:p>
+            <w:pPr>
+              <w:spacing w:after="0"/>
+              <w:jc w:val="center"/>
+              <w:rPr>
+                <w:sz w:val="20"/>
+                <w:szCs w:val="20"/>
+              </w:rPr>
+            </w:pPr>
+            <w:r>
+              <w:rPr>
+                <w:sz w:val="20"/>
+                <w:szCs w:val="20"/>
+              </w:rPr>
+              <w:t>42⁰03’N</w:t>
+            </w:r>
+          </w:p>
+          <w:p>
+            <w:pPr>
+              <w:spacing w:after="0"/>
+              <w:jc w:val="center"/>
+              <w:rPr>
+                <w:sz w:val="20"/>
+                <w:szCs w:val="20"/>
+              </w:rPr>
+            </w:pPr>
+            <w:r>
+              <w:rPr>
+                <w:sz w:val="20"/>
+                <w:szCs w:val="20"/>
+              </w:rPr>
+              <w:t>94⁰20’W</w:t>
+            </w:r>
+          </w:p>
+        </w:tc>
+        <w:tc>
+          <w:tcPr>
+            <w:tcW w:w="900" w:type="dxa"/>
+            <w:shd w:val="clear" w:color="auto" w:fill="auto"/>
+            <w:vAlign w:val="center"/>
+          </w:tcPr>
+          <w:p>
+            <w:pPr>
+              <w:spacing w:after="0"/>
+              <w:jc w:val="center"/>
+              <w:rPr>
+                <w:sz w:val="20"/>
+                <w:szCs w:val="20"/>
+              </w:rPr>
+            </w:pPr>
+            <w:r>
+              <w:rPr>
+                <w:sz w:val="20"/>
+                <w:szCs w:val="20"/>
+              </w:rPr>
+              <w:t>2008</w:t>
+            </w:r>
+          </w:p>
+        </w:tc>
+        <w:tc>
+          <w:tcPr>
+            <w:tcW w:w="720" w:type="dxa"/>
+            <w:shd w:val="clear" w:color="auto" w:fill="auto"/>
+            <w:vAlign w:val="center"/>
+          </w:tcPr>
+          <w:p>
+            <w:pPr>
+              <w:spacing w:after="0"/>
+              <w:jc w:val="center"/>
+              <w:rPr>
+                <w:sz w:val="20"/>
+                <w:szCs w:val="20"/>
+              </w:rPr>
+            </w:pPr>
+            <w:r>
+              <w:rPr>
+                <w:sz w:val="20"/>
+                <w:szCs w:val="20"/>
+              </w:rPr>
+              <w:t>4</w:t>
+            </w:r>
+          </w:p>
+        </w:tc>
+        <w:tc>
+          <w:tcPr>
+            <w:tcW w:w="810" w:type="dxa"/>
+            <w:shd w:val="clear" w:color="auto" w:fill="auto"/>
+            <w:vAlign w:val="center"/>
+          </w:tcPr>
+          <w:p>
+            <w:pPr>
+              <w:spacing w:after="0"/>
+              <w:jc w:val="center"/>
+              <w:rPr>
+                <w:sz w:val="20"/>
+                <w:szCs w:val="20"/>
+              </w:rPr>
+            </w:pPr>
+            <w:r>
+              <w:rPr>
+                <w:sz w:val="20"/>
+                <w:szCs w:val="20"/>
+              </w:rPr>
+              <w:t>25 x 250 m</w:t>
+            </w:r>
+          </w:p>
+        </w:tc>
+        <w:tc>
+          <w:tcPr>
+            <w:tcW w:w="990" w:type="dxa"/>
+            <w:shd w:val="clear" w:color="auto" w:fill="auto"/>
+            <w:vAlign w:val="center"/>
+          </w:tcPr>
+          <w:p>
+            <w:pPr>
+              <w:spacing w:after="0"/>
+              <w:jc w:val="center"/>
+              <w:rPr>
+                <w:sz w:val="20"/>
+                <w:szCs w:val="20"/>
+              </w:rPr>
+            </w:pPr>
+            <w:r>
+              <w:rPr>
+                <w:sz w:val="20"/>
+                <w:szCs w:val="20"/>
+              </w:rPr>
+              <w:t>9.5</w:t>
+            </w:r>
+          </w:p>
+        </w:tc>
+        <w:tc>
+          <w:tcPr>
+            <w:tcW w:w="900" w:type="dxa"/>
+            <w:shd w:val="clear" w:color="auto" w:fill="auto"/>
+            <w:vAlign w:val="center"/>
+          </w:tcPr>
+          <w:p>
+            <w:pPr>
+              <w:spacing w:after="0"/>
+              <w:jc w:val="center"/>
+              <w:rPr>
+                <w:sz w:val="20"/>
+                <w:szCs w:val="20"/>
+              </w:rPr>
+            </w:pPr>
+            <w:r>
+              <w:rPr>
+                <w:sz w:val="20"/>
+                <w:szCs w:val="20"/>
+              </w:rPr>
+              <w:t>880</w:t>
+            </w:r>
+          </w:p>
+        </w:tc>
+        <w:tc>
+          <w:tcPr>
+            <w:tcW w:w="630" w:type="dxa"/>
+            <w:shd w:val="clear" w:color="auto" w:fill="auto"/>
+            <w:vAlign w:val="center"/>
+          </w:tcPr>
+          <w:p>
+            <w:pPr>
+              <w:spacing w:after="0"/>
+              <w:jc w:val="center"/>
+              <w:rPr>
+                <w:sz w:val="20"/>
+                <w:szCs w:val="20"/>
+              </w:rPr>
+            </w:pPr>
+            <w:r>
+              <w:rPr>
+                <w:sz w:val="20"/>
+                <w:szCs w:val="20"/>
+              </w:rPr>
+              <w:t>0.24</w:t>
+            </w:r>
+          </w:p>
+        </w:tc>
+        <w:tc>
+          <w:tcPr>
+            <w:tcW w:w="630" w:type="dxa"/>
+            <w:shd w:val="clear" w:color="auto" w:fill="auto"/>
+            <w:vAlign w:val="center"/>
+          </w:tcPr>
+          <w:p>
+            <w:pPr>
+              <w:spacing w:after="0"/>
+              <w:jc w:val="center"/>
+              <w:rPr>
+                <w:sz w:val="20"/>
+                <w:szCs w:val="20"/>
+              </w:rPr>
+            </w:pPr>
+            <w:r>
+              <w:rPr>
+                <w:sz w:val="20"/>
+                <w:szCs w:val="20"/>
+              </w:rPr>
+              <w:t>0.45</w:t>
+            </w:r>
+          </w:p>
+        </w:tc>
+        <w:tc>
+          <w:tcPr>
+            <w:tcW w:w="990" w:type="dxa"/>
+            <w:shd w:val="clear" w:color="auto" w:fill="auto"/>
+            <w:vAlign w:val="center"/>
+          </w:tcPr>
+          <w:p>
+            <w:pPr>
+              <w:spacing w:after="0"/>
+              <w:jc w:val="center"/>
+              <w:rPr>
+                <w:sz w:val="20"/>
+                <w:szCs w:val="20"/>
+              </w:rPr>
+            </w:pPr>
+            <w:r>
+              <w:rPr>
+                <w:sz w:val="20"/>
+                <w:szCs w:val="20"/>
+              </w:rPr>
+              <w:t>Soybean</w:t>
+            </w:r>
+          </w:p>
+        </w:tc>
+        <w:tc>
+          <w:tcPr>
+            <w:tcW w:w="1120" w:type="dxa"/>
+            <w:shd w:val="clear" w:color="auto" w:fill="auto"/>
+            <w:vAlign w:val="center"/>
+          </w:tcPr>
+          <w:p>
+            <w:pPr>
+              <w:spacing w:after="0"/>
+              <w:jc w:val="center"/>
+              <w:rPr>
+                <w:sz w:val="20"/>
+                <w:szCs w:val="20"/>
+              </w:rPr>
+            </w:pPr>
+            <w:r>
+              <w:rPr>
+                <w:sz w:val="20"/>
+                <w:szCs w:val="20"/>
+              </w:rPr>
+              <w:t>May</w:t>
+            </w:r>
+            <w:r>
+              <w:rPr>
+                <w:sz w:val="20"/>
+                <w:szCs w:val="20"/>
+              </w:rPr>
+              <w:t xml:space="preserve"> 17</w:t>
+            </w:r>
+          </w:p>
+        </w:tc>
+      </w:tr>
+      <w:tr>
+        <w:trPr>
+          <w:trHeight w:val="303"/>
+        </w:trPr>
+        <w:tc>
+          <w:tcPr>
+            <w:tcW w:w="8860" w:type="dxa"/>
+            <w:gridSpan w:val="10"/>
+            <w:shd w:val="clear" w:color="auto" w:fill="auto"/>
+            <w:vAlign w:val="center"/>
+          </w:tcPr>
+          <w:p>
+            <w:pPr>
+              <w:spacing w:after="0"/>
+              <w:rPr>
+                <w:i/>
+                <w:iCs/>
+                <w:sz w:val="20"/>
+                <w:szCs w:val="20"/>
+              </w:rPr>
+            </w:pPr>
+            <w:proofErr w:type="gramStart"/>
+            <w:r>
+              <w:rPr>
+                <w:i/>
+                <w:iCs/>
+                <w:sz w:val="20"/>
+                <w:szCs w:val="20"/>
+              </w:rPr>
+              <w:t>Central</w:t>
+            </w:r>
+            <w:r>
+              <w:rPr>
+                <w:i/>
+                <w:iCs/>
+                <w:sz w:val="20"/>
+                <w:szCs w:val="20"/>
+              </w:rPr>
+              <w:t>-s</w:t>
+            </w:r>
+            <w:r>
+              <w:rPr>
+                <w:i/>
+                <w:iCs/>
+                <w:sz w:val="20"/>
+                <w:szCs w:val="20"/>
+              </w:rPr>
+              <w:t>ilage</w:t>
+            </w:r>
+            <w:proofErr w:type="gramEnd"/>
+            <w:r>
+              <w:rPr>
+                <w:i/>
+                <w:iCs/>
+                <w:sz w:val="20"/>
+                <w:szCs w:val="20"/>
+              </w:rPr>
+              <w:t xml:space="preserve"> (research </w:t>
+            </w:r>
+            <w:r>
+              <w:rPr>
+                <w:i/>
+                <w:iCs/>
+                <w:sz w:val="20"/>
+                <w:szCs w:val="20"/>
+              </w:rPr>
+              <w:t>plots</w:t>
+            </w:r>
+            <w:r>
+              <w:rPr>
+                <w:i/>
+                <w:iCs/>
+                <w:sz w:val="20"/>
+                <w:szCs w:val="20"/>
+              </w:rPr>
+              <w:t>)</w:t>
+            </w:r>
+          </w:p>
+        </w:tc>
+      </w:tr>
+      <w:tr>
+        <w:trPr>
+          <w:trHeight w:val="752"/>
+        </w:trPr>
+        <w:tc>
+          <w:tcPr>
+            <w:tcW w:w="1170" w:type="dxa"/>
+            <w:shd w:val="clear" w:color="auto" w:fill="auto"/>
+            <w:vAlign w:val="center"/>
+          </w:tcPr>
+          <w:p>
+            <w:pPr>
+              <w:spacing w:after="0"/>
+              <w:jc w:val="center"/>
+              <w:rPr>
+                <w:sz w:val="20"/>
+                <w:szCs w:val="20"/>
+              </w:rPr>
+            </w:pPr>
+            <w:r>
+              <w:rPr>
+                <w:sz w:val="20"/>
+                <w:szCs w:val="20"/>
+              </w:rPr>
+              <w:lastRenderedPageBreak/>
+              <w:t>42⁰00’N</w:t>
+            </w:r>
+          </w:p>
+          <w:p>
+            <w:pPr>
+              <w:spacing w:after="0"/>
+              <w:jc w:val="center"/>
+              <w:rPr>
+                <w:sz w:val="20"/>
+                <w:szCs w:val="20"/>
+              </w:rPr>
+            </w:pPr>
+            <w:r>
+              <w:rPr>
+                <w:sz w:val="20"/>
+                <w:szCs w:val="20"/>
+              </w:rPr>
+              <w:t>94⁰12’W</w:t>
+            </w:r>
+          </w:p>
+        </w:tc>
+        <w:tc>
+          <w:tcPr>
+            <w:tcW w:w="900" w:type="dxa"/>
+            <w:shd w:val="clear" w:color="auto" w:fill="auto"/>
+            <w:vAlign w:val="center"/>
+          </w:tcPr>
+          <w:p>
+            <w:pPr>
+              <w:spacing w:after="0"/>
+              <w:jc w:val="center"/>
+              <w:rPr>
+                <w:sz w:val="20"/>
+                <w:szCs w:val="20"/>
+              </w:rPr>
+            </w:pPr>
+            <w:r>
+              <w:rPr>
+                <w:sz w:val="20"/>
+                <w:szCs w:val="20"/>
+              </w:rPr>
+              <w:t>2002</w:t>
+            </w:r>
+          </w:p>
+        </w:tc>
+        <w:tc>
+          <w:tcPr>
+            <w:tcW w:w="720" w:type="dxa"/>
+            <w:shd w:val="clear" w:color="auto" w:fill="auto"/>
+            <w:vAlign w:val="center"/>
+          </w:tcPr>
+          <w:p>
+            <w:pPr>
+              <w:spacing w:after="0"/>
+              <w:jc w:val="center"/>
+              <w:rPr>
+                <w:sz w:val="20"/>
+                <w:szCs w:val="20"/>
+              </w:rPr>
+            </w:pPr>
+            <w:r>
+              <w:rPr>
+                <w:sz w:val="20"/>
+                <w:szCs w:val="20"/>
+              </w:rPr>
+              <w:t>5</w:t>
+            </w:r>
+          </w:p>
+        </w:tc>
+        <w:tc>
+          <w:tcPr>
+            <w:tcW w:w="810" w:type="dxa"/>
+            <w:shd w:val="clear" w:color="auto" w:fill="auto"/>
+            <w:vAlign w:val="center"/>
+          </w:tcPr>
+          <w:p>
+            <w:pPr>
+              <w:spacing w:after="0"/>
+              <w:jc w:val="center"/>
+              <w:rPr>
+                <w:sz w:val="20"/>
+                <w:szCs w:val="20"/>
+              </w:rPr>
+            </w:pPr>
+            <w:r>
+              <w:rPr>
+                <w:sz w:val="20"/>
+                <w:szCs w:val="20"/>
+              </w:rPr>
+              <w:t>3.8 x 55 m</w:t>
+            </w:r>
+          </w:p>
+        </w:tc>
+        <w:tc>
+          <w:tcPr>
+            <w:tcW w:w="990" w:type="dxa"/>
+            <w:shd w:val="clear" w:color="auto" w:fill="auto"/>
+            <w:vAlign w:val="center"/>
+          </w:tcPr>
+          <w:p>
+            <w:pPr>
+              <w:spacing w:after="0"/>
+              <w:jc w:val="center"/>
+              <w:rPr>
+                <w:sz w:val="20"/>
+                <w:szCs w:val="20"/>
+              </w:rPr>
+            </w:pPr>
+            <w:r>
+              <w:rPr>
+                <w:sz w:val="20"/>
+                <w:szCs w:val="20"/>
+              </w:rPr>
+              <w:t>9.8</w:t>
+            </w:r>
+          </w:p>
+        </w:tc>
+        <w:tc>
+          <w:tcPr>
+            <w:tcW w:w="900" w:type="dxa"/>
+            <w:shd w:val="clear" w:color="auto" w:fill="auto"/>
+            <w:vAlign w:val="center"/>
+          </w:tcPr>
+          <w:p>
+            <w:pPr>
+              <w:spacing w:after="0"/>
+              <w:jc w:val="center"/>
+              <w:rPr>
+                <w:sz w:val="20"/>
+                <w:szCs w:val="20"/>
+              </w:rPr>
+            </w:pPr>
+            <w:r>
+              <w:rPr>
+                <w:sz w:val="20"/>
+                <w:szCs w:val="20"/>
+              </w:rPr>
+              <w:t>907</w:t>
+            </w:r>
+          </w:p>
+        </w:tc>
+        <w:tc>
+          <w:tcPr>
+            <w:tcW w:w="630" w:type="dxa"/>
+            <w:shd w:val="clear" w:color="auto" w:fill="auto"/>
+            <w:vAlign w:val="center"/>
+          </w:tcPr>
+          <w:p>
+            <w:pPr>
+              <w:spacing w:after="0"/>
+              <w:jc w:val="center"/>
+              <w:rPr>
+                <w:sz w:val="20"/>
+                <w:szCs w:val="20"/>
+              </w:rPr>
+            </w:pPr>
+            <w:r>
+              <w:rPr>
+                <w:sz w:val="20"/>
+                <w:szCs w:val="20"/>
+              </w:rPr>
+              <w:t>2.38</w:t>
+            </w:r>
+          </w:p>
+        </w:tc>
+        <w:tc>
+          <w:tcPr>
+            <w:tcW w:w="630" w:type="dxa"/>
+            <w:shd w:val="clear" w:color="auto" w:fill="auto"/>
+            <w:vAlign w:val="center"/>
+          </w:tcPr>
+          <w:p>
+            <w:pPr>
+              <w:spacing w:after="0"/>
+              <w:jc w:val="center"/>
+              <w:rPr>
+                <w:sz w:val="20"/>
+                <w:szCs w:val="20"/>
+              </w:rPr>
+            </w:pPr>
+            <w:r>
+              <w:rPr>
+                <w:sz w:val="20"/>
+                <w:szCs w:val="20"/>
+              </w:rPr>
+              <w:t>1.98</w:t>
+            </w:r>
+          </w:p>
+        </w:tc>
+        <w:tc>
+          <w:tcPr>
+            <w:tcW w:w="990" w:type="dxa"/>
+            <w:shd w:val="clear" w:color="auto" w:fill="auto"/>
+            <w:vAlign w:val="center"/>
+          </w:tcPr>
+          <w:p>
+            <w:pPr>
+              <w:spacing w:after="0"/>
+              <w:jc w:val="center"/>
+              <w:rPr>
+                <w:sz w:val="20"/>
+                <w:szCs w:val="20"/>
+              </w:rPr>
+            </w:pPr>
+            <w:r>
+              <w:rPr>
+                <w:sz w:val="20"/>
+                <w:szCs w:val="20"/>
+              </w:rPr>
+              <w:t>Soybean</w:t>
+            </w:r>
+          </w:p>
+        </w:tc>
+        <w:tc>
+          <w:tcPr>
+            <w:tcW w:w="1120" w:type="dxa"/>
+            <w:shd w:val="clear" w:color="auto" w:fill="auto"/>
+            <w:vAlign w:val="center"/>
+          </w:tcPr>
+          <w:p>
+            <w:pPr>
+              <w:spacing w:after="0"/>
+              <w:jc w:val="center"/>
+              <w:rPr>
+                <w:sz w:val="20"/>
+                <w:szCs w:val="20"/>
+              </w:rPr>
+            </w:pPr>
+            <w:r>
+              <w:rPr>
+                <w:sz w:val="20"/>
+                <w:szCs w:val="20"/>
+              </w:rPr>
+              <w:t>May</w:t>
+            </w:r>
+            <w:r>
+              <w:rPr>
+                <w:sz w:val="20"/>
+                <w:szCs w:val="20"/>
+              </w:rPr>
+              <w:t xml:space="preserve"> </w:t>
+            </w:r>
+            <w:r>
+              <w:rPr>
+                <w:sz w:val="20"/>
+                <w:szCs w:val="20"/>
+              </w:rPr>
+              <w:t>8</w:t>
+            </w:r>
+          </w:p>
+        </w:tc>
+      </w:tr>
+      <w:tr>
+        <w:trPr>
+          <w:trHeight w:val="752"/>
+        </w:trPr>
+        <w:tc>
+          <w:tcPr>
+            <w:tcW w:w="8860" w:type="dxa"/>
+            <w:gridSpan w:val="10"/>
+            <w:shd w:val="clear" w:color="auto" w:fill="auto"/>
+            <w:vAlign w:val="center"/>
+          </w:tcPr>
+          <w:p>
+            <w:pPr>
+              <w:spacing w:after="0"/>
+              <w:rPr>
+                <w:sz w:val="20"/>
+                <w:szCs w:val="20"/>
+              </w:rPr>
+            </w:pPr>
+            <w:proofErr w:type="gramStart"/>
+            <w:r>
+              <w:rPr>
+                <w:i/>
+                <w:iCs/>
+                <w:sz w:val="20"/>
+                <w:szCs w:val="20"/>
+              </w:rPr>
+              <w:t>Central</w:t>
+            </w:r>
+            <w:r>
+              <w:rPr>
+                <w:i/>
+                <w:iCs/>
+                <w:sz w:val="20"/>
+                <w:szCs w:val="20"/>
+              </w:rPr>
+              <w:t>-g</w:t>
+            </w:r>
+            <w:r>
+              <w:rPr>
+                <w:i/>
+                <w:iCs/>
+                <w:sz w:val="20"/>
+                <w:szCs w:val="20"/>
+              </w:rPr>
+              <w:t>rain</w:t>
+            </w:r>
+            <w:proofErr w:type="gramEnd"/>
+            <w:r>
+              <w:rPr>
+                <w:i/>
+                <w:iCs/>
+                <w:sz w:val="20"/>
+                <w:szCs w:val="20"/>
+              </w:rPr>
+              <w:t xml:space="preserve"> (research plots)</w:t>
+            </w:r>
+          </w:p>
+        </w:tc>
+      </w:tr>
+      <w:tr>
+        <w:trPr>
+          <w:trHeight w:val="752"/>
+        </w:trPr>
+        <w:tc>
+          <w:tcPr>
+            <w:tcW w:w="1170" w:type="dxa"/>
+            <w:shd w:val="clear" w:color="auto" w:fill="auto"/>
+            <w:vAlign w:val="center"/>
+          </w:tcPr>
+          <w:p>
+            <w:pPr>
+              <w:spacing w:after="0"/>
+              <w:jc w:val="center"/>
+              <w:rPr>
+                <w:sz w:val="20"/>
+                <w:szCs w:val="20"/>
+              </w:rPr>
+            </w:pPr>
+            <w:r>
+              <w:rPr>
+                <w:sz w:val="20"/>
+                <w:szCs w:val="20"/>
+              </w:rPr>
+              <w:t>42⁰00’N</w:t>
+            </w:r>
+          </w:p>
+          <w:p>
+            <w:pPr>
+              <w:spacing w:after="0"/>
+              <w:jc w:val="center"/>
+              <w:rPr>
+                <w:sz w:val="20"/>
+                <w:szCs w:val="20"/>
+              </w:rPr>
+            </w:pPr>
+            <w:r>
+              <w:rPr>
+                <w:sz w:val="20"/>
+                <w:szCs w:val="20"/>
+              </w:rPr>
+              <w:t>94⁰12’W</w:t>
+            </w:r>
+          </w:p>
+        </w:tc>
+        <w:tc>
+          <w:tcPr>
+            <w:tcW w:w="900" w:type="dxa"/>
+            <w:shd w:val="clear" w:color="auto" w:fill="auto"/>
+            <w:vAlign w:val="center"/>
+          </w:tcPr>
+          <w:p>
+            <w:pPr>
+              <w:spacing w:after="0"/>
+              <w:jc w:val="center"/>
+              <w:rPr>
+                <w:sz w:val="20"/>
+                <w:szCs w:val="20"/>
+              </w:rPr>
+            </w:pPr>
+            <w:r>
+              <w:rPr>
+                <w:sz w:val="20"/>
+                <w:szCs w:val="20"/>
+              </w:rPr>
+              <w:t>2009</w:t>
+            </w:r>
+          </w:p>
+        </w:tc>
+        <w:tc>
+          <w:tcPr>
+            <w:tcW w:w="720" w:type="dxa"/>
+            <w:shd w:val="clear" w:color="auto" w:fill="auto"/>
+            <w:vAlign w:val="center"/>
+          </w:tcPr>
+          <w:p>
+            <w:pPr>
+              <w:spacing w:after="0"/>
+              <w:jc w:val="center"/>
+              <w:rPr>
+                <w:sz w:val="20"/>
+                <w:szCs w:val="20"/>
+              </w:rPr>
+            </w:pPr>
+            <w:r>
+              <w:rPr>
+                <w:sz w:val="20"/>
+                <w:szCs w:val="20"/>
+              </w:rPr>
+              <w:t>5</w:t>
+            </w:r>
+          </w:p>
+        </w:tc>
+        <w:tc>
+          <w:tcPr>
+            <w:tcW w:w="810" w:type="dxa"/>
+            <w:shd w:val="clear" w:color="auto" w:fill="auto"/>
+            <w:vAlign w:val="center"/>
+          </w:tcPr>
+          <w:p>
+            <w:pPr>
+              <w:spacing w:after="0"/>
+              <w:jc w:val="center"/>
+              <w:rPr>
+                <w:sz w:val="20"/>
+                <w:szCs w:val="20"/>
+              </w:rPr>
+            </w:pPr>
+            <w:r>
+              <w:rPr>
+                <w:sz w:val="20"/>
+                <w:szCs w:val="20"/>
+              </w:rPr>
+              <w:t>3.8 x 55 m</w:t>
+            </w:r>
+          </w:p>
+        </w:tc>
+        <w:tc>
+          <w:tcPr>
+            <w:tcW w:w="990" w:type="dxa"/>
+            <w:shd w:val="clear" w:color="auto" w:fill="auto"/>
+            <w:vAlign w:val="center"/>
+          </w:tcPr>
+          <w:p>
+            <w:pPr>
+              <w:spacing w:after="0"/>
+              <w:jc w:val="center"/>
+              <w:rPr>
+                <w:sz w:val="20"/>
+                <w:szCs w:val="20"/>
+              </w:rPr>
+            </w:pPr>
+            <w:r>
+              <w:rPr>
+                <w:sz w:val="20"/>
+                <w:szCs w:val="20"/>
+              </w:rPr>
+              <w:t>9.8</w:t>
+            </w:r>
+          </w:p>
+        </w:tc>
+        <w:tc>
+          <w:tcPr>
+            <w:tcW w:w="900" w:type="dxa"/>
+            <w:shd w:val="clear" w:color="auto" w:fill="auto"/>
+            <w:vAlign w:val="center"/>
+          </w:tcPr>
+          <w:p>
+            <w:pPr>
+              <w:spacing w:after="0"/>
+              <w:jc w:val="center"/>
+              <w:rPr>
+                <w:sz w:val="20"/>
+                <w:szCs w:val="20"/>
+              </w:rPr>
+            </w:pPr>
+            <w:r>
+              <w:rPr>
+                <w:sz w:val="20"/>
+                <w:szCs w:val="20"/>
+              </w:rPr>
+              <w:t>907</w:t>
+            </w:r>
+          </w:p>
+        </w:tc>
+        <w:tc>
+          <w:tcPr>
+            <w:tcW w:w="630" w:type="dxa"/>
+            <w:shd w:val="clear" w:color="auto" w:fill="auto"/>
+            <w:vAlign w:val="center"/>
+          </w:tcPr>
+          <w:p>
+            <w:pPr>
+              <w:spacing w:after="0"/>
+              <w:jc w:val="center"/>
+              <w:rPr>
+                <w:sz w:val="20"/>
+                <w:szCs w:val="20"/>
+              </w:rPr>
+            </w:pPr>
+            <w:r>
+              <w:rPr>
+                <w:sz w:val="20"/>
+                <w:szCs w:val="20"/>
+              </w:rPr>
+              <w:t>1.53</w:t>
+            </w:r>
+          </w:p>
+        </w:tc>
+        <w:tc>
+          <w:tcPr>
+            <w:tcW w:w="630" w:type="dxa"/>
+            <w:shd w:val="clear" w:color="auto" w:fill="auto"/>
+            <w:vAlign w:val="center"/>
+          </w:tcPr>
+          <w:p>
+            <w:pPr>
+              <w:spacing w:after="0"/>
+              <w:jc w:val="center"/>
+              <w:rPr>
+                <w:sz w:val="20"/>
+                <w:szCs w:val="20"/>
+              </w:rPr>
+            </w:pPr>
+            <w:r>
+              <w:rPr>
+                <w:sz w:val="20"/>
+                <w:szCs w:val="20"/>
+              </w:rPr>
+              <w:t>0.88</w:t>
+            </w:r>
+          </w:p>
+        </w:tc>
+        <w:tc>
+          <w:tcPr>
+            <w:tcW w:w="990" w:type="dxa"/>
+            <w:shd w:val="clear" w:color="auto" w:fill="auto"/>
+            <w:vAlign w:val="center"/>
+          </w:tcPr>
+          <w:p>
+            <w:pPr>
+              <w:spacing w:after="0"/>
+              <w:jc w:val="center"/>
+              <w:rPr>
+                <w:sz w:val="20"/>
+                <w:szCs w:val="20"/>
+              </w:rPr>
+            </w:pPr>
+            <w:r>
+              <w:rPr>
+                <w:sz w:val="20"/>
+                <w:szCs w:val="20"/>
+              </w:rPr>
+              <w:t>Soybean</w:t>
+            </w:r>
+          </w:p>
+        </w:tc>
+        <w:tc>
+          <w:tcPr>
+            <w:tcW w:w="1120" w:type="dxa"/>
+            <w:shd w:val="clear" w:color="auto" w:fill="auto"/>
+            <w:vAlign w:val="center"/>
+          </w:tcPr>
+          <w:p>
+            <w:pPr>
+              <w:spacing w:after="0"/>
+              <w:jc w:val="center"/>
+              <w:rPr>
+                <w:sz w:val="20"/>
+                <w:szCs w:val="20"/>
+              </w:rPr>
+            </w:pPr>
+            <w:r>
+              <w:rPr>
+                <w:sz w:val="20"/>
+                <w:szCs w:val="20"/>
+              </w:rPr>
+              <w:t>May 8</w:t>
+            </w:r>
+          </w:p>
+        </w:tc>
+      </w:tr>
+      <w:tr>
+        <w:trPr>
+          <w:trHeight w:val="752"/>
+        </w:trPr>
+        <w:tc>
+          <w:tcPr>
+            <w:tcW w:w="8860" w:type="dxa"/>
+            <w:gridSpan w:val="10"/>
+            <w:shd w:val="clear" w:color="auto" w:fill="auto"/>
+            <w:vAlign w:val="center"/>
+          </w:tcPr>
+          <w:p>
+            <w:pPr>
+              <w:spacing w:after="0"/>
+              <w:rPr>
+                <w:i/>
+                <w:iCs/>
+                <w:sz w:val="20"/>
+                <w:szCs w:val="20"/>
+              </w:rPr>
+            </w:pPr>
+            <w:r>
+              <w:rPr>
+                <w:i/>
+                <w:iCs/>
+                <w:sz w:val="20"/>
+                <w:szCs w:val="20"/>
+              </w:rPr>
+              <w:t>East</w:t>
+            </w:r>
+            <w:r>
+              <w:rPr>
+                <w:i/>
+                <w:iCs/>
+                <w:sz w:val="20"/>
+                <w:szCs w:val="20"/>
+              </w:rPr>
+              <w:t>-g</w:t>
+            </w:r>
+            <w:r>
+              <w:rPr>
+                <w:i/>
+                <w:iCs/>
+                <w:sz w:val="20"/>
+                <w:szCs w:val="20"/>
+              </w:rPr>
+              <w:t>rain (</w:t>
+            </w:r>
+            <w:r>
+              <w:rPr>
+                <w:i/>
+                <w:iCs/>
+                <w:sz w:val="20"/>
+                <w:szCs w:val="20"/>
+              </w:rPr>
+              <w:t>commercial farm</w:t>
+            </w:r>
+            <w:r>
+              <w:rPr>
+                <w:i/>
+                <w:iCs/>
+                <w:sz w:val="20"/>
+                <w:szCs w:val="20"/>
+              </w:rPr>
+              <w:t>)</w:t>
+            </w:r>
+          </w:p>
+        </w:tc>
+      </w:tr>
+      <w:tr>
+        <w:trPr>
+          <w:trHeight w:val="306"/>
+        </w:trPr>
+        <w:tc>
+          <w:tcPr>
+            <w:tcW w:w="1170" w:type="dxa"/>
+            <w:tcBorders>
+              <w:bottom w:val="single" w:sz="4" w:space="0" w:color="auto"/>
+            </w:tcBorders>
+            <w:shd w:val="clear" w:color="auto" w:fill="auto"/>
+            <w:vAlign w:val="center"/>
+          </w:tcPr>
+          <w:p>
+            <w:pPr>
+              <w:spacing w:after="0"/>
+              <w:jc w:val="center"/>
+              <w:rPr>
+                <w:sz w:val="20"/>
+                <w:szCs w:val="20"/>
+              </w:rPr>
+            </w:pPr>
+            <w:r>
+              <w:rPr>
+                <w:sz w:val="20"/>
+                <w:szCs w:val="20"/>
+              </w:rPr>
+              <w:t>41⁰19’N</w:t>
+            </w:r>
+          </w:p>
+          <w:p>
+            <w:pPr>
+              <w:spacing w:after="0"/>
+              <w:jc w:val="center"/>
+              <w:rPr>
+                <w:sz w:val="20"/>
+                <w:szCs w:val="20"/>
+              </w:rPr>
+            </w:pPr>
+            <w:r>
+              <w:rPr>
+                <w:sz w:val="20"/>
+                <w:szCs w:val="20"/>
+              </w:rPr>
+              <w:t>92⁰17’W</w:t>
+            </w:r>
+          </w:p>
+        </w:tc>
+        <w:tc>
+          <w:tcPr>
+            <w:tcW w:w="900" w:type="dxa"/>
+            <w:tcBorders>
+              <w:bottom w:val="single" w:sz="4" w:space="0" w:color="auto"/>
+            </w:tcBorders>
+            <w:shd w:val="clear" w:color="auto" w:fill="auto"/>
+            <w:vAlign w:val="center"/>
+          </w:tcPr>
+          <w:p>
+            <w:pPr>
+              <w:spacing w:after="0"/>
+              <w:jc w:val="center"/>
+              <w:rPr>
+                <w:sz w:val="20"/>
+                <w:szCs w:val="20"/>
+              </w:rPr>
+            </w:pPr>
+            <w:r>
+              <w:rPr>
+                <w:sz w:val="20"/>
+                <w:szCs w:val="20"/>
+              </w:rPr>
+              <w:t>2009</w:t>
+            </w:r>
+          </w:p>
+        </w:tc>
+        <w:tc>
+          <w:tcPr>
+            <w:tcW w:w="720" w:type="dxa"/>
+            <w:tcBorders>
+              <w:bottom w:val="single" w:sz="4" w:space="0" w:color="auto"/>
+            </w:tcBorders>
+            <w:shd w:val="clear" w:color="auto" w:fill="auto"/>
+            <w:vAlign w:val="center"/>
+          </w:tcPr>
+          <w:p>
+            <w:pPr>
+              <w:spacing w:after="0"/>
+              <w:jc w:val="center"/>
+              <w:rPr>
+                <w:sz w:val="20"/>
+                <w:szCs w:val="20"/>
+              </w:rPr>
+            </w:pPr>
+            <w:r>
+              <w:rPr>
+                <w:sz w:val="20"/>
+                <w:szCs w:val="20"/>
+              </w:rPr>
+              <w:t>4</w:t>
+            </w:r>
+          </w:p>
+        </w:tc>
+        <w:tc>
+          <w:tcPr>
+            <w:tcW w:w="810" w:type="dxa"/>
+            <w:tcBorders>
+              <w:bottom w:val="single" w:sz="4" w:space="0" w:color="auto"/>
+            </w:tcBorders>
+            <w:shd w:val="clear" w:color="auto" w:fill="auto"/>
+            <w:vAlign w:val="center"/>
+          </w:tcPr>
+          <w:p>
+            <w:pPr>
+              <w:spacing w:after="0"/>
+              <w:jc w:val="center"/>
+              <w:rPr>
+                <w:sz w:val="20"/>
+                <w:szCs w:val="20"/>
+              </w:rPr>
+            </w:pPr>
+            <w:r>
+              <w:rPr>
+                <w:sz w:val="20"/>
+                <w:szCs w:val="20"/>
+              </w:rPr>
+              <w:t>25 x 275 m</w:t>
+            </w:r>
+          </w:p>
+        </w:tc>
+        <w:tc>
+          <w:tcPr>
+            <w:tcW w:w="990" w:type="dxa"/>
+            <w:tcBorders>
+              <w:bottom w:val="single" w:sz="4" w:space="0" w:color="auto"/>
+            </w:tcBorders>
+            <w:shd w:val="clear" w:color="auto" w:fill="auto"/>
+            <w:vAlign w:val="center"/>
+          </w:tcPr>
+          <w:p>
+            <w:pPr>
+              <w:spacing w:after="0"/>
+              <w:jc w:val="center"/>
+              <w:rPr>
+                <w:sz w:val="20"/>
+                <w:szCs w:val="20"/>
+              </w:rPr>
+            </w:pPr>
+            <w:r>
+              <w:rPr>
+                <w:sz w:val="20"/>
+                <w:szCs w:val="20"/>
+              </w:rPr>
+              <w:t>10.2</w:t>
+            </w:r>
+          </w:p>
+        </w:tc>
+        <w:tc>
+          <w:tcPr>
+            <w:tcW w:w="900" w:type="dxa"/>
+            <w:tcBorders>
+              <w:bottom w:val="single" w:sz="4" w:space="0" w:color="auto"/>
+            </w:tcBorders>
+            <w:shd w:val="clear" w:color="auto" w:fill="auto"/>
+            <w:vAlign w:val="center"/>
+          </w:tcPr>
+          <w:p>
+            <w:pPr>
+              <w:spacing w:after="0"/>
+              <w:jc w:val="center"/>
+              <w:rPr>
+                <w:sz w:val="20"/>
+                <w:szCs w:val="20"/>
+              </w:rPr>
+            </w:pPr>
+            <w:r>
+              <w:rPr>
+                <w:sz w:val="20"/>
+                <w:szCs w:val="20"/>
+              </w:rPr>
+              <w:t>947</w:t>
+            </w:r>
+          </w:p>
+        </w:tc>
+        <w:tc>
+          <w:tcPr>
+            <w:tcW w:w="630" w:type="dxa"/>
+            <w:tcBorders>
+              <w:bottom w:val="single" w:sz="4" w:space="0" w:color="auto"/>
+            </w:tcBorders>
+            <w:shd w:val="clear" w:color="auto" w:fill="auto"/>
+            <w:vAlign w:val="center"/>
+          </w:tcPr>
+          <w:p>
+            <w:pPr>
+              <w:spacing w:after="0"/>
+              <w:jc w:val="center"/>
+              <w:rPr>
+                <w:sz w:val="20"/>
+                <w:szCs w:val="20"/>
+              </w:rPr>
+            </w:pPr>
+            <w:r>
+              <w:rPr>
+                <w:sz w:val="20"/>
+                <w:szCs w:val="20"/>
+              </w:rPr>
+              <w:t>1.73</w:t>
+            </w:r>
+          </w:p>
+        </w:tc>
+        <w:tc>
+          <w:tcPr>
+            <w:tcW w:w="630" w:type="dxa"/>
+            <w:tcBorders>
+              <w:bottom w:val="single" w:sz="4" w:space="0" w:color="auto"/>
+            </w:tcBorders>
+            <w:shd w:val="clear" w:color="auto" w:fill="auto"/>
+            <w:vAlign w:val="center"/>
+          </w:tcPr>
+          <w:p>
+            <w:pPr>
+              <w:spacing w:after="0"/>
+              <w:jc w:val="center"/>
+              <w:rPr>
+                <w:sz w:val="20"/>
+                <w:szCs w:val="20"/>
+              </w:rPr>
+            </w:pPr>
+            <w:r>
+              <w:rPr>
+                <w:sz w:val="20"/>
+                <w:szCs w:val="20"/>
+              </w:rPr>
+              <w:t>1.32</w:t>
+            </w:r>
+          </w:p>
+        </w:tc>
+        <w:tc>
+          <w:tcPr>
+            <w:tcW w:w="990" w:type="dxa"/>
+            <w:tcBorders>
+              <w:bottom w:val="single" w:sz="4" w:space="0" w:color="auto"/>
+            </w:tcBorders>
+            <w:shd w:val="clear" w:color="auto" w:fill="auto"/>
+            <w:vAlign w:val="center"/>
+          </w:tcPr>
+          <w:p>
+            <w:pPr>
+              <w:spacing w:after="0"/>
+              <w:jc w:val="center"/>
+              <w:rPr>
+                <w:sz w:val="20"/>
+                <w:szCs w:val="20"/>
+              </w:rPr>
+            </w:pPr>
+            <w:r>
+              <w:rPr>
+                <w:sz w:val="20"/>
+                <w:szCs w:val="20"/>
+              </w:rPr>
+              <w:t>Maize</w:t>
+            </w:r>
+          </w:p>
+        </w:tc>
+        <w:tc>
+          <w:tcPr>
+            <w:tcW w:w="1120" w:type="dxa"/>
+            <w:tcBorders>
+              <w:bottom w:val="single" w:sz="4" w:space="0" w:color="auto"/>
+            </w:tcBorders>
+            <w:shd w:val="clear" w:color="auto" w:fill="auto"/>
+            <w:vAlign w:val="center"/>
+          </w:tcPr>
+          <w:p>
+            <w:pPr>
+              <w:spacing w:after="0"/>
+              <w:jc w:val="center"/>
+              <w:rPr>
+                <w:sz w:val="20"/>
+                <w:szCs w:val="20"/>
+              </w:rPr>
+            </w:pPr>
+            <w:r>
+              <w:rPr>
+                <w:sz w:val="20"/>
+                <w:szCs w:val="20"/>
+              </w:rPr>
+              <w:t>May</w:t>
+            </w:r>
+            <w:r>
+              <w:rPr>
+                <w:sz w:val="20"/>
+                <w:szCs w:val="20"/>
+              </w:rPr>
+              <w:t xml:space="preserve"> 6</w:t>
+            </w:r>
+          </w:p>
+        </w:tc>
+      </w:tr>
+    </w:tbl>
     <w:p>
       <w:pPr>
         <w:spacing w:line="360" w:lineRule="auto"/>
@@ -246,13 +2153,25 @@
         <w:rPr>
           <w:szCs w:val="24"/>
         </w:rPr>
-        <w:t xml:space="preserve">All trials consisted of two treatments that had been in place for at least 10 years: (1) a maize/soybean rotation (either grain- or silage-based) with a winter rye cover crop planted in the fall following cash crop harvest and terminated in the spring, and (2) the same rotation without a cover crop. Every trial was arranged in a randomized complete block design with four (West and East) or five (Central) replicates. </w:t>
-      </w:r>
-      <w:r>
-        <w:rPr>
-          <w:szCs w:val="24"/>
-        </w:rPr>
-        <w:t>The plots within each trial were managed identically save for the planting of the cover crop in the fall.</w:t>
+        <w:t>The West</w:t>
+      </w:r>
+      <w:r>
+        <w:rPr>
+          <w:szCs w:val="24"/>
+        </w:rPr>
+        <w:t xml:space="preserve">-grain </w:t>
+      </w:r>
+      <w:r>
+        <w:rPr>
+          <w:szCs w:val="24"/>
+        </w:rPr>
+        <w:t>and East</w:t>
+      </w:r>
+      <w:r>
+        <w:rPr>
+          <w:szCs w:val="24"/>
+        </w:rPr>
+        <w:t>-grain</w:t>
       </w:r>
       <w:r>
         <w:rPr>
@@ -264,54 +2183,43 @@
         <w:rPr>
           <w:szCs w:val="24"/>
         </w:rPr>
-        <w:t xml:space="preserve">The exact herbicide and nutrient programs varied by site, reflective of their </w:t>
-      </w:r>
-      <w:proofErr w:type="gramStart"/>
-      <w:r>
-        <w:rPr>
-          <w:szCs w:val="24"/>
-        </w:rPr>
-        <w:t>particular managers</w:t>
-      </w:r>
-      <w:proofErr w:type="gramEnd"/>
-      <w:r>
-        <w:rPr>
-          <w:szCs w:val="24"/>
-        </w:rPr>
-        <w:t xml:space="preserve"> and contexts (</w:t>
-      </w:r>
-      <w:r>
-        <w:rPr>
-          <w:b/>
-          <w:bCs/>
-          <w:szCs w:val="24"/>
-        </w:rPr>
-        <w:t>supplementary material</w:t>
-      </w:r>
-      <w:r>
-        <w:rPr>
-          <w:szCs w:val="24"/>
-        </w:rPr>
-        <w:t xml:space="preserve">). </w:t>
-      </w:r>
-      <w:r>
-        <w:rPr>
-          <w:szCs w:val="24"/>
-        </w:rPr>
-        <w:t xml:space="preserve">More detailed accounts of agronomic management at the Central site have been published elsewhere </w:t>
-      </w:r>
-      <w:r>
-        <w:rPr>
-          <w:noProof/>
-          <w:szCs w:val="24"/>
-        </w:rPr>
-        <w:t>(Moore et al., 2014)</w:t>
-      </w:r>
-      <w:r>
-        <w:rPr>
-          <w:szCs w:val="24"/>
-        </w:rPr>
-        <w:t>.</w:t>
+        <w:t>experiments</w:t>
+      </w:r>
+      <w:r>
+        <w:rPr>
+          <w:szCs w:val="24"/>
+        </w:rPr>
+        <w:t xml:space="preserve"> were production fields on commercial farms, and only one phase of the maize</w:t>
+      </w:r>
+      <w:r>
+        <w:rPr>
+          <w:szCs w:val="24"/>
+        </w:rPr>
+        <w:t>/</w:t>
+      </w:r>
+      <w:r>
+        <w:rPr>
+          <w:szCs w:val="24"/>
+        </w:rPr>
+        <w:t xml:space="preserve">soybean rotation was present each year. The Central site </w:t>
+      </w:r>
+      <w:r>
+        <w:rPr>
+          <w:szCs w:val="24"/>
+        </w:rPr>
+        <w:t>was a</w:t>
+      </w:r>
+      <w:r>
+        <w:rPr>
+          <w:szCs w:val="24"/>
+        </w:rPr>
+        <w:t xml:space="preserve"> large</w:t>
+      </w:r>
+      <w:r>
+        <w:rPr>
+          <w:szCs w:val="24"/>
+        </w:rPr>
+        <w:t>r</w:t>
       </w:r>
       <w:r>
         <w:rPr>
@@ -323,7 +2231,75 @@
         <w:rPr>
           <w:szCs w:val="24"/>
         </w:rPr>
-        <w:t>All sites had sub-surface tile drainage and were managed without tillage since initiation of the trials.</w:t>
+        <w:t xml:space="preserve">research </w:t>
+      </w:r>
+      <w:r>
+        <w:rPr>
+          <w:szCs w:val="24"/>
+        </w:rPr>
+        <w:t>study managed by the United States Department of Agriculture</w:t>
+      </w:r>
+      <w:r>
+        <w:rPr>
+          <w:szCs w:val="24"/>
+        </w:rPr>
+        <w:t xml:space="preserve"> and included both phases of each rotation</w:t>
+      </w:r>
+      <w:r>
+        <w:rPr>
+          <w:szCs w:val="24"/>
+        </w:rPr>
+        <w:t xml:space="preserve"> (</w:t>
+      </w:r>
+      <w:proofErr w:type="spellStart"/>
+      <w:r>
+        <w:rPr>
+          <w:szCs w:val="24"/>
+        </w:rPr>
+        <w:t>Kaspar</w:t>
+      </w:r>
+      <w:proofErr w:type="spellEnd"/>
+      <w:r>
+        <w:rPr>
+          <w:szCs w:val="24"/>
+        </w:rPr>
+        <w:t xml:space="preserve"> et al., 2007, 2012)</w:t>
+      </w:r>
+      <w:r>
+        <w:rPr>
+          <w:szCs w:val="24"/>
+        </w:rPr>
+        <w:t xml:space="preserve">. </w:t>
+      </w:r>
+      <w:r>
+        <w:rPr>
+          <w:szCs w:val="24"/>
+        </w:rPr>
+        <w:t xml:space="preserve">For this study, only the soybean phase of each rotation was sampled </w:t>
+      </w:r>
+      <w:r>
+        <w:rPr>
+          <w:szCs w:val="24"/>
+        </w:rPr>
+        <w:t>due to time constraints.</w:t>
+      </w:r>
+      <w:r>
+        <w:rPr>
+          <w:szCs w:val="24"/>
+        </w:rPr>
+        <w:t xml:space="preserve"> Cover crop biomass sampling occurred each spring at every experiment, details about methodology and yearly values are reported elsewhere (my paper, maybe somewhere else). </w:t>
+      </w:r>
+      <w:r>
+        <w:rPr>
+          <w:szCs w:val="24"/>
+        </w:rPr>
+        <w:t xml:space="preserve"> </w:t>
+      </w:r>
+      <w:r>
+        <w:rPr>
+          <w:szCs w:val="24"/>
+        </w:rPr>
+        <w:t xml:space="preserve"> </w:t>
       </w:r>
     </w:p>
     <w:p>
@@ -500,14 +2476,7 @@
         <w:rPr>
           <w:szCs w:val="24"/>
         </w:rPr>
-        <w:t xml:space="preserve">, and a XX weight was used to evenly drive the ring into the undisturbed soil. Once the ring was fully inserted into the soil, a hole was dug around the </w:t>
-      </w:r>
-      <w:r>
-        <w:rPr>
-          <w:szCs w:val="24"/>
-        </w:rPr>
-        <w:lastRenderedPageBreak/>
-        <w:t>ring. A flat sheet of metal was slid under the ring to extract it, and a knife was used</w:t>
+        <w:t>, and a XX weight was used to evenly drive the ring into the undisturbed soil. Once the ring was fully inserted into the soil, a hole was dug around the ring. A flat sheet of metal was slid under the ring to extract it, and a knife was used</w:t>
       </w:r>
       <w:r>
         <w:rPr>
@@ -557,6 +2526,7 @@
         <w:pStyle w:val="Heading3"/>
       </w:pPr>
       <w:r>
+        <w:lastRenderedPageBreak/>
         <w:t>Soil-water-retention curve</w:t>
       </w:r>
     </w:p>
@@ -580,25 +2550,23 @@
           <w:b w:val="0"/>
           <w:sz w:val="22"/>
         </w:rPr>
-        <w:t xml:space="preserve">The equipment could accommodate XX samples at a time, so each site’s samples were run together in a batch. A given batch of cores was placed in a vacuum chamber for at least 12 hours in a solution of 0.01 M CaCl2, allowing the solution to move upward to saturate the soils with minimal air entrapment. The saturated cores were weighed, then transferred to a custom-built pressure cell </w:t>
-      </w:r>
-      <w:proofErr w:type="gramStart"/>
+        <w:t xml:space="preserve">The equipment could accommodate XX samples at a time, so each site’s samples were run together in a batch. A given batch of cores was placed in a vacuum chamber for at least 12 hours in a solution of 0.01 M CaCl2, allowing the solution to move upward to saturate the soils with minimal air entrapment. The saturated cores were weighed, then transferred to a custom-built pressure cell apparatus (Ankeny et al. 1992). </w:t>
+      </w:r>
       <w:r>
         <w:rPr>
           <w:rFonts w:asciiTheme="minorHAnsi" w:eastAsiaTheme="minorHAnsi" w:hAnsiTheme="minorHAnsi" w:cstheme="minorBidi"/>
           <w:b w:val="0"/>
           <w:sz w:val="22"/>
         </w:rPr>
-        <w:t>apparatus  (</w:t>
-      </w:r>
-      <w:proofErr w:type="gramEnd"/>
+        <w:t>Measurements were made according to the protocol described by Kool et al. 2019. Briefly, t</w:t>
+      </w:r>
       <w:r>
         <w:rPr>
           <w:rFonts w:asciiTheme="minorHAnsi" w:eastAsiaTheme="minorHAnsi" w:hAnsiTheme="minorHAnsi" w:cstheme="minorBidi"/>
           <w:b w:val="0"/>
           <w:sz w:val="22"/>
         </w:rPr>
-        <w:t>Ankeny et al. 1992). The cores were drain</w:t>
+        <w:t>he cores were drain</w:t>
       </w:r>
       <w:r>
         <w:rPr>
@@ -654,7 +2622,7 @@
           <w:b w:val="0"/>
           <w:sz w:val="22"/>
         </w:rPr>
-        <w:t xml:space="preserve"> kPa</w:t>
+        <w:t xml:space="preserve"> kPa). Subsequent measurements were taken at Ψ of -1, -2.5, -5, -10, </w:t>
       </w:r>
       <w:r>
         <w:rPr>
@@ -662,7 +2630,7 @@
           <w:b w:val="0"/>
           <w:sz w:val="22"/>
         </w:rPr>
-        <w:t xml:space="preserve">). Subsequent measurements were taken at </w:t>
+        <w:t>-20, -50 kPa.</w:t>
       </w:r>
       <w:r>
         <w:rPr>
@@ -670,7 +2638,7 @@
           <w:b w:val="0"/>
           <w:sz w:val="22"/>
         </w:rPr>
-        <w:t xml:space="preserve">Ψ </w:t>
+        <w:t xml:space="preserve"> The samples were then oven dried at 60 deg C for at least 48 hours, then weighed. </w:t>
       </w:r>
       <w:r>
         <w:rPr>
@@ -678,7 +2646,7 @@
           <w:b w:val="0"/>
           <w:sz w:val="22"/>
         </w:rPr>
-        <w:t xml:space="preserve">of -1, -2.5, -5, -10, </w:t>
+        <w:t xml:space="preserve">Bulk densities were estimated by </w:t>
       </w:r>
       <w:r>
         <w:rPr>
@@ -686,41 +2654,7 @@
           <w:b w:val="0"/>
           <w:sz w:val="22"/>
         </w:rPr>
-        <w:t>-20, -50 kPa.</w:t>
-      </w:r>
-      <w:r>
-        <w:rPr>
-          <w:rFonts w:asciiTheme="minorHAnsi" w:eastAsiaTheme="minorHAnsi" w:hAnsiTheme="minorHAnsi" w:cstheme="minorBidi"/>
-          <w:b w:val="0"/>
-          <w:sz w:val="22"/>
-        </w:rPr>
-        <w:t xml:space="preserve"> The samples were then oven dried at 60 deg C for at least 48 hours, then weighed. </w:t>
-      </w:r>
-      <w:r>
-        <w:rPr>
-          <w:rFonts w:asciiTheme="minorHAnsi" w:eastAsiaTheme="minorHAnsi" w:hAnsiTheme="minorHAnsi" w:cstheme="minorBidi"/>
-          <w:b w:val="0"/>
-          <w:sz w:val="22"/>
-        </w:rPr>
-        <w:t xml:space="preserve">Bulk densities were estimated </w:t>
-      </w:r>
-      <w:proofErr w:type="gramStart"/>
-      <w:r>
-        <w:rPr>
-          <w:rFonts w:asciiTheme="minorHAnsi" w:eastAsiaTheme="minorHAnsi" w:hAnsiTheme="minorHAnsi" w:cstheme="minorBidi"/>
-          <w:b w:val="0"/>
-          <w:sz w:val="22"/>
-        </w:rPr>
-        <w:t>by</w:t>
-      </w:r>
-      <w:proofErr w:type="gramEnd"/>
-      <w:r>
-        <w:rPr>
-          <w:rFonts w:asciiTheme="minorHAnsi" w:eastAsiaTheme="minorHAnsi" w:hAnsiTheme="minorHAnsi" w:cstheme="minorBidi"/>
-          <w:b w:val="0"/>
-          <w:sz w:val="22"/>
-        </w:rPr>
-        <w:t xml:space="preserve"> </w:t>
+        <w:t xml:space="preserve">dividing the oven-dried weight of soil by the ring volume (XX). </w:t>
       </w:r>
     </w:p>
     <w:p/>
@@ -803,9 +2737,604 @@
     </w:p>
     <w:p>
       <w:r>
-        <w:t>XX</w:t>
+        <w:t xml:space="preserve">All model fitting and figures were done using R (CITE) and the </w:t>
+      </w:r>
+      <w:proofErr w:type="spellStart"/>
+      <w:r>
+        <w:t>tidyverse</w:t>
+      </w:r>
+      <w:proofErr w:type="spellEnd"/>
+      <w:r>
+        <w:t xml:space="preserve"> meta-package (CITE). Non-linear models were fit using </w:t>
+      </w:r>
+      <w:proofErr w:type="spellStart"/>
+      <w:r>
+        <w:t>nls</w:t>
+      </w:r>
+      <w:proofErr w:type="spellEnd"/>
+      <w:r>
+        <w:t xml:space="preserve"> (CITE) and </w:t>
+      </w:r>
+      <w:proofErr w:type="spellStart"/>
+      <w:r>
+        <w:t>nlraa</w:t>
+      </w:r>
+      <w:proofErr w:type="spellEnd"/>
+      <w:r>
+        <w:t xml:space="preserve"> (CITE) package functionality, with specific equation fits from the </w:t>
+      </w:r>
+      <w:proofErr w:type="spellStart"/>
+      <w:r>
+        <w:t>HydroMe</w:t>
+      </w:r>
+      <w:proofErr w:type="spellEnd"/>
+      <w:r>
+        <w:t xml:space="preserve"> ©TE) and </w:t>
+      </w:r>
+      <w:proofErr w:type="spellStart"/>
+      <w:r>
+        <w:t>soilphysics</w:t>
+      </w:r>
+      <w:proofErr w:type="spellEnd"/>
+      <w:r>
+        <w:t xml:space="preserve"> (CITE) packages. Linear models were fit and summarized using the lme4 (CITE) and </w:t>
+      </w:r>
+      <w:proofErr w:type="spellStart"/>
+      <w:r>
+        <w:t>emmeans</w:t>
+      </w:r>
+      <w:proofErr w:type="spellEnd"/>
+      <w:r>
+        <w:t xml:space="preserve"> (CITE) packages. </w:t>
+      </w:r>
+      <w:r>
+        <w:t xml:space="preserve">The meta-analysis of fitted parameters was performed using the metaphor package (CITE). </w:t>
       </w:r>
     </w:p>
+    <w:p>
+      <w:pPr>
+        <w:pStyle w:val="Heading3"/>
+      </w:pPr>
+      <w:r>
+        <w:t>Texture and organic matter</w:t>
+      </w:r>
+    </w:p>
+    <w:p>
+      <w:pPr>
+        <w:rPr>
+          <w:noProof/>
+        </w:rPr>
+      </w:pPr>
+      <w:r>
+        <w:rPr>
+          <w:noProof/>
+        </w:rPr>
+        <w:t>The effects of experiment</w:t>
+      </w:r>
+      <w:r>
+        <w:rPr>
+          <w:noProof/>
+        </w:rPr>
+        <w:t xml:space="preserve">, </w:t>
+      </w:r>
+      <w:r>
+        <w:rPr>
+          <w:noProof/>
+        </w:rPr>
+        <w:t>cover crop treatment</w:t>
+      </w:r>
+      <w:r>
+        <w:rPr>
+          <w:noProof/>
+        </w:rPr>
+        <w:t>, and their interaction</w:t>
+      </w:r>
+      <w:r>
+        <w:rPr>
+          <w:noProof/>
+        </w:rPr>
+        <w:t xml:space="preserve"> on soil texture</w:t>
+      </w:r>
+      <w:r>
+        <w:rPr>
+          <w:noProof/>
+        </w:rPr>
+        <w:t xml:space="preserve"> components</w:t>
+      </w:r>
+      <w:r>
+        <w:rPr>
+          <w:noProof/>
+        </w:rPr>
+        <w:t xml:space="preserve"> and organic matter were assessed using mixed-effect models</w:t>
+      </w:r>
+      <w:r>
+        <w:rPr>
+          <w:noProof/>
+        </w:rPr>
+        <w:t>. E</w:t>
+      </w:r>
+      <w:r>
+        <w:rPr>
+          <w:noProof/>
+        </w:rPr>
+        <w:t>xperiment</w:t>
+      </w:r>
+      <w:r>
+        <w:rPr>
+          <w:noProof/>
+        </w:rPr>
+        <w:t xml:space="preserve">, </w:t>
+      </w:r>
+      <w:r>
+        <w:rPr>
+          <w:noProof/>
+        </w:rPr>
+        <w:t>cover crop</w:t>
+      </w:r>
+      <w:r>
+        <w:rPr>
+          <w:noProof/>
+        </w:rPr>
+        <w:t>, and their interaction were included</w:t>
+      </w:r>
+      <w:r>
+        <w:rPr>
+          <w:noProof/>
+        </w:rPr>
+        <w:t xml:space="preserve"> as fixed effects</w:t>
+      </w:r>
+      <w:r>
+        <w:rPr>
+          <w:noProof/>
+        </w:rPr>
+        <w:t xml:space="preserve">, with a random intercept effect for </w:t>
+      </w:r>
+      <w:r>
+        <w:rPr>
+          <w:noProof/>
+        </w:rPr>
+        <w:t>replicates</w:t>
+      </w:r>
+      <w:r>
+        <w:rPr>
+          <w:noProof/>
+        </w:rPr>
+        <w:t xml:space="preserve"> nested within experiment</w:t>
+      </w:r>
+      <w:r>
+        <w:rPr>
+          <w:noProof/>
+        </w:rPr>
+        <w:t xml:space="preserve">. </w:t>
+      </w:r>
+    </w:p>
+    <w:p>
+      <w:pPr>
+        <w:pStyle w:val="Heading3"/>
+      </w:pPr>
+      <w:r>
+        <w:t>Water retention curve</w:t>
+      </w:r>
+    </w:p>
+    <w:p>
+      <w:r>
+        <w:t>We fit</w:t>
+      </w:r>
+      <w:r>
+        <w:t xml:space="preserve"> the</w:t>
+      </w:r>
+      <w:r>
+        <w:t xml:space="preserve"> Gardener </w:t>
+      </w:r>
+      <w:r>
+        <w:t xml:space="preserve">equation </w:t>
+      </w:r>
+      <w:r>
+        <w:t>(CITE)</w:t>
+      </w:r>
+      <w:r>
+        <w:t xml:space="preserve"> </w:t>
+      </w:r>
+      <w:r>
+        <w:t xml:space="preserve">and Van </w:t>
+      </w:r>
+      <w:proofErr w:type="spellStart"/>
+      <w:r>
+        <w:t>Genutchen</w:t>
+      </w:r>
+      <w:proofErr w:type="spellEnd"/>
+      <w:r>
+        <w:t xml:space="preserve"> models (the 1980 one)</w:t>
+      </w:r>
+      <w:r>
+        <w:t xml:space="preserve"> </w:t>
+      </w:r>
+      <w:r>
+        <w:t xml:space="preserve">to </w:t>
+      </w:r>
+      <w:r>
+        <w:t>describe the relationship between soil moisture and soil water matric potential</w:t>
+      </w:r>
+      <w:r>
+        <w:t xml:space="preserve"> in our datasets. We found the models produced similar Akaike’s Information Criteria values (CITE), </w:t>
+      </w:r>
+      <w:r>
+        <w:t xml:space="preserve">with the Gardner model showing a slightly </w:t>
+      </w:r>
+      <w:r>
+        <w:lastRenderedPageBreak/>
+        <w:t xml:space="preserve">better fit. We </w:t>
+      </w:r>
+      <w:r>
+        <w:t xml:space="preserve">chose to use the results from the Gardener model due to its simplicity and biologically meaningful parameters. The Gardener equation is as follows:  </w:t>
+      </w:r>
+    </w:p>
+    <w:p>
+      <m:oMathPara>
+        <m:oMath>
+          <m:r>
+            <w:rPr>
+              <w:rFonts w:ascii="Cambria Math" w:hAnsi="Cambria Math"/>
+            </w:rPr>
+            <m:t>θ=</m:t>
+          </m:r>
+          <m:sSup>
+            <m:sSupPr>
+              <m:ctrlPr>
+                <w:rPr>
+                  <w:rFonts w:ascii="Cambria Math" w:hAnsi="Cambria Math"/>
+                  <w:i/>
+                </w:rPr>
+              </m:ctrlPr>
+            </m:sSupPr>
+            <m:e>
+              <m:sSub>
+                <m:sSubPr>
+                  <m:ctrlPr>
+                    <w:rPr>
+                      <w:rFonts w:ascii="Cambria Math" w:hAnsi="Cambria Math"/>
+                      <w:i/>
+                    </w:rPr>
+                  </m:ctrlPr>
+                </m:sSubPr>
+                <m:e>
+                  <m:r>
+                    <w:rPr>
+                      <w:rFonts w:ascii="Cambria Math" w:hAnsi="Cambria Math"/>
+                    </w:rPr>
+                    <m:t>θ</m:t>
+                  </m:r>
+                </m:e>
+                <m:sub>
+                  <m:r>
+                    <w:rPr>
+                      <w:rFonts w:ascii="Cambria Math" w:hAnsi="Cambria Math"/>
+                    </w:rPr>
+                    <m:t>r</m:t>
+                  </m:r>
+                </m:sub>
+              </m:sSub>
+              <m:r>
+                <w:rPr>
+                  <w:rFonts w:ascii="Cambria Math" w:hAnsi="Cambria Math"/>
+                </w:rPr>
+                <m:t>+</m:t>
+              </m:r>
+              <m:f>
+                <m:fPr>
+                  <m:ctrlPr>
+                    <w:rPr>
+                      <w:rFonts w:ascii="Cambria Math" w:hAnsi="Cambria Math"/>
+                      <w:i/>
+                    </w:rPr>
+                  </m:ctrlPr>
+                </m:fPr>
+                <m:num>
+                  <m:sSub>
+                    <m:sSubPr>
+                      <m:ctrlPr>
+                        <w:rPr>
+                          <w:rFonts w:ascii="Cambria Math" w:hAnsi="Cambria Math"/>
+                          <w:i/>
+                        </w:rPr>
+                      </m:ctrlPr>
+                    </m:sSubPr>
+                    <m:e>
+                      <m:r>
+                        <w:rPr>
+                          <w:rFonts w:ascii="Cambria Math" w:hAnsi="Cambria Math"/>
+                        </w:rPr>
+                        <m:t>θ</m:t>
+                      </m:r>
+                    </m:e>
+                    <m:sub>
+                      <m:r>
+                        <w:rPr>
+                          <w:rFonts w:ascii="Cambria Math" w:hAnsi="Cambria Math"/>
+                        </w:rPr>
+                        <m:t>s</m:t>
+                      </m:r>
+                    </m:sub>
+                  </m:sSub>
+                  <m:r>
+                    <w:rPr>
+                      <w:rFonts w:ascii="Cambria Math" w:hAnsi="Cambria Math"/>
+                    </w:rPr>
+                    <m:t>-</m:t>
+                  </m:r>
+                  <m:sSub>
+                    <m:sSubPr>
+                      <m:ctrlPr>
+                        <w:rPr>
+                          <w:rFonts w:ascii="Cambria Math" w:hAnsi="Cambria Math"/>
+                          <w:i/>
+                        </w:rPr>
+                      </m:ctrlPr>
+                    </m:sSubPr>
+                    <m:e>
+                      <m:r>
+                        <w:rPr>
+                          <w:rFonts w:ascii="Cambria Math" w:hAnsi="Cambria Math"/>
+                        </w:rPr>
+                        <m:t>θ</m:t>
+                      </m:r>
+                    </m:e>
+                    <m:sub>
+                      <m:r>
+                        <w:rPr>
+                          <w:rFonts w:ascii="Cambria Math" w:hAnsi="Cambria Math"/>
+                        </w:rPr>
+                        <m:t>r</m:t>
+                      </m:r>
+                    </m:sub>
+                  </m:sSub>
+                </m:num>
+                <m:den>
+                  <m:r>
+                    <w:rPr>
+                      <w:rFonts w:ascii="Cambria Math" w:hAnsi="Cambria Math"/>
+                    </w:rPr>
+                    <m:t>1+a</m:t>
+                  </m:r>
+                  <m:sSup>
+                    <m:sSupPr>
+                      <m:ctrlPr>
+                        <w:rPr>
+                          <w:rFonts w:ascii="Cambria Math" w:hAnsi="Cambria Math"/>
+                          <w:i/>
+                        </w:rPr>
+                      </m:ctrlPr>
+                    </m:sSupPr>
+                    <m:e>
+                      <m:r>
+                        <w:rPr>
+                          <w:rFonts w:ascii="Cambria Math" w:hAnsi="Cambria Math"/>
+                        </w:rPr>
+                        <m:t>ψ</m:t>
+                      </m:r>
+                    </m:e>
+                    <m:sup>
+                      <m:r>
+                        <w:rPr>
+                          <w:rFonts w:ascii="Cambria Math" w:hAnsi="Cambria Math"/>
+                        </w:rPr>
+                        <m:t>n</m:t>
+                      </m:r>
+                    </m:sup>
+                  </m:sSup>
+                </m:den>
+              </m:f>
+            </m:e>
+            <m:sup/>
+          </m:sSup>
+        </m:oMath>
+      </m:oMathPara>
+    </w:p>
+    <w:p>
+      <w:pPr>
+        <w:rPr>
+          <w:noProof/>
+        </w:rPr>
+      </w:pPr>
+      <w:r>
+        <w:rPr>
+          <w:noProof/>
+        </w:rPr>
+        <w:t xml:space="preserve">Where </w:t>
+      </w:r>
+      <w:r>
+        <w:rPr>
+          <w:rFonts w:cstheme="minorHAnsi"/>
+          <w:noProof/>
+        </w:rPr>
+        <w:t>θ</w:t>
+      </w:r>
+      <w:r>
+        <w:rPr>
+          <w:noProof/>
+        </w:rPr>
+        <w:t xml:space="preserve"> is the volumetric moisture content</w:t>
+      </w:r>
+      <w:r>
+        <w:rPr>
+          <w:noProof/>
+        </w:rPr>
+        <w:t xml:space="preserve"> at a given soil water potential </w:t>
+      </w:r>
+      <m:oMath>
+        <m:r>
+          <w:rPr>
+            <w:rFonts w:ascii="Cambria Math" w:hAnsi="Cambria Math"/>
+          </w:rPr>
+          <m:t>ψ</m:t>
+        </m:r>
+      </m:oMath>
+      <w:r>
+        <w:rPr>
+          <w:rFonts w:eastAsiaTheme="minorEastAsia"/>
+          <w:noProof/>
+        </w:rPr>
+        <w:t xml:space="preserve">, </w:t>
+      </w:r>
+      <w:r>
+        <w:rPr>
+          <w:rFonts w:cstheme="minorHAnsi"/>
+          <w:noProof/>
+        </w:rPr>
+        <w:t>θ</w:t>
+      </w:r>
+      <w:r>
+        <w:rPr>
+          <w:rFonts w:cstheme="minorHAnsi"/>
+          <w:noProof/>
+          <w:vertAlign w:val="subscript"/>
+        </w:rPr>
+        <w:t>r</w:t>
+      </w:r>
+      <w:r>
+        <w:rPr>
+          <w:noProof/>
+        </w:rPr>
+        <w:t xml:space="preserve"> and </w:t>
+      </w:r>
+      <w:r>
+        <w:rPr>
+          <w:rFonts w:cstheme="minorHAnsi"/>
+          <w:noProof/>
+        </w:rPr>
+        <w:t>θ</w:t>
+      </w:r>
+      <w:r>
+        <w:rPr>
+          <w:rFonts w:cstheme="minorHAnsi"/>
+          <w:noProof/>
+          <w:vertAlign w:val="subscript"/>
+        </w:rPr>
+        <w:t>s</w:t>
+      </w:r>
+      <w:r>
+        <w:rPr>
+          <w:noProof/>
+        </w:rPr>
+        <w:t xml:space="preserve"> are the residual and saturated water contents, respectively</w:t>
+      </w:r>
+      <w:r>
+        <w:rPr>
+          <w:noProof/>
+        </w:rPr>
+        <w:t xml:space="preserve">, a is the inverse of the air-entry potential, and n is an index for the pore size distribution. </w:t>
+      </w:r>
+    </w:p>
+    <w:p>
+      <w:pPr>
+        <w:rPr>
+          <w:noProof/>
+        </w:rPr>
+      </w:pPr>
+      <w:r>
+        <w:rPr>
+          <w:noProof/>
+        </w:rPr>
+        <w:t>Models were fit using both a fixed- and mixed-effect approach to account for differences between experiments. We found the two models produced similar fit statistics</w:t>
+      </w:r>
+      <w:r>
+        <w:rPr>
+          <w:noProof/>
+        </w:rPr>
+        <w:t xml:space="preserve">. The results from 2.4.1 indicated clay contents were higher in plots without a cover crop. Because clay can influence soil water retnetion curves (CITE), we controlled for the differences in clay by using it as a covariate. To facilitate this, we chose to fit the Gardner equation to each experimental unit, then performed a meta-analysis on the parameters, weighting by their estimated uncertainties. We included experiment as a random intercept, cover crop as a modifier, and percent clay as a covariate. The model improvement with inclusion of clay as a covariate was tested for each parameter using model comparisons. </w:t>
+      </w:r>
+    </w:p>
+    <w:p>
+      <w:pPr>
+        <w:pStyle w:val="Heading1"/>
+        <w:rPr>
+          <w:noProof/>
+        </w:rPr>
+      </w:pPr>
+      <w:r>
+        <w:rPr>
+          <w:noProof/>
+        </w:rPr>
+        <w:t>Results</w:t>
+      </w:r>
+    </w:p>
+    <w:p>
+      <w:pPr>
+        <w:rPr>
+          <w:noProof/>
+        </w:rPr>
+      </w:pPr>
+      <w:r>
+        <w:rPr>
+          <w:noProof/>
+        </w:rPr>
+        <w:t xml:space="preserve">Organic matter values ranged from 1.8 to 4.6%. </w:t>
+      </w:r>
+      <w:r>
+        <w:rPr>
+          <w:noProof/>
+        </w:rPr>
+        <w:t xml:space="preserve">Cover cropping significantly increased the amount of organic matter </w:t>
+      </w:r>
+      <w:r>
+        <w:rPr>
+          <w:noProof/>
+        </w:rPr>
+        <w:t xml:space="preserve">in the sampled soil at the East-grain experiment by an estimated </w:t>
+      </w:r>
+      <w:r>
+        <w:rPr>
+          <w:noProof/>
+        </w:rPr>
+        <w:t>0.7</w:t>
+      </w:r>
+      <w:r>
+        <w:rPr>
+          <w:noProof/>
+        </w:rPr>
+        <w:t>3% (SE:</w:t>
+      </w:r>
+      <w:r>
+        <w:rPr>
+          <w:noProof/>
+        </w:rPr>
+        <w:t>0.26</w:t>
+      </w:r>
+      <w:r>
+        <w:rPr>
+          <w:noProof/>
+        </w:rPr>
+        <w:t xml:space="preserve">%; Fig X), but had no effect on soil organic matter at the other three experimets. Bulk densities varied from 1.2 g cm-3 to 1.7 g cm-3, with no significant effect of experiment, cover crop treatment, or their interactions. </w:t>
+      </w:r>
+      <w:r>
+        <w:rPr>
+          <w:noProof/>
+        </w:rPr>
+        <w:t xml:space="preserve">At all experiments, the percent clay of the soil was found to be higher in cover cropped plots compared to no cover plots. We therefore included clay as a covariate in models assessing the significance of the effect of cover crops on the curve parameters.  </w:t>
+      </w:r>
+    </w:p>
+    <w:p>
+      <w:pPr>
+        <w:rPr>
+          <w:noProof/>
+        </w:rPr>
+      </w:pPr>
+    </w:p>
+    <w:p>
+      <w:pPr>
+        <w:rPr>
+          <w:noProof/>
+        </w:rPr>
+      </w:pPr>
+    </w:p>
+    <w:p>
+      <w:pPr>
+        <w:rPr>
+          <w:noProof/>
+        </w:rPr>
+      </w:pPr>
+    </w:p>
+    <w:p/>
     <w:p/>
     <w:p>
       <w:r>
@@ -1636,6 +4165,16 @@
       <w:contextualSpacing/>
     </w:pPr>
   </w:style>
+  <w:style w:type="character" w:styleId="PlaceholderText">
+    <w:name w:val="Placeholder Text"/>
+    <w:basedOn w:val="DefaultParagraphFont"/>
+    <w:uiPriority w:val="99"/>
+    <w:semiHidden/>
+    <w:rsid w:val="00334D34"/>
+    <w:rPr>
+      <w:color w:val="808080"/>
+    </w:rPr>
+  </w:style>
 </w:styles>
 </file>
 

</xml_diff>

<commit_message>
add clay cov to param fig
</commit_message>
<xml_diff>
--- a/manu/manu-v1.docx
+++ b/manu/manu-v1.docx
@@ -82,13 +82,13 @@
         <w:rPr>
           <w:szCs w:val="24"/>
         </w:rPr>
-        <w:t>Four experiments</w:t>
-      </w:r>
-      <w:r>
-        <w:rPr>
-          <w:szCs w:val="24"/>
-        </w:rPr>
-        <w:t xml:space="preserve"> were used for this study (</w:t>
+        <w:t>Three long-term sites were used for this study</w:t>
+      </w:r>
+      <w:r>
+        <w:rPr>
+          <w:szCs w:val="24"/>
+        </w:rPr>
+        <w:t xml:space="preserve"> (</w:t>
       </w:r>
       <w:r>
         <w:rPr>
@@ -96,6 +96,38 @@
           <w:bCs/>
           <w:szCs w:val="24"/>
         </w:rPr>
+        <w:t>Figure 1</w:t>
+      </w:r>
+      <w:r>
+        <w:rPr>
+          <w:szCs w:val="24"/>
+        </w:rPr>
+        <w:t>)</w:t>
+      </w:r>
+      <w:r>
+        <w:rPr>
+          <w:szCs w:val="24"/>
+        </w:rPr>
+        <w:t>, with one site having two experiments. Therefore, a total of f</w:t>
+      </w:r>
+      <w:r>
+        <w:rPr>
+          <w:szCs w:val="24"/>
+        </w:rPr>
+        <w:t>our experiments</w:t>
+      </w:r>
+      <w:r>
+        <w:rPr>
+          <w:szCs w:val="24"/>
+        </w:rPr>
+        <w:t xml:space="preserve"> were used for this study (</w:t>
+      </w:r>
+      <w:r>
+        <w:rPr>
+          <w:b/>
+          <w:bCs/>
+          <w:szCs w:val="24"/>
+        </w:rPr>
         <w:t>Table 1</w:t>
       </w:r>
       <w:r>
@@ -138,21 +170,7 @@
         <w:rPr>
           <w:szCs w:val="24"/>
         </w:rPr>
-        <w:t xml:space="preserve">East) or five (Central) replicates. The plots within each trial were managed identically save for the planting of the cover crop in the fall. The exact herbicide and nutrient programs varied by site, reflective of their </w:t>
-      </w:r>
-      <w:proofErr w:type="gramStart"/>
-      <w:r>
-        <w:rPr>
-          <w:szCs w:val="24"/>
-        </w:rPr>
-        <w:t>particular managers</w:t>
-      </w:r>
-      <w:proofErr w:type="gramEnd"/>
-      <w:r>
-        <w:rPr>
-          <w:szCs w:val="24"/>
-        </w:rPr>
-        <w:t xml:space="preserve"> and contexts (</w:t>
+        <w:t>East) or five (Central) replicates. The plots within each trial were managed identically save for the planting of the cover crop in the fall. The exact herbicide and nutrient programs varied by site, reflective of their particular managers and contexts (</w:t>
       </w:r>
       <w:r>
         <w:rPr>
@@ -394,27 +412,17 @@
                 <w:sz w:val="20"/>
                 <w:szCs w:val="20"/>
               </w:rPr>
-              <w:t xml:space="preserve">Mean Cover Crop Biomass (Mg </w:t>
-            </w:r>
-            <w:proofErr w:type="gramStart"/>
+              <w:t>Mean Cover Crop Biomass (Mg ha</w:t>
+            </w:r>
             <w:r>
               <w:rPr>
                 <w:b/>
                 <w:sz w:val="20"/>
                 <w:szCs w:val="20"/>
-              </w:rPr>
-              <w:t>ha</w:t>
-            </w:r>
-            <w:r>
-              <w:rPr>
-                <w:b/>
-                <w:sz w:val="20"/>
-                <w:szCs w:val="20"/>
                 <w:vertAlign w:val="superscript"/>
               </w:rPr>
               <w:t>-1</w:t>
             </w:r>
-            <w:proofErr w:type="gramEnd"/>
             <w:r>
               <w:rPr>
                 <w:b/>
@@ -1115,7 +1123,6 @@
                 <w:szCs w:val="20"/>
               </w:rPr>
             </w:pPr>
-            <w:proofErr w:type="gramStart"/>
             <w:r>
               <w:rPr>
                 <w:i/>
@@ -1123,6 +1130,7 @@
                 <w:sz w:val="20"/>
                 <w:szCs w:val="20"/>
               </w:rPr>
+              <w:lastRenderedPageBreak/>
               <w:t>Central</w:t>
             </w:r>
             <w:r>
@@ -1141,17 +1149,7 @@
                 <w:sz w:val="20"/>
                 <w:szCs w:val="20"/>
               </w:rPr>
-              <w:t>ilage</w:t>
-            </w:r>
-            <w:proofErr w:type="gramEnd"/>
-            <w:r>
-              <w:rPr>
-                <w:i/>
-                <w:iCs/>
-                <w:sz w:val="20"/>
-                <w:szCs w:val="20"/>
-              </w:rPr>
-              <w:t xml:space="preserve"> (research </w:t>
+              <w:t xml:space="preserve">ilage (research </w:t>
             </w:r>
             <w:r>
               <w:rPr>
@@ -1198,7 +1196,6 @@
                 <w:sz w:val="20"/>
                 <w:szCs w:val="20"/>
               </w:rPr>
-              <w:lastRenderedPageBreak/>
               <w:t>42⁰00’N</w:t>
             </w:r>
           </w:p>
@@ -1470,7 +1467,6 @@
                 <w:szCs w:val="20"/>
               </w:rPr>
             </w:pPr>
-            <w:proofErr w:type="gramStart"/>
             <w:r>
               <w:rPr>
                 <w:i/>
@@ -1498,7 +1494,6 @@
               </w:rPr>
               <w:t>rain</w:t>
             </w:r>
-            <w:proofErr w:type="gramEnd"/>
             <w:r>
               <w:rPr>
                 <w:i/>
@@ -2550,7 +2545,7 @@
           <w:b w:val="0"/>
           <w:sz w:val="22"/>
         </w:rPr>
-        <w:t xml:space="preserve">The equipment could accommodate XX samples at a time, so each site’s samples were run together in a batch. A given batch of cores was placed in a vacuum chamber for at least 12 hours in a solution of 0.01 M CaCl2, allowing the solution to move upward to saturate the soils with minimal air entrapment. The saturated cores were weighed, then transferred to a custom-built pressure cell apparatus (Ankeny et al. 1992). </w:t>
+        <w:t xml:space="preserve">The equipment could accommodate </w:t>
       </w:r>
       <w:r>
         <w:rPr>
@@ -2558,7 +2553,7 @@
           <w:b w:val="0"/>
           <w:sz w:val="22"/>
         </w:rPr>
-        <w:t>Measurements were made according to the protocol described by Kool et al. 2019. Briefly, t</w:t>
+        <w:t>12</w:t>
       </w:r>
       <w:r>
         <w:rPr>
@@ -2566,7 +2561,7 @@
           <w:b w:val="0"/>
           <w:sz w:val="22"/>
         </w:rPr>
-        <w:t>he cores were drain</w:t>
+        <w:t xml:space="preserve"> samples at a time, so each </w:t>
       </w:r>
       <w:r>
         <w:rPr>
@@ -2574,7 +2569,7 @@
           <w:b w:val="0"/>
           <w:sz w:val="22"/>
         </w:rPr>
-        <w:t>ed</w:t>
+        <w:t>experiment’</w:t>
       </w:r>
       <w:r>
         <w:rPr>
@@ -2582,7 +2577,7 @@
           <w:b w:val="0"/>
           <w:sz w:val="22"/>
         </w:rPr>
-        <w:t xml:space="preserve"> at atmospheric pressure for 12 hours to obtain a measurement for field-capacity (</w:t>
+        <w:t xml:space="preserve">s samples were run together in a batch. A given </w:t>
       </w:r>
       <w:r>
         <w:rPr>
@@ -2590,7 +2585,7 @@
           <w:b w:val="0"/>
           <w:sz w:val="22"/>
         </w:rPr>
-        <w:t>Ψ = -</w:t>
+        <w:t>experiment’s</w:t>
       </w:r>
       <w:r>
         <w:rPr>
@@ -2598,7 +2593,7 @@
           <w:b w:val="0"/>
           <w:sz w:val="22"/>
         </w:rPr>
-        <w:t>3.8</w:t>
+        <w:t xml:space="preserve"> cores </w:t>
       </w:r>
       <w:r>
         <w:rPr>
@@ -2606,7 +2601,7 @@
           <w:b w:val="0"/>
           <w:sz w:val="22"/>
         </w:rPr>
-        <w:t xml:space="preserve"> cm H2O = −0.</w:t>
+        <w:t>had cheesecloth taped to the bottom of each core and an additional ring taped to the top. They were</w:t>
       </w:r>
       <w:r>
         <w:rPr>
@@ -2614,7 +2609,7 @@
           <w:b w:val="0"/>
           <w:sz w:val="22"/>
         </w:rPr>
-        <w:t>38</w:t>
+        <w:t xml:space="preserve"> </w:t>
       </w:r>
       <w:r>
         <w:rPr>
@@ -2622,7 +2617,159 @@
           <w:b w:val="0"/>
           <w:sz w:val="22"/>
         </w:rPr>
-        <w:t xml:space="preserve"> kPa). Subsequent measurements were taken at Ψ of -1, -2.5, -5, -10, </w:t>
+        <w:t xml:space="preserve">then </w:t>
+      </w:r>
+      <w:r>
+        <w:rPr>
+          <w:rFonts w:asciiTheme="minorHAnsi" w:eastAsiaTheme="minorHAnsi" w:hAnsiTheme="minorHAnsi" w:cstheme="minorBidi"/>
+          <w:b w:val="0"/>
+          <w:sz w:val="22"/>
+        </w:rPr>
+        <w:t>placed in a vacuum chamber for at least 12 hours in a solution of 0.01 M CaCl2</w:t>
+      </w:r>
+      <w:r>
+        <w:rPr>
+          <w:rFonts w:asciiTheme="minorHAnsi" w:eastAsiaTheme="minorHAnsi" w:hAnsiTheme="minorHAnsi" w:cstheme="minorBidi"/>
+          <w:b w:val="0"/>
+          <w:sz w:val="22"/>
+        </w:rPr>
+        <w:t xml:space="preserve"> filled to the top of the first ring</w:t>
+      </w:r>
+      <w:r>
+        <w:rPr>
+          <w:rFonts w:asciiTheme="minorHAnsi" w:eastAsiaTheme="minorHAnsi" w:hAnsiTheme="minorHAnsi" w:cstheme="minorBidi"/>
+          <w:b w:val="0"/>
+          <w:sz w:val="22"/>
+        </w:rPr>
+        <w:t xml:space="preserve">, allowing the solution to move upward to saturate the soils with minimal air entrapment. The </w:t>
+      </w:r>
+      <w:r>
+        <w:rPr>
+          <w:rFonts w:asciiTheme="minorHAnsi" w:eastAsiaTheme="minorHAnsi" w:hAnsiTheme="minorHAnsi" w:cstheme="minorBidi"/>
+          <w:b w:val="0"/>
+          <w:sz w:val="22"/>
+        </w:rPr>
+        <w:t xml:space="preserve">top ring was removed from the cores, then the </w:t>
+      </w:r>
+      <w:r>
+        <w:rPr>
+          <w:rFonts w:asciiTheme="minorHAnsi" w:eastAsiaTheme="minorHAnsi" w:hAnsiTheme="minorHAnsi" w:cstheme="minorBidi"/>
+          <w:b w:val="0"/>
+          <w:sz w:val="22"/>
+        </w:rPr>
+        <w:t xml:space="preserve">saturated cores were weighed, then transferred to a custom-built pressure cell apparatus (Ankeny et al. 1992). </w:t>
+      </w:r>
+      <w:r>
+        <w:rPr>
+          <w:rFonts w:asciiTheme="minorHAnsi" w:eastAsiaTheme="minorHAnsi" w:hAnsiTheme="minorHAnsi" w:cstheme="minorBidi"/>
+          <w:b w:val="0"/>
+          <w:sz w:val="22"/>
+        </w:rPr>
+        <w:t>Measurements were made according to the protocol described by Kool et al. 2019. Briefly, t</w:t>
+      </w:r>
+      <w:r>
+        <w:rPr>
+          <w:rFonts w:asciiTheme="minorHAnsi" w:eastAsiaTheme="minorHAnsi" w:hAnsiTheme="minorHAnsi" w:cstheme="minorBidi"/>
+          <w:b w:val="0"/>
+          <w:sz w:val="22"/>
+        </w:rPr>
+        <w:t>he cores were drain</w:t>
+      </w:r>
+      <w:r>
+        <w:rPr>
+          <w:rFonts w:asciiTheme="minorHAnsi" w:eastAsiaTheme="minorHAnsi" w:hAnsiTheme="minorHAnsi" w:cstheme="minorBidi"/>
+          <w:b w:val="0"/>
+          <w:sz w:val="22"/>
+        </w:rPr>
+        <w:t>ed</w:t>
+      </w:r>
+      <w:r>
+        <w:rPr>
+          <w:rFonts w:asciiTheme="minorHAnsi" w:eastAsiaTheme="minorHAnsi" w:hAnsiTheme="minorHAnsi" w:cstheme="minorBidi"/>
+          <w:b w:val="0"/>
+          <w:sz w:val="22"/>
+        </w:rPr>
+        <w:t xml:space="preserve"> at atmospheric pressure for 12 hours to obtain a measurement for </w:t>
+      </w:r>
+      <w:r>
+        <w:rPr>
+          <w:rFonts w:asciiTheme="minorHAnsi" w:eastAsiaTheme="minorHAnsi" w:hAnsiTheme="minorHAnsi" w:cstheme="minorBidi"/>
+          <w:b w:val="0"/>
+          <w:sz w:val="22"/>
+        </w:rPr>
+        <w:t>gravity-drain</w:t>
+      </w:r>
+      <w:r>
+        <w:rPr>
+          <w:rFonts w:asciiTheme="minorHAnsi" w:eastAsiaTheme="minorHAnsi" w:hAnsiTheme="minorHAnsi" w:cstheme="minorBidi"/>
+          <w:b w:val="0"/>
+          <w:sz w:val="22"/>
+        </w:rPr>
+        <w:t>ed values</w:t>
+      </w:r>
+      <w:r>
+        <w:rPr>
+          <w:rFonts w:asciiTheme="minorHAnsi" w:eastAsiaTheme="minorHAnsi" w:hAnsiTheme="minorHAnsi" w:cstheme="minorBidi"/>
+          <w:b w:val="0"/>
+          <w:sz w:val="22"/>
+        </w:rPr>
+        <w:t xml:space="preserve"> (</w:t>
+      </w:r>
+      <w:r>
+        <w:rPr>
+          <w:rFonts w:asciiTheme="minorHAnsi" w:eastAsiaTheme="minorHAnsi" w:hAnsiTheme="minorHAnsi" w:cstheme="minorBidi"/>
+          <w:b w:val="0"/>
+          <w:sz w:val="22"/>
+        </w:rPr>
+        <w:t>Ψ = -</w:t>
+      </w:r>
+      <w:r>
+        <w:rPr>
+          <w:rFonts w:asciiTheme="minorHAnsi" w:eastAsiaTheme="minorHAnsi" w:hAnsiTheme="minorHAnsi" w:cstheme="minorBidi"/>
+          <w:b w:val="0"/>
+          <w:sz w:val="22"/>
+        </w:rPr>
+        <w:t>3.8</w:t>
+      </w:r>
+      <w:r>
+        <w:rPr>
+          <w:rFonts w:asciiTheme="minorHAnsi" w:eastAsiaTheme="minorHAnsi" w:hAnsiTheme="minorHAnsi" w:cstheme="minorBidi"/>
+          <w:b w:val="0"/>
+          <w:sz w:val="22"/>
+        </w:rPr>
+        <w:t xml:space="preserve"> cm H2O = −0.</w:t>
+      </w:r>
+      <w:r>
+        <w:rPr>
+          <w:rFonts w:asciiTheme="minorHAnsi" w:eastAsiaTheme="minorHAnsi" w:hAnsiTheme="minorHAnsi" w:cstheme="minorBidi"/>
+          <w:b w:val="0"/>
+          <w:sz w:val="22"/>
+        </w:rPr>
+        <w:t>38</w:t>
+      </w:r>
+      <w:r>
+        <w:rPr>
+          <w:rFonts w:asciiTheme="minorHAnsi" w:eastAsiaTheme="minorHAnsi" w:hAnsiTheme="minorHAnsi" w:cstheme="minorBidi"/>
+          <w:b w:val="0"/>
+          <w:sz w:val="22"/>
+        </w:rPr>
+        <w:t xml:space="preserve"> kPa</w:t>
+      </w:r>
+      <w:r>
+        <w:rPr>
+          <w:rFonts w:asciiTheme="minorHAnsi" w:eastAsiaTheme="minorHAnsi" w:hAnsiTheme="minorHAnsi" w:cstheme="minorBidi"/>
+          <w:b w:val="0"/>
+          <w:sz w:val="22"/>
+        </w:rPr>
+        <w:t xml:space="preserve"> XX Andrea calls this -33 kPa…hmmm</w:t>
+      </w:r>
+      <w:r>
+        <w:rPr>
+          <w:rFonts w:asciiTheme="minorHAnsi" w:eastAsiaTheme="minorHAnsi" w:hAnsiTheme="minorHAnsi" w:cstheme="minorBidi"/>
+          <w:b w:val="0"/>
+          <w:sz w:val="22"/>
+        </w:rPr>
+        <w:t xml:space="preserve">). Subsequent measurements were taken at Ψ of -1, -2.5, -5, -10, </w:t>
       </w:r>
       <w:r>
         <w:rPr>
@@ -2788,7 +2935,13 @@
         <w:t xml:space="preserve"> (CITE) packages. </w:t>
       </w:r>
       <w:r>
-        <w:t xml:space="preserve">The meta-analysis of fitted parameters was performed using the metaphor package (CITE). </w:t>
+        <w:t xml:space="preserve">The meta-analysis of </w:t>
+      </w:r>
+      <w:r>
+        <w:t xml:space="preserve">individual plot’s </w:t>
+      </w:r>
+      <w:r>
+        <w:t xml:space="preserve">fitted parameters was performed using the metaphor package (CITE). </w:t>
       </w:r>
     </w:p>
     <w:p>
@@ -2809,97 +2962,13 @@
         <w:rPr>
           <w:noProof/>
         </w:rPr>
-        <w:t>The effects of experiment</w:t>
-      </w:r>
-      <w:r>
-        <w:rPr>
-          <w:noProof/>
-        </w:rPr>
-        <w:t xml:space="preserve">, </w:t>
-      </w:r>
-      <w:r>
-        <w:rPr>
-          <w:noProof/>
-        </w:rPr>
-        <w:t>cover crop treatment</w:t>
-      </w:r>
-      <w:r>
-        <w:rPr>
-          <w:noProof/>
-        </w:rPr>
-        <w:t>, and their interaction</w:t>
-      </w:r>
-      <w:r>
-        <w:rPr>
-          <w:noProof/>
-        </w:rPr>
-        <w:t xml:space="preserve"> on soil texture</w:t>
-      </w:r>
-      <w:r>
-        <w:rPr>
-          <w:noProof/>
-        </w:rPr>
-        <w:t xml:space="preserve"> components</w:t>
-      </w:r>
-      <w:r>
-        <w:rPr>
-          <w:noProof/>
-        </w:rPr>
-        <w:t xml:space="preserve"> and organic matter were assessed using mixed-effect models</w:t>
-      </w:r>
-      <w:r>
-        <w:rPr>
-          <w:noProof/>
-        </w:rPr>
-        <w:t>. E</w:t>
-      </w:r>
-      <w:r>
-        <w:rPr>
-          <w:noProof/>
-        </w:rPr>
-        <w:t>xperiment</w:t>
-      </w:r>
-      <w:r>
-        <w:rPr>
-          <w:noProof/>
-        </w:rPr>
-        <w:t xml:space="preserve">, </w:t>
-      </w:r>
-      <w:r>
-        <w:rPr>
-          <w:noProof/>
-        </w:rPr>
-        <w:t>cover crop</w:t>
-      </w:r>
-      <w:r>
-        <w:rPr>
-          <w:noProof/>
-        </w:rPr>
-        <w:t>, and their interaction were included</w:t>
-      </w:r>
-      <w:r>
-        <w:rPr>
-          <w:noProof/>
-        </w:rPr>
-        <w:t xml:space="preserve"> as fixed effects</w:t>
-      </w:r>
-      <w:r>
-        <w:rPr>
-          <w:noProof/>
-        </w:rPr>
-        <w:t xml:space="preserve">, with a random intercept effect for </w:t>
-      </w:r>
-      <w:r>
-        <w:rPr>
-          <w:noProof/>
-        </w:rPr>
-        <w:t>replicates</w:t>
-      </w:r>
-      <w:r>
-        <w:rPr>
-          <w:noProof/>
-        </w:rPr>
-        <w:t xml:space="preserve"> nested within experiment</w:t>
+        <w:t xml:space="preserve">The effects of experiment, cover crop treatment, and their interaction on soil texture components and organic matter were assessed using mixed-effect models. Experiment, cover crop, and their interaction were included as fixed effects, with a random intercept effect for replicates nested within </w:t>
+      </w:r>
+      <w:r>
+        <w:rPr>
+          <w:noProof/>
+        </w:rPr>
+        <w:t>site</w:t>
       </w:r>
       <w:r>
         <w:rPr>
@@ -2913,6 +2982,7 @@
         <w:pStyle w:val="Heading3"/>
       </w:pPr>
       <w:r>
+        <w:lastRenderedPageBreak/>
         <w:t>Water retention curve</w:t>
       </w:r>
     </w:p>
@@ -2950,20 +3020,16 @@
         <w:t xml:space="preserve"> </w:t>
       </w:r>
       <w:r>
-        <w:t xml:space="preserve">to </w:t>
-      </w:r>
-      <w:r>
-        <w:t>describe the relationship between soil moisture and soil water matric potential</w:t>
-      </w:r>
-      <w:r>
-        <w:t xml:space="preserve"> in our datasets. We found the models produced similar Akaike’s Information Criteria values (CITE), </w:t>
-      </w:r>
-      <w:r>
-        <w:t xml:space="preserve">with the Gardner model showing a slightly </w:t>
-      </w:r>
-      <w:r>
-        <w:lastRenderedPageBreak/>
-        <w:t xml:space="preserve">better fit. We </w:t>
+        <w:t xml:space="preserve">to describe the relationship between soil moisture and soil water matric potential in our datasets. We found the models produced similar Akaike’s Information Criteria values (CITE), </w:t>
+      </w:r>
+      <w:r>
+        <w:t>with the Gardner model showing a slightly better fit</w:t>
+      </w:r>
+      <w:r>
+        <w:t>, consistent with other studies (Too et al. 2014).</w:t>
+      </w:r>
+      <w:r>
+        <w:t xml:space="preserve"> We </w:t>
       </w:r>
       <w:r>
         <w:t xml:space="preserve">chose to use the results from the Gardener model due to its simplicity and biologically meaningful parameters. The Gardener equation is as follows:  </w:t>
@@ -3222,7 +3288,19 @@
         <w:rPr>
           <w:noProof/>
         </w:rPr>
-        <w:t xml:space="preserve">, a is the inverse of the air-entry potential, and n is an index for the pore size distribution. </w:t>
+        <w:t>, a is the inverse of the air-entry potential, and n is an index for the pore size distribution</w:t>
+      </w:r>
+      <w:r>
+        <w:rPr>
+          <w:noProof/>
+        </w:rPr>
+        <w:t>, with higher values indicating a larger distribution</w:t>
+      </w:r>
+      <w:r>
+        <w:rPr>
+          <w:noProof/>
+        </w:rPr>
+        <w:t xml:space="preserve">. </w:t>
       </w:r>
     </w:p>
     <w:p>
@@ -3241,7 +3319,74 @@
         <w:rPr>
           <w:noProof/>
         </w:rPr>
-        <w:t xml:space="preserve">. The results from 2.4.1 indicated clay contents were higher in plots without a cover crop. Because clay can influence soil water retnetion curves (CITE), we controlled for the differences in clay by using it as a covariate. To facilitate this, we chose to fit the Gardner equation to each experimental unit, then performed a meta-analysis on the parameters, weighting by their estimated uncertainties. We included experiment as a random intercept, cover crop as a modifier, and percent clay as a covariate. The model improvement with inclusion of clay as a covariate was tested for each parameter using model comparisons. </w:t>
+        <w:t>. The results from 2.4.1 indicated clay contents were higher in plots without a cover crop</w:t>
+      </w:r>
+      <w:r>
+        <w:rPr>
+          <w:noProof/>
+        </w:rPr>
+        <w:t>, and varied by site</w:t>
+      </w:r>
+      <w:r>
+        <w:rPr>
+          <w:noProof/>
+        </w:rPr>
+        <w:t xml:space="preserve">. </w:t>
+      </w:r>
+      <w:r>
+        <w:rPr>
+          <w:noProof/>
+        </w:rPr>
+        <w:t>C</w:t>
+      </w:r>
+      <w:r>
+        <w:rPr>
+          <w:noProof/>
+        </w:rPr>
+        <w:t>lay can influence soil water ret</w:t>
+      </w:r>
+      <w:r>
+        <w:rPr>
+          <w:noProof/>
+        </w:rPr>
+        <w:t>en</w:t>
+      </w:r>
+      <w:r>
+        <w:rPr>
+          <w:noProof/>
+        </w:rPr>
+        <w:t>tion curves (CITE), we controlled for the differences in clay by using it as a covariate.</w:t>
+      </w:r>
+    </w:p>
+    <w:p>
+      <w:pPr>
+        <w:rPr>
+          <w:noProof/>
+        </w:rPr>
+      </w:pPr>
+      <w:r>
+        <w:rPr>
+          <w:noProof/>
+        </w:rPr>
+        <w:t>We</w:t>
+      </w:r>
+      <w:r>
+        <w:rPr>
+          <w:noProof/>
+        </w:rPr>
+        <w:t xml:space="preserve"> fit the Gardner equation to each experimental unit, then performed a meta-analysis on the parameters, weighting by their estimated uncertainties</w:t>
+      </w:r>
+      <w:r>
+        <w:rPr>
+          <w:noProof/>
+        </w:rPr>
+        <w:t xml:space="preserve"> (CITE)</w:t>
+      </w:r>
+      <w:r>
+        <w:rPr>
+          <w:noProof/>
+        </w:rPr>
+        <w:t xml:space="preserve">. We included experiment as a random intercept, cover crop as a modifier, and percent clay as a covariate. </w:t>
       </w:r>
     </w:p>
     <w:p>
@@ -3280,37 +3425,153 @@
         <w:rPr>
           <w:noProof/>
         </w:rPr>
-        <w:t xml:space="preserve">in the sampled soil at the East-grain experiment by an estimated </w:t>
-      </w:r>
-      <w:r>
-        <w:rPr>
-          <w:noProof/>
-        </w:rPr>
-        <w:t>0.7</w:t>
-      </w:r>
-      <w:r>
-        <w:rPr>
-          <w:noProof/>
-        </w:rPr>
-        <w:t>3% (SE:</w:t>
-      </w:r>
-      <w:r>
-        <w:rPr>
-          <w:noProof/>
-        </w:rPr>
-        <w:t>0.26</w:t>
-      </w:r>
-      <w:r>
-        <w:rPr>
-          <w:noProof/>
-        </w:rPr>
-        <w:t xml:space="preserve">%; Fig X), but had no effect on soil organic matter at the other three experimets. Bulk densities varied from 1.2 g cm-3 to 1.7 g cm-3, with no significant effect of experiment, cover crop treatment, or their interactions. </w:t>
-      </w:r>
-      <w:r>
-        <w:rPr>
-          <w:noProof/>
-        </w:rPr>
-        <w:t xml:space="preserve">At all experiments, the percent clay of the soil was found to be higher in cover cropped plots compared to no cover plots. We therefore included clay as a covariate in models assessing the significance of the effect of cover crops on the curve parameters.  </w:t>
+        <w:t xml:space="preserve">in the sampled soil at the East-grain experiment </w:t>
+      </w:r>
+      <w:r>
+        <w:rPr>
+          <w:noProof/>
+        </w:rPr>
+        <w:t xml:space="preserve">from </w:t>
+      </w:r>
+      <w:r>
+        <w:rPr>
+          <w:noProof/>
+        </w:rPr>
+        <w:t xml:space="preserve">an estimated </w:t>
+      </w:r>
+      <w:r>
+        <w:rPr>
+          <w:noProof/>
+        </w:rPr>
+        <w:t>3.30%</w:t>
+      </w:r>
+      <w:r>
+        <w:rPr>
+          <w:noProof/>
+        </w:rPr>
+        <w:t xml:space="preserve"> in the no-cover plots</w:t>
+      </w:r>
+      <w:r>
+        <w:rPr>
+          <w:noProof/>
+        </w:rPr>
+        <w:t xml:space="preserve"> to 4.03%</w:t>
+      </w:r>
+      <w:r>
+        <w:rPr>
+          <w:noProof/>
+        </w:rPr>
+        <w:t xml:space="preserve"> in the cover-cropped plots</w:t>
+      </w:r>
+      <w:r>
+        <w:rPr>
+          <w:noProof/>
+        </w:rPr>
+        <w:t>, corresponding to a</w:t>
+      </w:r>
+      <w:r>
+        <w:rPr>
+          <w:noProof/>
+        </w:rPr>
+        <w:t xml:space="preserve"> an estimated </w:t>
+      </w:r>
+      <w:r>
+        <w:rPr>
+          <w:noProof/>
+        </w:rPr>
+        <w:t>22% increase from the no-cover control</w:t>
+      </w:r>
+      <w:r>
+        <w:rPr>
+          <w:noProof/>
+        </w:rPr>
+        <w:t xml:space="preserve"> (p=0.01)</w:t>
+      </w:r>
+      <w:r>
+        <w:rPr>
+          <w:noProof/>
+        </w:rPr>
+        <w:t xml:space="preserve">. Cover crops did not significantly effect </w:t>
+      </w:r>
+      <w:r>
+        <w:rPr>
+          <w:noProof/>
+        </w:rPr>
+        <w:t>soil organic matter at the other three experimets</w:t>
+      </w:r>
+      <w:r>
+        <w:rPr>
+          <w:noProof/>
+        </w:rPr>
+        <w:t xml:space="preserve"> (Fig X)</w:t>
+      </w:r>
+      <w:r>
+        <w:rPr>
+          <w:noProof/>
+        </w:rPr>
+        <w:t xml:space="preserve">. Bulk densities varied from 1.2 g cm-3 to 1.7 g cm-3, with no significant effect of experiment, cover crop treatment, or their interactions. </w:t>
+      </w:r>
+      <w:r>
+        <w:rPr>
+          <w:noProof/>
+        </w:rPr>
+        <w:t>In</w:t>
+      </w:r>
+      <w:r>
+        <w:rPr>
+          <w:noProof/>
+        </w:rPr>
+        <w:t xml:space="preserve"> all experiments, the percent clay of the soil was found to be higher in cover cropped plots compared to no cover plots</w:t>
+      </w:r>
+      <w:r>
+        <w:rPr>
+          <w:noProof/>
+        </w:rPr>
+        <w:t xml:space="preserve"> (numerically so in three of the experiments, and statistically so in one)</w:t>
+      </w:r>
+      <w:r>
+        <w:rPr>
+          <w:noProof/>
+        </w:rPr>
+        <w:t>. We therefore included clay as a covariate in models assessing the significance of the effect of cover crops on the curve parameters</w:t>
+      </w:r>
+      <w:r>
+        <w:rPr>
+          <w:noProof/>
+        </w:rPr>
+        <w:t xml:space="preserve"> (see Methods and Materials)</w:t>
+      </w:r>
+      <w:r>
+        <w:rPr>
+          <w:noProof/>
+        </w:rPr>
+        <w:t>.</w:t>
+      </w:r>
+    </w:p>
+    <w:p>
+      <w:pPr>
+        <w:rPr>
+          <w:noProof/>
+        </w:rPr>
+      </w:pPr>
+      <w:r>
+        <w:rPr>
+          <w:noProof/>
+        </w:rPr>
+        <w:t xml:space="preserve">The meta-analysis of curve parameters indicated the soil water content at </w:t>
+      </w:r>
+    </w:p>
+    <w:p>
+      <w:pPr>
+        <w:rPr>
+          <w:noProof/>
+        </w:rPr>
+      </w:pPr>
+      <w:r>
+        <w:rPr>
+          <w:noProof/>
+        </w:rPr>
+        <w:t xml:space="preserve">  </w:t>
       </w:r>
     </w:p>
     <w:p>
@@ -3327,6 +3588,139 @@
         </w:rPr>
       </w:pPr>
     </w:p>
+    <w:tbl>
+      <w:tblPr>
+        <w:tblStyle w:val="TableGrid"/>
+        <w:tblW w:w="0" w:type="auto"/>
+        <w:tblLook w:val="04A0" w:firstRow="1" w:lastRow="0" w:firstColumn="1" w:lastColumn="0" w:noHBand="0" w:noVBand="1"/>
+      </w:tblPr>
+      <w:tblGrid>
+        <w:gridCol w:w="9350"/>
+      </w:tblGrid>
+      <w:tr>
+        <w:tc>
+          <w:tcPr>
+            <w:tcW w:w="9350" w:type="dxa"/>
+          </w:tcPr>
+          <w:p>
+            <w:pPr>
+              <w:rPr>
+                <w:noProof/>
+              </w:rPr>
+            </w:pPr>
+            <w:r>
+              <w:rPr>
+                <w:noProof/>
+              </w:rPr>
+              <w:lastRenderedPageBreak/>
+              <w:drawing>
+                <wp:inline distT="0" distB="0" distL="0" distR="0" wp14:anchorId="12755684" wp14:editId="3A84C98A">
+                  <wp:extent cx="5943600" cy="3766185"/>
+                  <wp:effectExtent l="0" t="0" r="0" b="5715"/>
+                  <wp:docPr id="4" name="Picture 4"/>
+                  <wp:cNvGraphicFramePr>
+                    <a:graphicFrameLocks xmlns:a="http://schemas.openxmlformats.org/drawingml/2006/main" noChangeAspect="1"/>
+                  </wp:cNvGraphicFramePr>
+                  <a:graphic xmlns:a="http://schemas.openxmlformats.org/drawingml/2006/main">
+                    <a:graphicData uri="http://schemas.openxmlformats.org/drawingml/2006/picture">
+                      <pic:pic xmlns:pic="http://schemas.openxmlformats.org/drawingml/2006/picture">
+                        <pic:nvPicPr>
+                          <pic:cNvPr id="1" name=""/>
+                          <pic:cNvPicPr/>
+                        </pic:nvPicPr>
+                        <pic:blipFill>
+                          <a:blip r:embed="rId5"/>
+                          <a:stretch>
+                            <a:fillRect/>
+                          </a:stretch>
+                        </pic:blipFill>
+                        <pic:spPr>
+                          <a:xfrm>
+                            <a:off x="0" y="0"/>
+                            <a:ext cx="5943600" cy="3766185"/>
+                          </a:xfrm>
+                          <a:prstGeom prst="rect">
+                            <a:avLst/>
+                          </a:prstGeom>
+                        </pic:spPr>
+                      </pic:pic>
+                    </a:graphicData>
+                  </a:graphic>
+                </wp:inline>
+              </w:drawing>
+            </w:r>
+          </w:p>
+        </w:tc>
+      </w:tr>
+      <w:tr>
+        <w:tc>
+          <w:tcPr>
+            <w:tcW w:w="9350" w:type="dxa"/>
+          </w:tcPr>
+          <w:p>
+            <w:pPr>
+              <w:rPr>
+                <w:noProof/>
+              </w:rPr>
+            </w:pPr>
+            <w:r>
+              <w:rPr>
+                <w:noProof/>
+              </w:rPr>
+              <w:t xml:space="preserve">Fig X. </w:t>
+            </w:r>
+            <w:r>
+              <w:rPr>
+                <w:noProof/>
+              </w:rPr>
+              <w:t xml:space="preserve">The soil water content (SWC) at plant wilting (this might not be right, need to double check the pressures as reference) was the only </w:t>
+            </w:r>
+            <w:r>
+              <w:rPr>
+                <w:noProof/>
+              </w:rPr>
+              <w:t>Gardner equation parameter</w:t>
+            </w:r>
+            <w:r>
+              <w:rPr>
+                <w:noProof/>
+              </w:rPr>
+              <w:t xml:space="preserve"> significantly affected by cover cropping. </w:t>
+            </w:r>
+            <w:r>
+              <w:rPr>
+                <w:noProof/>
+              </w:rPr>
+              <w:t>Points represent</w:t>
+            </w:r>
+            <w:r>
+              <w:rPr>
+                <w:noProof/>
+              </w:rPr>
+              <w:t xml:space="preserve"> </w:t>
+            </w:r>
+            <w:r>
+              <w:rPr>
+                <w:noProof/>
+              </w:rPr>
+              <w:t xml:space="preserve">estimates of the mean value, line ranges the 95% confidence intervals for the mean. </w:t>
+            </w:r>
+            <w:r>
+              <w:rPr>
+                <w:noProof/>
+              </w:rPr>
+              <w:t>Values greater than zero indicate an increase in response to cover cropping.</w:t>
+            </w:r>
+            <w:r>
+              <w:rPr>
+                <w:noProof/>
+              </w:rPr>
+              <w:t xml:space="preserve">  </w:t>
+            </w:r>
+          </w:p>
+        </w:tc>
+      </w:tr>
+    </w:tbl>
     <w:p>
       <w:pPr>
         <w:rPr>
@@ -3334,7 +3728,214 @@
         </w:rPr>
       </w:pPr>
     </w:p>
+    <w:p>
+      <w:pPr>
+        <w:pStyle w:val="Heading1"/>
+        <w:rPr>
+          <w:noProof/>
+        </w:rPr>
+      </w:pPr>
+      <w:r>
+        <w:rPr>
+          <w:noProof/>
+        </w:rPr>
+        <w:t>Discussion</w:t>
+      </w:r>
+    </w:p>
+    <w:p>
+      <w:r>
+        <w:t>Organic matter</w:t>
+      </w:r>
+    </w:p>
+    <w:p>
+      <w:r>
+        <w:t>The effect of cover cropping on organic matter in maize-based systems is inconsistent (</w:t>
+      </w:r>
+      <w:hyperlink r:id="rId6" w:history="1">
+        <w:r>
+          <w:rPr>
+            <w:rStyle w:val="Hyperlink"/>
+          </w:rPr>
+          <w:t>https://www.agevidence.org</w:t>
+        </w:r>
+      </w:hyperlink>
+      <w:r>
+        <w:t xml:space="preserve">). Our early spring sampling likely amplified differences in organic matter, due to the recently terminated cover crop residue and roots being less than a month old. A 20% increase at a 10-17cm depth is within the range observed in other studies looking at 0-30 cm depths. </w:t>
+      </w:r>
+    </w:p>
+    <w:p>
+      <w:r>
+        <w:t xml:space="preserve"> </w:t>
+      </w:r>
+      <w:r>
+        <w:t>Soil water</w:t>
+      </w:r>
+    </w:p>
+    <w:p>
+      <w:r>
+        <w:t xml:space="preserve">Several studies have compared the effect of cover crops on soil water relations (see </w:t>
+      </w:r>
+      <w:proofErr w:type="spellStart"/>
+      <w:r>
+        <w:t>Basche</w:t>
+      </w:r>
+      <w:proofErr w:type="spellEnd"/>
+      <w:r>
+        <w:t xml:space="preserve"> et al. XX), and on average have found cover crops improve soil’s storage capacities. However, to our knowledge, t</w:t>
+      </w:r>
+      <w:r>
+        <w:t xml:space="preserve">here </w:t>
+      </w:r>
+      <w:r>
+        <w:t>is only one published study that compares soil water retention measurements in maize-based systems with and without winter cover cropping treatments (</w:t>
+      </w:r>
+      <w:proofErr w:type="spellStart"/>
+      <w:r>
+        <w:t>Basche</w:t>
+      </w:r>
+      <w:proofErr w:type="spellEnd"/>
+      <w:r>
+        <w:t xml:space="preserve"> et al. 2016). The</w:t>
+      </w:r>
+      <w:r>
+        <w:t xml:space="preserve"> authors</w:t>
+      </w:r>
+      <w:r>
+        <w:t xml:space="preserve"> found th</w:t>
+      </w:r>
+      <w:r>
+        <w:t>at in the 0-15 cm depths,</w:t>
+      </w:r>
+      <w:r>
+        <w:t xml:space="preserve"> cover crop</w:t>
+      </w:r>
+      <w:r>
+        <w:t>ping</w:t>
+      </w:r>
+      <w:r>
+        <w:t xml:space="preserve"> significantly increased the soil water at -33 kPa</w:t>
+      </w:r>
+      <w:r>
+        <w:t xml:space="preserve"> (field capacity)</w:t>
+      </w:r>
+      <w:r>
+        <w:t xml:space="preserve"> from 0.31 to 0.35</w:t>
+      </w:r>
+      <w:r>
+        <w:t>, while having no effect on the soil water at -1500 kPa (plant wilting point). This difference translated to an increased amount of planta-</w:t>
+      </w:r>
+      <w:proofErr w:type="spellStart"/>
+      <w:r>
+        <w:t>availble</w:t>
+      </w:r>
+      <w:proofErr w:type="spellEnd"/>
+      <w:r>
+        <w:t>-water. In contrast, we found cover cropping had no effect on soil water contents at 3</w:t>
+      </w:r>
+    </w:p>
     <w:p/>
+    <w:p>
+      <w:r>
+        <w:t>https://www.agevidence.org/#&amp;Practice=Cover%20Crops&amp;Outcome=Climate%20Mitigation&amp;GLII=Carbon%20Storage&amp;PracticeFilters=Duration%20of%20Study!_Number%20of%20Species!Three%20or%20more%20species_Type%20of%20Species!Non-legume%20Mixture^Non-legume%20%2B%20Legume%20Mixture_Soil%20Sample%20Depth!Not%20measured</w:t>
+      </w:r>
+    </w:p>
+    <w:p>
+      <w:pPr>
+        <w:rPr>
+          <w:noProof/>
+        </w:rPr>
+      </w:pPr>
+    </w:p>
+    <w:p>
+      <w:pPr>
+        <w:rPr>
+          <w:noProof/>
+        </w:rPr>
+      </w:pPr>
+      <w:r>
+        <w:rPr>
+          <w:noProof/>
+        </w:rPr>
+        <w:drawing>
+          <wp:inline distT="0" distB="0" distL="0" distR="0" wp14:anchorId="498F3469" wp14:editId="72FA5FB7">
+            <wp:extent cx="5943600" cy="3766185"/>
+            <wp:effectExtent l="0" t="0" r="0" b="5715"/>
+            <wp:docPr id="1" name="Picture 1"/>
+            <wp:cNvGraphicFramePr>
+              <a:graphicFrameLocks xmlns:a="http://schemas.openxmlformats.org/drawingml/2006/main" noChangeAspect="1"/>
+            </wp:cNvGraphicFramePr>
+            <a:graphic xmlns:a="http://schemas.openxmlformats.org/drawingml/2006/main">
+              <a:graphicData uri="http://schemas.openxmlformats.org/drawingml/2006/picture">
+                <pic:pic xmlns:pic="http://schemas.openxmlformats.org/drawingml/2006/picture">
+                  <pic:nvPicPr>
+                    <pic:cNvPr id="1" name=""/>
+                    <pic:cNvPicPr/>
+                  </pic:nvPicPr>
+                  <pic:blipFill>
+                    <a:blip r:embed="rId7"/>
+                    <a:stretch>
+                      <a:fillRect/>
+                    </a:stretch>
+                  </pic:blipFill>
+                  <pic:spPr>
+                    <a:xfrm>
+                      <a:off x="0" y="0"/>
+                      <a:ext cx="5943600" cy="3766185"/>
+                    </a:xfrm>
+                    <a:prstGeom prst="rect">
+                      <a:avLst/>
+                    </a:prstGeom>
+                  </pic:spPr>
+                </pic:pic>
+              </a:graphicData>
+            </a:graphic>
+          </wp:inline>
+        </w:drawing>
+      </w:r>
+    </w:p>
+    <w:p>
+      <w:r>
+        <w:rPr>
+          <w:noProof/>
+        </w:rPr>
+        <w:lastRenderedPageBreak/>
+        <w:drawing>
+          <wp:inline distT="0" distB="0" distL="0" distR="0" wp14:anchorId="3081EB87" wp14:editId="37A155C7">
+            <wp:extent cx="5943600" cy="3766185"/>
+            <wp:effectExtent l="0" t="0" r="0" b="5715"/>
+            <wp:docPr id="3" name="Picture 3"/>
+            <wp:cNvGraphicFramePr>
+              <a:graphicFrameLocks xmlns:a="http://schemas.openxmlformats.org/drawingml/2006/main" noChangeAspect="1"/>
+            </wp:cNvGraphicFramePr>
+            <a:graphic xmlns:a="http://schemas.openxmlformats.org/drawingml/2006/main">
+              <a:graphicData uri="http://schemas.openxmlformats.org/drawingml/2006/picture">
+                <pic:pic xmlns:pic="http://schemas.openxmlformats.org/drawingml/2006/picture">
+                  <pic:nvPicPr>
+                    <pic:cNvPr id="1" name=""/>
+                    <pic:cNvPicPr/>
+                  </pic:nvPicPr>
+                  <pic:blipFill>
+                    <a:blip r:embed="rId8"/>
+                    <a:stretch>
+                      <a:fillRect/>
+                    </a:stretch>
+                  </pic:blipFill>
+                  <pic:spPr>
+                    <a:xfrm>
+                      <a:off x="0" y="0"/>
+                      <a:ext cx="5943600" cy="3766185"/>
+                    </a:xfrm>
+                    <a:prstGeom prst="rect">
+                      <a:avLst/>
+                    </a:prstGeom>
+                  </pic:spPr>
+                </pic:pic>
+              </a:graphicData>
+            </a:graphic>
+          </wp:inline>
+        </w:drawing>
+      </w:r>
+    </w:p>
     <w:p/>
     <w:p>
       <w:r>
@@ -4175,6 +4776,48 @@
       <w:color w:val="808080"/>
     </w:rPr>
   </w:style>
+  <w:style w:type="table" w:styleId="TableGrid">
+    <w:name w:val="Table Grid"/>
+    <w:basedOn w:val="TableNormal"/>
+    <w:uiPriority w:val="39"/>
+    <w:rsid w:val="00483114"/>
+    <w:pPr>
+      <w:spacing w:after="0" w:line="240" w:lineRule="auto"/>
+    </w:pPr>
+    <w:tblPr>
+      <w:tblBorders>
+        <w:top w:val="single" w:sz="4" w:space="0" w:color="auto"/>
+        <w:left w:val="single" w:sz="4" w:space="0" w:color="auto"/>
+        <w:bottom w:val="single" w:sz="4" w:space="0" w:color="auto"/>
+        <w:right w:val="single" w:sz="4" w:space="0" w:color="auto"/>
+        <w:insideH w:val="single" w:sz="4" w:space="0" w:color="auto"/>
+        <w:insideV w:val="single" w:sz="4" w:space="0" w:color="auto"/>
+      </w:tblBorders>
+    </w:tblPr>
+  </w:style>
+  <w:style w:type="character" w:styleId="Hyperlink">
+    <w:name w:val="Hyperlink"/>
+    <w:basedOn w:val="DefaultParagraphFont"/>
+    <w:uiPriority w:val="99"/>
+    <w:unhideWhenUsed/>
+    <w:rsid w:val="00E44A0F"/>
+    <w:rPr>
+      <w:color w:val="0563C1" w:themeColor="hyperlink"/>
+      <w:u w:val="single"/>
+    </w:rPr>
+  </w:style>
+  <w:style w:type="character" w:styleId="UnresolvedMention">
+    <w:name w:val="Unresolved Mention"/>
+    <w:basedOn w:val="DefaultParagraphFont"/>
+    <w:uiPriority w:val="99"/>
+    <w:semiHidden/>
+    <w:unhideWhenUsed/>
+    <w:rsid w:val="00E44A0F"/>
+    <w:rPr>
+      <w:color w:val="605E5C"/>
+      <w:shd w:val="clear" w:color="auto" w:fill="E1DFDD"/>
+    </w:rPr>
+  </w:style>
 </w:styles>
 </file>
 

</xml_diff>

<commit_message>
sat and fc calcs
</commit_message>
<xml_diff>
--- a/manu/manu-v1.docx
+++ b/manu/manu-v1.docx
@@ -4,6 +4,46 @@
   <w:body>
     <w:p>
       <w:pPr>
+        <w:rPr>
+          <w:b/>
+          <w:bCs/>
+        </w:rPr>
+      </w:pPr>
+      <w:r>
+        <w:rPr>
+          <w:b/>
+          <w:bCs/>
+        </w:rPr>
+        <w:t xml:space="preserve">Effects of long-term cover cropping on soil hydrological </w:t>
+      </w:r>
+      <w:proofErr w:type="gramStart"/>
+      <w:r>
+        <w:rPr>
+          <w:b/>
+          <w:bCs/>
+        </w:rPr>
+        <w:t>properties</w:t>
+      </w:r>
+      <w:proofErr w:type="gramEnd"/>
+    </w:p>
+    <w:p>
+      <w:r>
+        <w:t xml:space="preserve">Virginia Nichols, Eric B. Moore, Stefan </w:t>
+      </w:r>
+      <w:proofErr w:type="spellStart"/>
+      <w:r>
+        <w:t>Gailans</w:t>
+      </w:r>
+      <w:proofErr w:type="spellEnd"/>
+      <w:r>
+        <w:t>, Matt Liebman</w:t>
+      </w:r>
+    </w:p>
+    <w:p/>
+    <w:p/>
+    <w:p/>
+    <w:p>
+      <w:pPr>
         <w:pStyle w:val="Heading1"/>
       </w:pPr>
       <w:r>
@@ -12,22 +52,85 @@
     </w:p>
     <w:p>
       <w:r>
-        <w:t xml:space="preserve">Including an over-wintering cereal rye </w:t>
-      </w:r>
-      <w:r>
-        <w:t xml:space="preserve">(Secale cereal) </w:t>
-      </w:r>
-      <w:r>
-        <w:t xml:space="preserve">cover crop in Midwestern maize-soybean systems offers several environmental benefits, but the effect on soil hydrological properties is not well-studied. </w:t>
-      </w:r>
-      <w:r>
-        <w:t xml:space="preserve">Soil water retention curves can provide insight into cover crop-induced soil structural changes that may affect soil water. </w:t>
+        <w:t xml:space="preserve">Addition of </w:t>
+      </w:r>
+      <w:r>
+        <w:t xml:space="preserve">an over-wintering cereal rye </w:t>
+      </w:r>
+      <w:r>
+        <w:t>(</w:t>
+      </w:r>
+      <w:r>
+        <w:rPr>
+          <w:i/>
+          <w:iCs/>
+        </w:rPr>
+        <w:t>Secale cereal</w:t>
+      </w:r>
+      <w:r>
+        <w:t xml:space="preserve">) </w:t>
+      </w:r>
+      <w:r>
+        <w:t>cover crop in Midwestern maize</w:t>
+      </w:r>
+      <w:r>
+        <w:t xml:space="preserve"> (</w:t>
+      </w:r>
+      <w:proofErr w:type="spellStart"/>
+      <w:r>
+        <w:rPr>
+          <w:i/>
+          <w:iCs/>
+        </w:rPr>
+        <w:t>Zea</w:t>
+      </w:r>
+      <w:proofErr w:type="spellEnd"/>
+      <w:r>
+        <w:rPr>
+          <w:i/>
+          <w:iCs/>
+        </w:rPr>
+        <w:t xml:space="preserve"> may</w:t>
+      </w:r>
+      <w:r>
+        <w:rPr>
+          <w:i/>
+          <w:iCs/>
+        </w:rPr>
+        <w:t>s</w:t>
+      </w:r>
+      <w:r>
+        <w:t>)-based</w:t>
+      </w:r>
+      <w:r>
+        <w:t xml:space="preserve"> systems offers several environmental benefits, but the effect on soil hydrological properties is not well-</w:t>
+      </w:r>
+      <w:r>
+        <w:t>understood</w:t>
+      </w:r>
+      <w:r>
+        <w:t xml:space="preserve">. </w:t>
+      </w:r>
+      <w:r>
+        <w:t xml:space="preserve">Soil water retention curves can provide insight into cover crop-induced soil </w:t>
+      </w:r>
+      <w:r>
+        <w:t>changes</w:t>
+      </w:r>
+      <w:r>
+        <w:t xml:space="preserve"> that may affect soil water. </w:t>
       </w:r>
       <w:r>
         <w:t xml:space="preserve">We took in-tact </w:t>
       </w:r>
       <w:r>
-        <w:t xml:space="preserve">7.6X diameter </w:t>
+        <w:t>7.6</w:t>
+      </w:r>
+      <w:r>
+        <w:t>2</w:t>
+      </w:r>
+      <w:r>
+        <w:t xml:space="preserve"> diameter </w:t>
       </w:r>
       <w:r>
         <w:t xml:space="preserve">soil samples at 10-17cm depths from four long-term </w:t>
@@ -36,27 +139,51 @@
         <w:t>cover crop experiments</w:t>
       </w:r>
       <w:r>
-        <w:t xml:space="preserve"> in Iowa that included a winter cereal rye cover crop and no-cover treatment in no-till maize</w:t>
-      </w:r>
-      <w:r>
-        <w:t xml:space="preserve"> (</w:t>
-      </w:r>
-      <w:proofErr w:type="spellStart"/>
-      <w:r>
-        <w:t>Zea</w:t>
-      </w:r>
-      <w:proofErr w:type="spellEnd"/>
-      <w:r>
-        <w:t xml:space="preserve"> mays)-</w:t>
-      </w:r>
-      <w:r>
-        <w:t>soybean</w:t>
-      </w:r>
-      <w:r>
-        <w:t xml:space="preserve"> (Glycine max)</w:t>
-      </w:r>
-      <w:r>
-        <w:t xml:space="preserve"> or maize silage/soybean systems. Samples were collected shortly after</w:t>
+        <w:t xml:space="preserve"> in Iowa that included a winter rye cover crop and no-cover treatment in </w:t>
+      </w:r>
+      <w:r>
+        <w:t xml:space="preserve">systems with a </w:t>
+      </w:r>
+      <w:r>
+        <w:t>maize</w:t>
+      </w:r>
+      <w:r>
+        <w:t xml:space="preserve"> crop (grain or silage)</w:t>
+      </w:r>
+      <w:r>
+        <w:t xml:space="preserve"> </w:t>
+      </w:r>
+      <w:r>
+        <w:t>rotated with soybean (Glycine max)</w:t>
+      </w:r>
+      <w:r>
+        <w:t xml:space="preserve">. </w:t>
+      </w:r>
+      <w:r>
+        <w:t xml:space="preserve">All experiments had been in place for at least 10 </w:t>
+      </w:r>
+      <w:proofErr w:type="gramStart"/>
+      <w:r>
+        <w:t>years</w:t>
+      </w:r>
+      <w:r>
+        <w:t>, and</w:t>
+      </w:r>
+      <w:proofErr w:type="gramEnd"/>
+      <w:r>
+        <w:t xml:space="preserve"> were managed without tillage</w:t>
+      </w:r>
+      <w:r>
+        <w:t xml:space="preserve">. </w:t>
+      </w:r>
+      <w:r>
+        <w:t>S</w:t>
+      </w:r>
+      <w:r>
+        <w:t>oil s</w:t>
+      </w:r>
+      <w:r>
+        <w:t>amples were collected shortly after</w:t>
       </w:r>
       <w:r>
         <w:t xml:space="preserve"> cash crop</w:t>
@@ -71,94 +198,219 @@
         <w:t xml:space="preserve">. </w:t>
       </w:r>
       <w:r>
+        <w:t>We measured o</w:t>
+      </w:r>
+      <w:r>
+        <w:t xml:space="preserve">rganic matter, </w:t>
+      </w:r>
+      <w:r>
+        <w:t xml:space="preserve">soil </w:t>
+      </w:r>
+      <w:r>
+        <w:t xml:space="preserve">texture, and the volumetric soil water content at </w:t>
+      </w:r>
+      <w:r>
+        <w:t xml:space="preserve">matric potentials </w:t>
+      </w:r>
+      <w:r>
+        <w:t>of</w:t>
+      </w:r>
+      <w:r>
+        <w:t xml:space="preserve"> </w:t>
+      </w:r>
+      <w:r>
+        <w:rPr>
+          <w:color w:val="FF0000"/>
+        </w:rPr>
+        <w:t>-0.38</w:t>
+      </w:r>
+      <w:r>
+        <w:rPr>
+          <w:color w:val="FF0000"/>
+        </w:rPr>
+        <w:t xml:space="preserve">, -2.5, -10, -25, -50, -100, and </w:t>
+      </w:r>
+      <w:r>
+        <w:rPr>
+          <w:color w:val="FF0000"/>
+        </w:rPr>
+        <w:t>-500 cm water</w:t>
+      </w:r>
+      <w:r>
+        <w:t xml:space="preserve">. </w:t>
+      </w:r>
+      <w:r>
         <w:t>O</w:t>
       </w:r>
       <w:r>
-        <w:t xml:space="preserve">rganic matter, </w:t>
-      </w:r>
-      <w:r>
-        <w:t xml:space="preserve">soil </w:t>
-      </w:r>
-      <w:r>
-        <w:t xml:space="preserve">texture, and the volumetric soil water content at pressures ranging from </w:t>
+        <w:t xml:space="preserve">ne of the four experiments exhibited </w:t>
       </w:r>
       <w:r>
         <w:rPr>
           <w:color w:val="FF0000"/>
         </w:rPr>
-        <w:t>-0.38 to -100 kPa</w:t>
+        <w:t>1.2 times</w:t>
       </w:r>
       <w:r>
         <w:t xml:space="preserve"> </w:t>
       </w:r>
       <w:r>
-        <w:t xml:space="preserve">(need to double check how to report these pressures) were measured. </w:t>
-      </w:r>
-      <w:r>
-        <w:t xml:space="preserve">One of the four experiments exhibited a </w:t>
-      </w:r>
-      <w:r>
-        <w:rPr>
-          <w:color w:val="FF0000"/>
-        </w:rPr>
-        <w:t>20</w:t>
-      </w:r>
-      <w:r>
-        <w:t xml:space="preserve">% </w:t>
-      </w:r>
-      <w:r>
-        <w:t>(CIX-X)</w:t>
+        <w:t>(</w:t>
+      </w:r>
+      <w:r>
+        <w:t>SE:</w:t>
+      </w:r>
+      <w:r>
+        <w:t>X</w:t>
+      </w:r>
+      <w:r>
+        <w:t>)</w:t>
       </w:r>
       <w:r>
         <w:t xml:space="preserve"> </w:t>
       </w:r>
       <w:r>
-        <w:t>increase</w:t>
+        <w:t>higher</w:t>
+      </w:r>
+      <w:r>
+        <w:t xml:space="preserve"> organic matter with cover cropping</w:t>
+      </w:r>
+      <w:r>
+        <w:t xml:space="preserve"> relative to no-cover</w:t>
+      </w:r>
+      <w:r>
+        <w:t xml:space="preserve">, </w:t>
+      </w:r>
+      <w:r>
+        <w:t xml:space="preserve">with no significant difference observed in the other three. </w:t>
+      </w:r>
+      <w:r>
+        <w:t>F</w:t>
+      </w:r>
+      <w:r>
+        <w:t>our hydrological parameters</w:t>
       </w:r>
       <w:r>
         <w:t xml:space="preserve"> </w:t>
       </w:r>
       <w:r>
-        <w:t>in organic matter with cover cropping, and three exhibited no change. Bulk densities, and therefore porosities, were not significantly affected by cover cropping at this sampling depth. Of the four hydrological parameters</w:t>
-      </w:r>
-      <w:r>
-        <w:t xml:space="preserve"> extracted from the soil water retention curves, </w:t>
-      </w:r>
-      <w:r>
-        <w:t xml:space="preserve">three were unaffected by cover cropping. The volumetric water content at the highest pressure was </w:t>
-      </w:r>
-      <w:r>
-        <w:t>significantly, but not biologically meaningfully higher (</w:t>
-      </w:r>
-      <w:r>
-        <w:t>XX</w:t>
-      </w:r>
-      <w:r>
-        <w:t>, C</w:t>
-      </w:r>
-      <w:r>
-        <w:t>IX-X) with cover cropping</w:t>
-      </w:r>
-      <w:r>
-        <w:t xml:space="preserve">. Our results </w:t>
-      </w:r>
-      <w:r>
-        <w:t xml:space="preserve">support previous findings that suggest while some benefits may be less context-dependent, </w:t>
-      </w:r>
-      <w:r>
-        <w:t xml:space="preserve">cover crop benefits to soil hydrological properties </w:t>
-      </w:r>
-      <w:r>
-        <w:t xml:space="preserve">may vary widely. </w:t>
-      </w:r>
-      <w:r>
-        <w:t xml:space="preserve">In Midwestern soils with high native amounts of organic matter, cover crop-induced increases in organic matter may not directly translate to improvements in soil water </w:t>
+        <w:t xml:space="preserve">were </w:t>
+      </w:r>
+      <w:r>
+        <w:t>used to compare the systems. Pore-size distribution index and air-entry potentials were estimated</w:t>
+      </w:r>
+      <w:r>
+        <w:t xml:space="preserve"> from </w:t>
+      </w:r>
+      <w:r>
+        <w:t xml:space="preserve">non-linear </w:t>
+      </w:r>
+      <w:r>
+        <w:t xml:space="preserve">model </w:t>
+      </w:r>
+      <w:r>
+        <w:t xml:space="preserve">fits to the </w:t>
+      </w:r>
+      <w:r>
+        <w:t>soil water retention curves</w:t>
+      </w:r>
+      <w:r>
+        <w:t xml:space="preserve">. Water contents at saturation and at </w:t>
+      </w:r>
+      <w:r>
+        <w:t xml:space="preserve">field capacity </w:t>
+      </w:r>
+      <w:r>
+        <w:t>(</w:t>
+      </w:r>
+      <w:r>
+        <w:t>average of values at -50 and -100 cm water matric potential, respectively</w:t>
+      </w:r>
+      <w:r>
+        <w:t>) were taken directly from the data</w:t>
+      </w:r>
+      <w:r>
+        <w:t>.</w:t>
+      </w:r>
+      <w:r>
+        <w:t xml:space="preserve"> Neither pore-size distribution nor air-entry potentials were affected by cover cropping, but both had large amounts of uncertainty in their estimation</w:t>
+      </w:r>
+      <w:r>
+        <w:t xml:space="preserve">. </w:t>
+      </w:r>
+      <w:r>
+        <w:t xml:space="preserve">Cover-cropping increased soil water contents at saturation by 2% (SE:0.9%) in one experiment, increased field capacity by 1% (SE:0.4%) in two other </w:t>
+      </w:r>
+      <w:proofErr w:type="gramStart"/>
+      <w:r>
+        <w:t>experiments, and</w:t>
+      </w:r>
+      <w:proofErr w:type="gramEnd"/>
+      <w:r>
+        <w:t xml:space="preserve"> had no effect on either parameter in the fourth. W</w:t>
+      </w:r>
+      <w:r>
+        <w:t xml:space="preserve">hile some </w:t>
+      </w:r>
+      <w:r>
+        <w:t xml:space="preserve">cover crop </w:t>
+      </w:r>
+      <w:r>
+        <w:t xml:space="preserve">benefits </w:t>
+      </w:r>
+      <w:r>
+        <w:t xml:space="preserve">are consistent across environments and contexts, </w:t>
+      </w:r>
+      <w:r>
+        <w:t>b</w:t>
+      </w:r>
+      <w:r>
+        <w:t xml:space="preserve">enefits to soil hydrological properties </w:t>
+      </w:r>
+      <w:r>
+        <w:t xml:space="preserve">at depths relevant for crop production </w:t>
+      </w:r>
+      <w:r>
+        <w:t xml:space="preserve">may </w:t>
+      </w:r>
+      <w:r>
+        <w:t>be less consistent</w:t>
+      </w:r>
+      <w:r>
+        <w:t xml:space="preserve">. </w:t>
+      </w:r>
+      <w:r>
+        <w:t xml:space="preserve">Additionally, in </w:t>
+      </w:r>
+      <w:r>
+        <w:t xml:space="preserve">Midwestern soils with high native amounts of organic matter, cover crop-induced increases in organic matter may not directly translate to improvements in soil water </w:t>
       </w:r>
       <w:r>
         <w:t>properties</w:t>
       </w:r>
       <w:r>
         <w:t xml:space="preserve">. </w:t>
+      </w:r>
+      <w:r>
+        <w:t xml:space="preserve">More </w:t>
+      </w:r>
+      <w:r>
+        <w:t>research</w:t>
+      </w:r>
+      <w:r>
+        <w:t xml:space="preserve"> is needed on </w:t>
+      </w:r>
+      <w:r>
+        <w:t xml:space="preserve">the exact mechanisms by which cover crops can improve soil water, as well as </w:t>
+      </w:r>
+      <w:r>
+        <w:t xml:space="preserve">when and where </w:t>
+      </w:r>
+      <w:r>
+        <w:t xml:space="preserve">those benefits may be most easily realized. </w:t>
+      </w:r>
+      <w:r>
+        <w:t xml:space="preserve"> </w:t>
       </w:r>
     </w:p>
     <w:p>
@@ -171,13 +423,60 @@
     </w:p>
     <w:p>
       <w:r>
-        <w:t xml:space="preserve">Use of over-wintering cover crops such as cereal rye </w:t>
-      </w:r>
-      <w:r>
-        <w:t xml:space="preserve">in Midwestern maize-based systems </w:t>
-      </w:r>
-      <w:r>
-        <w:t xml:space="preserve">offer several well-studied </w:t>
+        <w:t>Use of over-wintering cover crops such as cereal rye</w:t>
+      </w:r>
+      <w:r>
+        <w:t xml:space="preserve"> (</w:t>
+      </w:r>
+      <w:r>
+        <w:rPr>
+          <w:i/>
+          <w:iCs/>
+        </w:rPr>
+        <w:t>Secale cereal</w:t>
+      </w:r>
+      <w:r>
+        <w:t>)</w:t>
+      </w:r>
+      <w:r>
+        <w:t xml:space="preserve"> </w:t>
+      </w:r>
+      <w:r>
+        <w:t>in Midwestern maize</w:t>
+      </w:r>
+      <w:r>
+        <w:t xml:space="preserve"> (</w:t>
+      </w:r>
+      <w:proofErr w:type="spellStart"/>
+      <w:r>
+        <w:rPr>
+          <w:i/>
+          <w:iCs/>
+        </w:rPr>
+        <w:t>Zea</w:t>
+      </w:r>
+      <w:proofErr w:type="spellEnd"/>
+      <w:r>
+        <w:rPr>
+          <w:i/>
+          <w:iCs/>
+        </w:rPr>
+        <w:t xml:space="preserve"> mays</w:t>
+      </w:r>
+      <w:r>
+        <w:t>)</w:t>
+      </w:r>
+      <w:r>
+        <w:t xml:space="preserve">-based systems </w:t>
+      </w:r>
+      <w:r>
+        <w:t>offer</w:t>
+      </w:r>
+      <w:r>
+        <w:t>s</w:t>
+      </w:r>
+      <w:r>
+        <w:t xml:space="preserve"> several well-studied </w:t>
       </w:r>
       <w:r>
         <w:t xml:space="preserve">environmental </w:t>
@@ -195,7 +494,21 @@
         <w:t xml:space="preserve">cover cropping </w:t>
       </w:r>
       <w:r>
-        <w:t xml:space="preserve">benefits related to soil health such as increased soil carbon have been reported (e.g. XX), the link between </w:t>
+        <w:t xml:space="preserve">benefits related to soil health such as increased soil carbon </w:t>
+      </w:r>
+      <w:r>
+        <w:t xml:space="preserve">or microbial biomass </w:t>
+      </w:r>
+      <w:r>
+        <w:t>have been reported (</w:t>
+      </w:r>
+      <w:proofErr w:type="gramStart"/>
+      <w:r>
+        <w:t>e.g.</w:t>
+      </w:r>
+      <w:proofErr w:type="gramEnd"/>
+      <w:r>
+        <w:t xml:space="preserve"> XX), the link between </w:t>
       </w:r>
       <w:r>
         <w:t>these improvements and crop yields</w:t>
@@ -207,7 +520,13 @@
         <w:t>, other one</w:t>
       </w:r>
       <w:r>
-        <w:t xml:space="preserve">). Whether </w:t>
+        <w:t>)</w:t>
+      </w:r>
+      <w:r>
+        <w:t xml:space="preserve">, among other functions (cite Alison King’s paper). </w:t>
+      </w:r>
+      <w:r>
+        <w:t xml:space="preserve">Whether </w:t>
       </w:r>
       <w:r>
         <w:t>cover</w:t>
@@ -228,7 +547,11 @@
         <w:t>carbon</w:t>
       </w:r>
       <w:r>
-        <w:t xml:space="preserve"> translate to improved soil hydrological properties, and thus more stable yields under drought conditions</w:t>
+        <w:t xml:space="preserve"> translate to improved soil hydrological properties, and thus more </w:t>
+      </w:r>
+      <w:r>
+        <w:lastRenderedPageBreak/>
+        <w:t>stable yields under drought conditions</w:t>
       </w:r>
       <w:r>
         <w:t>,</w:t>
@@ -237,7 +560,25 @@
         <w:t xml:space="preserve"> </w:t>
       </w:r>
       <w:r>
-        <w:t>is not well studied. In a global meta-analysis, the authors found cover crops increase the amount of water stored at field capacity and the porosity of the soil compared to no-cover controls (</w:t>
+        <w:t xml:space="preserve">is not well studied. </w:t>
+      </w:r>
+      <w:r>
+        <w:t>Recent field studies have shown mixed results with respect to cover crops and drought, with cover crops exacerbating drought effects (Martinez-Feria XX), having no effect (Hunter XX), or buffering maize yields at certain landscape positions (Leuthold et al. 2021). Additionally, the mulching effect of cover crop biomass in water conservation may be equally important as soil-related changes that allow for better infiltration and/or more soil water storage (</w:t>
+      </w:r>
+      <w:r>
+        <w:t>Leuthold et al. 2021</w:t>
+      </w:r>
+      <w:r>
+        <w:t xml:space="preserve">). </w:t>
+      </w:r>
+      <w:r>
+        <w:t>In a global meta-analysis, the authors found cover crops increase the amount of water stored at field capacity</w:t>
+      </w:r>
+      <w:r>
+        <w:t xml:space="preserve">, as well as </w:t>
+      </w:r>
+      <w:r>
+        <w:t>the porosity of the soil compared to no-cover controls (</w:t>
       </w:r>
       <w:proofErr w:type="spellStart"/>
       <w:r>
@@ -270,6 +611,9 @@
         <w:t xml:space="preserve"> XX)</w:t>
       </w:r>
       <w:r>
+        <w:t>, and there are few additional studies (Villa one, other?)</w:t>
+      </w:r>
+      <w:r>
         <w:t xml:space="preserve">. As more Midwestern farmers consider including a cover crop in their maize-based rotations (CITE), more data is needed to understand how cover crops can improve soil hydrological </w:t>
       </w:r>
       <w:r>
@@ -291,17 +635,22 @@
         <w:t xml:space="preserve">. </w:t>
       </w:r>
       <w:r>
-        <w:t xml:space="preserve">Additionally, many cover crop studies have focused on </w:t>
-      </w:r>
-      <w:r>
-        <w:t xml:space="preserve">soil </w:t>
-      </w:r>
-      <w:r>
-        <w:t>changes in shallow (0-10 cm) soil depths</w:t>
+        <w:t xml:space="preserve">Additionally, </w:t>
+      </w:r>
+      <w:r>
+        <w:t>while shallower depths (0-10cm) may be more responsive to cover crop effects</w:t>
       </w:r>
       <w:r>
         <w:t xml:space="preserve"> (</w:t>
       </w:r>
+      <w:proofErr w:type="gramStart"/>
+      <w:r>
+        <w:t>e.g.</w:t>
+      </w:r>
+      <w:proofErr w:type="gramEnd"/>
+      <w:r>
+        <w:t xml:space="preserve"> </w:t>
+      </w:r>
       <w:r>
         <w:t xml:space="preserve">Moore et al. 2014, </w:t>
       </w:r>
@@ -317,7 +666,7 @@
         <w:t>XX)</w:t>
       </w:r>
       <w:r>
-        <w:t>, while deeper depths may be more important in contributing to the crop’s water supply (</w:t>
+        <w:t>, deeper depths may be more important in contributing to the crop’s water supply (</w:t>
       </w:r>
       <w:proofErr w:type="spellStart"/>
       <w:r>
@@ -325,13 +674,31 @@
       </w:r>
       <w:proofErr w:type="spellEnd"/>
       <w:r>
-        <w:t xml:space="preserve"> et al 2008).</w:t>
-      </w:r>
-      <w:r>
-        <w:t xml:space="preserve"> A recent study found the soil benefits associated with switching to no-till may not be apparent for many years (Robertson paper). Likewise, the benefits of cover cropping to soil structure at deeper depths may take several years to manifest</w:t>
-      </w:r>
-      <w:r>
-        <w:t xml:space="preserve">, requiring long-term experiments. </w:t>
+        <w:t xml:space="preserve"> et al 2008</w:t>
+      </w:r>
+      <w:r>
+        <w:t>, another</w:t>
+      </w:r>
+      <w:r>
+        <w:t>).</w:t>
+      </w:r>
+      <w:r>
+        <w:t xml:space="preserve"> </w:t>
+      </w:r>
+      <w:r>
+        <w:t>In addition to limited data on depths relevant to crop production, there are few studies looking at long-term changes in soils from cover cropping. T</w:t>
+      </w:r>
+      <w:r>
+        <w:t>he soil benefits associated with switching to no-till may not be apparent for many years (Robertson paper). Likewise, the benefits of cover cropping to soil structure at deeper depths may take several years to manifest</w:t>
+      </w:r>
+      <w:r>
+        <w:t xml:space="preserve">, requiring </w:t>
+      </w:r>
+      <w:r>
+        <w:t xml:space="preserve">data from </w:t>
+      </w:r>
+      <w:r>
+        <w:t xml:space="preserve">long-term experiments. </w:t>
       </w:r>
       <w:r>
         <w:t xml:space="preserve"> </w:t>
@@ -342,55 +709,208 @@
     </w:p>
     <w:p>
       <w:r>
-        <w:t xml:space="preserve">The water retention curve </w:t>
-      </w:r>
-      <w:r>
-        <w:t>represents</w:t>
-      </w:r>
-      <w:r>
-        <w:t xml:space="preserve"> the relationship between soil water content and soil water potential. The curve can be used to predict the soil</w:t>
-      </w:r>
-      <w:r>
-        <w:t>’s</w:t>
-      </w:r>
-      <w:r>
-        <w:t xml:space="preserve"> </w:t>
-      </w:r>
-      <w:r>
-        <w:t>water-holding capacity, and the amount of water available for</w:t>
-      </w:r>
-      <w:r>
-        <w:t xml:space="preserve"> plant</w:t>
-      </w:r>
-      <w:r>
-        <w:t xml:space="preserve"> uptake</w:t>
-      </w:r>
-      <w:r>
-        <w:t>, and provide insight into the soil’s structure</w:t>
-      </w:r>
-      <w:r>
-        <w:t xml:space="preserve"> such as pore-size distributions</w:t>
-      </w:r>
-      <w:r>
-        <w:t>.</w:t>
-      </w:r>
-      <w:r>
-        <w:t xml:space="preserve"> </w:t>
-      </w:r>
-      <w:r>
-        <w:lastRenderedPageBreak/>
-        <w:t xml:space="preserve">The soil’s water holding capacity can be linked to crop drought resilience (CITE), and thus may provide a better link between cover crops and cash crop yield stability than other metrics. </w:t>
+        <w:t>Th</w:t>
+      </w:r>
+      <w:r>
+        <w:t xml:space="preserve">ere are several pathways by which cover crops may affect </w:t>
+      </w:r>
+      <w:r>
+        <w:t>soil hydrology</w:t>
+      </w:r>
+      <w:r>
+        <w:t xml:space="preserve"> (Fig. 2)</w:t>
+      </w:r>
+      <w:r>
+        <w:t xml:space="preserve">, and the relative importance of each may depend on context. Soil erosion removes </w:t>
+      </w:r>
+      <w:proofErr w:type="gramStart"/>
+      <w:r>
+        <w:t>top soil</w:t>
+      </w:r>
+      <w:proofErr w:type="gramEnd"/>
+      <w:r>
+        <w:t xml:space="preserve">, leaving layers with less organic matter and soil structure (CITE). </w:t>
+      </w:r>
+      <w:r>
+        <w:t xml:space="preserve">In some </w:t>
+      </w:r>
+      <w:proofErr w:type="gramStart"/>
+      <w:r>
+        <w:t>instances</w:t>
+      </w:r>
+      <w:proofErr w:type="gramEnd"/>
+      <w:r>
+        <w:t xml:space="preserve"> cover crops may be simply preventing soil degradation via erosion, rather than directly contributing to enhancing the soil’s capacity to hold water. </w:t>
+      </w:r>
+    </w:p>
+    <w:tbl>
+      <w:tblPr>
+        <w:tblStyle w:val="TableGrid"/>
+        <w:tblW w:w="0" w:type="auto"/>
+        <w:tblLook w:val="04A0" w:firstRow="1" w:lastRow="0" w:firstColumn="1" w:lastColumn="0" w:noHBand="0" w:noVBand="1"/>
+      </w:tblPr>
+      <w:tblGrid>
+        <w:gridCol w:w="9350"/>
+      </w:tblGrid>
+      <w:tr>
+        <w:tc>
+          <w:tcPr>
+            <w:tcW w:w="9350" w:type="dxa"/>
+          </w:tcPr>
+          <w:p>
+            <w:r>
+              <w:rPr>
+                <w:noProof/>
+              </w:rPr>
+              <w:lastRenderedPageBreak/>
+              <w:drawing>
+                <wp:inline distT="0" distB="0" distL="0" distR="0" wp14:anchorId="1FA8B9EF" wp14:editId="15B1A5D5">
+                  <wp:extent cx="4267570" cy="5700254"/>
+                  <wp:effectExtent l="0" t="0" r="0" b="0"/>
+                  <wp:docPr id="7" name="Picture 7" descr="Timeline&#10;&#10;Description automatically generated"/>
+                  <wp:cNvGraphicFramePr>
+                    <a:graphicFrameLocks xmlns:a="http://schemas.openxmlformats.org/drawingml/2006/main" noChangeAspect="1"/>
+                  </wp:cNvGraphicFramePr>
+                  <a:graphic xmlns:a="http://schemas.openxmlformats.org/drawingml/2006/main">
+                    <a:graphicData uri="http://schemas.openxmlformats.org/drawingml/2006/picture">
+                      <pic:pic xmlns:pic="http://schemas.openxmlformats.org/drawingml/2006/picture">
+                        <pic:nvPicPr>
+                          <pic:cNvPr id="7" name="Picture 7" descr="Timeline&#10;&#10;Description automatically generated"/>
+                          <pic:cNvPicPr/>
+                        </pic:nvPicPr>
+                        <pic:blipFill>
+                          <a:blip r:embed="rId5">
+                            <a:extLst>
+                              <a:ext uri="{28A0092B-C50C-407E-A947-70E740481C1C}">
+                                <a14:useLocalDpi xmlns:a14="http://schemas.microsoft.com/office/drawing/2010/main" val="0"/>
+                              </a:ext>
+                            </a:extLst>
+                          </a:blip>
+                          <a:stretch>
+                            <a:fillRect/>
+                          </a:stretch>
+                        </pic:blipFill>
+                        <pic:spPr>
+                          <a:xfrm>
+                            <a:off x="0" y="0"/>
+                            <a:ext cx="4267570" cy="5700254"/>
+                          </a:xfrm>
+                          <a:prstGeom prst="rect">
+                            <a:avLst/>
+                          </a:prstGeom>
+                        </pic:spPr>
+                      </pic:pic>
+                    </a:graphicData>
+                  </a:graphic>
+                </wp:inline>
+              </w:drawing>
+            </w:r>
+          </w:p>
+        </w:tc>
+      </w:tr>
+      <w:tr>
+        <w:tc>
+          <w:tcPr>
+            <w:tcW w:w="9350" w:type="dxa"/>
+          </w:tcPr>
+          <w:p>
+            <w:r>
+              <w:t xml:space="preserve">Figure 2. Pathways by which cover crops may affect the amount of water stored at field capacity and at saturation in no-till systems. </w:t>
+            </w:r>
+          </w:p>
+        </w:tc>
+      </w:tr>
+    </w:tbl>
+    <w:p/>
+    <w:p>
+      <w:r>
+        <w:t>The direct role of soil organic matter in water retention is unclear (that one, King et al. 2020), but soil organic matter is required for soil aggregation</w:t>
+      </w:r>
+      <w:r>
+        <w:t xml:space="preserve"> (CITE)</w:t>
+      </w:r>
+      <w:r>
+        <w:t>, which builds soil structure (CITE). Cover crop roots can create pores</w:t>
+      </w:r>
+      <w:r>
+        <w:t xml:space="preserve"> directly</w:t>
+      </w:r>
+      <w:r>
+        <w:t xml:space="preserve"> (CITE), </w:t>
+      </w:r>
+      <w:r>
+        <w:t xml:space="preserve">and are roots are an important source of carbon that goes into organic matter (CITE) and contributes particulate organic carbon that </w:t>
+      </w:r>
+      <w:proofErr w:type="spellStart"/>
+      <w:r>
+        <w:t>promomtes</w:t>
+      </w:r>
+      <w:proofErr w:type="spellEnd"/>
+      <w:r>
+        <w:t xml:space="preserve"> soil aggregation (CITE). Additionally, belowground inputs </w:t>
+      </w:r>
+      <w:r>
+        <w:t xml:space="preserve">promote biological activity that helps foment soil aggregation (CITE) and creation of pores (CITE). </w:t>
       </w:r>
     </w:p>
     <w:p>
       <w:r>
-        <w:t xml:space="preserve">The objectives of our study were to determine what aspects of the </w:t>
-      </w:r>
-      <w:r>
-        <w:t xml:space="preserve">water retention </w:t>
-      </w:r>
-      <w:r>
-        <w:t xml:space="preserve">curve are affected by long-term cover cropping at a depth relevant to crop production. To achieve our objective we collected soil samples </w:t>
+        <w:t xml:space="preserve">The water retention curve represents the relationship between soil water content and soil water potential. The curve can be used to provide insight into the soil’s structure such as pore-size distributions. Additionally, the soil water status at saturation and field capacity </w:t>
+      </w:r>
+      <w:proofErr w:type="gramStart"/>
+      <w:r>
+        <w:t>provide</w:t>
+      </w:r>
+      <w:proofErr w:type="gramEnd"/>
+      <w:r>
+        <w:t xml:space="preserve"> information </w:t>
+      </w:r>
+      <w:r>
+        <w:lastRenderedPageBreak/>
+        <w:t>about porosity and the amount of water the soil can provide for a crop.</w:t>
+      </w:r>
+      <w:r>
+        <w:t xml:space="preserve"> </w:t>
+      </w:r>
+      <w:r>
+        <w:t xml:space="preserve">These metrics may provide a more </w:t>
+      </w:r>
+      <w:r>
+        <w:t xml:space="preserve">direct </w:t>
+      </w:r>
+      <w:r>
+        <w:t xml:space="preserve">link between cover crops and cash crop yield stability than other </w:t>
+      </w:r>
+      <w:r>
+        <w:t>soil health measurements</w:t>
+      </w:r>
+      <w:r>
+        <w:t>, whose effects may have additional mediators (King et al. 2020, others)</w:t>
+      </w:r>
+      <w:r>
+        <w:t xml:space="preserve">. </w:t>
+      </w:r>
+    </w:p>
+    <w:p>
+      <w:r>
+        <w:t xml:space="preserve">The objectives of our study were to determine what aspects of </w:t>
+      </w:r>
+      <w:r>
+        <w:t xml:space="preserve">a soil’s hydrological profile </w:t>
+      </w:r>
+      <w:r>
+        <w:t xml:space="preserve">are affected by long-term cover cropping at a depth relevant to crop production. To achieve our </w:t>
+      </w:r>
+      <w:proofErr w:type="gramStart"/>
+      <w:r>
+        <w:t>objective</w:t>
+      </w:r>
+      <w:r>
+        <w:t>s</w:t>
+      </w:r>
+      <w:proofErr w:type="gramEnd"/>
+      <w:r>
+        <w:t xml:space="preserve"> we collected soil samples </w:t>
       </w:r>
       <w:r>
         <w:t xml:space="preserve">at a 10-17 cm depth </w:t>
@@ -485,7 +1005,19 @@
         <w:rPr>
           <w:szCs w:val="24"/>
         </w:rPr>
-        <w:t xml:space="preserve"> were used for this study (</w:t>
+        <w:t xml:space="preserve"> were </w:t>
+      </w:r>
+      <w:r>
+        <w:rPr>
+          <w:szCs w:val="24"/>
+        </w:rPr>
+        <w:t>sampled</w:t>
+      </w:r>
+      <w:r>
+        <w:rPr>
+          <w:szCs w:val="24"/>
+        </w:rPr>
+        <w:t xml:space="preserve"> (</w:t>
       </w:r>
       <w:r>
         <w:rPr>
@@ -547,7 +1079,33 @@
         <w:rPr>
           <w:szCs w:val="24"/>
         </w:rPr>
-        <w:t>East) or five (Central) replicates. The plots within each trial were managed identically save for the planting of the cover crop in the fall. The exact herbicide and nutrient programs varied by site, reflective of their particular managers and contexts (</w:t>
+        <w:t xml:space="preserve">East) or five (Central) replicates. The plots within each </w:t>
+      </w:r>
+      <w:r>
+        <w:rPr>
+          <w:szCs w:val="24"/>
+        </w:rPr>
+        <w:t>experiment</w:t>
+      </w:r>
+      <w:r>
+        <w:rPr>
+          <w:szCs w:val="24"/>
+        </w:rPr>
+        <w:t xml:space="preserve"> were managed identically save for the planting of the cover crop in the fall. The exact herbicide and nutrient programs varied by site, reflective of their </w:t>
+      </w:r>
+      <w:proofErr w:type="gramStart"/>
+      <w:r>
+        <w:rPr>
+          <w:szCs w:val="24"/>
+        </w:rPr>
+        <w:t>particular managers</w:t>
+      </w:r>
+      <w:proofErr w:type="gramEnd"/>
+      <w:r>
+        <w:rPr>
+          <w:szCs w:val="24"/>
+        </w:rPr>
+        <w:t xml:space="preserve"> and contexts (</w:t>
       </w:r>
       <w:r>
         <w:rPr>
@@ -586,7 +1144,7 @@
         <w:rPr>
           <w:szCs w:val="24"/>
         </w:rPr>
-        <w:t>All sites had sub-surface tile drainage and were managed without tillage since initiation of the trials.</w:t>
+        <w:t>All sites had sub-surface tile drainage and were managed without tillage since initiation.</w:t>
       </w:r>
     </w:p>
     <w:tbl>
@@ -596,8 +1154,8 @@
         <w:tblLook w:val="04A0" w:firstRow="1" w:lastRow="0" w:firstColumn="1" w:lastColumn="0" w:noHBand="0" w:noVBand="1"/>
       </w:tblPr>
       <w:tblGrid>
-        <w:gridCol w:w="1170"/>
-        <w:gridCol w:w="900"/>
+        <w:gridCol w:w="1080"/>
+        <w:gridCol w:w="990"/>
         <w:gridCol w:w="720"/>
         <w:gridCol w:w="810"/>
         <w:gridCol w:w="990"/>
@@ -613,7 +1171,7 @@
         </w:trPr>
         <w:tc>
           <w:tcPr>
-            <w:tcW w:w="1170" w:type="dxa"/>
+            <w:tcW w:w="1080" w:type="dxa"/>
             <w:vMerge w:val="restart"/>
             <w:tcBorders>
               <w:top w:val="single" w:sz="4" w:space="0" w:color="auto"/>
@@ -643,7 +1201,7 @@
         </w:tc>
         <w:tc>
           <w:tcPr>
-            <w:tcW w:w="900" w:type="dxa"/>
+            <w:tcW w:w="990" w:type="dxa"/>
             <w:vMerge w:val="restart"/>
             <w:tcBorders>
               <w:top w:val="single" w:sz="4" w:space="0" w:color="auto"/>
@@ -667,7 +1225,15 @@
                 <w:sz w:val="20"/>
                 <w:szCs w:val="20"/>
               </w:rPr>
-              <w:t>Experiment Initiation</w:t>
+              <w:t>Initiation</w:t>
+            </w:r>
+            <w:r>
+              <w:rPr>
+                <w:b/>
+                <w:sz w:val="20"/>
+                <w:szCs w:val="20"/>
+              </w:rPr>
+              <w:t xml:space="preserve"> Year</w:t>
             </w:r>
           </w:p>
         </w:tc>
@@ -697,7 +1263,7 @@
                 <w:sz w:val="20"/>
                 <w:szCs w:val="20"/>
               </w:rPr>
-              <w:t># of Reps.</w:t>
+              <w:t>Reps</w:t>
             </w:r>
           </w:p>
         </w:tc>
@@ -789,17 +1355,27 @@
                 <w:sz w:val="20"/>
                 <w:szCs w:val="20"/>
               </w:rPr>
-              <w:t>Mean Cover Crop Biomass (Mg ha</w:t>
-            </w:r>
+              <w:t xml:space="preserve">Mean Cover Crop Biomass (Mg </w:t>
+            </w:r>
+            <w:proofErr w:type="gramStart"/>
             <w:r>
               <w:rPr>
                 <w:b/>
                 <w:sz w:val="20"/>
                 <w:szCs w:val="20"/>
+              </w:rPr>
+              <w:t>ha</w:t>
+            </w:r>
+            <w:r>
+              <w:rPr>
+                <w:b/>
+                <w:sz w:val="20"/>
+                <w:szCs w:val="20"/>
                 <w:vertAlign w:val="superscript"/>
               </w:rPr>
               <w:t>-1</w:t>
             </w:r>
+            <w:proofErr w:type="gramEnd"/>
             <w:r>
               <w:rPr>
                 <w:b/>
@@ -877,7 +1453,7 @@
         </w:trPr>
         <w:tc>
           <w:tcPr>
-            <w:tcW w:w="1170" w:type="dxa"/>
+            <w:tcW w:w="1080" w:type="dxa"/>
             <w:vMerge/>
             <w:tcBorders>
               <w:bottom w:val="single" w:sz="4" w:space="0" w:color="auto"/>
@@ -898,7 +1474,7 @@
         </w:tc>
         <w:tc>
           <w:tcPr>
-            <w:tcW w:w="900" w:type="dxa"/>
+            <w:tcW w:w="990" w:type="dxa"/>
             <w:vMerge/>
             <w:tcBorders>
               <w:bottom w:val="single" w:sz="4" w:space="0" w:color="auto"/>
@@ -1216,7 +1792,7 @@
         </w:trPr>
         <w:tc>
           <w:tcPr>
-            <w:tcW w:w="1170" w:type="dxa"/>
+            <w:tcW w:w="1080" w:type="dxa"/>
             <w:shd w:val="clear" w:color="auto" w:fill="auto"/>
             <w:vAlign w:val="center"/>
           </w:tcPr>
@@ -1257,7 +1833,7 @@
         </w:tc>
         <w:tc>
           <w:tcPr>
-            <w:tcW w:w="900" w:type="dxa"/>
+            <w:tcW w:w="990" w:type="dxa"/>
             <w:shd w:val="clear" w:color="auto" w:fill="auto"/>
             <w:vAlign w:val="center"/>
           </w:tcPr>
@@ -1507,6 +2083,7 @@
                 <w:szCs w:val="20"/>
               </w:rPr>
             </w:pPr>
+            <w:proofErr w:type="gramStart"/>
             <w:r>
               <w:rPr>
                 <w:i/>
@@ -1532,7 +2109,17 @@
                 <w:sz w:val="20"/>
                 <w:szCs w:val="20"/>
               </w:rPr>
-              <w:t xml:space="preserve">ilage (research </w:t>
+              <w:t>ilage</w:t>
+            </w:r>
+            <w:proofErr w:type="gramEnd"/>
+            <w:r>
+              <w:rPr>
+                <w:i/>
+                <w:iCs/>
+                <w:sz w:val="20"/>
+                <w:szCs w:val="20"/>
+              </w:rPr>
+              <w:t xml:space="preserve"> (research </w:t>
             </w:r>
             <w:r>
               <w:rPr>
@@ -1561,7 +2148,7 @@
         </w:trPr>
         <w:tc>
           <w:tcPr>
-            <w:tcW w:w="1170" w:type="dxa"/>
+            <w:tcW w:w="1080" w:type="dxa"/>
             <w:shd w:val="clear" w:color="auto" w:fill="auto"/>
             <w:vAlign w:val="center"/>
           </w:tcPr>
@@ -1602,7 +2189,7 @@
         </w:tc>
         <w:tc>
           <w:tcPr>
-            <w:tcW w:w="900" w:type="dxa"/>
+            <w:tcW w:w="990" w:type="dxa"/>
             <w:shd w:val="clear" w:color="auto" w:fill="auto"/>
             <w:vAlign w:val="center"/>
           </w:tcPr>
@@ -1836,6 +2423,7 @@
                 <w:szCs w:val="20"/>
               </w:rPr>
             </w:pPr>
+            <w:proofErr w:type="gramStart"/>
             <w:r>
               <w:rPr>
                 <w:i/>
@@ -1843,6 +2431,7 @@
                 <w:sz w:val="20"/>
                 <w:szCs w:val="20"/>
               </w:rPr>
+              <w:lastRenderedPageBreak/>
               <w:t>Central</w:t>
             </w:r>
             <w:r>
@@ -1863,6 +2452,7 @@
               </w:rPr>
               <w:t>rain</w:t>
             </w:r>
+            <w:proofErr w:type="gramEnd"/>
             <w:r>
               <w:rPr>
                 <w:i/>
@@ -1881,7 +2471,7 @@
         </w:trPr>
         <w:tc>
           <w:tcPr>
-            <w:tcW w:w="1170" w:type="dxa"/>
+            <w:tcW w:w="1080" w:type="dxa"/>
             <w:shd w:val="clear" w:color="auto" w:fill="auto"/>
             <w:vAlign w:val="center"/>
           </w:tcPr>
@@ -1899,7 +2489,6 @@
                 <w:sz w:val="20"/>
                 <w:szCs w:val="20"/>
               </w:rPr>
-              <w:lastRenderedPageBreak/>
               <w:t>42⁰00’N</w:t>
             </w:r>
           </w:p>
@@ -1923,7 +2512,7 @@
         </w:tc>
         <w:tc>
           <w:tcPr>
-            <w:tcW w:w="900" w:type="dxa"/>
+            <w:tcW w:w="990" w:type="dxa"/>
             <w:shd w:val="clear" w:color="auto" w:fill="auto"/>
             <w:vAlign w:val="center"/>
           </w:tcPr>
@@ -2213,7 +2802,7 @@
         </w:trPr>
         <w:tc>
           <w:tcPr>
-            <w:tcW w:w="1170" w:type="dxa"/>
+            <w:tcW w:w="1080" w:type="dxa"/>
             <w:tcBorders>
               <w:bottom w:val="single" w:sz="4" w:space="0" w:color="auto"/>
             </w:tcBorders>
@@ -2252,6 +2841,114 @@
                 <w:szCs w:val="20"/>
               </w:rPr>
               <w:t>92⁰17’W</w:t>
+            </w:r>
+          </w:p>
+        </w:tc>
+        <w:tc>
+          <w:tcPr>
+            <w:tcW w:w="990" w:type="dxa"/>
+            <w:tcBorders>
+              <w:bottom w:val="single" w:sz="4" w:space="0" w:color="auto"/>
+            </w:tcBorders>
+            <w:shd w:val="clear" w:color="auto" w:fill="auto"/>
+            <w:vAlign w:val="center"/>
+          </w:tcPr>
+          <w:p>
+            <w:pPr>
+              <w:spacing w:after="0"/>
+              <w:jc w:val="center"/>
+              <w:rPr>
+                <w:sz w:val="20"/>
+                <w:szCs w:val="20"/>
+              </w:rPr>
+            </w:pPr>
+            <w:r>
+              <w:rPr>
+                <w:sz w:val="20"/>
+                <w:szCs w:val="20"/>
+              </w:rPr>
+              <w:t>2009</w:t>
+            </w:r>
+          </w:p>
+        </w:tc>
+        <w:tc>
+          <w:tcPr>
+            <w:tcW w:w="720" w:type="dxa"/>
+            <w:tcBorders>
+              <w:bottom w:val="single" w:sz="4" w:space="0" w:color="auto"/>
+            </w:tcBorders>
+            <w:shd w:val="clear" w:color="auto" w:fill="auto"/>
+            <w:vAlign w:val="center"/>
+          </w:tcPr>
+          <w:p>
+            <w:pPr>
+              <w:spacing w:after="0"/>
+              <w:jc w:val="center"/>
+              <w:rPr>
+                <w:sz w:val="20"/>
+                <w:szCs w:val="20"/>
+              </w:rPr>
+            </w:pPr>
+            <w:r>
+              <w:rPr>
+                <w:sz w:val="20"/>
+                <w:szCs w:val="20"/>
+              </w:rPr>
+              <w:t>4</w:t>
+            </w:r>
+          </w:p>
+        </w:tc>
+        <w:tc>
+          <w:tcPr>
+            <w:tcW w:w="810" w:type="dxa"/>
+            <w:tcBorders>
+              <w:bottom w:val="single" w:sz="4" w:space="0" w:color="auto"/>
+            </w:tcBorders>
+            <w:shd w:val="clear" w:color="auto" w:fill="auto"/>
+            <w:vAlign w:val="center"/>
+          </w:tcPr>
+          <w:p>
+            <w:pPr>
+              <w:spacing w:after="0"/>
+              <w:jc w:val="center"/>
+              <w:rPr>
+                <w:sz w:val="20"/>
+                <w:szCs w:val="20"/>
+              </w:rPr>
+            </w:pPr>
+            <w:r>
+              <w:rPr>
+                <w:sz w:val="20"/>
+                <w:szCs w:val="20"/>
+              </w:rPr>
+              <w:t>25 x 275 m</w:t>
+            </w:r>
+          </w:p>
+        </w:tc>
+        <w:tc>
+          <w:tcPr>
+            <w:tcW w:w="990" w:type="dxa"/>
+            <w:tcBorders>
+              <w:bottom w:val="single" w:sz="4" w:space="0" w:color="auto"/>
+            </w:tcBorders>
+            <w:shd w:val="clear" w:color="auto" w:fill="auto"/>
+            <w:vAlign w:val="center"/>
+          </w:tcPr>
+          <w:p>
+            <w:pPr>
+              <w:spacing w:after="0"/>
+              <w:jc w:val="center"/>
+              <w:rPr>
+                <w:sz w:val="20"/>
+                <w:szCs w:val="20"/>
+              </w:rPr>
+            </w:pPr>
+            <w:r>
+              <w:rPr>
+                <w:sz w:val="20"/>
+                <w:szCs w:val="20"/>
+              </w:rPr>
+              <w:t>10.2</w:t>
             </w:r>
           </w:p>
         </w:tc>
@@ -2278,13 +2975,13 @@
                 <w:sz w:val="20"/>
                 <w:szCs w:val="20"/>
               </w:rPr>
-              <w:t>2009</w:t>
+              <w:t>947</w:t>
             </w:r>
           </w:p>
         </w:tc>
         <w:tc>
           <w:tcPr>
-            <w:tcW w:w="720" w:type="dxa"/>
+            <w:tcW w:w="630" w:type="dxa"/>
             <w:tcBorders>
               <w:bottom w:val="single" w:sz="4" w:space="0" w:color="auto"/>
             </w:tcBorders>
@@ -2305,13 +3002,13 @@
                 <w:sz w:val="20"/>
                 <w:szCs w:val="20"/>
               </w:rPr>
-              <w:t>4</w:t>
+              <w:t>1.73</w:t>
             </w:r>
           </w:p>
         </w:tc>
         <w:tc>
           <w:tcPr>
-            <w:tcW w:w="810" w:type="dxa"/>
+            <w:tcW w:w="630" w:type="dxa"/>
             <w:tcBorders>
               <w:bottom w:val="single" w:sz="4" w:space="0" w:color="auto"/>
             </w:tcBorders>
@@ -2332,7 +3029,7 @@
                 <w:sz w:val="20"/>
                 <w:szCs w:val="20"/>
               </w:rPr>
-              <w:t>25 x 275 m</w:t>
+              <w:t>1.32</w:t>
             </w:r>
           </w:p>
         </w:tc>
@@ -2359,114 +3056,6 @@
                 <w:sz w:val="20"/>
                 <w:szCs w:val="20"/>
               </w:rPr>
-              <w:t>10.2</w:t>
-            </w:r>
-          </w:p>
-        </w:tc>
-        <w:tc>
-          <w:tcPr>
-            <w:tcW w:w="900" w:type="dxa"/>
-            <w:tcBorders>
-              <w:bottom w:val="single" w:sz="4" w:space="0" w:color="auto"/>
-            </w:tcBorders>
-            <w:shd w:val="clear" w:color="auto" w:fill="auto"/>
-            <w:vAlign w:val="center"/>
-          </w:tcPr>
-          <w:p>
-            <w:pPr>
-              <w:spacing w:after="0"/>
-              <w:jc w:val="center"/>
-              <w:rPr>
-                <w:sz w:val="20"/>
-                <w:szCs w:val="20"/>
-              </w:rPr>
-            </w:pPr>
-            <w:r>
-              <w:rPr>
-                <w:sz w:val="20"/>
-                <w:szCs w:val="20"/>
-              </w:rPr>
-              <w:t>947</w:t>
-            </w:r>
-          </w:p>
-        </w:tc>
-        <w:tc>
-          <w:tcPr>
-            <w:tcW w:w="630" w:type="dxa"/>
-            <w:tcBorders>
-              <w:bottom w:val="single" w:sz="4" w:space="0" w:color="auto"/>
-            </w:tcBorders>
-            <w:shd w:val="clear" w:color="auto" w:fill="auto"/>
-            <w:vAlign w:val="center"/>
-          </w:tcPr>
-          <w:p>
-            <w:pPr>
-              <w:spacing w:after="0"/>
-              <w:jc w:val="center"/>
-              <w:rPr>
-                <w:sz w:val="20"/>
-                <w:szCs w:val="20"/>
-              </w:rPr>
-            </w:pPr>
-            <w:r>
-              <w:rPr>
-                <w:sz w:val="20"/>
-                <w:szCs w:val="20"/>
-              </w:rPr>
-              <w:t>1.73</w:t>
-            </w:r>
-          </w:p>
-        </w:tc>
-        <w:tc>
-          <w:tcPr>
-            <w:tcW w:w="630" w:type="dxa"/>
-            <w:tcBorders>
-              <w:bottom w:val="single" w:sz="4" w:space="0" w:color="auto"/>
-            </w:tcBorders>
-            <w:shd w:val="clear" w:color="auto" w:fill="auto"/>
-            <w:vAlign w:val="center"/>
-          </w:tcPr>
-          <w:p>
-            <w:pPr>
-              <w:spacing w:after="0"/>
-              <w:jc w:val="center"/>
-              <w:rPr>
-                <w:sz w:val="20"/>
-                <w:szCs w:val="20"/>
-              </w:rPr>
-            </w:pPr>
-            <w:r>
-              <w:rPr>
-                <w:sz w:val="20"/>
-                <w:szCs w:val="20"/>
-              </w:rPr>
-              <w:t>1.32</w:t>
-            </w:r>
-          </w:p>
-        </w:tc>
-        <w:tc>
-          <w:tcPr>
-            <w:tcW w:w="990" w:type="dxa"/>
-            <w:tcBorders>
-              <w:bottom w:val="single" w:sz="4" w:space="0" w:color="auto"/>
-            </w:tcBorders>
-            <w:shd w:val="clear" w:color="auto" w:fill="auto"/>
-            <w:vAlign w:val="center"/>
-          </w:tcPr>
-          <w:p>
-            <w:pPr>
-              <w:spacing w:after="0"/>
-              <w:jc w:val="center"/>
-              <w:rPr>
-                <w:sz w:val="20"/>
-                <w:szCs w:val="20"/>
-              </w:rPr>
-            </w:pPr>
-            <w:r>
-              <w:rPr>
-                <w:sz w:val="20"/>
-                <w:szCs w:val="20"/>
-              </w:rPr>
               <w:t>Maize</w:t>
             </w:r>
           </w:p>
@@ -2629,7 +3218,27 @@
         <w:rPr>
           <w:szCs w:val="24"/>
         </w:rPr>
-        <w:t xml:space="preserve"> et al., 2007, 2012)</w:t>
+        <w:t xml:space="preserve"> et al., 2007, </w:t>
+      </w:r>
+      <w:proofErr w:type="spellStart"/>
+      <w:r>
+        <w:rPr>
+          <w:szCs w:val="24"/>
+        </w:rPr>
+        <w:t>Kaspar</w:t>
+      </w:r>
+      <w:proofErr w:type="spellEnd"/>
+      <w:r>
+        <w:rPr>
+          <w:szCs w:val="24"/>
+        </w:rPr>
+        <w:t xml:space="preserve"> et al. </w:t>
+      </w:r>
+      <w:r>
+        <w:rPr>
+          <w:szCs w:val="24"/>
+        </w:rPr>
+        <w:t>2012)</w:t>
       </w:r>
       <w:r>
         <w:rPr>
@@ -2653,7 +3262,31 @@
         <w:rPr>
           <w:szCs w:val="24"/>
         </w:rPr>
-        <w:t xml:space="preserve"> Cover crop biomass sampling occurred each spring at every experiment, details about methodology and yearly values are reported elsewhere (my paper, maybe somewhere else). </w:t>
+        <w:t xml:space="preserve"> Cover crop biomass sampling occurred each spring at every experiment, details about methodology are reported elsewhere (my </w:t>
+      </w:r>
+      <w:r>
+        <w:rPr>
+          <w:szCs w:val="24"/>
+        </w:rPr>
+        <w:t xml:space="preserve">weed </w:t>
+      </w:r>
+      <w:r>
+        <w:rPr>
+          <w:szCs w:val="24"/>
+        </w:rPr>
+        <w:t>paper, maybe somewhere else)</w:t>
+      </w:r>
+      <w:r>
+        <w:rPr>
+          <w:szCs w:val="24"/>
+        </w:rPr>
+        <w:t>, and historical values are available in supplementary material</w:t>
+      </w:r>
+      <w:r>
+        <w:rPr>
+          <w:szCs w:val="24"/>
+        </w:rPr>
+        <w:t xml:space="preserve">. </w:t>
       </w:r>
       <w:r>
         <w:rPr>
@@ -2792,7 +3425,19 @@
         <w:rPr>
           <w:szCs w:val="24"/>
         </w:rPr>
-        <w:t xml:space="preserve">Sampling was done immediately following crop emergence to minimize the effects of live roots in the samples. </w:t>
+        <w:t>Sampling was done immediately following crop emergence to minimize the effects of live roots in the samples</w:t>
+      </w:r>
+      <w:r>
+        <w:rPr>
+          <w:szCs w:val="24"/>
+        </w:rPr>
+        <w:t>, and a few days following a rain to ensure the soil was fully drained, but wet enough to remain in the ring during sampling (CITE?)</w:t>
+      </w:r>
+      <w:r>
+        <w:rPr>
+          <w:szCs w:val="24"/>
+        </w:rPr>
+        <w:t xml:space="preserve">. </w:t>
       </w:r>
     </w:p>
     <w:p>
@@ -2824,7 +3469,19 @@
         <w:rPr>
           <w:szCs w:val="24"/>
         </w:rPr>
-        <w:t>. A hole 10 cm deep was dug, and soil was smoothed by hand to create a flat area</w:t>
+        <w:t xml:space="preserve">. </w:t>
+      </w:r>
+      <w:r>
+        <w:rPr>
+          <w:szCs w:val="24"/>
+        </w:rPr>
+        <w:t>To get in-tact soil cores, a</w:t>
+      </w:r>
+      <w:r>
+        <w:rPr>
+          <w:szCs w:val="24"/>
+        </w:rPr>
+        <w:t xml:space="preserve"> hole 10 cm deep was dug, and soil was smoothed by hand to create a flat area</w:t>
       </w:r>
       <w:r>
         <w:rPr>
@@ -2854,7 +3511,19 @@
         <w:rPr>
           <w:szCs w:val="24"/>
         </w:rPr>
-        <w:t xml:space="preserve">, and a </w:t>
+        <w:t xml:space="preserve">, </w:t>
+      </w:r>
+      <w:r>
+        <w:rPr>
+          <w:szCs w:val="24"/>
+        </w:rPr>
+        <w:t xml:space="preserve">a hollow metal cap was placed on it, </w:t>
+      </w:r>
+      <w:r>
+        <w:rPr>
+          <w:szCs w:val="24"/>
+        </w:rPr>
+        <w:t xml:space="preserve">and a </w:t>
       </w:r>
       <w:r>
         <w:rPr>
@@ -2902,13 +3571,43 @@
         <w:rPr>
           <w:szCs w:val="24"/>
         </w:rPr>
-        <w:t xml:space="preserve"> before being taken to a refrigerator</w:t>
-      </w:r>
-      <w:r>
-        <w:rPr>
-          <w:szCs w:val="24"/>
-        </w:rPr>
-        <w:t xml:space="preserve">. This process was repeated for each plot. </w:t>
+        <w:t>. This process was repeated for each plot. Samples remained in the cooler</w:t>
+      </w:r>
+      <w:r>
+        <w:rPr>
+          <w:szCs w:val="24"/>
+        </w:rPr>
+        <w:t xml:space="preserve"> </w:t>
+      </w:r>
+      <w:r>
+        <w:rPr>
+          <w:szCs w:val="24"/>
+        </w:rPr>
+        <w:t xml:space="preserve">for no more than four hours </w:t>
+      </w:r>
+      <w:r>
+        <w:rPr>
+          <w:szCs w:val="24"/>
+        </w:rPr>
+        <w:t xml:space="preserve">before being </w:t>
+      </w:r>
+      <w:r>
+        <w:rPr>
+          <w:szCs w:val="24"/>
+        </w:rPr>
+        <w:t>placed in</w:t>
+      </w:r>
+      <w:r>
+        <w:rPr>
+          <w:szCs w:val="24"/>
+        </w:rPr>
+        <w:t xml:space="preserve"> a refrigerator</w:t>
+      </w:r>
+      <w:r>
+        <w:rPr>
+          <w:szCs w:val="24"/>
+        </w:rPr>
+        <w:t xml:space="preserve">. </w:t>
       </w:r>
     </w:p>
     <w:p>
@@ -2917,6 +3616,7 @@
         <w:spacing w:line="360" w:lineRule="auto"/>
       </w:pPr>
       <w:r>
+        <w:lastRenderedPageBreak/>
         <w:t>M</w:t>
       </w:r>
       <w:r>
@@ -2928,7 +3628,6 @@
         <w:pStyle w:val="Heading3"/>
       </w:pPr>
       <w:r>
-        <w:lastRenderedPageBreak/>
         <w:t>Soil-water-retention curve</w:t>
       </w:r>
     </w:p>
@@ -2992,7 +3691,7 @@
           <w:b w:val="0"/>
           <w:sz w:val="22"/>
         </w:rPr>
-        <w:t xml:space="preserve"> Our interest was in comparing within a site, so variation between runs was included in variation between experiments. The samples were measured in the order they were sampled. </w:t>
+        <w:t xml:space="preserve"> Our interest was in comparing </w:t>
       </w:r>
       <w:r>
         <w:rPr>
@@ -3000,7 +3699,7 @@
           <w:b w:val="0"/>
           <w:sz w:val="22"/>
         </w:rPr>
-        <w:t xml:space="preserve"> A given </w:t>
+        <w:t>relative effects</w:t>
       </w:r>
       <w:r>
         <w:rPr>
@@ -3008,7 +3707,7 @@
           <w:b w:val="0"/>
           <w:sz w:val="22"/>
         </w:rPr>
-        <w:t>experiment’s</w:t>
+        <w:t xml:space="preserve"> </w:t>
       </w:r>
       <w:r>
         <w:rPr>
@@ -3016,7 +3715,7 @@
           <w:b w:val="0"/>
           <w:sz w:val="22"/>
         </w:rPr>
-        <w:t xml:space="preserve"> cores </w:t>
+        <w:t>within a site, so variation between runs was</w:t>
       </w:r>
       <w:r>
         <w:rPr>
@@ -3024,7 +3723,7 @@
           <w:b w:val="0"/>
           <w:sz w:val="22"/>
         </w:rPr>
-        <w:t>had cheesecloth taped to the bottom of each core and an additional ring taped to the top. The</w:t>
+        <w:t xml:space="preserve"> experimentally</w:t>
       </w:r>
       <w:r>
         <w:rPr>
@@ -3032,7 +3731,7 @@
           <w:b w:val="0"/>
           <w:sz w:val="22"/>
         </w:rPr>
-        <w:t xml:space="preserve"> full batch of samples (8 for East and West, 10 for Central) was</w:t>
+        <w:t xml:space="preserve"> included in variation between experiments. The samples were measured in the order they were sampled. </w:t>
       </w:r>
       <w:r>
         <w:rPr>
@@ -3040,7 +3739,7 @@
           <w:b w:val="0"/>
           <w:sz w:val="22"/>
         </w:rPr>
-        <w:t xml:space="preserve"> </w:t>
+        <w:t xml:space="preserve"> A given </w:t>
       </w:r>
       <w:r>
         <w:rPr>
@@ -3048,7 +3747,7 @@
           <w:b w:val="0"/>
           <w:sz w:val="22"/>
         </w:rPr>
-        <w:t xml:space="preserve">then </w:t>
+        <w:t>experiment’s</w:t>
       </w:r>
       <w:r>
         <w:rPr>
@@ -3056,7 +3755,7 @@
           <w:b w:val="0"/>
           <w:sz w:val="22"/>
         </w:rPr>
-        <w:t>placed in a vacuum chamber for at least 12 hours in a solution of 0.01 M CaCl2</w:t>
+        <w:t xml:space="preserve"> cores </w:t>
       </w:r>
       <w:r>
         <w:rPr>
@@ -3064,7 +3763,7 @@
           <w:b w:val="0"/>
           <w:sz w:val="22"/>
         </w:rPr>
-        <w:t xml:space="preserve"> filled to the top of the first ring</w:t>
+        <w:t>had cheesecloth taped to the bottom of each core and an additional ring taped to the top. The</w:t>
       </w:r>
       <w:r>
         <w:rPr>
@@ -3072,7 +3771,7 @@
           <w:b w:val="0"/>
           <w:sz w:val="22"/>
         </w:rPr>
-        <w:t xml:space="preserve">, allowing the solution to move upward to saturate the soils with minimal air entrapment. The </w:t>
+        <w:t xml:space="preserve"> full batch of samples (</w:t>
       </w:r>
       <w:r>
         <w:rPr>
@@ -3080,7 +3779,7 @@
           <w:b w:val="0"/>
           <w:sz w:val="22"/>
         </w:rPr>
-        <w:t xml:space="preserve">top ring was removed from the cores, then the </w:t>
+        <w:t>eight</w:t>
       </w:r>
       <w:r>
         <w:rPr>
@@ -3088,7 +3787,7 @@
           <w:b w:val="0"/>
           <w:sz w:val="22"/>
         </w:rPr>
-        <w:t xml:space="preserve">saturated cores were weighed, then transferred to a custom-built pressure cell apparatus (Ankeny et al. 1992). </w:t>
+        <w:t xml:space="preserve"> for East and West, 10 for Central) was</w:t>
       </w:r>
       <w:r>
         <w:rPr>
@@ -3096,7 +3795,7 @@
           <w:b w:val="0"/>
           <w:sz w:val="22"/>
         </w:rPr>
-        <w:t>Measurements were made according to the protocol described by Kool et al. 2019. Briefly, t</w:t>
+        <w:t xml:space="preserve"> </w:t>
       </w:r>
       <w:r>
         <w:rPr>
@@ -3104,7 +3803,7 @@
           <w:b w:val="0"/>
           <w:sz w:val="22"/>
         </w:rPr>
-        <w:t>he cores were drain</w:t>
+        <w:t xml:space="preserve">then </w:t>
       </w:r>
       <w:r>
         <w:rPr>
@@ -3112,7 +3811,7 @@
           <w:b w:val="0"/>
           <w:sz w:val="22"/>
         </w:rPr>
-        <w:t>ed</w:t>
+        <w:t>placed in a vacuum chamber for at least 12 hours in a solution of 0.01 M CaCl2</w:t>
       </w:r>
       <w:r>
         <w:rPr>
@@ -3120,7 +3819,7 @@
           <w:b w:val="0"/>
           <w:sz w:val="22"/>
         </w:rPr>
-        <w:t xml:space="preserve"> at atmospheric pressure for 12 hours to obtain a measurement for </w:t>
+        <w:t xml:space="preserve"> filled to the top of the first ring</w:t>
       </w:r>
       <w:r>
         <w:rPr>
@@ -3128,7 +3827,7 @@
           <w:b w:val="0"/>
           <w:sz w:val="22"/>
         </w:rPr>
-        <w:t>gravity-drain</w:t>
+        <w:t xml:space="preserve">, allowing the solution to move upward to saturate the soils with minimal air entrapment. The </w:t>
       </w:r>
       <w:r>
         <w:rPr>
@@ -3136,7 +3835,7 @@
           <w:b w:val="0"/>
           <w:sz w:val="22"/>
         </w:rPr>
-        <w:t>ed values</w:t>
+        <w:t xml:space="preserve">top ring was removed from the cores, then the </w:t>
       </w:r>
       <w:r>
         <w:rPr>
@@ -3144,7 +3843,7 @@
           <w:b w:val="0"/>
           <w:sz w:val="22"/>
         </w:rPr>
-        <w:t xml:space="preserve"> (</w:t>
+        <w:t xml:space="preserve">saturated cores were weighed, then transferred to a custom-built pressure cell apparatus (Ankeny et al. 1992). </w:t>
       </w:r>
       <w:r>
         <w:rPr>
@@ -3152,7 +3851,7 @@
           <w:b w:val="0"/>
           <w:sz w:val="22"/>
         </w:rPr>
-        <w:t>Ψ = -</w:t>
+        <w:t>Measurements were made according to the protocol described by Kool et al. 2019. Briefly, t</w:t>
       </w:r>
       <w:r>
         <w:rPr>
@@ -3160,7 +3859,7 @@
           <w:b w:val="0"/>
           <w:sz w:val="22"/>
         </w:rPr>
-        <w:t>3.8</w:t>
+        <w:t>he cores were drain</w:t>
       </w:r>
       <w:r>
         <w:rPr>
@@ -3168,7 +3867,7 @@
           <w:b w:val="0"/>
           <w:sz w:val="22"/>
         </w:rPr>
-        <w:t xml:space="preserve"> cm H2O = −0.</w:t>
+        <w:t>ed</w:t>
       </w:r>
       <w:r>
         <w:rPr>
@@ -3176,7 +3875,7 @@
           <w:b w:val="0"/>
           <w:sz w:val="22"/>
         </w:rPr>
-        <w:t>38</w:t>
+        <w:t xml:space="preserve"> at atmospheric pressure for 12 hours to obtain a measurement for </w:t>
       </w:r>
       <w:r>
         <w:rPr>
@@ -3184,7 +3883,7 @@
           <w:b w:val="0"/>
           <w:sz w:val="22"/>
         </w:rPr>
-        <w:t xml:space="preserve"> kPa</w:t>
+        <w:t>gravity-drain</w:t>
       </w:r>
       <w:r>
         <w:rPr>
@@ -3192,7 +3891,7 @@
           <w:b w:val="0"/>
           <w:sz w:val="22"/>
         </w:rPr>
-        <w:t xml:space="preserve"> XX Andrea calls this -33 kPa…</w:t>
+        <w:t>ed values</w:t>
       </w:r>
       <w:r>
         <w:rPr>
@@ -3200,7 +3899,7 @@
           <w:b w:val="0"/>
           <w:sz w:val="22"/>
         </w:rPr>
-        <w:t>Kool calls it -0.33, need to check on why this is</w:t>
+        <w:t xml:space="preserve"> (</w:t>
       </w:r>
       <w:r>
         <w:rPr>
@@ -3208,7 +3907,7 @@
           <w:b w:val="0"/>
           <w:sz w:val="22"/>
         </w:rPr>
-        <w:t xml:space="preserve">). Subsequent measurements were taken at Ψ of -1, -2.5, -5, -10, </w:t>
+        <w:t>Ψ = -</w:t>
       </w:r>
       <w:r>
         <w:rPr>
@@ -3216,7 +3915,7 @@
           <w:b w:val="0"/>
           <w:sz w:val="22"/>
         </w:rPr>
-        <w:t>-20, -50 kPa.</w:t>
+        <w:t>3.8</w:t>
       </w:r>
       <w:r>
         <w:rPr>
@@ -3224,7 +3923,7 @@
           <w:b w:val="0"/>
           <w:sz w:val="22"/>
         </w:rPr>
-        <w:t xml:space="preserve"> The samples were then oven dried at 60 deg C for at least 48 hours, then weighed. </w:t>
+        <w:t xml:space="preserve"> cm </w:t>
       </w:r>
       <w:r>
         <w:rPr>
@@ -3232,7 +3931,7 @@
           <w:b w:val="0"/>
           <w:sz w:val="22"/>
         </w:rPr>
-        <w:t xml:space="preserve">Bulk densities were estimated by </w:t>
+        <w:t>water</w:t>
       </w:r>
       <w:r>
         <w:rPr>
@@ -3240,7 +3939,167 @@
           <w:b w:val="0"/>
           <w:sz w:val="22"/>
         </w:rPr>
-        <w:t xml:space="preserve">dividing the oven-dried weight of soil by the ring volume (XX). </w:t>
+        <w:t xml:space="preserve">). Subsequent measurements were taken at </w:t>
+      </w:r>
+      <w:r>
+        <w:rPr>
+          <w:rFonts w:asciiTheme="minorHAnsi" w:eastAsiaTheme="minorHAnsi" w:hAnsiTheme="minorHAnsi" w:cstheme="minorBidi"/>
+          <w:b w:val="0"/>
+          <w:sz w:val="22"/>
+        </w:rPr>
+        <w:t>matric potentials (</w:t>
+      </w:r>
+      <w:r>
+        <w:rPr>
+          <w:rFonts w:asciiTheme="minorHAnsi" w:eastAsiaTheme="minorHAnsi" w:hAnsiTheme="minorHAnsi" w:cstheme="minorBidi"/>
+          <w:b w:val="0"/>
+          <w:sz w:val="22"/>
+        </w:rPr>
+        <w:t>Ψ</w:t>
+      </w:r>
+      <w:r>
+        <w:rPr>
+          <w:rFonts w:asciiTheme="minorHAnsi" w:eastAsiaTheme="minorHAnsi" w:hAnsiTheme="minorHAnsi" w:cstheme="minorBidi"/>
+          <w:b w:val="0"/>
+          <w:sz w:val="22"/>
+        </w:rPr>
+        <w:t>)</w:t>
+      </w:r>
+      <w:r>
+        <w:rPr>
+          <w:rFonts w:asciiTheme="minorHAnsi" w:eastAsiaTheme="minorHAnsi" w:hAnsiTheme="minorHAnsi" w:cstheme="minorBidi"/>
+          <w:b w:val="0"/>
+          <w:sz w:val="22"/>
+        </w:rPr>
+        <w:t xml:space="preserve"> of -2.5, -</w:t>
+      </w:r>
+      <w:r>
+        <w:rPr>
+          <w:rFonts w:asciiTheme="minorHAnsi" w:eastAsiaTheme="minorHAnsi" w:hAnsiTheme="minorHAnsi" w:cstheme="minorBidi"/>
+          <w:b w:val="0"/>
+          <w:sz w:val="22"/>
+        </w:rPr>
+        <w:t>10</w:t>
+      </w:r>
+      <w:r>
+        <w:rPr>
+          <w:rFonts w:asciiTheme="minorHAnsi" w:eastAsiaTheme="minorHAnsi" w:hAnsiTheme="minorHAnsi" w:cstheme="minorBidi"/>
+          <w:b w:val="0"/>
+          <w:sz w:val="22"/>
+        </w:rPr>
+        <w:t>, -</w:t>
+      </w:r>
+      <w:r>
+        <w:rPr>
+          <w:rFonts w:asciiTheme="minorHAnsi" w:eastAsiaTheme="minorHAnsi" w:hAnsiTheme="minorHAnsi" w:cstheme="minorBidi"/>
+          <w:b w:val="0"/>
+          <w:sz w:val="22"/>
+        </w:rPr>
+        <w:t>25</w:t>
+      </w:r>
+      <w:r>
+        <w:rPr>
+          <w:rFonts w:asciiTheme="minorHAnsi" w:eastAsiaTheme="minorHAnsi" w:hAnsiTheme="minorHAnsi" w:cstheme="minorBidi"/>
+          <w:b w:val="0"/>
+          <w:sz w:val="22"/>
+        </w:rPr>
+        <w:t xml:space="preserve">, </w:t>
+      </w:r>
+      <w:r>
+        <w:rPr>
+          <w:rFonts w:asciiTheme="minorHAnsi" w:eastAsiaTheme="minorHAnsi" w:hAnsiTheme="minorHAnsi" w:cstheme="minorBidi"/>
+          <w:b w:val="0"/>
+          <w:sz w:val="22"/>
+        </w:rPr>
+        <w:t>-</w:t>
+      </w:r>
+      <w:r>
+        <w:rPr>
+          <w:rFonts w:asciiTheme="minorHAnsi" w:eastAsiaTheme="minorHAnsi" w:hAnsiTheme="minorHAnsi" w:cstheme="minorBidi"/>
+          <w:b w:val="0"/>
+          <w:sz w:val="22"/>
+        </w:rPr>
+        <w:t>5</w:t>
+      </w:r>
+      <w:r>
+        <w:rPr>
+          <w:rFonts w:asciiTheme="minorHAnsi" w:eastAsiaTheme="minorHAnsi" w:hAnsiTheme="minorHAnsi" w:cstheme="minorBidi"/>
+          <w:b w:val="0"/>
+          <w:sz w:val="22"/>
+        </w:rPr>
+        <w:t>0, -</w:t>
+      </w:r>
+      <w:r>
+        <w:rPr>
+          <w:rFonts w:asciiTheme="minorHAnsi" w:eastAsiaTheme="minorHAnsi" w:hAnsiTheme="minorHAnsi" w:cstheme="minorBidi"/>
+          <w:b w:val="0"/>
+          <w:sz w:val="22"/>
+        </w:rPr>
+        <w:t>100, -200, and -500</w:t>
+      </w:r>
+      <w:r>
+        <w:rPr>
+          <w:rFonts w:asciiTheme="minorHAnsi" w:eastAsiaTheme="minorHAnsi" w:hAnsiTheme="minorHAnsi" w:cstheme="minorBidi"/>
+          <w:b w:val="0"/>
+          <w:sz w:val="22"/>
+        </w:rPr>
+        <w:t xml:space="preserve"> </w:t>
+      </w:r>
+      <w:r>
+        <w:rPr>
+          <w:rFonts w:asciiTheme="minorHAnsi" w:eastAsiaTheme="minorHAnsi" w:hAnsiTheme="minorHAnsi" w:cstheme="minorBidi"/>
+          <w:b w:val="0"/>
+          <w:sz w:val="22"/>
+        </w:rPr>
+        <w:t>cm water</w:t>
+      </w:r>
+      <w:r>
+        <w:rPr>
+          <w:rFonts w:asciiTheme="minorHAnsi" w:eastAsiaTheme="minorHAnsi" w:hAnsiTheme="minorHAnsi" w:cstheme="minorBidi"/>
+          <w:b w:val="0"/>
+          <w:sz w:val="22"/>
+        </w:rPr>
+        <w:t>.</w:t>
+      </w:r>
+      <w:r>
+        <w:rPr>
+          <w:rFonts w:asciiTheme="minorHAnsi" w:eastAsiaTheme="minorHAnsi" w:hAnsiTheme="minorHAnsi" w:cstheme="minorBidi"/>
+          <w:b w:val="0"/>
+          <w:sz w:val="22"/>
+        </w:rPr>
+        <w:t xml:space="preserve"> The samples were then oven dried at 60 deg C for at least 48 hours, then weighed. </w:t>
+      </w:r>
+      <w:r>
+        <w:rPr>
+          <w:rFonts w:asciiTheme="minorHAnsi" w:eastAsiaTheme="minorHAnsi" w:hAnsiTheme="minorHAnsi" w:cstheme="minorBidi"/>
+          <w:b w:val="0"/>
+          <w:sz w:val="22"/>
+        </w:rPr>
+        <w:t xml:space="preserve">Bulk densities were estimated by </w:t>
+      </w:r>
+      <w:r>
+        <w:rPr>
+          <w:rFonts w:asciiTheme="minorHAnsi" w:eastAsiaTheme="minorHAnsi" w:hAnsiTheme="minorHAnsi" w:cstheme="minorBidi"/>
+          <w:b w:val="0"/>
+          <w:sz w:val="22"/>
+        </w:rPr>
+        <w:t>dividing the oven-dried weight of soil by the ring volume (XX</w:t>
+      </w:r>
+      <w:r>
+        <w:rPr>
+          <w:rFonts w:asciiTheme="minorHAnsi" w:eastAsiaTheme="minorHAnsi" w:hAnsiTheme="minorHAnsi" w:cstheme="minorBidi"/>
+          <w:b w:val="0"/>
+          <w:sz w:val="22"/>
+        </w:rPr>
+        <w:t xml:space="preserve"> cm3</w:t>
+      </w:r>
+      <w:r>
+        <w:rPr>
+          <w:rFonts w:asciiTheme="minorHAnsi" w:eastAsiaTheme="minorHAnsi" w:hAnsiTheme="minorHAnsi" w:cstheme="minorBidi"/>
+          <w:b w:val="0"/>
+          <w:sz w:val="22"/>
+        </w:rPr>
+        <w:t xml:space="preserve">). </w:t>
       </w:r>
     </w:p>
     <w:p/>
@@ -3292,7 +4151,24 @@
       </w:r>
       <w:proofErr w:type="spellEnd"/>
       <w:r>
-        <w:t xml:space="preserve"> Ltd, UK). </w:t>
+        <w:t xml:space="preserve"> Ltd, UK)</w:t>
+      </w:r>
+      <w:r>
+        <w:t>, producing estimates for the percentage of the soil that was sand</w:t>
+      </w:r>
+      <w:r>
+        <w:t xml:space="preserve"> (X microns-</w:t>
+      </w:r>
+      <w:proofErr w:type="spellStart"/>
+      <w:r>
+        <w:t>Xmicrons</w:t>
+      </w:r>
+      <w:proofErr w:type="spellEnd"/>
+      <w:r>
+        <w:t>)</w:t>
+      </w:r>
+      <w:r>
+        <w:t xml:space="preserve">, silt (X), and clay (X).  </w:t>
       </w:r>
     </w:p>
     <w:p>
@@ -3335,7 +4211,19 @@
     </w:p>
     <w:p>
       <w:r>
-        <w:t xml:space="preserve">All model fitting and figures were done using R (CITE) and the </w:t>
+        <w:t xml:space="preserve">All model fitting and figures were done using R </w:t>
+      </w:r>
+      <w:r>
+        <w:t xml:space="preserve">version 4.0.3 </w:t>
+      </w:r>
+      <w:r>
+        <w:t>(</w:t>
+      </w:r>
+      <w:r>
+        <w:t>R Core Team, 2020</w:t>
+      </w:r>
+      <w:r>
+        <w:t xml:space="preserve">) and the </w:t>
       </w:r>
       <w:proofErr w:type="spellStart"/>
       <w:r>
@@ -3343,23 +4231,32 @@
       </w:r>
       <w:proofErr w:type="spellEnd"/>
       <w:r>
-        <w:t xml:space="preserve"> meta-package (CITE). Non-linear models were fit using </w:t>
+        <w:t xml:space="preserve"> meta-package (</w:t>
+      </w:r>
+      <w:r>
+        <w:t>Wickham et al. 2019</w:t>
+      </w:r>
+      <w:r>
+        <w:t xml:space="preserve">). Non-linear models were fit using </w:t>
       </w:r>
       <w:proofErr w:type="spellStart"/>
       <w:r>
-        <w:t>nls</w:t>
+        <w:t>nlraa</w:t>
       </w:r>
       <w:proofErr w:type="spellEnd"/>
       <w:r>
-        <w:t xml:space="preserve"> (CITE) and </w:t>
+        <w:t xml:space="preserve"> (</w:t>
       </w:r>
       <w:proofErr w:type="spellStart"/>
       <w:r>
-        <w:t>nlraa</w:t>
+        <w:t>Miguez</w:t>
       </w:r>
       <w:proofErr w:type="spellEnd"/>
       <w:r>
-        <w:t xml:space="preserve"> (CITE) package functionality, with specific equation fits from the </w:t>
+        <w:t xml:space="preserve"> 2021</w:t>
+      </w:r>
+      <w:r>
+        <w:t xml:space="preserve">) package functionality, with specific equation fits from the </w:t>
       </w:r>
       <w:proofErr w:type="spellStart"/>
       <w:r>
@@ -3370,18 +4267,42 @@
         <w:t xml:space="preserve"> </w:t>
       </w:r>
       <w:r>
-        <w:t>(CI</w:t>
-      </w:r>
-      <w:r>
-        <w:t xml:space="preserve">TE) and </w:t>
+        <w:t>(</w:t>
       </w:r>
       <w:proofErr w:type="spellStart"/>
       <w:r>
+        <w:t>Omuto</w:t>
+      </w:r>
+      <w:proofErr w:type="spellEnd"/>
+      <w:r>
+        <w:t xml:space="preserve"> et al. 2021</w:t>
+      </w:r>
+      <w:r>
+        <w:t xml:space="preserve">) and </w:t>
+      </w:r>
+      <w:proofErr w:type="spellStart"/>
+      <w:r>
         <w:t>soilphysics</w:t>
       </w:r>
       <w:proofErr w:type="spellEnd"/>
       <w:r>
-        <w:t xml:space="preserve"> (CITE) packages. Linear models were fit and summarized using the lme4 (CITE) and </w:t>
+        <w:t xml:space="preserve"> (</w:t>
+      </w:r>
+      <w:r>
+        <w:t>Da Silva and De Lima 2015</w:t>
+      </w:r>
+      <w:r>
+        <w:t>) packages. Linear models were fit and summarized using the lme4 (</w:t>
+      </w:r>
+      <w:r>
+        <w:t>Bates et al. 2015</w:t>
+      </w:r>
+      <w:r>
+        <w:t xml:space="preserve">) </w:t>
+      </w:r>
+      <w:r>
+        <w:lastRenderedPageBreak/>
+        <w:t xml:space="preserve">and </w:t>
       </w:r>
       <w:proofErr w:type="spellStart"/>
       <w:r>
@@ -3389,7 +4310,18 @@
       </w:r>
       <w:proofErr w:type="spellEnd"/>
       <w:r>
-        <w:t xml:space="preserve"> (CITE) packages. </w:t>
+        <w:t xml:space="preserve"> (</w:t>
+      </w:r>
+      <w:proofErr w:type="spellStart"/>
+      <w:r>
+        <w:t>Lenth</w:t>
+      </w:r>
+      <w:proofErr w:type="spellEnd"/>
+      <w:r>
+        <w:t xml:space="preserve"> 2021</w:t>
+      </w:r>
+      <w:r>
+        <w:t xml:space="preserve">) packages. </w:t>
       </w:r>
       <w:r>
         <w:t xml:space="preserve">The meta-analysis of </w:t>
@@ -3398,7 +4330,18 @@
         <w:t xml:space="preserve">individual plot’s </w:t>
       </w:r>
       <w:r>
-        <w:t xml:space="preserve">fitted parameters was performed using the metaphor package (CITE). </w:t>
+        <w:t>fitted parameters was performed using the metaphor package (</w:t>
+      </w:r>
+      <w:proofErr w:type="spellStart"/>
+      <w:r>
+        <w:t>Viechtbauer</w:t>
+      </w:r>
+      <w:proofErr w:type="spellEnd"/>
+      <w:r>
+        <w:t xml:space="preserve"> 2010</w:t>
+      </w:r>
+      <w:r>
+        <w:t xml:space="preserve">). </w:t>
       </w:r>
     </w:p>
     <w:p>
@@ -3406,8 +4349,16 @@
         <w:pStyle w:val="Heading3"/>
       </w:pPr>
       <w:r>
-        <w:lastRenderedPageBreak/>
-        <w:t>Texture and organic matter</w:t>
+        <w:t>Texture</w:t>
+      </w:r>
+      <w:r>
+        <w:t xml:space="preserve">, </w:t>
+      </w:r>
+      <w:r>
+        <w:t>organic matter</w:t>
+      </w:r>
+      <w:r>
+        <w:t>, water content at saturation and field capacity</w:t>
       </w:r>
     </w:p>
     <w:p>
@@ -3420,7 +4371,31 @@
         <w:rPr>
           <w:noProof/>
         </w:rPr>
-        <w:t xml:space="preserve">The effects of experiment, cover crop treatment, and their interaction on soil texture components and organic matter were assessed using mixed-effect models. Experiment, cover crop, and their interaction were included as fixed effects, with a random intercept effect for replicates nested within </w:t>
+        <w:t>The effects of experiment, cover crop treatment, and their interaction on soil texture</w:t>
+      </w:r>
+      <w:r>
+        <w:rPr>
+          <w:noProof/>
+        </w:rPr>
+        <w:t xml:space="preserve">, </w:t>
+      </w:r>
+      <w:r>
+        <w:rPr>
+          <w:noProof/>
+        </w:rPr>
+        <w:t>organic matter</w:t>
+      </w:r>
+      <w:r>
+        <w:rPr>
+          <w:noProof/>
+        </w:rPr>
+        <w:t>, and water contents at saturation and field capacity</w:t>
+      </w:r>
+      <w:r>
+        <w:rPr>
+          <w:noProof/>
+        </w:rPr>
+        <w:t xml:space="preserve"> were assessed using mixed-effect models. Experiment, cover crop, and their interaction were included as fixed effects, with a random intercept effect for replicates nested within </w:t>
       </w:r>
       <w:r>
         <w:rPr>
@@ -3433,6 +4408,12 @@
           <w:noProof/>
         </w:rPr>
         <w:t xml:space="preserve">. </w:t>
+      </w:r>
+      <w:r>
+        <w:rPr>
+          <w:noProof/>
+        </w:rPr>
+        <w:t xml:space="preserve">Appropriate covariates were added to models for water content at saturation and field capacity, based on results from soil texture models. </w:t>
       </w:r>
     </w:p>
     <w:p>
@@ -3872,7 +4853,19 @@
         <w:rPr>
           <w:noProof/>
         </w:rPr>
-        <w:t xml:space="preserve">e included experiment as a random intercept, cover crop as a modifier, and percent clay as a covariate. </w:t>
+        <w:t>e included experiment as a random intercept, cover crop as a modifier, and percent clay</w:t>
+      </w:r>
+      <w:r>
+        <w:rPr>
+          <w:noProof/>
+        </w:rPr>
+        <w:t xml:space="preserve"> or sand</w:t>
+      </w:r>
+      <w:r>
+        <w:rPr>
+          <w:noProof/>
+        </w:rPr>
+        <w:t xml:space="preserve"> as a covariate. </w:t>
       </w:r>
     </w:p>
     <w:p>
@@ -4013,13 +5006,49 @@
         <w:rPr>
           <w:noProof/>
         </w:rPr>
-        <w:t xml:space="preserve">Percent clay ranged from 23-34%, with a significant effect of cover crop treatment (p&lt;0.01), but no experimental effect nor an interaction. Cover crop plots had an estimated 1.65% higher clay content than the no-cover plots. </w:t>
-      </w:r>
-      <w:r>
-        <w:rPr>
-          <w:noProof/>
-        </w:rPr>
-        <w:t>Likewise, the effect of cover crop treatment on sand was significant (p&lt;0.01), with cover cropped plots having an esimated 2.56% less sand compared to the no-cover plots. Sand and clay were inversely related (Supplemental).</w:t>
+        <w:t>Percent clay ranged from 23-34%, with a significant effect of cover crop treatment (p&lt;0.01), but no experimental effect nor an interaction. Cover crop plots had an estimated 1.</w:t>
+      </w:r>
+      <w:r>
+        <w:rPr>
+          <w:noProof/>
+        </w:rPr>
+        <w:t>7</w:t>
+      </w:r>
+      <w:r>
+        <w:rPr>
+          <w:noProof/>
+        </w:rPr>
+        <w:t xml:space="preserve">% higher clay content than the no-cover plots. </w:t>
+      </w:r>
+      <w:r>
+        <w:rPr>
+          <w:noProof/>
+        </w:rPr>
+        <w:t>Likewise, the effect of cover crop treatment on sand was significant (p&lt;0.01), with cover cropped plots having an esimated 2.</w:t>
+      </w:r>
+      <w:r>
+        <w:rPr>
+          <w:noProof/>
+        </w:rPr>
+        <w:t xml:space="preserve"> </w:t>
+      </w:r>
+      <w:r>
+        <w:rPr>
+          <w:noProof/>
+        </w:rPr>
+        <w:t>6% less sand compared to the no-cover plots. Sand and clay were inversely related (Supplemental</w:t>
+      </w:r>
+      <w:r>
+        <w:rPr>
+          <w:noProof/>
+        </w:rPr>
+        <w:t xml:space="preserve"> material</w:t>
+      </w:r>
+      <w:r>
+        <w:rPr>
+          <w:noProof/>
+        </w:rPr>
+        <w:t>).</w:t>
       </w:r>
     </w:p>
     <w:p>
@@ -4032,6 +5061,7 @@
         <w:rPr>
           <w:noProof/>
         </w:rPr>
+        <w:lastRenderedPageBreak/>
         <w:t xml:space="preserve">We included </w:t>
       </w:r>
       <w:r>
@@ -4057,54 +5087,6 @@
           <w:noProof/>
         </w:rPr>
         <w:t>.</w:t>
-      </w:r>
-      <w:r>
-        <w:rPr>
-          <w:noProof/>
-        </w:rPr>
-        <w:t xml:space="preserve"> </w:t>
-      </w:r>
-      <w:r>
-        <w:rPr>
-          <w:noProof/>
-        </w:rPr>
-        <w:t xml:space="preserve">The meta-analysis of curve parameters indicated the </w:t>
-      </w:r>
-      <w:r>
-        <w:rPr>
-          <w:noProof/>
-        </w:rPr>
-        <w:t xml:space="preserve">volumetric </w:t>
-      </w:r>
-      <w:r>
-        <w:rPr>
-          <w:noProof/>
-        </w:rPr>
-        <w:t xml:space="preserve">soil water content at </w:t>
-      </w:r>
-      <w:r>
-        <w:rPr>
-          <w:noProof/>
-        </w:rPr>
-        <w:t>HIGH</w:t>
-      </w:r>
-      <w:r>
-        <w:rPr>
-          <w:noProof/>
-        </w:rPr>
-        <w:t xml:space="preserve"> kPa increased </w:t>
-      </w:r>
-      <w:r>
-        <w:rPr>
-          <w:noProof/>
-        </w:rPr>
-        <w:t>by 1.3% (CI: 0.5-2.0%), meaning cover-cropped soils retained more water at higher pressures than no-cover soils.</w:t>
-      </w:r>
-      <w:r>
-        <w:rPr>
-          <w:noProof/>
-        </w:rPr>
-        <w:t xml:space="preserve"> As pressures increase, the remaining water represesnts water bound in small pores via adhesive and osmotic binding, which is less accessible to plants (CITE). </w:t>
       </w:r>
       <w:r>
         <w:rPr>
@@ -4115,7 +5097,6 @@
     </w:p>
     <w:p>
       <w:r>
-        <w:lastRenderedPageBreak/>
         <w:t xml:space="preserve">Potential vs water content. Capillary binding of water at potentials close to 0. As potentials become more and more negative water is bound in small pores (adhesive and osmotic binding). </w:t>
       </w:r>
     </w:p>
@@ -4193,7 +5174,7 @@
                           <pic:cNvPicPr/>
                         </pic:nvPicPr>
                         <pic:blipFill>
-                          <a:blip r:embed="rId5"/>
+                          <a:blip r:embed="rId6"/>
                           <a:stretch>
                             <a:fillRect/>
                           </a:stretch>
@@ -4336,16 +5317,26 @@
       <w:r>
         <w:t>maize-based systems is inconsistent (</w:t>
       </w:r>
-      <w:hyperlink r:id="rId6" w:history="1">
+      <w:hyperlink r:id="rId7" w:history="1">
         <w:r>
           <w:rPr>
             <w:rStyle w:val="Hyperlink"/>
           </w:rPr>
-          <w:t>https://www.agevidence.org</w:t>
+          <w:t>Atwood</w:t>
         </w:r>
       </w:hyperlink>
       <w:r>
-        <w:t xml:space="preserve">). Our early spring sampling likely amplified differences in organic matter, due to the recently terminated cover crop residue and roots being less than a month old. </w:t>
+        <w:rPr>
+          <w:rStyle w:val="Hyperlink"/>
+        </w:rPr>
+        <w:t xml:space="preserve"> and Wood 2020</w:t>
+      </w:r>
+      <w:r>
+        <w:t xml:space="preserve">). Our early spring sampling likely amplified differences in organic matter, due </w:t>
+      </w:r>
+      <w:r>
+        <w:lastRenderedPageBreak/>
+        <w:t xml:space="preserve">to the recently terminated cover crop residue and roots being less than a month old. </w:t>
       </w:r>
       <w:r>
         <w:t xml:space="preserve">The </w:t>
@@ -4360,11 +5351,7 @@
         <w:t xml:space="preserve"> is within the range observed in other studies looking at 0-30 cm depths. </w:t>
       </w:r>
       <w:r>
-        <w:t xml:space="preserve">Organic matter was not the focus of this study, and we did not </w:t>
-      </w:r>
-      <w:r>
-        <w:lastRenderedPageBreak/>
-        <w:t>distinguish between particulate and mineral-associated organic matter, a distinction that is likely important when understanding cover crop’s contribution to soil organic matter (</w:t>
+        <w:t>Organic matter was not the focus of this study, and we did not distinguish between particulate and mineral-associated organic matter, a distinction that is likely important when understanding cover crop’s contribution to soil organic matter (</w:t>
       </w:r>
       <w:proofErr w:type="spellStart"/>
       <w:r>
@@ -4396,7 +5383,15 @@
         <w:t xml:space="preserve"> (Table 1)</w:t>
       </w:r>
       <w:r>
-        <w:t>, and the previous year’s cover crop biomass production was very low (0.3 Mg/ha; Supplemental).</w:t>
+        <w:t>, and the previous year’s cover crop biomass production was very low (0.3 Mg/</w:t>
+      </w:r>
+      <w:proofErr w:type="gramStart"/>
+      <w:r>
+        <w:t>ha;</w:t>
+      </w:r>
+      <w:proofErr w:type="gramEnd"/>
+      <w:r>
+        <w:t xml:space="preserve"> Supplemental).</w:t>
       </w:r>
       <w:r>
         <w:t xml:space="preserve"> In addition to having higher organic matter, the cover cropped plots at the East-grain site had 3% higher clay contents (SE 0.80%, p &lt; 0.01), indicating there may be confounding landscape factors present in the plots that may affect the organic matter results (</w:t>
@@ -4530,48 +5525,6 @@
             <wp:extent cx="5943600" cy="3766185"/>
             <wp:effectExtent l="0" t="0" r="0" b="5715"/>
             <wp:docPr id="1" name="Picture 1"/>
-            <wp:cNvGraphicFramePr>
-              <a:graphicFrameLocks xmlns:a="http://schemas.openxmlformats.org/drawingml/2006/main" noChangeAspect="1"/>
-            </wp:cNvGraphicFramePr>
-            <a:graphic xmlns:a="http://schemas.openxmlformats.org/drawingml/2006/main">
-              <a:graphicData uri="http://schemas.openxmlformats.org/drawingml/2006/picture">
-                <pic:pic xmlns:pic="http://schemas.openxmlformats.org/drawingml/2006/picture">
-                  <pic:nvPicPr>
-                    <pic:cNvPr id="1" name=""/>
-                    <pic:cNvPicPr/>
-                  </pic:nvPicPr>
-                  <pic:blipFill>
-                    <a:blip r:embed="rId7"/>
-                    <a:stretch>
-                      <a:fillRect/>
-                    </a:stretch>
-                  </pic:blipFill>
-                  <pic:spPr>
-                    <a:xfrm>
-                      <a:off x="0" y="0"/>
-                      <a:ext cx="5943600" cy="3766185"/>
-                    </a:xfrm>
-                    <a:prstGeom prst="rect">
-                      <a:avLst/>
-                    </a:prstGeom>
-                  </pic:spPr>
-                </pic:pic>
-              </a:graphicData>
-            </a:graphic>
-          </wp:inline>
-        </w:drawing>
-      </w:r>
-    </w:p>
-    <w:p>
-      <w:r>
-        <w:rPr>
-          <w:noProof/>
-        </w:rPr>
-        <w:drawing>
-          <wp:inline distT="0" distB="0" distL="0" distR="0" wp14:anchorId="3081EB87" wp14:editId="37A155C7">
-            <wp:extent cx="5943600" cy="3766185"/>
-            <wp:effectExtent l="0" t="0" r="0" b="5715"/>
-            <wp:docPr id="3" name="Picture 3"/>
             <wp:cNvGraphicFramePr>
               <a:graphicFrameLocks xmlns:a="http://schemas.openxmlformats.org/drawingml/2006/main" noChangeAspect="1"/>
             </wp:cNvGraphicFramePr>
@@ -4604,6 +5557,48 @@
         </w:drawing>
       </w:r>
     </w:p>
+    <w:p>
+      <w:r>
+        <w:rPr>
+          <w:noProof/>
+        </w:rPr>
+        <w:drawing>
+          <wp:inline distT="0" distB="0" distL="0" distR="0" wp14:anchorId="3081EB87" wp14:editId="37A155C7">
+            <wp:extent cx="5943600" cy="3766185"/>
+            <wp:effectExtent l="0" t="0" r="0" b="5715"/>
+            <wp:docPr id="3" name="Picture 3"/>
+            <wp:cNvGraphicFramePr>
+              <a:graphicFrameLocks xmlns:a="http://schemas.openxmlformats.org/drawingml/2006/main" noChangeAspect="1"/>
+            </wp:cNvGraphicFramePr>
+            <a:graphic xmlns:a="http://schemas.openxmlformats.org/drawingml/2006/main">
+              <a:graphicData uri="http://schemas.openxmlformats.org/drawingml/2006/picture">
+                <pic:pic xmlns:pic="http://schemas.openxmlformats.org/drawingml/2006/picture">
+                  <pic:nvPicPr>
+                    <pic:cNvPr id="1" name=""/>
+                    <pic:cNvPicPr/>
+                  </pic:nvPicPr>
+                  <pic:blipFill>
+                    <a:blip r:embed="rId9"/>
+                    <a:stretch>
+                      <a:fillRect/>
+                    </a:stretch>
+                  </pic:blipFill>
+                  <pic:spPr>
+                    <a:xfrm>
+                      <a:off x="0" y="0"/>
+                      <a:ext cx="5943600" cy="3766185"/>
+                    </a:xfrm>
+                    <a:prstGeom prst="rect">
+                      <a:avLst/>
+                    </a:prstGeom>
+                  </pic:spPr>
+                </pic:pic>
+              </a:graphicData>
+            </a:graphic>
+          </wp:inline>
+        </w:drawing>
+      </w:r>
+    </w:p>
     <w:p/>
     <w:p/>
     <w:p/>
@@ -4616,12 +5611,28 @@
         </w:numPr>
       </w:pPr>
       <w:r>
-        <w:t xml:space="preserve">Compare the soil’s porosity </w:t>
+        <w:t xml:space="preserve">Compare the soil’s </w:t>
+      </w:r>
+      <w:proofErr w:type="gramStart"/>
+      <w:r>
+        <w:t>porosity</w:t>
+      </w:r>
+      <w:proofErr w:type="gramEnd"/>
+      <w:r>
+        <w:t xml:space="preserve"> </w:t>
       </w:r>
     </w:p>
     <w:p>
       <w:r>
-        <w:t xml:space="preserve">Here, we measure the soil water retention curve </w:t>
+        <w:t xml:space="preserve">Here, we measure the soil water retention </w:t>
+      </w:r>
+      <w:proofErr w:type="gramStart"/>
+      <w:r>
+        <w:t>curve</w:t>
+      </w:r>
+      <w:proofErr w:type="gramEnd"/>
+      <w:r>
+        <w:t xml:space="preserve"> </w:t>
       </w:r>
     </w:p>
     <w:p/>
@@ -4635,13 +5646,21 @@
       </w:r>
       <w:proofErr w:type="spellEnd"/>
       <w:r>
-        <w:t xml:space="preserve"> properties may require</w:t>
-      </w:r>
+        <w:t xml:space="preserve"> properties may </w:t>
+      </w:r>
+      <w:proofErr w:type="gramStart"/>
+      <w:r>
+        <w:t>require</w:t>
+      </w:r>
+      <w:proofErr w:type="gramEnd"/>
     </w:p>
     <w:p/>
     <w:p/>
     <w:p/>
     <w:p>
+      <w:pPr>
+        <w:pStyle w:val="Heading1"/>
+      </w:pPr>
       <w:r>
         <w:t>Citations</w:t>
       </w:r>
@@ -4649,6 +5668,304 @@
     <w:p>
       <w:r>
         <w:t>Ankeny, M.D., Brown, H.J., Cruse, R.M., 1992. Means and method of soil water desorption. U.S. Patent 5,161,407.</w:t>
+      </w:r>
+    </w:p>
+    <w:p>
+      <w:r>
+        <w:rPr>
+          <w:rFonts w:ascii="Helvetica" w:hAnsi="Helvetica" w:cs="Helvetica"/>
+          <w:color w:val="555555"/>
+          <w:sz w:val="25"/>
+          <w:szCs w:val="25"/>
+          <w:shd w:val="clear" w:color="auto" w:fill="FDFDFD"/>
+        </w:rPr>
+        <w:t>Lesley W. Atwood and Stephen A. Wood. 2020. </w:t>
+      </w:r>
+      <w:proofErr w:type="spellStart"/>
+      <w:r>
+        <w:fldChar w:fldCharType="begin"/>
+      </w:r>
+      <w:r>
+        <w:instrText xml:space="preserve"> HYPERLINK "https://knb.ecoinformatics.org/view/doi%3A10.5063%2FZ31X15" \t "_blank" </w:instrText>
+      </w:r>
+      <w:r>
+        <w:fldChar w:fldCharType="separate"/>
+      </w:r>
+      <w:r>
+        <w:rPr>
+          <w:rStyle w:val="Hyperlink"/>
+          <w:rFonts w:ascii="Helvetica" w:hAnsi="Helvetica" w:cs="Helvetica"/>
+          <w:color w:val="006699"/>
+          <w:sz w:val="25"/>
+          <w:szCs w:val="25"/>
+          <w:shd w:val="clear" w:color="auto" w:fill="FDFDFD"/>
+        </w:rPr>
+        <w:t>AgEvidence</w:t>
+      </w:r>
+      <w:proofErr w:type="spellEnd"/>
+      <w:r>
+        <w:rPr>
+          <w:rStyle w:val="Hyperlink"/>
+          <w:rFonts w:ascii="Helvetica" w:hAnsi="Helvetica" w:cs="Helvetica"/>
+          <w:color w:val="006699"/>
+          <w:sz w:val="25"/>
+          <w:szCs w:val="25"/>
+          <w:shd w:val="clear" w:color="auto" w:fill="FDFDFD"/>
+        </w:rPr>
+        <w:t xml:space="preserve">: </w:t>
+      </w:r>
+      <w:proofErr w:type="spellStart"/>
+      <w:r>
+        <w:rPr>
+          <w:rStyle w:val="Hyperlink"/>
+          <w:rFonts w:ascii="Helvetica" w:hAnsi="Helvetica" w:cs="Helvetica"/>
+          <w:color w:val="006699"/>
+          <w:sz w:val="25"/>
+          <w:szCs w:val="25"/>
+          <w:shd w:val="clear" w:color="auto" w:fill="FDFDFD"/>
+        </w:rPr>
+        <w:t>Agro</w:t>
+      </w:r>
+      <w:proofErr w:type="spellEnd"/>
+      <w:r>
+        <w:rPr>
+          <w:rStyle w:val="Hyperlink"/>
+          <w:rFonts w:ascii="Helvetica" w:hAnsi="Helvetica" w:cs="Helvetica"/>
+          <w:color w:val="006699"/>
+          <w:sz w:val="25"/>
+          <w:szCs w:val="25"/>
+          <w:shd w:val="clear" w:color="auto" w:fill="FDFDFD"/>
+        </w:rPr>
+        <w:t>-environmental responses of conservation agricultural practices in the US Midwest published from 1980 to 2020. </w:t>
+      </w:r>
+      <w:r>
+        <w:rPr>
+          <w:rStyle w:val="Hyperlink"/>
+          <w:rFonts w:ascii="Helvetica" w:hAnsi="Helvetica" w:cs="Helvetica"/>
+          <w:color w:val="006699"/>
+          <w:sz w:val="25"/>
+          <w:szCs w:val="25"/>
+          <w:shd w:val="clear" w:color="auto" w:fill="FDFDFD"/>
+        </w:rPr>
+        <w:fldChar w:fldCharType="end"/>
+      </w:r>
+      <w:r>
+        <w:rPr>
+          <w:rFonts w:ascii="Helvetica" w:hAnsi="Helvetica" w:cs="Helvetica"/>
+          <w:color w:val="555555"/>
+          <w:sz w:val="25"/>
+          <w:szCs w:val="25"/>
+          <w:shd w:val="clear" w:color="auto" w:fill="FDFDFD"/>
+        </w:rPr>
+        <w:t>Knowledge Network for Biocomplexity. </w:t>
+      </w:r>
+      <w:hyperlink r:id="rId10" w:tgtFrame="_blank" w:history="1">
+        <w:r>
+          <w:rPr>
+            <w:rStyle w:val="Hyperlink"/>
+            <w:rFonts w:ascii="Helvetica" w:hAnsi="Helvetica" w:cs="Helvetica"/>
+            <w:color w:val="006699"/>
+            <w:shd w:val="clear" w:color="auto" w:fill="FDFDFD"/>
+          </w:rPr>
+          <w:t>doi:10.5063/Z31X15</w:t>
+        </w:r>
+      </w:hyperlink>
+      <w:r>
+        <w:rPr>
+          <w:rFonts w:ascii="Helvetica" w:hAnsi="Helvetica" w:cs="Helvetica"/>
+          <w:color w:val="888888"/>
+          <w:shd w:val="clear" w:color="auto" w:fill="FDFDFD"/>
+        </w:rPr>
+        <w:t>.</w:t>
+      </w:r>
+    </w:p>
+    <w:p>
+      <w:r>
+        <w:t xml:space="preserve">Douglas Bates, Martin </w:t>
+      </w:r>
+      <w:proofErr w:type="spellStart"/>
+      <w:r>
+        <w:t>Maechler</w:t>
+      </w:r>
+      <w:proofErr w:type="spellEnd"/>
+      <w:r>
+        <w:t xml:space="preserve">, Ben </w:t>
+      </w:r>
+      <w:proofErr w:type="spellStart"/>
+      <w:r>
+        <w:t>Bolker</w:t>
+      </w:r>
+      <w:proofErr w:type="spellEnd"/>
+      <w:r>
+        <w:t>, Steve Walker (2015). Fitting Linear Mixed-Effects Models Using lme4. Journal of Statistical Software, 67(1), 1-48. doi:10.18637/</w:t>
+      </w:r>
+      <w:proofErr w:type="gramStart"/>
+      <w:r>
+        <w:t>jss.v067.i</w:t>
+      </w:r>
+      <w:proofErr w:type="gramEnd"/>
+      <w:r>
+        <w:t>01.</w:t>
+      </w:r>
+    </w:p>
+    <w:p>
+      <w:r>
+        <w:t xml:space="preserve">Da Silva, A.R.; De Lima, R.P. (2015) </w:t>
+      </w:r>
+      <w:proofErr w:type="spellStart"/>
+      <w:r>
+        <w:t>soilphysics</w:t>
+      </w:r>
+      <w:proofErr w:type="spellEnd"/>
+      <w:r>
+        <w:t xml:space="preserve">: </w:t>
+      </w:r>
+      <w:proofErr w:type="gramStart"/>
+      <w:r>
+        <w:t>an</w:t>
+      </w:r>
+      <w:proofErr w:type="gramEnd"/>
+      <w:r>
+        <w:t xml:space="preserve"> R package to determine soil pre-consolidation pressure. Computers and Geosciences, 84: 54-60.</w:t>
+      </w:r>
+    </w:p>
+    <w:p>
+      <w:proofErr w:type="spellStart"/>
+      <w:r>
+        <w:t>Miguez</w:t>
+      </w:r>
+      <w:proofErr w:type="spellEnd"/>
+      <w:r>
+        <w:t xml:space="preserve">, </w:t>
+      </w:r>
+      <w:r>
+        <w:t xml:space="preserve">Fernando (2021). </w:t>
+      </w:r>
+      <w:proofErr w:type="spellStart"/>
+      <w:r>
+        <w:t>nlraa</w:t>
+      </w:r>
+      <w:proofErr w:type="spellEnd"/>
+      <w:r>
+        <w:t>: Nonlinear Regression for Agricultural Applications. R package version 0.83.</w:t>
+      </w:r>
+    </w:p>
+    <w:p>
+      <w:proofErr w:type="spellStart"/>
+      <w:r>
+        <w:t>Omuto</w:t>
+      </w:r>
+      <w:proofErr w:type="spellEnd"/>
+      <w:r>
+        <w:t xml:space="preserve">, Christian Thine; Martin </w:t>
+      </w:r>
+      <w:proofErr w:type="spellStart"/>
+      <w:r>
+        <w:t>Maechler</w:t>
+      </w:r>
+      <w:proofErr w:type="spellEnd"/>
+      <w:r>
+        <w:t xml:space="preserve"> and Vitalis Too (2021). </w:t>
+      </w:r>
+      <w:proofErr w:type="spellStart"/>
+      <w:r>
+        <w:t>HydroMe</w:t>
+      </w:r>
+      <w:proofErr w:type="spellEnd"/>
+      <w:r>
+        <w:t>: Estimating Water Retention and Infiltration Model Parameters using Experimental Data. R package version 2.0-1. https://CRAN.R-project.org/package=HydroMe</w:t>
+      </w:r>
+    </w:p>
+    <w:p>
+      <w:r>
+        <w:t xml:space="preserve">R Core Team (2020). R: A language and environment for statistical computing. R Foundation for Statistical Computing, Vienna, Austria. URL </w:t>
+      </w:r>
+      <w:hyperlink r:id="rId11" w:history="1">
+        <w:r>
+          <w:rPr>
+            <w:rStyle w:val="Hyperlink"/>
+          </w:rPr>
+          <w:t>https://www.R-project.org/</w:t>
+        </w:r>
+      </w:hyperlink>
+      <w:r>
+        <w:t>.</w:t>
+      </w:r>
+    </w:p>
+    <w:p>
+      <w:r>
+        <w:t xml:space="preserve">Russell V. </w:t>
+      </w:r>
+      <w:proofErr w:type="spellStart"/>
+      <w:r>
+        <w:t>Lenth</w:t>
+      </w:r>
+      <w:proofErr w:type="spellEnd"/>
+      <w:r>
+        <w:t xml:space="preserve"> (2021). </w:t>
+      </w:r>
+      <w:proofErr w:type="spellStart"/>
+      <w:r>
+        <w:t>emmeans</w:t>
+      </w:r>
+      <w:proofErr w:type="spellEnd"/>
+      <w:r>
+        <w:t>: Estimated Marginal Means, aka Least-Squares Means. R package version 1.5.4. https://CRAN.R-project.org/package=emmeans</w:t>
+      </w:r>
+    </w:p>
+    <w:p>
+      <w:r>
+        <w:t xml:space="preserve">Wickham et al., (2019). Welcome to the </w:t>
+      </w:r>
+      <w:proofErr w:type="spellStart"/>
+      <w:r>
+        <w:t>tidyverse</w:t>
+      </w:r>
+      <w:proofErr w:type="spellEnd"/>
+      <w:r>
+        <w:t xml:space="preserve">. Journal of </w:t>
+      </w:r>
+      <w:proofErr w:type="gramStart"/>
+      <w:r>
+        <w:t>Open Source</w:t>
+      </w:r>
+      <w:proofErr w:type="gramEnd"/>
+      <w:r>
+        <w:t xml:space="preserve"> Software, 4(43), 1686, </w:t>
+      </w:r>
+      <w:hyperlink r:id="rId12" w:history="1">
+        <w:r>
+          <w:rPr>
+            <w:rStyle w:val="Hyperlink"/>
+          </w:rPr>
+          <w:t>https://doi.org/10.21105/joss.01686</w:t>
+        </w:r>
+      </w:hyperlink>
+    </w:p>
+    <w:p>
+      <w:proofErr w:type="spellStart"/>
+      <w:r>
+        <w:t>Viechtbauer</w:t>
+      </w:r>
+      <w:proofErr w:type="spellEnd"/>
+      <w:r>
+        <w:t xml:space="preserve">, W. (2010). Conducting meta-analyses in R with the </w:t>
+      </w:r>
+      <w:proofErr w:type="spellStart"/>
+      <w:r>
+        <w:t>metafor</w:t>
+      </w:r>
+      <w:proofErr w:type="spellEnd"/>
+      <w:r>
+        <w:t xml:space="preserve"> package. Journal of </w:t>
+      </w:r>
+      <w:proofErr w:type="gramStart"/>
+      <w:r>
+        <w:t>Statistical  Software</w:t>
+      </w:r>
+      <w:proofErr w:type="gramEnd"/>
+      <w:r>
+        <w:t>, 36(3), 1-48. URL: https://www.jstatsoft.org/v36/i03/</w:t>
       </w:r>
     </w:p>
     <w:sectPr>
@@ -5450,7 +6767,6 @@
   <w:style w:type="character" w:default="1" w:styleId="DefaultParagraphFont">
     <w:name w:val="Default Paragraph Font"/>
     <w:uiPriority w:val="1"/>
-    <w:semiHidden/>
     <w:unhideWhenUsed/>
   </w:style>
   <w:style w:type="table" w:default="1" w:styleId="TableNormal">

</xml_diff>

<commit_message>
more manuscript work, sat and fc
</commit_message>
<xml_diff>
--- a/manu/manu-v1.docx
+++ b/manu/manu-v1.docx
@@ -1,6 +1,6 @@
 
 <file path=word/document.xml><?xml version="1.0" encoding="utf-8"?>
-<w:document xmlns:wpc="http://schemas.microsoft.com/office/word/2010/wordprocessingCanvas" xmlns:cx="http://schemas.microsoft.com/office/drawing/2014/chartex" xmlns:cx1="http://schemas.microsoft.com/office/drawing/2015/9/8/chartex" xmlns:cx2="http://schemas.microsoft.com/office/drawing/2015/10/21/chartex" xmlns:cx3="http://schemas.microsoft.com/office/drawing/2016/5/9/chartex" xmlns:cx4="http://schemas.microsoft.com/office/drawing/2016/5/10/chartex" xmlns:cx5="http://schemas.microsoft.com/office/drawing/2016/5/11/chartex" xmlns:cx6="http://schemas.microsoft.com/office/drawing/2016/5/12/chartex" xmlns:cx7="http://schemas.microsoft.com/office/drawing/2016/5/13/chartex" xmlns:cx8="http://schemas.microsoft.com/office/drawing/2016/5/14/chartex" xmlns:mc="http://schemas.openxmlformats.org/markup-compatibility/2006" xmlns:aink="http://schemas.microsoft.com/office/drawing/2016/ink" xmlns:am3d="http://schemas.microsoft.com/office/drawing/2017/model3d" xmlns:o="urn:schemas-microsoft-com:office:office" xmlns:r="http://schemas.openxmlformats.org/officeDocument/2006/relationships" xmlns:m="http://schemas.openxmlformats.org/officeDocument/2006/math" xmlns:v="urn:schemas-microsoft-com:vml" xmlns:wp14="http://schemas.microsoft.com/office/word/2010/wordprocessingDrawing" xmlns:wp="http://schemas.openxmlformats.org/drawingml/2006/wordprocessingDrawing" xmlns:w10="urn:schemas-microsoft-com:office:word" xmlns:w="http://schemas.openxmlformats.org/wordprocessingml/2006/main" xmlns:w14="http://schemas.microsoft.com/office/word/2010/wordml" xmlns:w15="http://schemas.microsoft.com/office/word/2012/wordml" xmlns:w16cex="http://schemas.microsoft.com/office/word/2018/wordml/cex" xmlns:w16cid="http://schemas.microsoft.com/office/word/2016/wordml/cid" xmlns:w16="http://schemas.microsoft.com/office/word/2018/wordml" xmlns:w16se="http://schemas.microsoft.com/office/word/2015/wordml/symex" xmlns:wpg="http://schemas.microsoft.com/office/word/2010/wordprocessingGroup" xmlns:wpi="http://schemas.microsoft.com/office/word/2010/wordprocessingInk" xmlns:wne="http://schemas.microsoft.com/office/word/2006/wordml" xmlns:wps="http://schemas.microsoft.com/office/word/2010/wordprocessingShape" mc:Ignorable="w14 w15 w16se w16cid w16 w16cex wp14">
+<w:document xmlns:wpc="http://schemas.microsoft.com/office/word/2010/wordprocessingCanvas" xmlns:cx="http://schemas.microsoft.com/office/drawing/2014/chartex" xmlns:cx1="http://schemas.microsoft.com/office/drawing/2015/9/8/chartex" xmlns:mc="http://schemas.openxmlformats.org/markup-compatibility/2006" xmlns:o="urn:schemas-microsoft-com:office:office" xmlns:r="http://schemas.openxmlformats.org/officeDocument/2006/relationships" xmlns:m="http://schemas.openxmlformats.org/officeDocument/2006/math" xmlns:v="urn:schemas-microsoft-com:vml" xmlns:wp14="http://schemas.microsoft.com/office/word/2010/wordprocessingDrawing" xmlns:wp="http://schemas.openxmlformats.org/drawingml/2006/wordprocessingDrawing" xmlns:w10="urn:schemas-microsoft-com:office:word" xmlns:w="http://schemas.openxmlformats.org/wordprocessingml/2006/main" xmlns:w14="http://schemas.microsoft.com/office/word/2010/wordml" xmlns:w15="http://schemas.microsoft.com/office/word/2012/wordml" xmlns:w16se="http://schemas.microsoft.com/office/word/2015/wordml/symex" xmlns:wpg="http://schemas.microsoft.com/office/word/2010/wordprocessingGroup" xmlns:wpi="http://schemas.microsoft.com/office/word/2010/wordprocessingInk" xmlns:wne="http://schemas.microsoft.com/office/word/2006/wordml" xmlns:wps="http://schemas.microsoft.com/office/word/2010/wordprocessingShape" mc:Ignorable="w14 w15 w16se wp14">
   <w:body>
     <w:p>
       <w:pPr>
@@ -14,17 +14,8 @@
           <w:b/>
           <w:bCs/>
         </w:rPr>
-        <w:t xml:space="preserve">Effects of long-term cover cropping on soil hydrological </w:t>
-      </w:r>
-      <w:proofErr w:type="gramStart"/>
-      <w:r>
-        <w:rPr>
-          <w:b/>
-          <w:bCs/>
-        </w:rPr>
-        <w:t>properties</w:t>
-      </w:r>
-      <w:proofErr w:type="gramEnd"/>
+        <w:t>Effects of long-term cover cropping on soil hydrological properties</w:t>
+      </w:r>
     </w:p>
     <w:p>
       <w:r>
@@ -36,11 +27,14 @@
       </w:r>
       <w:proofErr w:type="spellEnd"/>
       <w:r>
-        <w:t>, Matt Liebman</w:t>
-      </w:r>
-    </w:p>
-    <w:p/>
-    <w:p/>
+        <w:t xml:space="preserve">, Matt </w:t>
+      </w:r>
+      <w:proofErr w:type="spellStart"/>
+      <w:r>
+        <w:t>Liebman</w:t>
+      </w:r>
+      <w:proofErr w:type="spellEnd"/>
+    </w:p>
     <w:p/>
     <w:p>
       <w:pPr>
@@ -160,18 +154,18 @@
         <w:t xml:space="preserve">. </w:t>
       </w:r>
       <w:r>
-        <w:t xml:space="preserve">All experiments had been in place for at least 10 </w:t>
+        <w:t>All experiments had been in place for at least 10 years</w:t>
+      </w:r>
+      <w:r>
+        <w:t xml:space="preserve">, and </w:t>
       </w:r>
       <w:proofErr w:type="gramStart"/>
       <w:r>
-        <w:t>years</w:t>
-      </w:r>
-      <w:r>
-        <w:t>, and</w:t>
+        <w:t>were managed</w:t>
       </w:r>
       <w:proofErr w:type="gramEnd"/>
       <w:r>
-        <w:t xml:space="preserve"> were managed without tillage</w:t>
+        <w:t xml:space="preserve"> without tillage</w:t>
       </w:r>
       <w:r>
         <w:t xml:space="preserve">. </w:t>
@@ -339,15 +333,15 @@
         <w:t xml:space="preserve">. </w:t>
       </w:r>
       <w:r>
-        <w:t xml:space="preserve">Cover-cropping increased soil water contents at saturation by 2% (SE:0.9%) in one experiment, increased field capacity by 1% (SE:0.4%) in two other </w:t>
+        <w:t>Cover-cropping increased soil water contents at saturation by 2% (SE</w:t>
       </w:r>
       <w:proofErr w:type="gramStart"/>
       <w:r>
-        <w:t>experiments, and</w:t>
+        <w:t>:0.9</w:t>
       </w:r>
       <w:proofErr w:type="gramEnd"/>
       <w:r>
-        <w:t xml:space="preserve"> had no effect on either parameter in the fourth. W</w:t>
+        <w:t>%) in one experiment, increased field capacity by 1% (SE:0.4%) in two other experiments, and had no effect on either parameter in the fourth. W</w:t>
       </w:r>
       <w:r>
         <w:t xml:space="preserve">hile some </w:t>
@@ -500,15 +494,7 @@
         <w:t xml:space="preserve">or microbial biomass </w:t>
       </w:r>
       <w:r>
-        <w:t>have been reported (</w:t>
-      </w:r>
-      <w:proofErr w:type="gramStart"/>
-      <w:r>
-        <w:t>e.g.</w:t>
-      </w:r>
-      <w:proofErr w:type="gramEnd"/>
-      <w:r>
-        <w:t xml:space="preserve"> XX), the link between </w:t>
+        <w:t xml:space="preserve">have been reported (e.g. XX), the link between </w:t>
       </w:r>
       <w:r>
         <w:t>these improvements and crop yields</w:t>
@@ -547,189 +533,170 @@
         <w:t>carbon</w:t>
       </w:r>
       <w:r>
-        <w:t xml:space="preserve"> translate to improved soil hydrological properties, and thus more </w:t>
+        <w:t xml:space="preserve"> translate to improved soil hydrological properties, and thus more stable yields under drought conditions</w:t>
+      </w:r>
+      <w:r>
+        <w:t>,</w:t>
+      </w:r>
+      <w:r>
+        <w:t xml:space="preserve"> </w:t>
+      </w:r>
+      <w:r>
+        <w:t xml:space="preserve">is not well studied. </w:t>
+      </w:r>
+      <w:r>
+        <w:t xml:space="preserve">Recent field studies have shown mixed results with respect to cover crops and drought, with cover crops exacerbating drought effects (Martinez-Feria XX), having no effect (Hunter XX), or buffering maize yields at certain landscape </w:t>
       </w:r>
       <w:r>
         <w:lastRenderedPageBreak/>
-        <w:t>stable yields under drought conditions</w:t>
-      </w:r>
-      <w:r>
-        <w:t>,</w:t>
+        <w:t>positions (Leuthold et al. 2021). Additionally, the mulching effect of cover crop biomass in water conservation may be equally important as soil-related changes that allow for better infiltration and/or more soil water storage (</w:t>
+      </w:r>
+      <w:r>
+        <w:t>Leuthold et al. 2021</w:t>
+      </w:r>
+      <w:r>
+        <w:t xml:space="preserve">). </w:t>
+      </w:r>
+      <w:r>
+        <w:t>In a global meta-analysis, the authors found cover crops increase the amount of water stored at field capacity</w:t>
+      </w:r>
+      <w:r>
+        <w:t xml:space="preserve">, as well as </w:t>
+      </w:r>
+      <w:r>
+        <w:t>the porosity of the soil compared to no-cover controls (</w:t>
+      </w:r>
+      <w:proofErr w:type="spellStart"/>
+      <w:r>
+        <w:t>Basche</w:t>
+      </w:r>
+      <w:proofErr w:type="spellEnd"/>
+      <w:r>
+        <w:t xml:space="preserve"> and </w:t>
+      </w:r>
+      <w:proofErr w:type="spellStart"/>
+      <w:r>
+        <w:t>DeLonge</w:t>
+      </w:r>
+      <w:proofErr w:type="spellEnd"/>
+      <w:r>
+        <w:t xml:space="preserve"> 2017)</w:t>
+      </w:r>
+      <w:r>
+        <w:t>. However, that dataset included only one study from a winter cover crop in a Midwestern row crop system</w:t>
+      </w:r>
+      <w:r>
+        <w:t xml:space="preserve"> (</w:t>
+      </w:r>
+      <w:proofErr w:type="spellStart"/>
+      <w:r>
+        <w:t>Basche</w:t>
+      </w:r>
+      <w:proofErr w:type="spellEnd"/>
+      <w:r>
+        <w:t xml:space="preserve"> XX)</w:t>
+      </w:r>
+      <w:r>
+        <w:t>, and there are few additional studies (Villa one, other?)</w:t>
+      </w:r>
+      <w:r>
+        <w:t xml:space="preserve">. As more Midwestern farmers consider including a cover crop in their maize-based rotations (CITE), more data is needed to understand how cover crops can improve soil hydrological </w:t>
+      </w:r>
+      <w:r>
+        <w:t>properties,</w:t>
+      </w:r>
+      <w:r>
+        <w:t xml:space="preserve"> specifically in these systems</w:t>
+      </w:r>
+      <w:r>
+        <w:t xml:space="preserve"> with limited </w:t>
+      </w:r>
+      <w:r>
+        <w:t xml:space="preserve">cover crop </w:t>
+      </w:r>
+      <w:r>
+        <w:t>growing seasons (CITE)</w:t>
+      </w:r>
+      <w:r>
+        <w:t xml:space="preserve">. </w:t>
+      </w:r>
+      <w:r>
+        <w:t xml:space="preserve">Additionally, </w:t>
+      </w:r>
+      <w:r>
+        <w:t>while shallower depths (0-10cm) may be more responsive to cover crop effects</w:t>
+      </w:r>
+      <w:r>
+        <w:t xml:space="preserve"> (</w:t>
+      </w:r>
+      <w:r>
+        <w:t xml:space="preserve">e.g. </w:t>
+      </w:r>
+      <w:r>
+        <w:t xml:space="preserve">Moore et al. 2014, </w:t>
+      </w:r>
+      <w:proofErr w:type="spellStart"/>
+      <w:r>
+        <w:t>Kaspar</w:t>
+      </w:r>
+      <w:proofErr w:type="spellEnd"/>
+      <w:r>
+        <w:t xml:space="preserve"> et al. 2006, </w:t>
+      </w:r>
+      <w:r>
+        <w:t>XX)</w:t>
+      </w:r>
+      <w:r>
+        <w:t>, deeper depths may be more important in contributing to the crop’s water supply (</w:t>
+      </w:r>
+      <w:proofErr w:type="spellStart"/>
+      <w:r>
+        <w:t>Asbjornsen</w:t>
+      </w:r>
+      <w:proofErr w:type="spellEnd"/>
+      <w:r>
+        <w:t xml:space="preserve"> et al 2008</w:t>
+      </w:r>
+      <w:r>
+        <w:t>, another</w:t>
+      </w:r>
+      <w:r>
+        <w:t>).</w:t>
       </w:r>
       <w:r>
         <w:t xml:space="preserve"> </w:t>
       </w:r>
       <w:r>
-        <w:t xml:space="preserve">is not well studied. </w:t>
-      </w:r>
-      <w:r>
-        <w:t>Recent field studies have shown mixed results with respect to cover crops and drought, with cover crops exacerbating drought effects (Martinez-Feria XX), having no effect (Hunter XX), or buffering maize yields at certain landscape positions (Leuthold et al. 2021). Additionally, the mulching effect of cover crop biomass in water conservation may be equally important as soil-related changes that allow for better infiltration and/or more soil water storage (</w:t>
-      </w:r>
-      <w:r>
-        <w:t>Leuthold et al. 2021</w:t>
-      </w:r>
-      <w:r>
-        <w:t xml:space="preserve">). </w:t>
-      </w:r>
-      <w:r>
-        <w:t>In a global meta-analysis, the authors found cover crops increase the amount of water stored at field capacity</w:t>
-      </w:r>
-      <w:r>
-        <w:t xml:space="preserve">, as well as </w:t>
-      </w:r>
-      <w:r>
-        <w:t>the porosity of the soil compared to no-cover controls (</w:t>
-      </w:r>
-      <w:proofErr w:type="spellStart"/>
-      <w:r>
-        <w:t>Basche</w:t>
-      </w:r>
-      <w:proofErr w:type="spellEnd"/>
-      <w:r>
-        <w:t xml:space="preserve"> and </w:t>
-      </w:r>
-      <w:proofErr w:type="spellStart"/>
-      <w:r>
-        <w:t>DeLonge</w:t>
-      </w:r>
-      <w:proofErr w:type="spellEnd"/>
-      <w:r>
-        <w:t xml:space="preserve"> 2017)</w:t>
-      </w:r>
-      <w:r>
-        <w:t>. However, that dataset included only one study from a winter cover crop in a Midwestern row crop system</w:t>
-      </w:r>
-      <w:r>
-        <w:t xml:space="preserve"> (</w:t>
-      </w:r>
-      <w:proofErr w:type="spellStart"/>
-      <w:r>
-        <w:t>Basche</w:t>
-      </w:r>
-      <w:proofErr w:type="spellEnd"/>
-      <w:r>
-        <w:t xml:space="preserve"> XX)</w:t>
-      </w:r>
-      <w:r>
-        <w:t>, and there are few additional studies (Villa one, other?)</w:t>
-      </w:r>
-      <w:r>
-        <w:t xml:space="preserve">. As more Midwestern farmers consider including a cover crop in their maize-based rotations (CITE), more data is needed to understand how cover crops can improve soil hydrological </w:t>
-      </w:r>
-      <w:r>
-        <w:t>properties,</w:t>
-      </w:r>
-      <w:r>
-        <w:t xml:space="preserve"> specifically in these systems</w:t>
-      </w:r>
-      <w:r>
-        <w:t xml:space="preserve"> with limited </w:t>
-      </w:r>
-      <w:r>
-        <w:t xml:space="preserve">cover crop </w:t>
-      </w:r>
-      <w:r>
-        <w:t>growing seasons (CITE)</w:t>
-      </w:r>
-      <w:r>
-        <w:t xml:space="preserve">. </w:t>
-      </w:r>
-      <w:r>
-        <w:t xml:space="preserve">Additionally, </w:t>
-      </w:r>
-      <w:r>
-        <w:t>while shallower depths (0-10cm) may be more responsive to cover crop effects</w:t>
-      </w:r>
-      <w:r>
-        <w:t xml:space="preserve"> (</w:t>
-      </w:r>
-      <w:proofErr w:type="gramStart"/>
-      <w:r>
-        <w:t>e.g.</w:t>
-      </w:r>
-      <w:proofErr w:type="gramEnd"/>
+        <w:t>In addition to limited data on depths relevant to crop production, there are few studies looking at long-term changes in soils from cover cropping. T</w:t>
+      </w:r>
+      <w:r>
+        <w:t>he soil benefits associated with switching to no-till may not be apparent for many years (Robertson paper). Likewise, the benefits of cover cropping to soil structure at deeper depths may take several years to manifest</w:t>
+      </w:r>
+      <w:r>
+        <w:t xml:space="preserve">, requiring </w:t>
+      </w:r>
+      <w:r>
+        <w:t xml:space="preserve">data from </w:t>
+      </w:r>
+      <w:r>
+        <w:t xml:space="preserve">long-term experiments. </w:t>
+      </w:r>
       <w:r>
         <w:t xml:space="preserve"> </w:t>
       </w:r>
       <w:r>
-        <w:t xml:space="preserve">Moore et al. 2014, </w:t>
-      </w:r>
-      <w:proofErr w:type="spellStart"/>
-      <w:r>
-        <w:t>Kaspar</w:t>
-      </w:r>
-      <w:proofErr w:type="spellEnd"/>
-      <w:r>
-        <w:t xml:space="preserve"> et al. 2006, </w:t>
-      </w:r>
-      <w:r>
-        <w:t>XX)</w:t>
-      </w:r>
-      <w:r>
-        <w:t>, deeper depths may be more important in contributing to the crop’s water supply (</w:t>
-      </w:r>
-      <w:proofErr w:type="spellStart"/>
-      <w:r>
-        <w:t>Asbjornsen</w:t>
-      </w:r>
-      <w:proofErr w:type="spellEnd"/>
-      <w:r>
-        <w:t xml:space="preserve"> et al 2008</w:t>
-      </w:r>
-      <w:r>
-        <w:t>, another</w:t>
-      </w:r>
-      <w:r>
-        <w:t>).</w:t>
-      </w:r>
-      <w:r>
         <w:t xml:space="preserve"> </w:t>
       </w:r>
-      <w:r>
-        <w:t>In addition to limited data on depths relevant to crop production, there are few studies looking at long-term changes in soils from cover cropping. T</w:t>
-      </w:r>
-      <w:r>
-        <w:t>he soil benefits associated with switching to no-till may not be apparent for many years (Robertson paper). Likewise, the benefits of cover cropping to soil structure at deeper depths may take several years to manifest</w:t>
-      </w:r>
-      <w:r>
-        <w:t xml:space="preserve">, requiring </w:t>
-      </w:r>
-      <w:r>
-        <w:t xml:space="preserve">data from </w:t>
-      </w:r>
-      <w:r>
-        <w:t xml:space="preserve">long-term experiments. </w:t>
-      </w:r>
-      <w:r>
-        <w:t xml:space="preserve"> </w:t>
-      </w:r>
-      <w:r>
-        <w:t xml:space="preserve"> </w:t>
-      </w:r>
-    </w:p>
-    <w:p>
-      <w:r>
-        <w:t>Th</w:t>
-      </w:r>
-      <w:r>
-        <w:t xml:space="preserve">ere are several pathways by which cover crops may affect </w:t>
-      </w:r>
-      <w:r>
-        <w:t>soil hydrology</w:t>
+    </w:p>
+    <w:p>
+      <w:r>
+        <w:t>There are several pathways by which cover crops may affect soil hydrology</w:t>
       </w:r>
       <w:r>
         <w:t xml:space="preserve"> (Fig. 2)</w:t>
       </w:r>
       <w:r>
-        <w:t xml:space="preserve">, and the relative importance of each may depend on context. Soil erosion removes </w:t>
-      </w:r>
-      <w:proofErr w:type="gramStart"/>
-      <w:r>
-        <w:t>top soil</w:t>
-      </w:r>
-      <w:proofErr w:type="gramEnd"/>
-      <w:r>
-        <w:t xml:space="preserve">, leaving layers with less organic matter and soil structure (CITE). </w:t>
+        <w:t xml:space="preserve">, and the relative importance of each may depend on context. Soil erosion removes top soil, leaving layers with less organic matter and soil structure (CITE). </w:t>
       </w:r>
       <w:r>
         <w:t xml:space="preserve">In some </w:t>
@@ -758,6 +725,9 @@
             <w:tcW w:w="9350" w:type="dxa"/>
           </w:tcPr>
           <w:p>
+            <w:pPr>
+              <w:jc w:val="center"/>
+            </w:pPr>
             <w:r>
               <w:rPr>
                 <w:noProof/>
@@ -839,15 +809,28 @@
         <w:t xml:space="preserve"> (CITE), </w:t>
       </w:r>
       <w:r>
-        <w:t xml:space="preserve">and are roots are an important source of carbon that goes into organic matter (CITE) and contributes particulate organic carbon that </w:t>
-      </w:r>
-      <w:proofErr w:type="spellStart"/>
-      <w:r>
-        <w:t>promomtes</w:t>
-      </w:r>
-      <w:proofErr w:type="spellEnd"/>
-      <w:r>
-        <w:t xml:space="preserve"> soil aggregation (CITE). Additionally, belowground inputs </w:t>
+        <w:t xml:space="preserve">and roots </w:t>
+      </w:r>
+      <w:r>
+        <w:t xml:space="preserve">may contribute disproportionate amounts of </w:t>
+      </w:r>
+      <w:r>
+        <w:t xml:space="preserve">carbon </w:t>
+      </w:r>
+      <w:r>
+        <w:t>to the soil organic matter pool</w:t>
+      </w:r>
+      <w:r>
+        <w:t xml:space="preserve"> (CITE)</w:t>
+      </w:r>
+      <w:r>
+        <w:t xml:space="preserve">. </w:t>
+      </w:r>
+      <w:r>
+        <w:t xml:space="preserve">Additionally, belowground inputs </w:t>
+      </w:r>
+      <w:r>
+        <w:t xml:space="preserve">may </w:t>
       </w:r>
       <w:r>
         <w:t xml:space="preserve">promote biological activity that helps foment soil aggregation (CITE) and creation of pores (CITE). </w:t>
@@ -855,74 +838,72 @@
     </w:p>
     <w:p>
       <w:r>
-        <w:t xml:space="preserve">The water retention curve represents the relationship between soil water content and soil water potential. The curve can be used to provide insight into the soil’s structure such as pore-size distributions. Additionally, the soil water status at saturation and field capacity </w:t>
+        <w:t>The water retention curve represents the relationship between soil water content and soil water potential. The curve can be used to provide insight into the soil’s structure such as pore-size distributions. Additionally, the soil water status at saturation and field capacity provide information about porosity and the amount of water the soil can provide for a crop.</w:t>
+      </w:r>
+      <w:r>
+        <w:t xml:space="preserve"> </w:t>
+      </w:r>
+      <w:r>
+        <w:t xml:space="preserve">These metrics may provide a </w:t>
+      </w:r>
+      <w:r>
+        <w:lastRenderedPageBreak/>
+        <w:t xml:space="preserve">more </w:t>
+      </w:r>
+      <w:r>
+        <w:t xml:space="preserve">direct </w:t>
+      </w:r>
+      <w:r>
+        <w:t xml:space="preserve">link between cover crops and cash crop yield stability than other </w:t>
+      </w:r>
+      <w:r>
+        <w:t>soil health measurements</w:t>
+      </w:r>
+      <w:r>
+        <w:t>, whose effects may have additional mediators (King et al. 2020, others)</w:t>
+      </w:r>
+      <w:r>
+        <w:t xml:space="preserve">. </w:t>
+      </w:r>
+    </w:p>
+    <w:p>
+      <w:r>
+        <w:t xml:space="preserve">The objectives of our study were to determine what aspects of </w:t>
+      </w:r>
+      <w:r>
+        <w:t xml:space="preserve">a soil’s hydrological profile </w:t>
+      </w:r>
+      <w:r>
+        <w:t>are affected by long-term cover cropping at a depth relevant to crop production. To achieve our objective</w:t>
+      </w:r>
+      <w:r>
+        <w:t>s</w:t>
+      </w:r>
+      <w:r>
+        <w:t xml:space="preserve"> we collected soil samples </w:t>
+      </w:r>
+      <w:r>
+        <w:t xml:space="preserve">at a 10-17 cm depth </w:t>
+      </w:r>
+      <w:r>
+        <w:t>from four long-term</w:t>
+      </w:r>
+      <w:r>
+        <w:t xml:space="preserve"> (10+ years)</w:t>
+      </w:r>
+      <w:r>
+        <w:t xml:space="preserve"> cover crop experiments located in Iowa, USA. </w:t>
+      </w:r>
+      <w:r>
+        <w:t xml:space="preserve">We assessed the effects of long-term cover cropping on (1) Pore-size distributions as estimated by the </w:t>
       </w:r>
       <w:proofErr w:type="gramStart"/>
       <w:r>
-        <w:t>provide</w:t>
+        <w:t>soil water retention curve shape</w:t>
       </w:r>
       <w:proofErr w:type="gramEnd"/>
       <w:r>
-        <w:t xml:space="preserve"> information </w:t>
-      </w:r>
-      <w:r>
-        <w:lastRenderedPageBreak/>
-        <w:t>about porosity and the amount of water the soil can provide for a crop.</w:t>
-      </w:r>
-      <w:r>
-        <w:t xml:space="preserve"> </w:t>
-      </w:r>
-      <w:r>
-        <w:t xml:space="preserve">These metrics may provide a more </w:t>
-      </w:r>
-      <w:r>
-        <w:t xml:space="preserve">direct </w:t>
-      </w:r>
-      <w:r>
-        <w:t xml:space="preserve">link between cover crops and cash crop yield stability than other </w:t>
-      </w:r>
-      <w:r>
-        <w:t>soil health measurements</w:t>
-      </w:r>
-      <w:r>
-        <w:t>, whose effects may have additional mediators (King et al. 2020, others)</w:t>
-      </w:r>
-      <w:r>
-        <w:t xml:space="preserve">. </w:t>
-      </w:r>
-    </w:p>
-    <w:p>
-      <w:r>
-        <w:t xml:space="preserve">The objectives of our study were to determine what aspects of </w:t>
-      </w:r>
-      <w:r>
-        <w:t xml:space="preserve">a soil’s hydrological profile </w:t>
-      </w:r>
-      <w:r>
-        <w:t xml:space="preserve">are affected by long-term cover cropping at a depth relevant to crop production. To achieve our </w:t>
-      </w:r>
-      <w:proofErr w:type="gramStart"/>
-      <w:r>
-        <w:t>objective</w:t>
-      </w:r>
-      <w:r>
-        <w:t>s</w:t>
-      </w:r>
-      <w:proofErr w:type="gramEnd"/>
-      <w:r>
-        <w:t xml:space="preserve"> we collected soil samples </w:t>
-      </w:r>
-      <w:r>
-        <w:t xml:space="preserve">at a 10-17 cm depth </w:t>
-      </w:r>
-      <w:r>
-        <w:t>from four long-term</w:t>
-      </w:r>
-      <w:r>
-        <w:t xml:space="preserve"> (10+ years)</w:t>
-      </w:r>
-      <w:r>
-        <w:t xml:space="preserve"> cover crop experiments located in Iowa, USA. </w:t>
+        <w:t xml:space="preserve">, (2) soil water content at saturation, and (3) soil water content at matric potentials approximating field capacity. </w:t>
       </w:r>
     </w:p>
     <w:p/>
@@ -1091,21 +1072,7 @@
         <w:rPr>
           <w:szCs w:val="24"/>
         </w:rPr>
-        <w:t xml:space="preserve"> were managed identically save for the planting of the cover crop in the fall. The exact herbicide and nutrient programs varied by site, reflective of their </w:t>
-      </w:r>
-      <w:proofErr w:type="gramStart"/>
-      <w:r>
-        <w:rPr>
-          <w:szCs w:val="24"/>
-        </w:rPr>
-        <w:t>particular managers</w:t>
-      </w:r>
-      <w:proofErr w:type="gramEnd"/>
-      <w:r>
-        <w:rPr>
-          <w:szCs w:val="24"/>
-        </w:rPr>
-        <w:t xml:space="preserve"> and contexts (</w:t>
+        <w:t xml:space="preserve"> were managed identically save for the planting of the cover crop in the fall. The exact herbicide and nutrient programs varied by site, reflective of their particular managers and contexts (</w:t>
       </w:r>
       <w:r>
         <w:rPr>
@@ -1355,27 +1322,17 @@
                 <w:sz w:val="20"/>
                 <w:szCs w:val="20"/>
               </w:rPr>
-              <w:t xml:space="preserve">Mean Cover Crop Biomass (Mg </w:t>
-            </w:r>
-            <w:proofErr w:type="gramStart"/>
+              <w:t>Mean Cover Crop Biomass (Mg ha</w:t>
+            </w:r>
             <w:r>
               <w:rPr>
                 <w:b/>
                 <w:sz w:val="20"/>
                 <w:szCs w:val="20"/>
-              </w:rPr>
-              <w:t>ha</w:t>
-            </w:r>
-            <w:r>
-              <w:rPr>
-                <w:b/>
-                <w:sz w:val="20"/>
-                <w:szCs w:val="20"/>
                 <w:vertAlign w:val="superscript"/>
               </w:rPr>
               <w:t>-1</w:t>
             </w:r>
-            <w:proofErr w:type="gramEnd"/>
             <w:r>
               <w:rPr>
                 <w:b/>
@@ -2083,7 +2040,6 @@
                 <w:szCs w:val="20"/>
               </w:rPr>
             </w:pPr>
-            <w:proofErr w:type="gramStart"/>
             <w:r>
               <w:rPr>
                 <w:i/>
@@ -2109,17 +2065,7 @@
                 <w:sz w:val="20"/>
                 <w:szCs w:val="20"/>
               </w:rPr>
-              <w:t>ilage</w:t>
-            </w:r>
-            <w:proofErr w:type="gramEnd"/>
-            <w:r>
-              <w:rPr>
-                <w:i/>
-                <w:iCs/>
-                <w:sz w:val="20"/>
-                <w:szCs w:val="20"/>
-              </w:rPr>
-              <w:t xml:space="preserve"> (research </w:t>
+              <w:t xml:space="preserve">ilage (research </w:t>
             </w:r>
             <w:r>
               <w:rPr>
@@ -2423,7 +2369,6 @@
                 <w:szCs w:val="20"/>
               </w:rPr>
             </w:pPr>
-            <w:proofErr w:type="gramStart"/>
             <w:r>
               <w:rPr>
                 <w:i/>
@@ -2452,7 +2397,6 @@
               </w:rPr>
               <w:t>rain</w:t>
             </w:r>
-            <w:proofErr w:type="gramEnd"/>
             <w:r>
               <w:rPr>
                 <w:i/>
@@ -4119,7 +4063,15 @@
         <w:t xml:space="preserve">Two teaspoons of soil from each core were used for soil texture measurements. </w:t>
       </w:r>
       <w:r>
-        <w:t xml:space="preserve">Soil texture was measured using laser diffractometry (Miller and </w:t>
+        <w:t xml:space="preserve">Soil texture was measured using laser </w:t>
+      </w:r>
+      <w:proofErr w:type="spellStart"/>
+      <w:r>
+        <w:t>diffractometry</w:t>
+      </w:r>
+      <w:proofErr w:type="spellEnd"/>
+      <w:r>
+        <w:t xml:space="preserve"> (Miller and </w:t>
       </w:r>
       <w:proofErr w:type="spellStart"/>
       <w:r>
@@ -4763,61 +4715,13 @@
         <w:rPr>
           <w:noProof/>
         </w:rPr>
-        <w:t>. The results from 2.4.1 indicated clay contents were higher in plots without a cover crop</w:t>
-      </w:r>
-      <w:r>
-        <w:rPr>
-          <w:noProof/>
-        </w:rPr>
-        <w:t>, and varied by site</w:t>
-      </w:r>
-      <w:r>
-        <w:rPr>
-          <w:noProof/>
-        </w:rPr>
         <w:t xml:space="preserve">. </w:t>
       </w:r>
       <w:r>
         <w:rPr>
           <w:noProof/>
         </w:rPr>
-        <w:t>C</w:t>
-      </w:r>
-      <w:r>
-        <w:rPr>
-          <w:noProof/>
-        </w:rPr>
-        <w:t>lay can influence soil water ret</w:t>
-      </w:r>
-      <w:r>
-        <w:rPr>
-          <w:noProof/>
-        </w:rPr>
-        <w:t>en</w:t>
-      </w:r>
-      <w:r>
-        <w:rPr>
-          <w:noProof/>
-        </w:rPr>
-        <w:t xml:space="preserve">tion curves (CITE), </w:t>
-      </w:r>
-      <w:r>
-        <w:rPr>
-          <w:noProof/>
-        </w:rPr>
-        <w:t xml:space="preserve">so </w:t>
-      </w:r>
-      <w:r>
-        <w:rPr>
-          <w:noProof/>
-        </w:rPr>
-        <w:t>we controlled for the differences in clay by using it as a covariate.</w:t>
-      </w:r>
-      <w:r>
-        <w:rPr>
-          <w:noProof/>
-        </w:rPr>
-        <w:t xml:space="preserve"> To facilitate this, w</w:t>
+        <w:t>W</w:t>
       </w:r>
       <w:r>
         <w:rPr>
@@ -4835,6 +4739,12 @@
         <w:rPr>
           <w:noProof/>
         </w:rPr>
+        <w:t xml:space="preserve"> from the non-linear model fitting procedure</w:t>
+      </w:r>
+      <w:r>
+        <w:rPr>
+          <w:noProof/>
+        </w:rPr>
         <w:t xml:space="preserve"> (CITE)</w:t>
       </w:r>
       <w:r>
@@ -4853,13 +4763,25 @@
         <w:rPr>
           <w:noProof/>
         </w:rPr>
-        <w:t>e included experiment as a random intercept, cover crop as a modifier, and percent clay</w:t>
-      </w:r>
-      <w:r>
-        <w:rPr>
-          <w:noProof/>
-        </w:rPr>
-        <w:t xml:space="preserve"> or sand</w:t>
+        <w:t xml:space="preserve">e included experiment as a random intercept, cover crop as a modifier, and </w:t>
+      </w:r>
+      <w:r>
+        <w:rPr>
+          <w:noProof/>
+        </w:rPr>
+        <w:t xml:space="preserve">assessed the effects of including </w:t>
+      </w:r>
+      <w:r>
+        <w:rPr>
+          <w:noProof/>
+        </w:rPr>
+        <w:t xml:space="preserve">percent </w:t>
+      </w:r>
+      <w:r>
+        <w:rPr>
+          <w:noProof/>
+        </w:rPr>
+        <w:t>sand</w:t>
       </w:r>
       <w:r>
         <w:rPr>
@@ -4867,6 +4789,101 @@
         </w:rPr>
         <w:t xml:space="preserve"> as a covariate. </w:t>
       </w:r>
+    </w:p>
+    <w:p>
+      <w:pPr>
+        <w:pStyle w:val="Heading3"/>
+      </w:pPr>
+      <w:r>
+        <w:t>Saturation and field capacity</w:t>
+      </w:r>
+    </w:p>
+    <w:p>
+      <w:pPr>
+        <w:rPr>
+          <w:noProof/>
+        </w:rPr>
+      </w:pPr>
+      <w:r>
+        <w:rPr>
+          <w:noProof/>
+        </w:rPr>
+        <w:t>Volumetric water contents at saturation were extracted directly from the data. Volumetric water contents at field capacity were estimated as the volumetric water content averaged over measurements taken at matric potentials of -50 and -100 cm water (cite Britt’s dissertation)</w:t>
+      </w:r>
+      <w:r>
+        <w:rPr>
+          <w:noProof/>
+        </w:rPr>
+        <w:t xml:space="preserve">. We used this approximation because the true field capacity matric potential will depend on the distance to the water table. The experiments sampled all had artificial tile drainage installed at ~1.2 meter depths, suggesting shallow water tables are present and field capacity will be at matric potentials less than the commonly assumed -330 cm water (cite?).  </w:t>
+      </w:r>
+    </w:p>
+    <w:p>
+      <w:pPr>
+        <w:rPr>
+          <w:noProof/>
+        </w:rPr>
+      </w:pPr>
+      <w:r>
+        <w:rPr>
+          <w:noProof/>
+        </w:rPr>
+        <w:t>The effects of experi</w:t>
+      </w:r>
+      <w:r>
+        <w:rPr>
+          <w:noProof/>
+        </w:rPr>
+        <w:t xml:space="preserve">ment, cover crop treatment, </w:t>
+      </w:r>
+      <w:r>
+        <w:rPr>
+          <w:noProof/>
+        </w:rPr>
+        <w:t>their interaction</w:t>
+      </w:r>
+      <w:r>
+        <w:rPr>
+          <w:noProof/>
+        </w:rPr>
+        <w:t>, and appropriate covariates</w:t>
+      </w:r>
+      <w:r>
+        <w:rPr>
+          <w:noProof/>
+        </w:rPr>
+        <w:t xml:space="preserve"> water contents at saturation and field capacity were assessed using mixed-effect models</w:t>
+      </w:r>
+      <w:r>
+        <w:rPr>
+          <w:noProof/>
+        </w:rPr>
+        <w:t xml:space="preserve">, with </w:t>
+      </w:r>
+      <w:r>
+        <w:rPr>
+          <w:noProof/>
+        </w:rPr>
+        <w:t>a random intercept effect for replicates nested within site</w:t>
+      </w:r>
+      <w:r>
+        <w:rPr>
+          <w:noProof/>
+        </w:rPr>
+        <w:t xml:space="preserve"> and all other factors as fixed</w:t>
+      </w:r>
+      <w:r>
+        <w:rPr>
+          <w:noProof/>
+        </w:rPr>
+        <w:t>.</w:t>
+      </w:r>
+    </w:p>
+    <w:p>
+      <w:pPr>
+        <w:rPr>
+          <w:noProof/>
+        </w:rPr>
+      </w:pPr>
     </w:p>
     <w:p>
       <w:pPr>
@@ -4884,11 +4901,46 @@
     </w:p>
     <w:p>
       <w:pPr>
-        <w:rPr>
-          <w:noProof/>
-        </w:rPr>
+        <w:pStyle w:val="Heading2"/>
       </w:pPr>
       <w:r>
+        <w:lastRenderedPageBreak/>
+        <w:t>Soil texture and organic matter</w:t>
+      </w:r>
+    </w:p>
+    <w:p>
+      <w:pPr>
+        <w:rPr>
+          <w:noProof/>
+        </w:rPr>
+      </w:pPr>
+      <w:r>
+        <w:rPr>
+          <w:noProof/>
+        </w:rPr>
+        <w:t xml:space="preserve">Talk about texture results, maybe show them. </w:t>
+      </w:r>
+    </w:p>
+    <w:p>
+      <w:pPr>
+        <w:rPr>
+          <w:noProof/>
+        </w:rPr>
+      </w:pPr>
+      <w:r>
+        <w:rPr>
+          <w:noProof/>
+        </w:rPr>
+        <w:t>Organic matter results</w:t>
+      </w:r>
+    </w:p>
+    <w:p>
+      <w:pPr>
+        <w:rPr>
+          <w:noProof/>
+        </w:rPr>
+      </w:pPr>
+      <w:r>
         <w:rPr>
           <w:noProof/>
         </w:rPr>
@@ -4898,6 +4950,12 @@
         <w:rPr>
           <w:noProof/>
         </w:rPr>
+        <w:t xml:space="preserve">Soil texture can affect the ability of soil to build organic matter (CITE). We found the cover crop plots, so we included percent sand  </w:t>
+      </w:r>
+      <w:r>
+        <w:rPr>
+          <w:noProof/>
+        </w:rPr>
         <w:t xml:space="preserve">Cover cropping significantly increased the amount of organic matter </w:t>
       </w:r>
       <w:r>
@@ -5000,7 +5058,20 @@
         <w:rPr>
           <w:noProof/>
         </w:rPr>
-        <w:t xml:space="preserve">. Bulk densities varied from 1.2 g cm-3 to 1.7 g cm-3, with no significant effect of experiment, cover crop treatment, or their interaction. </w:t>
+        <w:t xml:space="preserve">. </w:t>
+      </w:r>
+    </w:p>
+    <w:p>
+      <w:pPr>
+        <w:rPr>
+          <w:noProof/>
+        </w:rPr>
+      </w:pPr>
+      <w:r>
+        <w:rPr>
+          <w:noProof/>
+        </w:rPr>
+        <w:t xml:space="preserve">Bulk densities varied from 1.2 g cm-3 to 1.7 g cm-3, with no significant effect of experiment, cover crop treatment, or their interaction. </w:t>
       </w:r>
       <w:r>
         <w:rPr>
@@ -5024,7 +5095,56 @@
         <w:rPr>
           <w:noProof/>
         </w:rPr>
-        <w:t>Likewise, the effect of cover crop treatment on sand was significant (p&lt;0.01), with cover cropped plots having an esimated 2.</w:t>
+        <w:t>Likewise, the effect of cover crop treatment on sand was significant (p&lt;0.01), with cover cropped plots having an esimated 2.6% less sand compared to the no-cover plots. Sand and clay were inversely related (Supplemental</w:t>
+      </w:r>
+      <w:r>
+        <w:rPr>
+          <w:noProof/>
+        </w:rPr>
+        <w:t xml:space="preserve"> material</w:t>
+      </w:r>
+      <w:r>
+        <w:rPr>
+          <w:noProof/>
+        </w:rPr>
+        <w:t>).</w:t>
+      </w:r>
+    </w:p>
+    <w:p>
+      <w:pPr>
+        <w:rPr>
+          <w:noProof/>
+        </w:rPr>
+      </w:pPr>
+      <w:r>
+        <w:rPr>
+          <w:noProof/>
+        </w:rPr>
+        <w:t xml:space="preserve">We included </w:t>
+      </w:r>
+      <w:r>
+        <w:rPr>
+          <w:noProof/>
+        </w:rPr>
+        <w:t xml:space="preserve">sand </w:t>
+      </w:r>
+      <w:r>
+        <w:rPr>
+          <w:noProof/>
+        </w:rPr>
+        <w:t>as a covariate in models assessing the significance of the effect of cover crops on the curve parameters</w:t>
+      </w:r>
+      <w:r>
+        <w:rPr>
+          <w:noProof/>
+        </w:rPr>
+        <w:t xml:space="preserve"> (see Methods and Materials)</w:t>
+      </w:r>
+      <w:r>
+        <w:rPr>
+          <w:noProof/>
+        </w:rPr>
+        <w:t>.</w:t>
       </w:r>
       <w:r>
         <w:rPr>
@@ -5032,72 +5152,13 @@
         </w:rPr>
         <w:t xml:space="preserve"> </w:t>
       </w:r>
-      <w:r>
-        <w:rPr>
-          <w:noProof/>
-        </w:rPr>
-        <w:t>6% less sand compared to the no-cover plots. Sand and clay were inversely related (Supplemental</w:t>
-      </w:r>
-      <w:r>
-        <w:rPr>
-          <w:noProof/>
-        </w:rPr>
-        <w:t xml:space="preserve"> material</w:t>
-      </w:r>
-      <w:r>
-        <w:rPr>
-          <w:noProof/>
-        </w:rPr>
-        <w:t>).</w:t>
-      </w:r>
     </w:p>
     <w:p>
       <w:pPr>
-        <w:rPr>
-          <w:noProof/>
-        </w:rPr>
+        <w:pStyle w:val="Heading2"/>
       </w:pPr>
       <w:r>
-        <w:rPr>
-          <w:noProof/>
-        </w:rPr>
-        <w:lastRenderedPageBreak/>
-        <w:t xml:space="preserve">We included </w:t>
-      </w:r>
-      <w:r>
-        <w:rPr>
-          <w:noProof/>
-        </w:rPr>
-        <w:t xml:space="preserve">sand </w:t>
-      </w:r>
-      <w:r>
-        <w:rPr>
-          <w:noProof/>
-        </w:rPr>
-        <w:t>as a covariate in models assessing the significance of the effect of cover crops on the curve parameters</w:t>
-      </w:r>
-      <w:r>
-        <w:rPr>
-          <w:noProof/>
-        </w:rPr>
-        <w:t xml:space="preserve"> (see Methods and Materials)</w:t>
-      </w:r>
-      <w:r>
-        <w:rPr>
-          <w:noProof/>
-        </w:rPr>
-        <w:t>.</w:t>
-      </w:r>
-      <w:r>
-        <w:rPr>
-          <w:noProof/>
-        </w:rPr>
-        <w:t xml:space="preserve"> </w:t>
-      </w:r>
-    </w:p>
-    <w:p>
-      <w:r>
-        <w:t xml:space="preserve">Potential vs water content. Capillary binding of water at potentials close to 0. As potentials become more and more negative water is bound in small pores (adhesive and osmotic binding). </w:t>
+        <w:t>Soil hydrological properties</w:t>
       </w:r>
     </w:p>
     <w:p>
@@ -5106,6 +5167,12 @@
           <w:noProof/>
         </w:rPr>
       </w:pPr>
+      <w:r>
+        <w:rPr>
+          <w:noProof/>
+        </w:rPr>
+        <w:t>Saturation and field capacity</w:t>
+      </w:r>
     </w:p>
     <w:p>
       <w:pPr>
@@ -5117,22 +5184,14 @@
         <w:rPr>
           <w:noProof/>
         </w:rPr>
-        <w:t xml:space="preserve">  </w:t>
-      </w:r>
-    </w:p>
-    <w:p>
-      <w:pPr>
-        <w:rPr>
-          <w:noProof/>
-        </w:rPr>
-      </w:pPr>
-    </w:p>
-    <w:p>
-      <w:pPr>
-        <w:rPr>
-          <w:noProof/>
-        </w:rPr>
-      </w:pPr>
+        <w:t>Field capacity</w:t>
+      </w:r>
+      <w:r>
+        <w:rPr>
+          <w:noProof/>
+        </w:rPr>
+        <w:t>, def including sand as covariate, right? Including it makes west-grain change from not sig to sig, central silage is unaffected. Table?</w:t>
+      </w:r>
     </w:p>
     <w:tbl>
       <w:tblPr>
@@ -5158,11 +5217,12 @@
               <w:rPr>
                 <w:noProof/>
               </w:rPr>
+              <w:lastRenderedPageBreak/>
               <w:drawing>
-                <wp:inline distT="0" distB="0" distL="0" distR="0" wp14:anchorId="0A23D2AF" wp14:editId="1B56382D">
-                  <wp:extent cx="5943600" cy="3766185"/>
-                  <wp:effectExtent l="0" t="0" r="0" b="5715"/>
-                  <wp:docPr id="2" name="Picture 2"/>
+                <wp:inline distT="0" distB="0" distL="0" distR="0" wp14:anchorId="25959B04" wp14:editId="0709DBF6">
+                  <wp:extent cx="5600700" cy="3984515"/>
+                  <wp:effectExtent l="0" t="0" r="0" b="0"/>
+                  <wp:docPr id="8" name="Picture 8"/>
                   <wp:cNvGraphicFramePr>
                     <a:graphicFrameLocks xmlns:a="http://schemas.openxmlformats.org/drawingml/2006/main" noChangeAspect="1"/>
                   </wp:cNvGraphicFramePr>
@@ -5182,7 +5242,7 @@
                         <pic:spPr>
                           <a:xfrm>
                             <a:off x="0" y="0"/>
-                            <a:ext cx="5943600" cy="3766185"/>
+                            <a:ext cx="5611191" cy="3991979"/>
                           </a:xfrm>
                           <a:prstGeom prst="rect">
                             <a:avLst/>
@@ -5212,72 +5272,126 @@
               <w:rPr>
                 <w:noProof/>
               </w:rPr>
-              <w:t xml:space="preserve">Fig X. </w:t>
+              <w:t xml:space="preserve">Fig X. Soil volumetric water contents at saturation and field capacity with </w:t>
             </w:r>
             <w:r>
               <w:rPr>
                 <w:noProof/>
               </w:rPr>
-              <w:t xml:space="preserve">The soil water content (SWC) at plant wilting (this might not be right, need to double check the pressures as reference) was the only </w:t>
-            </w:r>
-            <w:r>
-              <w:rPr>
-                <w:noProof/>
-              </w:rPr>
-              <w:t>Gardner equation parameter</w:t>
-            </w:r>
-            <w:r>
-              <w:rPr>
-                <w:noProof/>
-              </w:rPr>
-              <w:t xml:space="preserve"> significantly affected by cover cropping</w:t>
-            </w:r>
-            <w:r>
-              <w:rPr>
-                <w:noProof/>
-              </w:rPr>
-              <w:t xml:space="preserve"> after correcting for soil texture differences</w:t>
-            </w:r>
-            <w:r>
-              <w:rPr>
-                <w:noProof/>
-              </w:rPr>
-              <w:t xml:space="preserve">. </w:t>
-            </w:r>
-            <w:r>
-              <w:rPr>
-                <w:noProof/>
-              </w:rPr>
-              <w:t>Points represent</w:t>
-            </w:r>
-            <w:r>
-              <w:rPr>
-                <w:noProof/>
-              </w:rPr>
-              <w:t xml:space="preserve"> </w:t>
-            </w:r>
-            <w:r>
-              <w:rPr>
-                <w:noProof/>
-              </w:rPr>
-              <w:t xml:space="preserve">estimates of the mean value, line ranges the 95% confidence intervals for the mean. </w:t>
-            </w:r>
-            <w:r>
-              <w:rPr>
-                <w:noProof/>
-              </w:rPr>
-              <w:t>Values greater than zero indicate an increase in response to cover cropping.</w:t>
-            </w:r>
-            <w:r>
-              <w:rPr>
-                <w:noProof/>
-              </w:rPr>
-              <w:t xml:space="preserve">  </w:t>
+              <w:t xml:space="preserve">10+ years of winter rye cover cropping (green) or winter fallow (brown) in a maize-soybean rotation at four experiments. Points are estimated means, line ranges the standard error of the esimtate, and stars indicate significant differences at a p &lt; 0.05. Note all estimates include an adjustment for the percent sand in the sample. </w:t>
             </w:r>
           </w:p>
         </w:tc>
       </w:tr>
     </w:tbl>
+    <w:p>
+      <w:pPr>
+        <w:rPr>
+          <w:noProof/>
+        </w:rPr>
+      </w:pPr>
+    </w:p>
+    <w:p>
+      <w:pPr>
+        <w:rPr>
+          <w:noProof/>
+        </w:rPr>
+      </w:pPr>
+    </w:p>
+    <w:p>
+      <w:pPr>
+        <w:rPr>
+          <w:noProof/>
+        </w:rPr>
+      </w:pPr>
+      <w:r>
+        <w:rPr>
+          <w:noProof/>
+        </w:rPr>
+        <w:t>Saturation</w:t>
+      </w:r>
+      <w:r>
+        <w:rPr>
+          <w:noProof/>
+        </w:rPr>
+        <w:t xml:space="preserve">, not sure if I should include it or not. It changes the results. </w:t>
+      </w:r>
+    </w:p>
+    <w:p>
+      <w:pPr>
+        <w:rPr>
+          <w:noProof/>
+        </w:rPr>
+      </w:pPr>
+      <w:r>
+        <w:rPr>
+          <w:noProof/>
+        </w:rPr>
+        <w:t>The curve fits</w:t>
+      </w:r>
+    </w:p>
+    <w:p>
+      <w:pPr>
+        <w:rPr>
+          <w:noProof/>
+        </w:rPr>
+      </w:pPr>
+    </w:p>
+    <w:p>
+      <w:pPr>
+        <w:rPr>
+          <w:noProof/>
+        </w:rPr>
+      </w:pPr>
+    </w:p>
+    <w:p>
+      <w:pPr>
+        <w:rPr>
+          <w:noProof/>
+        </w:rPr>
+      </w:pPr>
+      <w:bookmarkStart w:id="0" w:name="_GoBack"/>
+      <w:bookmarkEnd w:id="0"/>
+    </w:p>
+    <w:p>
+      <w:r>
+        <w:t xml:space="preserve">Potential vs water content. Capillary binding of water at potentials close to 0. As potentials become more and more negative water is bound in small pores (adhesive and osmotic binding). </w:t>
+      </w:r>
+    </w:p>
+    <w:p>
+      <w:pPr>
+        <w:rPr>
+          <w:noProof/>
+        </w:rPr>
+      </w:pPr>
+    </w:p>
+    <w:p>
+      <w:pPr>
+        <w:rPr>
+          <w:noProof/>
+        </w:rPr>
+      </w:pPr>
+      <w:r>
+        <w:rPr>
+          <w:noProof/>
+        </w:rPr>
+        <w:t xml:space="preserve">  </w:t>
+      </w:r>
+    </w:p>
+    <w:p>
+      <w:pPr>
+        <w:rPr>
+          <w:noProof/>
+        </w:rPr>
+      </w:pPr>
+    </w:p>
+    <w:p>
+      <w:pPr>
+        <w:rPr>
+          <w:noProof/>
+        </w:rPr>
+      </w:pPr>
+    </w:p>
     <w:p>
       <w:pPr>
         <w:rPr>
@@ -5332,11 +5446,7 @@
         <w:t xml:space="preserve"> and Wood 2020</w:t>
       </w:r>
       <w:r>
-        <w:t xml:space="preserve">). Our early spring sampling likely amplified differences in organic matter, due </w:t>
-      </w:r>
-      <w:r>
-        <w:lastRenderedPageBreak/>
-        <w:t xml:space="preserve">to the recently terminated cover crop residue and roots being less than a month old. </w:t>
+        <w:t xml:space="preserve">). Our early spring sampling likely amplified differences in organic matter, due to the recently terminated cover crop residue and roots being less than a month old. </w:t>
       </w:r>
       <w:r>
         <w:t xml:space="preserve">The </w:t>
@@ -5383,15 +5493,7 @@
         <w:t xml:space="preserve"> (Table 1)</w:t>
       </w:r>
       <w:r>
-        <w:t>, and the previous year’s cover crop biomass production was very low (0.3 Mg/</w:t>
-      </w:r>
-      <w:proofErr w:type="gramStart"/>
-      <w:r>
-        <w:t>ha;</w:t>
-      </w:r>
-      <w:proofErr w:type="gramEnd"/>
-      <w:r>
-        <w:t xml:space="preserve"> Supplemental).</w:t>
+        <w:t>, and the previous year’s cover crop biomass production was very low (0.3 Mg/ha; Supplemental).</w:t>
       </w:r>
       <w:r>
         <w:t xml:space="preserve"> In addition to having higher organic matter, the cover cropped plots at the East-grain site had 3% higher clay contents (SE 0.80%, p &lt; 0.01), indicating there may be confounding landscape factors present in the plots that may affect the organic matter results (</w:t>
@@ -5611,34 +5713,31 @@
         </w:numPr>
       </w:pPr>
       <w:r>
-        <w:t xml:space="preserve">Compare the soil’s </w:t>
+        <w:t xml:space="preserve">Compare the soil’s porosity </w:t>
+      </w:r>
+    </w:p>
+    <w:p>
+      <w:r>
+        <w:t xml:space="preserve">Here, we measure the </w:t>
       </w:r>
       <w:proofErr w:type="gramStart"/>
       <w:r>
-        <w:t>porosity</w:t>
+        <w:t>soil water retention curve</w:t>
       </w:r>
       <w:proofErr w:type="gramEnd"/>
       <w:r>
         <w:t xml:space="preserve"> </w:t>
       </w:r>
     </w:p>
-    <w:p>
-      <w:r>
-        <w:t xml:space="preserve">Here, we measure the soil water retention </w:t>
-      </w:r>
+    <w:p/>
+    <w:p>
       <w:proofErr w:type="gramStart"/>
       <w:r>
-        <w:t>curve</w:t>
+        <w:t>A</w:t>
       </w:r>
       <w:proofErr w:type="gramEnd"/>
       <w:r>
-        <w:t xml:space="preserve"> </w:t>
-      </w:r>
-    </w:p>
-    <w:p/>
-    <w:p>
-      <w:r>
-        <w:t xml:space="preserve">A X year field study in Pennsylvania found short-term use of cover crops did not change drought-induced yield penalties, suggesting improving soil </w:t>
+        <w:t xml:space="preserve"> X year field study in Pennsylvania found short-term use of cover crops did not change drought-induced yield penalties, suggesting improving soil </w:t>
       </w:r>
       <w:proofErr w:type="spellStart"/>
       <w:r>
@@ -5646,13 +5745,8 @@
       </w:r>
       <w:proofErr w:type="spellEnd"/>
       <w:r>
-        <w:t xml:space="preserve"> properties may </w:t>
-      </w:r>
-      <w:proofErr w:type="gramStart"/>
-      <w:r>
-        <w:t>require</w:t>
-      </w:r>
-      <w:proofErr w:type="gramEnd"/>
+        <w:t xml:space="preserve"> properties may require</w:t>
+      </w:r>
     </w:p>
     <w:p/>
     <w:p/>
@@ -5712,9 +5806,8 @@
           <w:szCs w:val="25"/>
           <w:shd w:val="clear" w:color="auto" w:fill="FDFDFD"/>
         </w:rPr>
-        <w:t xml:space="preserve">: </w:t>
-      </w:r>
-      <w:proofErr w:type="spellStart"/>
+        <w:t>: Agro-environmental responses of conservation agricultural practices in the US Midwest published from 1980 to 2020. </w:t>
+      </w:r>
       <w:r>
         <w:rPr>
           <w:rStyle w:val="Hyperlink"/>
@@ -5724,29 +5817,6 @@
           <w:szCs w:val="25"/>
           <w:shd w:val="clear" w:color="auto" w:fill="FDFDFD"/>
         </w:rPr>
-        <w:t>Agro</w:t>
-      </w:r>
-      <w:proofErr w:type="spellEnd"/>
-      <w:r>
-        <w:rPr>
-          <w:rStyle w:val="Hyperlink"/>
-          <w:rFonts w:ascii="Helvetica" w:hAnsi="Helvetica" w:cs="Helvetica"/>
-          <w:color w:val="006699"/>
-          <w:sz w:val="25"/>
-          <w:szCs w:val="25"/>
-          <w:shd w:val="clear" w:color="auto" w:fill="FDFDFD"/>
-        </w:rPr>
-        <w:t>-environmental responses of conservation agricultural practices in the US Midwest published from 1980 to 2020. </w:t>
-      </w:r>
-      <w:r>
-        <w:rPr>
-          <w:rStyle w:val="Hyperlink"/>
-          <w:rFonts w:ascii="Helvetica" w:hAnsi="Helvetica" w:cs="Helvetica"/>
-          <w:color w:val="006699"/>
-          <w:sz w:val="25"/>
-          <w:szCs w:val="25"/>
-          <w:shd w:val="clear" w:color="auto" w:fill="FDFDFD"/>
-        </w:rPr>
         <w:fldChar w:fldCharType="end"/>
       </w:r>
       <w:r>
@@ -5757,7 +5827,29 @@
           <w:szCs w:val="25"/>
           <w:shd w:val="clear" w:color="auto" w:fill="FDFDFD"/>
         </w:rPr>
-        <w:t>Knowledge Network for Biocomplexity. </w:t>
+        <w:t xml:space="preserve">Knowledge Network for </w:t>
+      </w:r>
+      <w:proofErr w:type="spellStart"/>
+      <w:r>
+        <w:rPr>
+          <w:rFonts w:ascii="Helvetica" w:hAnsi="Helvetica" w:cs="Helvetica"/>
+          <w:color w:val="555555"/>
+          <w:sz w:val="25"/>
+          <w:szCs w:val="25"/>
+          <w:shd w:val="clear" w:color="auto" w:fill="FDFDFD"/>
+        </w:rPr>
+        <w:t>Biocomplexity</w:t>
+      </w:r>
+      <w:proofErr w:type="spellEnd"/>
+      <w:r>
+        <w:rPr>
+          <w:rFonts w:ascii="Helvetica" w:hAnsi="Helvetica" w:cs="Helvetica"/>
+          <w:color w:val="555555"/>
+          <w:sz w:val="25"/>
+          <w:szCs w:val="25"/>
+          <w:shd w:val="clear" w:color="auto" w:fill="FDFDFD"/>
+        </w:rPr>
+        <w:t>. </w:t>
       </w:r>
       <w:hyperlink r:id="rId10" w:tgtFrame="_blank" w:history="1">
         <w:r>
@@ -5797,15 +5889,7 @@
       </w:r>
       <w:proofErr w:type="spellEnd"/>
       <w:r>
-        <w:t>, Steve Walker (2015). Fitting Linear Mixed-Effects Models Using lme4. Journal of Statistical Software, 67(1), 1-48. doi:10.18637/</w:t>
-      </w:r>
-      <w:proofErr w:type="gramStart"/>
-      <w:r>
-        <w:t>jss.v067.i</w:t>
-      </w:r>
-      <w:proofErr w:type="gramEnd"/>
-      <w:r>
-        <w:t>01.</w:t>
+        <w:t>, Steve Walker (2015). Fitting Linear Mixed-Effects Models Using lme4. Journal of Statistical Software, 67(1), 1-48. doi:10.18637/jss.v067.i01.</w:t>
       </w:r>
     </w:p>
     <w:p>
@@ -5818,15 +5902,7 @@
       </w:r>
       <w:proofErr w:type="spellEnd"/>
       <w:r>
-        <w:t xml:space="preserve">: </w:t>
-      </w:r>
-      <w:proofErr w:type="gramStart"/>
-      <w:r>
-        <w:t>an</w:t>
-      </w:r>
-      <w:proofErr w:type="gramEnd"/>
-      <w:r>
-        <w:t xml:space="preserve"> R package to determine soil pre-consolidation pressure. Computers and Geosciences, 84: 54-60.</w:t>
+        <w:t>: an R package to determine soil pre-consolidation pressure. Computers and Geosciences, 84: 54-60.</w:t>
       </w:r>
     </w:p>
     <w:p>
@@ -5865,7 +5941,15 @@
       </w:r>
       <w:proofErr w:type="spellEnd"/>
       <w:r>
-        <w:t xml:space="preserve"> and Vitalis Too (2021). </w:t>
+        <w:t xml:space="preserve"> and </w:t>
+      </w:r>
+      <w:proofErr w:type="spellStart"/>
+      <w:r>
+        <w:t>Vitalis</w:t>
+      </w:r>
+      <w:proofErr w:type="spellEnd"/>
+      <w:r>
+        <w:t xml:space="preserve"> Too (2021). </w:t>
       </w:r>
       <w:proofErr w:type="spellStart"/>
       <w:r>
@@ -5923,15 +6007,7 @@
       </w:r>
       <w:proofErr w:type="spellEnd"/>
       <w:r>
-        <w:t xml:space="preserve">. Journal of </w:t>
-      </w:r>
-      <w:proofErr w:type="gramStart"/>
-      <w:r>
-        <w:t>Open Source</w:t>
-      </w:r>
-      <w:proofErr w:type="gramEnd"/>
-      <w:r>
-        <w:t xml:space="preserve"> Software, 4(43), 1686, </w:t>
+        <w:t xml:space="preserve">. Journal of Open Source Software, 4(43), 1686, </w:t>
       </w:r>
       <w:hyperlink r:id="rId12" w:history="1">
         <w:r>
@@ -5979,7 +6055,7 @@
 </file>
 
 <file path=word/numbering.xml><?xml version="1.0" encoding="utf-8"?>
-<w:numbering xmlns:wpc="http://schemas.microsoft.com/office/word/2010/wordprocessingCanvas" xmlns:cx="http://schemas.microsoft.com/office/drawing/2014/chartex" xmlns:cx1="http://schemas.microsoft.com/office/drawing/2015/9/8/chartex" xmlns:cx2="http://schemas.microsoft.com/office/drawing/2015/10/21/chartex" xmlns:cx3="http://schemas.microsoft.com/office/drawing/2016/5/9/chartex" xmlns:cx4="http://schemas.microsoft.com/office/drawing/2016/5/10/chartex" xmlns:cx5="http://schemas.microsoft.com/office/drawing/2016/5/11/chartex" xmlns:cx6="http://schemas.microsoft.com/office/drawing/2016/5/12/chartex" xmlns:cx7="http://schemas.microsoft.com/office/drawing/2016/5/13/chartex" xmlns:cx8="http://schemas.microsoft.com/office/drawing/2016/5/14/chartex" xmlns:mc="http://schemas.openxmlformats.org/markup-compatibility/2006" xmlns:aink="http://schemas.microsoft.com/office/drawing/2016/ink" xmlns:am3d="http://schemas.microsoft.com/office/drawing/2017/model3d" xmlns:o="urn:schemas-microsoft-com:office:office" xmlns:r="http://schemas.openxmlformats.org/officeDocument/2006/relationships" xmlns:m="http://schemas.openxmlformats.org/officeDocument/2006/math" xmlns:v="urn:schemas-microsoft-com:vml" xmlns:wp14="http://schemas.microsoft.com/office/word/2010/wordprocessingDrawing" xmlns:wp="http://schemas.openxmlformats.org/drawingml/2006/wordprocessingDrawing" xmlns:w10="urn:schemas-microsoft-com:office:word" xmlns:w="http://schemas.openxmlformats.org/wordprocessingml/2006/main" xmlns:w14="http://schemas.microsoft.com/office/word/2010/wordml" xmlns:w15="http://schemas.microsoft.com/office/word/2012/wordml" xmlns:w16cex="http://schemas.microsoft.com/office/word/2018/wordml/cex" xmlns:w16cid="http://schemas.microsoft.com/office/word/2016/wordml/cid" xmlns:w16="http://schemas.microsoft.com/office/word/2018/wordml" xmlns:w16se="http://schemas.microsoft.com/office/word/2015/wordml/symex" xmlns:wpg="http://schemas.microsoft.com/office/word/2010/wordprocessingGroup" xmlns:wpi="http://schemas.microsoft.com/office/word/2010/wordprocessingInk" xmlns:wne="http://schemas.microsoft.com/office/word/2006/wordml" xmlns:wps="http://schemas.microsoft.com/office/word/2010/wordprocessingShape" mc:Ignorable="w14 w15 w16se w16cid w16 w16cex wp14">
+<w:numbering xmlns:wpc="http://schemas.microsoft.com/office/word/2010/wordprocessingCanvas" xmlns:cx="http://schemas.microsoft.com/office/drawing/2014/chartex" xmlns:cx1="http://schemas.microsoft.com/office/drawing/2015/9/8/chartex" xmlns:mc="http://schemas.openxmlformats.org/markup-compatibility/2006" xmlns:o="urn:schemas-microsoft-com:office:office" xmlns:r="http://schemas.openxmlformats.org/officeDocument/2006/relationships" xmlns:m="http://schemas.openxmlformats.org/officeDocument/2006/math" xmlns:v="urn:schemas-microsoft-com:vml" xmlns:wp14="http://schemas.microsoft.com/office/word/2010/wordprocessingDrawing" xmlns:wp="http://schemas.openxmlformats.org/drawingml/2006/wordprocessingDrawing" xmlns:w10="urn:schemas-microsoft-com:office:word" xmlns:w="http://schemas.openxmlformats.org/wordprocessingml/2006/main" xmlns:w14="http://schemas.microsoft.com/office/word/2010/wordml" xmlns:w15="http://schemas.microsoft.com/office/word/2012/wordml" xmlns:w16se="http://schemas.microsoft.com/office/word/2015/wordml/symex" xmlns:wpg="http://schemas.microsoft.com/office/word/2010/wordprocessingGroup" xmlns:wpi="http://schemas.microsoft.com/office/word/2010/wordprocessingInk" xmlns:wne="http://schemas.microsoft.com/office/word/2006/wordml" xmlns:wps="http://schemas.microsoft.com/office/word/2010/wordprocessingShape" mc:Ignorable="w14 w15 w16se wp14">
   <w:abstractNum w:abstractNumId="0" w15:restartNumberingAfterBreak="0">
     <w:nsid w:val="1EC0601A"/>
     <w:multiLevelType w:val="multilevel"/>
@@ -6264,7 +6340,7 @@
 </file>
 
 <file path=word/styles.xml><?xml version="1.0" encoding="utf-8"?>
-<w:styles xmlns:mc="http://schemas.openxmlformats.org/markup-compatibility/2006" xmlns:r="http://schemas.openxmlformats.org/officeDocument/2006/relationships" xmlns:w="http://schemas.openxmlformats.org/wordprocessingml/2006/main" xmlns:w14="http://schemas.microsoft.com/office/word/2010/wordml" xmlns:w15="http://schemas.microsoft.com/office/word/2012/wordml" xmlns:w16cex="http://schemas.microsoft.com/office/word/2018/wordml/cex" xmlns:w16cid="http://schemas.microsoft.com/office/word/2016/wordml/cid" xmlns:w16="http://schemas.microsoft.com/office/word/2018/wordml" xmlns:w16se="http://schemas.microsoft.com/office/word/2015/wordml/symex" mc:Ignorable="w14 w15 w16se w16cid w16 w16cex">
+<w:styles xmlns:mc="http://schemas.openxmlformats.org/markup-compatibility/2006" xmlns:r="http://schemas.openxmlformats.org/officeDocument/2006/relationships" xmlns:w="http://schemas.openxmlformats.org/wordprocessingml/2006/main" xmlns:w14="http://schemas.microsoft.com/office/word/2010/wordml" xmlns:w15="http://schemas.microsoft.com/office/word/2012/wordml" xmlns:w16se="http://schemas.microsoft.com/office/word/2015/wordml/symex" mc:Ignorable="w14 w15 w16se">
   <w:docDefaults>
     <w:rPrDefault>
       <w:rPr>
@@ -6280,7 +6356,7 @@
       </w:pPr>
     </w:pPrDefault>
   </w:docDefaults>
-  <w:latentStyles w:defLockedState="0" w:defUIPriority="99" w:defSemiHidden="0" w:defUnhideWhenUsed="0" w:defQFormat="0" w:count="376">
+  <w:latentStyles w:defLockedState="0" w:defUIPriority="99" w:defSemiHidden="0" w:defUnhideWhenUsed="0" w:defQFormat="0" w:count="371">
     <w:lsdException w:name="Normal" w:uiPriority="0" w:qFormat="1"/>
     <w:lsdException w:name="heading 1" w:uiPriority="2" w:qFormat="1"/>
     <w:lsdException w:name="heading 2" w:semiHidden="1" w:uiPriority="2" w:unhideWhenUsed="1" w:qFormat="1"/>
@@ -6652,11 +6728,6 @@
     <w:lsdException w:name="List Table 5 Dark Accent 6" w:uiPriority="50"/>
     <w:lsdException w:name="List Table 6 Colorful Accent 6" w:uiPriority="51"/>
     <w:lsdException w:name="List Table 7 Colorful Accent 6" w:uiPriority="52"/>
-    <w:lsdException w:name="Mention" w:semiHidden="1" w:unhideWhenUsed="1"/>
-    <w:lsdException w:name="Smart Hyperlink" w:semiHidden="1" w:unhideWhenUsed="1"/>
-    <w:lsdException w:name="Hashtag" w:semiHidden="1" w:unhideWhenUsed="1"/>
-    <w:lsdException w:name="Unresolved Mention" w:semiHidden="1" w:unhideWhenUsed="1"/>
-    <w:lsdException w:name="Smart Link" w:semiHidden="1" w:unhideWhenUsed="1"/>
   </w:latentStyles>
   <w:style w:type="paragraph" w:default="1" w:styleId="Normal">
     <w:name w:val="Normal"/>
@@ -6767,6 +6838,7 @@
   <w:style w:type="character" w:default="1" w:styleId="DefaultParagraphFont">
     <w:name w:val="Default Paragraph Font"/>
     <w:uiPriority w:val="1"/>
+    <w:semiHidden/>
     <w:unhideWhenUsed/>
   </w:style>
   <w:style w:type="table" w:default="1" w:styleId="TableNormal">
@@ -6918,7 +6990,7 @@
       <w:u w:val="single"/>
     </w:rPr>
   </w:style>
-  <w:style w:type="character" w:styleId="UnresolvedMention">
+  <w:style w:type="character" w:customStyle="1" w:styleId="UnresolvedMention">
     <w:name w:val="Unresolved Mention"/>
     <w:basedOn w:val="DefaultParagraphFont"/>
     <w:uiPriority w:val="99"/>

</xml_diff>

<commit_message>
changed causal diag and manu2 to coatuhors
</commit_message>
<xml_diff>
--- a/manu/manu-v1.docx
+++ b/manu/manu-v1.docx
@@ -152,19 +152,31 @@
         <w:t xml:space="preserve">. </w:t>
       </w:r>
       <w:r>
-        <w:t xml:space="preserve">We utilized </w:t>
-      </w:r>
-      <w:r>
-        <w:t>four long-term cover crop experiments in Iowa</w:t>
+        <w:t xml:space="preserve">We utilized four long-term cover crop </w:t>
+      </w:r>
+      <w:r>
+        <w:t>trial</w:t>
+      </w:r>
+      <w:r>
+        <w:t>s in Iowa</w:t>
       </w:r>
       <w:r>
         <w:t>, USA</w:t>
       </w:r>
       <w:r>
-        <w:t xml:space="preserve"> that included a winter rye cover crop and no-cover treatment in systems with a maize crop (grain or silage) rotated with soybean (Glycine max). All experiments had been in place for at least 10 years and were managed without tillage.</w:t>
-      </w:r>
-      <w:r>
-        <w:t xml:space="preserve"> At each experiment, w</w:t>
+        <w:t xml:space="preserve"> that included a winter rye cover crop and no-cover treatment in systems with a maize crop (grain or silage) rotated with soybean (Glycine max). All </w:t>
+      </w:r>
+      <w:r>
+        <w:t>trial</w:t>
+      </w:r>
+      <w:r>
+        <w:t xml:space="preserve">s had been in place for at least 10 years and were managed without tillage. At each </w:t>
+      </w:r>
+      <w:r>
+        <w:t>trial</w:t>
+      </w:r>
+      <w:r>
+        <w:t>, w</w:t>
       </w:r>
       <w:r>
         <w:t xml:space="preserve">e took in-tact </w:t>
@@ -263,7 +275,13 @@
         <w:t>soils</w:t>
       </w:r>
       <w:r>
-        <w:t>. Pore-size distribution index and air-entry potentials were estimated</w:t>
+        <w:t>. Pore-size distribution ind</w:t>
+      </w:r>
+      <w:r>
+        <w:t>ices</w:t>
+      </w:r>
+      <w:r>
+        <w:t xml:space="preserve"> and air-entry potentials were estimated</w:t>
       </w:r>
       <w:r>
         <w:t xml:space="preserve"> from </w:t>
@@ -308,33 +326,66 @@
         <w:t xml:space="preserve">. </w:t>
       </w:r>
       <w:r>
-        <w:t xml:space="preserve">Cover-cropping increased soil water contents at saturation by 2% (SE:0.9%) in one experiment, increased field capacity by 1% (SE:0.4%) in two other </w:t>
+        <w:t xml:space="preserve">Cover-cropping increased soil water contents at saturation by </w:t>
+      </w:r>
+      <w:r>
+        <w:t>3</w:t>
+      </w:r>
+      <w:r>
+        <w:t xml:space="preserve">% (SE:0.9%) in one </w:t>
+      </w:r>
+      <w:r>
+        <w:t>trial</w:t>
+      </w:r>
+      <w:r>
+        <w:t xml:space="preserve">, increased field capacity by </w:t>
+      </w:r>
+      <w:r>
+        <w:t>2</w:t>
+      </w:r>
+      <w:r>
+        <w:t xml:space="preserve">% (SE:0.4%) in two other </w:t>
       </w:r>
       <w:proofErr w:type="gramStart"/>
       <w:r>
-        <w:t>experiments, and</w:t>
+        <w:t>trial</w:t>
+      </w:r>
+      <w:r>
+        <w:t>s, and</w:t>
       </w:r>
       <w:proofErr w:type="gramEnd"/>
       <w:r>
         <w:t xml:space="preserve"> had no effect on either parameter in the fourth. </w:t>
       </w:r>
       <w:r>
-        <w:t xml:space="preserve">One of the experiments </w:t>
-      </w:r>
-      <w:r>
-        <w:t xml:space="preserve">with increased field capacity also </w:t>
-      </w:r>
-      <w:r>
-        <w:t>exhibited 1.2 times (SE:X) higher organic matter with cover cropping relative to no-cover</w:t>
-      </w:r>
-      <w:r>
-        <w:t xml:space="preserve">; </w:t>
-      </w:r>
-      <w:r>
-        <w:t xml:space="preserve">no significant difference observed in the other </w:t>
-      </w:r>
-      <w:r>
-        <w:t xml:space="preserve">three experiments. </w:t>
+        <w:t xml:space="preserve">One of the </w:t>
+      </w:r>
+      <w:r>
+        <w:t>trial</w:t>
+      </w:r>
+      <w:r>
+        <w:t xml:space="preserve">s with increased </w:t>
+      </w:r>
+      <w:r>
+        <w:t xml:space="preserve">water at </w:t>
+      </w:r>
+      <w:r>
+        <w:t xml:space="preserve">field capacity also exhibited 1.2 times (SE:X) higher organic matter with cover cropping relative to no-cover; no significant difference </w:t>
+      </w:r>
+      <w:r>
+        <w:t xml:space="preserve">in organic matter was </w:t>
+      </w:r>
+      <w:r>
+        <w:t xml:space="preserve">observed in the other </w:t>
+      </w:r>
+      <w:r>
+        <w:t xml:space="preserve">three </w:t>
+      </w:r>
+      <w:r>
+        <w:t>trial</w:t>
+      </w:r>
+      <w:r>
+        <w:t xml:space="preserve">s. </w:t>
       </w:r>
       <w:r>
         <w:t>W</w:t>
@@ -370,24 +421,6 @@
         <w:t xml:space="preserve">. </w:t>
       </w:r>
       <w:r>
-        <w:t xml:space="preserve">Additionally, in </w:t>
-      </w:r>
-      <w:r>
-        <w:t xml:space="preserve">Midwestern soils with high native amounts of organic matter, cover crop-induced increases in organic matter may not directly translate to </w:t>
-      </w:r>
-      <w:r>
-        <w:t xml:space="preserve">detectable </w:t>
-      </w:r>
-      <w:r>
-        <w:t xml:space="preserve">improvements in soil water </w:t>
-      </w:r>
-      <w:r>
-        <w:t>properties</w:t>
-      </w:r>
-      <w:r>
-        <w:t xml:space="preserve">. </w:t>
-      </w:r>
-      <w:r>
         <w:t xml:space="preserve">More </w:t>
       </w:r>
       <w:r>
@@ -409,10 +442,22 @@
         <w:t xml:space="preserve"> </w:t>
       </w:r>
       <w:r>
-        <w:t>We propose a causal diagram relating cover crops to soil properties relevant to soil water holding capacities to aid in designing experiments t</w:t>
-      </w:r>
-      <w:r>
-        <w:t xml:space="preserve">o achieve these goals. </w:t>
+        <w:t xml:space="preserve">We propose a causal </w:t>
+      </w:r>
+      <w:r>
+        <w:t>model</w:t>
+      </w:r>
+      <w:r>
+        <w:t xml:space="preserve"> relating cover crops to soil properties relevant to soil water holding capacities to aid in designing </w:t>
+      </w:r>
+      <w:r>
+        <w:t>trial</w:t>
+      </w:r>
+      <w:r>
+        <w:t xml:space="preserve">s to achieve these goals. </w:t>
+      </w:r>
+      <w:r>
+        <w:t xml:space="preserve">The casual model indicates measuring below-ground biomass of cover crops is a vital measurement for understanding how cover crops affect soil hydrology. </w:t>
       </w:r>
     </w:p>
     <w:p>
@@ -487,411 +532,517 @@
           <w:b/>
           <w:bCs/>
         </w:rPr>
-        <w:t>)-based systems offers several environmental benefits, but the long-term effects of this addition on soil hydrological properties is not well-understood</w:t>
+        <w:t xml:space="preserve">)-based systems offers several environmental benefits, but the long-term effects on soil hydrological properties is not well-understood. </w:t>
+      </w:r>
+      <w:r>
+        <w:t>Over-wintering cover crops help to perennialize rotations of summer annuals, which reduces</w:t>
+      </w:r>
+      <w:r>
+        <w:t xml:space="preserve"> soil erosion and nitrate leaching (CITE). </w:t>
+      </w:r>
+      <w:r>
+        <w:t>Short term use of rye cover crops has, on average, a neutral effect on crop yields (</w:t>
+      </w:r>
+      <w:proofErr w:type="spellStart"/>
+      <w:r>
+        <w:t>Maricllo</w:t>
+      </w:r>
+      <w:proofErr w:type="spellEnd"/>
+      <w:r>
+        <w:t xml:space="preserve"> and </w:t>
+      </w:r>
+      <w:proofErr w:type="spellStart"/>
+      <w:r>
+        <w:t>Miguez</w:t>
+      </w:r>
+      <w:proofErr w:type="spellEnd"/>
+      <w:r>
+        <w:t xml:space="preserve"> XXXX), but </w:t>
+      </w:r>
+      <w:r>
+        <w:t>the effects after long-term use, as well as in stress-years is less clear</w:t>
+      </w:r>
+      <w:r>
+        <w:t>. C</w:t>
+      </w:r>
+      <w:r>
+        <w:t xml:space="preserve">over crop </w:t>
+      </w:r>
+      <w:r>
+        <w:t xml:space="preserve">benefits related to soil health such as increased soil </w:t>
+      </w:r>
+      <w:r>
+        <w:lastRenderedPageBreak/>
+        <w:t xml:space="preserve">carbon </w:t>
+      </w:r>
+      <w:r>
+        <w:t xml:space="preserve">or microbial biomass </w:t>
+      </w:r>
+      <w:r>
+        <w:t>have been reported (</w:t>
+      </w:r>
+      <w:proofErr w:type="gramStart"/>
+      <w:r>
+        <w:t>e.g.</w:t>
+      </w:r>
+      <w:proofErr w:type="gramEnd"/>
+      <w:r>
+        <w:t xml:space="preserve"> XX), </w:t>
+      </w:r>
+      <w:r>
+        <w:t xml:space="preserve">which in theory </w:t>
+      </w:r>
+      <w:r>
+        <w:t>c</w:t>
+      </w:r>
+      <w:r>
+        <w:t xml:space="preserve">ould support more stable crop yields (cite Jordan’s paper?). </w:t>
+      </w:r>
+      <w:r>
+        <w:t>For example, one of the main purported benefits of increased soil organic matter is the increased capacity for the soil to hold and supply water for the crop to use in the absence of rain or irrigation (Hatfield paper</w:t>
+      </w:r>
+      <w:r>
+        <w:t xml:space="preserve">, </w:t>
+      </w:r>
+      <w:r>
+        <w:t xml:space="preserve">Allyn Williams paper, Kane paper, </w:t>
+      </w:r>
+      <w:r>
+        <w:t>other one</w:t>
+      </w:r>
+      <w:r>
+        <w:t>)</w:t>
+      </w:r>
+      <w:r>
+        <w:t xml:space="preserve">. </w:t>
+      </w:r>
+      <w:r>
+        <w:t xml:space="preserve">Whether </w:t>
+      </w:r>
+      <w:r>
+        <w:t>cover</w:t>
+      </w:r>
+      <w:r>
+        <w:t xml:space="preserve"> </w:t>
+      </w:r>
+      <w:r>
+        <w:t>crop</w:t>
+      </w:r>
+      <w:r>
+        <w:t>-</w:t>
+      </w:r>
+      <w:r>
+        <w:t xml:space="preserve">induced increases in soil </w:t>
+      </w:r>
+      <w:r>
+        <w:t>carbon</w:t>
+      </w:r>
+      <w:r>
+        <w:t xml:space="preserve"> translate to improved soil hydrological properties, and thus more stable yields under drought conditions</w:t>
+      </w:r>
+      <w:r>
+        <w:t>,</w:t>
+      </w:r>
+      <w:r>
+        <w:t xml:space="preserve"> </w:t>
+      </w:r>
+      <w:r>
+        <w:t xml:space="preserve">is not well studied. </w:t>
+      </w:r>
+      <w:r>
+        <w:t xml:space="preserve">Recent field studies have shown mixed results with respect to cover crops and drought, with cover crops exacerbating drought effects (Martinez-Feria </w:t>
+      </w:r>
+      <w:r>
+        <w:t>et al. 2016</w:t>
+      </w:r>
+      <w:r>
+        <w:t xml:space="preserve">), having no effect (Hunter </w:t>
+      </w:r>
+      <w:r>
+        <w:t>et al. 2021</w:t>
+      </w:r>
+      <w:r>
+        <w:t>), or buffering maize yields</w:t>
+      </w:r>
+      <w:r>
+        <w:t xml:space="preserve"> only </w:t>
+      </w:r>
+      <w:r>
+        <w:t>in</w:t>
+      </w:r>
+      <w:r>
+        <w:t xml:space="preserve"> certain landscape positions (Leuthold et al. 2021). Additionally, the mulching effect of cover crop biomass may be equally </w:t>
+      </w:r>
+      <w:r>
+        <w:t xml:space="preserve">as </w:t>
+      </w:r>
+      <w:r>
+        <w:t>important as soil-related changes that allow for better infiltration and/or more soil water storage (</w:t>
+      </w:r>
+      <w:r>
+        <w:t>Leuthold et al. 2021</w:t>
+      </w:r>
+      <w:r>
+        <w:t>, another</w:t>
+      </w:r>
+      <w:r>
+        <w:t xml:space="preserve">). </w:t>
+      </w:r>
+      <w:r>
+        <w:t>In a global meta-analysis, the authors found cover crops increase the amount of water stored at field capacity</w:t>
+      </w:r>
+      <w:r>
+        <w:t xml:space="preserve">, as well as </w:t>
+      </w:r>
+      <w:r>
+        <w:t>the porosity of the soil compared to no-cover controls (</w:t>
+      </w:r>
+      <w:proofErr w:type="spellStart"/>
+      <w:r>
+        <w:t>Basche</w:t>
+      </w:r>
+      <w:proofErr w:type="spellEnd"/>
+      <w:r>
+        <w:t xml:space="preserve"> and </w:t>
+      </w:r>
+      <w:proofErr w:type="spellStart"/>
+      <w:r>
+        <w:t>DeLonge</w:t>
+      </w:r>
+      <w:proofErr w:type="spellEnd"/>
+      <w:r>
+        <w:t xml:space="preserve"> 2017)</w:t>
+      </w:r>
+      <w:r>
+        <w:t>. However, that dataset included only one study from a winter cover crop in a Midwestern row crop system</w:t>
+      </w:r>
+      <w:r>
+        <w:t xml:space="preserve"> (</w:t>
+      </w:r>
+      <w:proofErr w:type="spellStart"/>
+      <w:r>
+        <w:t>Basche</w:t>
+      </w:r>
+      <w:proofErr w:type="spellEnd"/>
+      <w:r>
+        <w:t xml:space="preserve"> XX)</w:t>
+      </w:r>
+      <w:r>
+        <w:t xml:space="preserve">, and there are few additional studies </w:t>
+      </w:r>
+      <w:r>
+        <w:t xml:space="preserve">from this region </w:t>
+      </w:r>
+      <w:r>
+        <w:t>(Villa one, other?)</w:t>
+      </w:r>
+      <w:r>
+        <w:t xml:space="preserve">. As more Midwestern farmers consider including a cover crop in their maize-based rotations (CITE), more data is needed to understand how cover crops can improve soil hydrological </w:t>
+      </w:r>
+      <w:r>
+        <w:t>properties</w:t>
+      </w:r>
+      <w:r>
+        <w:t xml:space="preserve"> specifically in these systems</w:t>
+      </w:r>
+      <w:r>
+        <w:t xml:space="preserve">, as climate and management constraints can limit cover crop growth potential </w:t>
+      </w:r>
+      <w:r>
+        <w:t>(</w:t>
+      </w:r>
+      <w:proofErr w:type="spellStart"/>
+      <w:r>
+        <w:t>Strock</w:t>
+      </w:r>
+      <w:proofErr w:type="spellEnd"/>
+      <w:r>
+        <w:t>, maybe mine, the other guys</w:t>
+      </w:r>
+      <w:r>
+        <w:t>)</w:t>
+      </w:r>
+      <w:r>
+        <w:t xml:space="preserve">. </w:t>
+      </w:r>
+      <w:r>
+        <w:t xml:space="preserve">Additionally, </w:t>
+      </w:r>
+      <w:r>
+        <w:t xml:space="preserve">while shallow </w:t>
+      </w:r>
+      <w:r>
+        <w:t xml:space="preserve">soil </w:t>
+      </w:r>
+      <w:r>
+        <w:t>depths (0-10cm) may be more responsive to cover crop effects</w:t>
+      </w:r>
+      <w:r>
+        <w:t xml:space="preserve"> (</w:t>
+      </w:r>
+      <w:proofErr w:type="gramStart"/>
+      <w:r>
+        <w:t>e.g.</w:t>
+      </w:r>
+      <w:proofErr w:type="gramEnd"/>
+      <w:r>
+        <w:t xml:space="preserve"> </w:t>
+      </w:r>
+      <w:r>
+        <w:t xml:space="preserve">Moore et al. 2014, </w:t>
+      </w:r>
+      <w:proofErr w:type="spellStart"/>
+      <w:r>
+        <w:t>Kaspar</w:t>
+      </w:r>
+      <w:proofErr w:type="spellEnd"/>
+      <w:r>
+        <w:t xml:space="preserve"> et al. 2006, </w:t>
+      </w:r>
+      <w:r>
+        <w:t>XX)</w:t>
+      </w:r>
+      <w:r>
+        <w:t>, deeper depths may be more important in contributing to the crop’s water supply (</w:t>
+      </w:r>
+      <w:proofErr w:type="spellStart"/>
+      <w:r>
+        <w:t>Asbjornsen</w:t>
+      </w:r>
+      <w:proofErr w:type="spellEnd"/>
+      <w:r>
+        <w:t xml:space="preserve"> et al 2008</w:t>
+      </w:r>
+      <w:r>
+        <w:t>, another</w:t>
+      </w:r>
+      <w:r>
+        <w:t>).</w:t>
+      </w:r>
+      <w:r>
+        <w:t xml:space="preserve"> </w:t>
+      </w:r>
+      <w:r>
+        <w:t>Lastly, l</w:t>
+      </w:r>
+      <w:r>
+        <w:t>ong-term studies on tillage have shown significant, but slow changes to the soil</w:t>
+      </w:r>
+      <w:r>
+        <w:t xml:space="preserve"> after implementing no-till</w:t>
+      </w:r>
+      <w:r>
+        <w:t xml:space="preserve"> (</w:t>
+      </w:r>
+      <w:r>
+        <w:t>Robertson paper</w:t>
+      </w:r>
+      <w:r>
+        <w:t>, maybe an al-</w:t>
+      </w:r>
+      <w:proofErr w:type="spellStart"/>
+      <w:r>
+        <w:t>kaisi</w:t>
+      </w:r>
+      <w:proofErr w:type="spellEnd"/>
+      <w:r>
+        <w:t>)</w:t>
+      </w:r>
+      <w:r>
+        <w:t>. Likewise, addition of cover crops may require several years before improved</w:t>
+      </w:r>
+      <w:r>
+        <w:t xml:space="preserve"> soil hydrological properties </w:t>
+      </w:r>
+      <w:r>
+        <w:t>can be detected</w:t>
+      </w:r>
+      <w:r>
+        <w:t xml:space="preserve">. </w:t>
+      </w:r>
+      <w:r>
+        <w:t xml:space="preserve"> </w:t>
+      </w:r>
+      <w:r>
+        <w:t xml:space="preserve"> </w:t>
+      </w:r>
+    </w:p>
+    <w:p>
+      <w:pPr>
+        <w:spacing w:line="276" w:lineRule="auto"/>
+      </w:pPr>
+      <w:r>
+        <w:t xml:space="preserve">The objectives of our study were to determine what aspects of </w:t>
+      </w:r>
+      <w:r>
+        <w:t xml:space="preserve">a soil’s hydrological profile </w:t>
+      </w:r>
+      <w:r>
+        <w:t xml:space="preserve">are affected by long-term cover cropping at a depth relevant to crop production. </w:t>
+      </w:r>
+      <w:r>
+        <w:t>W</w:t>
+      </w:r>
+      <w:r>
+        <w:t xml:space="preserve">e collected soil samples </w:t>
+      </w:r>
+      <w:r>
+        <w:t>at a 10-1</w:t>
+      </w:r>
+      <w:r>
+        <w:t>8</w:t>
+      </w:r>
+      <w:r>
+        <w:t xml:space="preserve"> cm depth </w:t>
+      </w:r>
+      <w:r>
+        <w:t>from four long-term</w:t>
+      </w:r>
+      <w:r>
+        <w:t xml:space="preserve"> (10+ years)</w:t>
+      </w:r>
+      <w:r>
+        <w:t xml:space="preserve"> cover crop </w:t>
+      </w:r>
+      <w:r>
+        <w:t>trial</w:t>
+      </w:r>
+      <w:r>
+        <w:t xml:space="preserve">s located in Iowa, USA. </w:t>
+      </w:r>
+      <w:r>
+        <w:t xml:space="preserve">Two </w:t>
+      </w:r>
+      <w:r>
+        <w:t>trial</w:t>
+      </w:r>
+      <w:r>
+        <w:t xml:space="preserve">s were on-farm, and two were </w:t>
+      </w:r>
+      <w:r>
+        <w:t xml:space="preserve">research plots. </w:t>
+      </w:r>
+      <w:r>
+        <w:t xml:space="preserve">We assessed the effects of long-term cover cropping on (1) </w:t>
+      </w:r>
+      <w:r>
+        <w:t>p</w:t>
+      </w:r>
+      <w:r>
+        <w:t xml:space="preserve">ore-size distributions as estimated by the soil water retention curve shape, (2) soil water content at saturation, and (3) soil water content at matric potentials approximating field capacity. </w:t>
+      </w:r>
+    </w:p>
+    <w:p>
+      <w:pPr>
+        <w:pStyle w:val="Heading1"/>
+        <w:spacing w:line="276" w:lineRule="auto"/>
+      </w:pPr>
+      <w:r>
+        <w:t>M</w:t>
+      </w:r>
+      <w:r>
+        <w:t xml:space="preserve">ethods and </w:t>
+      </w:r>
+      <w:r>
+        <w:t>M</w:t>
+      </w:r>
+      <w:r>
+        <w:t>aterials</w:t>
+      </w:r>
+    </w:p>
+    <w:p>
+      <w:pPr>
+        <w:pStyle w:val="Heading2"/>
+        <w:spacing w:line="276" w:lineRule="auto"/>
+        <w:rPr>
+          <w:sz w:val="22"/>
+          <w:szCs w:val="22"/>
+        </w:rPr>
+      </w:pPr>
+      <w:r>
+        <w:t>Site descriptions</w:t>
+      </w:r>
+    </w:p>
+    <w:p>
+      <w:pPr>
+        <w:spacing w:line="276" w:lineRule="auto"/>
+        <w:rPr>
+          <w:szCs w:val="24"/>
+        </w:rPr>
+      </w:pPr>
+      <w:r>
+        <w:rPr>
+          <w:szCs w:val="24"/>
+        </w:rPr>
+        <w:t>Three long-term sites were used for this study</w:t>
+      </w:r>
+      <w:r>
+        <w:rPr>
+          <w:szCs w:val="24"/>
+        </w:rPr>
+        <w:t xml:space="preserve"> (</w:t>
       </w:r>
       <w:r>
         <w:rPr>
           <w:b/>
           <w:bCs/>
-        </w:rPr>
-        <w:t xml:space="preserve">. </w:t>
-      </w:r>
-      <w:r>
-        <w:t>Over-wintering cover crops help to perennialize rotations of summer annuals, which reduces</w:t>
-      </w:r>
-      <w:r>
-        <w:t xml:space="preserve"> soil erosion and nitrate leaching (CITE). </w:t>
-      </w:r>
-      <w:r>
-        <w:t>Short term use of rye cover crops has, on average, a neutral effect on crop yields (</w:t>
-      </w:r>
-      <w:proofErr w:type="spellStart"/>
-      <w:r>
-        <w:t>Maricllo</w:t>
-      </w:r>
-      <w:proofErr w:type="spellEnd"/>
-      <w:r>
-        <w:t xml:space="preserve"> and </w:t>
-      </w:r>
-      <w:proofErr w:type="spellStart"/>
-      <w:r>
-        <w:t>Miguez</w:t>
-      </w:r>
-      <w:proofErr w:type="spellEnd"/>
-      <w:r>
-        <w:t xml:space="preserve"> XXXX), but long-</w:t>
-      </w:r>
-      <w:r>
-        <w:lastRenderedPageBreak/>
-        <w:t>term effects are less clear. C</w:t>
-      </w:r>
-      <w:r>
-        <w:t xml:space="preserve">over cropping </w:t>
-      </w:r>
-      <w:r>
-        <w:t xml:space="preserve">benefits related to soil health such as increased soil carbon </w:t>
-      </w:r>
-      <w:r>
-        <w:t xml:space="preserve">or microbial biomass </w:t>
-      </w:r>
-      <w:r>
-        <w:t>have been reported (</w:t>
-      </w:r>
-      <w:proofErr w:type="gramStart"/>
-      <w:r>
-        <w:t>e.g.</w:t>
-      </w:r>
-      <w:proofErr w:type="gramEnd"/>
-      <w:r>
-        <w:t xml:space="preserve"> XX), </w:t>
-      </w:r>
-      <w:r>
-        <w:t xml:space="preserve">which in theory should support more stable crop yields (cite Jordan’s paper?). </w:t>
-      </w:r>
-      <w:r>
-        <w:t>For example, one of the main purported benefits of increased soil organic matter is the increased capacity for the soil to hold and supply water for the crop to use in the absence of rain or irrigation (Hatfield paper</w:t>
-      </w:r>
-      <w:r>
-        <w:t>, other one</w:t>
-      </w:r>
-      <w:r>
+          <w:szCs w:val="24"/>
+        </w:rPr>
+        <w:t>Figure 1</w:t>
+      </w:r>
+      <w:r>
+        <w:rPr>
+          <w:szCs w:val="24"/>
+        </w:rPr>
         <w:t>)</w:t>
       </w:r>
       <w:r>
-        <w:t xml:space="preserve">. </w:t>
-      </w:r>
-      <w:r>
-        <w:t xml:space="preserve">Whether </w:t>
-      </w:r>
-      <w:r>
-        <w:t>cover</w:t>
-      </w:r>
-      <w:r>
-        <w:t xml:space="preserve"> </w:t>
-      </w:r>
-      <w:r>
-        <w:t>crop</w:t>
-      </w:r>
-      <w:r>
-        <w:t>-</w:t>
-      </w:r>
-      <w:r>
-        <w:t xml:space="preserve">induced increases in soil </w:t>
-      </w:r>
-      <w:r>
-        <w:t>carbon</w:t>
-      </w:r>
-      <w:r>
-        <w:t xml:space="preserve"> translate to improved soil hydrological properties, and thus more stable yields under drought conditions</w:t>
-      </w:r>
-      <w:r>
-        <w:t>,</w:t>
-      </w:r>
-      <w:r>
-        <w:t xml:space="preserve"> </w:t>
-      </w:r>
-      <w:r>
-        <w:t xml:space="preserve">is not well studied. </w:t>
-      </w:r>
-      <w:r>
-        <w:t xml:space="preserve">Recent field studies have shown mixed results with respect to cover crops and drought, with cover crops exacerbating drought effects (Martinez-Feria XX), having no effect (Hunter </w:t>
-      </w:r>
-      <w:r>
-        <w:t>et al. 2021</w:t>
-      </w:r>
-      <w:r>
-        <w:t>), or buffering maize yields</w:t>
-      </w:r>
-      <w:r>
-        <w:t xml:space="preserve"> </w:t>
-      </w:r>
-      <w:proofErr w:type="gramStart"/>
-      <w:r>
-        <w:t xml:space="preserve">only </w:t>
-      </w:r>
-      <w:r>
-        <w:t xml:space="preserve"> at</w:t>
-      </w:r>
-      <w:proofErr w:type="gramEnd"/>
-      <w:r>
-        <w:t xml:space="preserve"> certain landscape positions (Leuthold et al. 2021). Additionally, the mulching effect of cover crop biomass may be equally </w:t>
-      </w:r>
-      <w:r>
-        <w:t xml:space="preserve">as </w:t>
-      </w:r>
-      <w:r>
-        <w:t>important as soil-related changes that allow for better infiltration and/or more soil water storage (</w:t>
-      </w:r>
-      <w:r>
-        <w:t>Leuthold et al. 2021</w:t>
-      </w:r>
-      <w:r>
-        <w:t>, another</w:t>
-      </w:r>
-      <w:r>
-        <w:t xml:space="preserve">). </w:t>
-      </w:r>
-      <w:r>
-        <w:t>In a global meta-analysis, the authors found cover crops increase the amount of water stored at field capacity</w:t>
-      </w:r>
-      <w:r>
-        <w:t xml:space="preserve">, as well as </w:t>
-      </w:r>
-      <w:r>
-        <w:t>the porosity of the soil compared to no-cover controls (</w:t>
-      </w:r>
-      <w:proofErr w:type="spellStart"/>
-      <w:r>
-        <w:t>Basche</w:t>
-      </w:r>
-      <w:proofErr w:type="spellEnd"/>
-      <w:r>
-        <w:t xml:space="preserve"> and </w:t>
-      </w:r>
-      <w:proofErr w:type="spellStart"/>
-      <w:r>
-        <w:t>DeLonge</w:t>
-      </w:r>
-      <w:proofErr w:type="spellEnd"/>
-      <w:r>
-        <w:t xml:space="preserve"> 2017)</w:t>
-      </w:r>
-      <w:r>
-        <w:t>. However, that dataset included only one study from a winter cover crop in a Midwestern row crop system</w:t>
-      </w:r>
-      <w:r>
-        <w:t xml:space="preserve"> (</w:t>
-      </w:r>
-      <w:proofErr w:type="spellStart"/>
-      <w:r>
-        <w:t>Basche</w:t>
-      </w:r>
-      <w:proofErr w:type="spellEnd"/>
-      <w:r>
-        <w:t xml:space="preserve"> XX)</w:t>
-      </w:r>
-      <w:r>
-        <w:t xml:space="preserve">, and there are few additional studies </w:t>
-      </w:r>
-      <w:r>
-        <w:t xml:space="preserve">from this region </w:t>
-      </w:r>
-      <w:r>
-        <w:t>(Villa one, other?)</w:t>
-      </w:r>
-      <w:r>
-        <w:t xml:space="preserve">. As more Midwestern farmers consider including a cover crop in their maize-based rotations (CITE), more data is needed to understand how cover crops can improve soil hydrological </w:t>
-      </w:r>
-      <w:r>
-        <w:t>properties,</w:t>
-      </w:r>
-      <w:r>
-        <w:t xml:space="preserve"> specifically in these systems</w:t>
-      </w:r>
-      <w:r>
-        <w:t xml:space="preserve"> with limited </w:t>
-      </w:r>
-      <w:r>
-        <w:t xml:space="preserve">cover crop </w:t>
-      </w:r>
-      <w:r>
-        <w:t>growing seasons (CITE)</w:t>
-      </w:r>
-      <w:r>
-        <w:t xml:space="preserve">. </w:t>
-      </w:r>
-      <w:r>
-        <w:t xml:space="preserve">Additionally, </w:t>
-      </w:r>
-      <w:r>
-        <w:t>while shallower depths (0-10cm) may be more responsive to cover crop effects</w:t>
-      </w:r>
-      <w:r>
-        <w:t xml:space="preserve"> (</w:t>
-      </w:r>
-      <w:r>
-        <w:t xml:space="preserve">e.g. </w:t>
-      </w:r>
-      <w:r>
-        <w:t xml:space="preserve">Moore et al. 2014, </w:t>
-      </w:r>
-      <w:proofErr w:type="spellStart"/>
-      <w:r>
-        <w:t>Kaspar</w:t>
-      </w:r>
-      <w:proofErr w:type="spellEnd"/>
-      <w:r>
-        <w:t xml:space="preserve"> et al. 2006, </w:t>
-      </w:r>
-      <w:r>
-        <w:t>XX)</w:t>
-      </w:r>
-      <w:r>
-        <w:t>, deeper depths may be more important in contributing to the crop’s water supply (</w:t>
-      </w:r>
-      <w:proofErr w:type="spellStart"/>
-      <w:r>
-        <w:t>Asbjornsen</w:t>
-      </w:r>
-      <w:proofErr w:type="spellEnd"/>
-      <w:r>
-        <w:t xml:space="preserve"> et al 2008</w:t>
-      </w:r>
-      <w:r>
-        <w:t>, another</w:t>
-      </w:r>
-      <w:r>
-        <w:t>).</w:t>
-      </w:r>
-      <w:r>
-        <w:t xml:space="preserve"> </w:t>
-      </w:r>
-      <w:r>
-        <w:t>L</w:t>
-      </w:r>
-      <w:r>
-        <w:t>ong-term studies on tillage have shown significant, but slow changes to the soil</w:t>
-      </w:r>
-      <w:r>
-        <w:t xml:space="preserve"> after implementing no-till</w:t>
-      </w:r>
-      <w:r>
-        <w:t xml:space="preserve"> (</w:t>
-      </w:r>
-      <w:r>
-        <w:t>Robertson paper</w:t>
-      </w:r>
-      <w:r>
-        <w:t>, maybe an al-</w:t>
-      </w:r>
-      <w:proofErr w:type="spellStart"/>
-      <w:r>
-        <w:t>kaisi</w:t>
-      </w:r>
-      <w:proofErr w:type="spellEnd"/>
-      <w:r>
-        <w:t>)</w:t>
-      </w:r>
-      <w:r>
-        <w:t>. Likewise, addition of cover crops may require several years before improved</w:t>
-      </w:r>
-      <w:r>
-        <w:t xml:space="preserve"> soil hydrological properties </w:t>
-      </w:r>
-      <w:r>
-        <w:t>can be detected</w:t>
-      </w:r>
-      <w:r>
-        <w:t xml:space="preserve">. </w:t>
-      </w:r>
-      <w:r>
-        <w:t xml:space="preserve"> </w:t>
-      </w:r>
-      <w:r>
-        <w:t xml:space="preserve"> </w:t>
-      </w:r>
-    </w:p>
-    <w:p>
-      <w:pPr>
-        <w:spacing w:line="276" w:lineRule="auto"/>
-      </w:pPr>
-      <w:r>
-        <w:t xml:space="preserve">The objectives of our study were to determine what aspects of </w:t>
-      </w:r>
-      <w:r>
-        <w:t xml:space="preserve">a soil’s hydrological profile </w:t>
-      </w:r>
-      <w:r>
-        <w:t xml:space="preserve">are affected by long-term cover cropping at a depth relevant to crop production. To achieve our </w:t>
-      </w:r>
-      <w:proofErr w:type="gramStart"/>
-      <w:r>
-        <w:t>objective</w:t>
-      </w:r>
-      <w:r>
+        <w:rPr>
+          <w:szCs w:val="24"/>
+        </w:rPr>
+        <w:t xml:space="preserve">, with one site having two </w:t>
+      </w:r>
+      <w:r>
+        <w:rPr>
+          <w:szCs w:val="24"/>
+        </w:rPr>
+        <w:t>trial</w:t>
+      </w:r>
+      <w:r>
+        <w:rPr>
+          <w:szCs w:val="24"/>
+        </w:rPr>
+        <w:t>s. Therefore, a total of f</w:t>
+      </w:r>
+      <w:r>
+        <w:rPr>
+          <w:szCs w:val="24"/>
+        </w:rPr>
+        <w:t xml:space="preserve">our </w:t>
+      </w:r>
+      <w:r>
+        <w:rPr>
+          <w:szCs w:val="24"/>
+        </w:rPr>
+        <w:t>trial</w:t>
+      </w:r>
+      <w:r>
+        <w:rPr>
+          <w:szCs w:val="24"/>
+        </w:rPr>
         <w:t>s</w:t>
       </w:r>
-      <w:proofErr w:type="gramEnd"/>
-      <w:r>
-        <w:t xml:space="preserve"> we collected soil samples </w:t>
-      </w:r>
-      <w:r>
-        <w:t>at a 10-1</w:t>
-      </w:r>
-      <w:r>
-        <w:t>8</w:t>
-      </w:r>
-      <w:r>
-        <w:t xml:space="preserve"> cm depth </w:t>
-      </w:r>
-      <w:r>
-        <w:t>from four long-term</w:t>
-      </w:r>
-      <w:r>
-        <w:t xml:space="preserve"> (10+ years)</w:t>
-      </w:r>
-      <w:r>
-        <w:t xml:space="preserve"> cover crop experiments located in Iowa, USA. </w:t>
-      </w:r>
-      <w:r>
-        <w:t xml:space="preserve">Two experiments were on-farm, and two were </w:t>
-      </w:r>
-      <w:r>
-        <w:t xml:space="preserve">research plots. </w:t>
-      </w:r>
-      <w:r>
-        <w:t xml:space="preserve">We assessed the effects of long-term cover cropping on (1) </w:t>
-      </w:r>
-      <w:r>
-        <w:t>p</w:t>
-      </w:r>
-      <w:r>
-        <w:t xml:space="preserve">ore-size distributions as estimated by the soil water retention curve shape, (2) soil water content at saturation, and (3) soil water content at matric potentials approximating field capacity. </w:t>
-      </w:r>
-    </w:p>
-    <w:p>
-      <w:pPr>
-        <w:pStyle w:val="Heading1"/>
-        <w:spacing w:line="276" w:lineRule="auto"/>
-      </w:pPr>
-      <w:r>
-        <w:t>M</w:t>
-      </w:r>
-      <w:r>
-        <w:t xml:space="preserve">ethods and </w:t>
-      </w:r>
-      <w:r>
-        <w:t>M</w:t>
-      </w:r>
-      <w:r>
-        <w:t>aterials</w:t>
-      </w:r>
-    </w:p>
-    <w:p>
-      <w:pPr>
-        <w:pStyle w:val="Heading2"/>
-        <w:spacing w:line="276" w:lineRule="auto"/>
-        <w:rPr>
-          <w:sz w:val="22"/>
-          <w:szCs w:val="22"/>
-        </w:rPr>
-      </w:pPr>
-      <w:r>
-        <w:t>Site descriptions</w:t>
-      </w:r>
-    </w:p>
-    <w:p>
-      <w:pPr>
-        <w:spacing w:line="276" w:lineRule="auto"/>
-        <w:rPr>
-          <w:szCs w:val="24"/>
-        </w:rPr>
-      </w:pPr>
-      <w:r>
-        <w:rPr>
-          <w:szCs w:val="24"/>
-        </w:rPr>
-        <w:t>Three long-term sites were used for this study</w:t>
+      <w:r>
+        <w:rPr>
+          <w:szCs w:val="24"/>
+        </w:rPr>
+        <w:t xml:space="preserve"> were </w:t>
+      </w:r>
+      <w:r>
+        <w:rPr>
+          <w:szCs w:val="24"/>
+        </w:rPr>
+        <w:t>sampled</w:t>
       </w:r>
       <w:r>
         <w:rPr>
@@ -905,43 +1056,86 @@
           <w:bCs/>
           <w:szCs w:val="24"/>
         </w:rPr>
-        <w:t>Figure 1</w:t>
-      </w:r>
-      <w:r>
-        <w:rPr>
-          <w:szCs w:val="24"/>
-        </w:rPr>
-        <w:t>)</w:t>
-      </w:r>
-      <w:r>
-        <w:rPr>
-          <w:szCs w:val="24"/>
-        </w:rPr>
-        <w:t>, with one site having two experiments. Therefore, a total of f</w:t>
-      </w:r>
-      <w:r>
-        <w:rPr>
-          <w:szCs w:val="24"/>
-        </w:rPr>
-        <w:t>our experiments</w:t>
-      </w:r>
-      <w:r>
-        <w:rPr>
-          <w:szCs w:val="24"/>
-        </w:rPr>
-        <w:t xml:space="preserve"> were </w:t>
-      </w:r>
-      <w:r>
-        <w:rPr>
-          <w:szCs w:val="24"/>
-        </w:rPr>
-        <w:t>sampled</w:t>
-      </w:r>
-      <w:r>
-        <w:rPr>
-          <w:szCs w:val="24"/>
-        </w:rPr>
-        <w:t xml:space="preserve"> (</w:t>
+        <w:t>Table 1</w:t>
+      </w:r>
+      <w:r>
+        <w:rPr>
+          <w:szCs w:val="24"/>
+        </w:rPr>
+        <w:t xml:space="preserve">). </w:t>
+      </w:r>
+      <w:r>
+        <w:rPr>
+          <w:szCs w:val="24"/>
+        </w:rPr>
+        <w:t xml:space="preserve">Each </w:t>
+      </w:r>
+      <w:r>
+        <w:rPr>
+          <w:szCs w:val="24"/>
+        </w:rPr>
+        <w:t>trial</w:t>
+      </w:r>
+      <w:r>
+        <w:rPr>
+          <w:szCs w:val="24"/>
+        </w:rPr>
+        <w:t xml:space="preserve"> consisted of two treatments that had been in place for at least 10 years: (1) a maize/soybean rotation (either grain- or silage-based) with a winter rye cover crop planted </w:t>
+      </w:r>
+      <w:r>
+        <w:rPr>
+          <w:szCs w:val="24"/>
+        </w:rPr>
+        <w:t xml:space="preserve">yearly </w:t>
+      </w:r>
+      <w:r>
+        <w:rPr>
+          <w:szCs w:val="24"/>
+        </w:rPr>
+        <w:t xml:space="preserve">in the fall following cash crop harvest and terminated in the spring, and (2) the same rotation without a cover crop. Every </w:t>
+      </w:r>
+      <w:r>
+        <w:rPr>
+          <w:szCs w:val="24"/>
+        </w:rPr>
+        <w:t>trial</w:t>
+      </w:r>
+      <w:r>
+        <w:rPr>
+          <w:szCs w:val="24"/>
+        </w:rPr>
+        <w:t xml:space="preserve"> was arranged in a randomized complete block design with four (West</w:t>
+      </w:r>
+      <w:r>
+        <w:rPr>
+          <w:szCs w:val="24"/>
+        </w:rPr>
+        <w:t xml:space="preserve"> and </w:t>
+      </w:r>
+      <w:r>
+        <w:rPr>
+          <w:szCs w:val="24"/>
+        </w:rPr>
+        <w:t xml:space="preserve">East) or five (Central) replicates. The plots within each </w:t>
+      </w:r>
+      <w:r>
+        <w:rPr>
+          <w:szCs w:val="24"/>
+        </w:rPr>
+        <w:t>trial</w:t>
+      </w:r>
+      <w:r>
+        <w:rPr>
+          <w:szCs w:val="24"/>
+        </w:rPr>
+        <w:t xml:space="preserve"> were managed identically save for the planting of the cover crop in the fall. The exact herbicide and nutrient programs varied by site, </w:t>
+      </w:r>
+      <w:r>
+        <w:rPr>
+          <w:szCs w:val="24"/>
+        </w:rPr>
+        <w:lastRenderedPageBreak/>
+        <w:t>reflective of their particular managers and contexts (</w:t>
       </w:r>
       <w:r>
         <w:rPr>
@@ -949,94 +1143,33 @@
           <w:bCs/>
           <w:szCs w:val="24"/>
         </w:rPr>
-        <w:t>Table 1</w:t>
-      </w:r>
-      <w:r>
-        <w:rPr>
-          <w:szCs w:val="24"/>
-        </w:rPr>
-        <w:t xml:space="preserve">). </w:t>
-      </w:r>
-      <w:r>
-        <w:rPr>
-          <w:szCs w:val="24"/>
-        </w:rPr>
-        <w:t>Each experiment</w:t>
-      </w:r>
-      <w:r>
-        <w:rPr>
-          <w:szCs w:val="24"/>
-        </w:rPr>
-        <w:t xml:space="preserve"> consisted of two treatments that had been in place for at least 10 years: (1) a maize/soybean rotation (either grain- or silage-based) with a winter rye cover crop planted </w:t>
-      </w:r>
-      <w:r>
-        <w:rPr>
-          <w:szCs w:val="24"/>
-        </w:rPr>
-        <w:t xml:space="preserve">yearly </w:t>
-      </w:r>
-      <w:r>
-        <w:rPr>
-          <w:szCs w:val="24"/>
-        </w:rPr>
-        <w:t xml:space="preserve">in the fall following cash crop harvest and terminated in the spring, and (2) the same rotation without a cover crop. Every </w:t>
-      </w:r>
-      <w:r>
-        <w:rPr>
-          <w:szCs w:val="24"/>
-        </w:rPr>
-        <w:t>experiment</w:t>
-      </w:r>
-      <w:r>
-        <w:rPr>
-          <w:szCs w:val="24"/>
-        </w:rPr>
-        <w:t xml:space="preserve"> was arranged in a randomized complete block design with four (West</w:t>
-      </w:r>
-      <w:r>
-        <w:rPr>
-          <w:szCs w:val="24"/>
-        </w:rPr>
-        <w:t xml:space="preserve"> and </w:t>
-      </w:r>
-      <w:r>
-        <w:rPr>
-          <w:szCs w:val="24"/>
-        </w:rPr>
-        <w:t xml:space="preserve">East) or five (Central) replicates. The plots within each </w:t>
-      </w:r>
-      <w:r>
-        <w:rPr>
-          <w:szCs w:val="24"/>
-        </w:rPr>
-        <w:t>experiment</w:t>
-      </w:r>
-      <w:r>
-        <w:rPr>
-          <w:szCs w:val="24"/>
-        </w:rPr>
-        <w:t xml:space="preserve"> were managed identically save for the planting of the cover crop in </w:t>
-      </w:r>
-      <w:r>
-        <w:rPr>
-          <w:szCs w:val="24"/>
-        </w:rPr>
-        <w:lastRenderedPageBreak/>
-        <w:t>the fall. The exact herbicide and nutrient programs varied by site, reflective of their particular managers and contexts (</w:t>
-      </w:r>
-      <w:r>
-        <w:rPr>
-          <w:b/>
-          <w:bCs/>
-          <w:szCs w:val="24"/>
-        </w:rPr>
         <w:t>supplementary material</w:t>
       </w:r>
       <w:r>
         <w:rPr>
           <w:szCs w:val="24"/>
         </w:rPr>
-        <w:t xml:space="preserve">). More detailed accounts of agronomic management at the Central site have been published elsewhere </w:t>
+        <w:t xml:space="preserve">). More detailed accounts of agronomic management </w:t>
+      </w:r>
+      <w:proofErr w:type="gramStart"/>
+      <w:r>
+        <w:rPr>
+          <w:szCs w:val="24"/>
+        </w:rPr>
+        <w:t>has</w:t>
+      </w:r>
+      <w:proofErr w:type="gramEnd"/>
+      <w:r>
+        <w:rPr>
+          <w:szCs w:val="24"/>
+        </w:rPr>
+        <w:t xml:space="preserve"> been published elsewhere for the </w:t>
+      </w:r>
+      <w:r>
+        <w:rPr>
+          <w:szCs w:val="24"/>
+        </w:rPr>
+        <w:t xml:space="preserve">Central site </w:t>
       </w:r>
       <w:r>
         <w:rPr>
@@ -1044,6 +1177,13 @@
           <w:szCs w:val="24"/>
         </w:rPr>
         <w:t>(Moore et al., 2014)</w:t>
+      </w:r>
+      <w:r>
+        <w:rPr>
+          <w:noProof/>
+          <w:szCs w:val="24"/>
+        </w:rPr>
+        <w:t xml:space="preserve"> and production sites (Nichols et al. 2020)</w:t>
       </w:r>
       <w:r>
         <w:rPr>
@@ -1285,6 +1425,14 @@
               </w:rPr>
               <w:t>Plot Size</w:t>
             </w:r>
+            <w:r>
+              <w:rPr>
+                <w:b/>
+                <w:sz w:val="20"/>
+                <w:szCs w:val="20"/>
+              </w:rPr>
+              <w:t xml:space="preserve"> and average slope</w:t>
+            </w:r>
           </w:p>
         </w:tc>
         <w:tc>
@@ -1881,6 +2029,13 @@
               </w:rPr>
               <w:t>25 x 250 m</w:t>
             </w:r>
+            <w:r>
+              <w:rPr>
+                <w:sz w:val="20"/>
+                <w:szCs w:val="20"/>
+              </w:rPr>
+              <w:t xml:space="preserve"> (X%)</w:t>
+            </w:r>
           </w:p>
         </w:tc>
         <w:tc>
@@ -2227,6 +2382,23 @@
               <w:t>3.8 x 55 m</w:t>
             </w:r>
           </w:p>
+          <w:p>
+            <w:pPr>
+              <w:spacing w:after="0" w:line="276" w:lineRule="auto"/>
+              <w:jc w:val="center"/>
+              <w:rPr>
+                <w:sz w:val="20"/>
+                <w:szCs w:val="20"/>
+              </w:rPr>
+            </w:pPr>
+            <w:r>
+              <w:rPr>
+                <w:sz w:val="20"/>
+                <w:szCs w:val="20"/>
+              </w:rPr>
+              <w:t>(X%)</w:t>
+            </w:r>
+          </w:p>
         </w:tc>
         <w:tc>
           <w:tcPr>
@@ -2546,6 +2718,23 @@
                 <w:szCs w:val="20"/>
               </w:rPr>
               <w:t>3.8 x 55 m</w:t>
+            </w:r>
+          </w:p>
+          <w:p>
+            <w:pPr>
+              <w:spacing w:after="0" w:line="276" w:lineRule="auto"/>
+              <w:jc w:val="center"/>
+              <w:rPr>
+                <w:sz w:val="20"/>
+                <w:szCs w:val="20"/>
+              </w:rPr>
+            </w:pPr>
+            <w:r>
+              <w:rPr>
+                <w:sz w:val="20"/>
+                <w:szCs w:val="20"/>
+              </w:rPr>
+              <w:t>(X%)</w:t>
             </w:r>
           </w:p>
         </w:tc>
@@ -2891,6 +3080,23 @@
               <w:t>25 x 275 m</w:t>
             </w:r>
           </w:p>
+          <w:p>
+            <w:pPr>
+              <w:spacing w:after="0" w:line="276" w:lineRule="auto"/>
+              <w:jc w:val="center"/>
+              <w:rPr>
+                <w:sz w:val="20"/>
+                <w:szCs w:val="20"/>
+              </w:rPr>
+            </w:pPr>
+            <w:r>
+              <w:rPr>
+                <w:sz w:val="20"/>
+                <w:szCs w:val="20"/>
+              </w:rPr>
+              <w:t>(X%)</w:t>
+            </w:r>
+          </w:p>
         </w:tc>
         <w:tc>
           <w:tcPr>
@@ -3105,7 +3311,13 @@
         <w:rPr>
           <w:szCs w:val="24"/>
         </w:rPr>
-        <w:t>experiments</w:t>
+        <w:t>trial</w:t>
+      </w:r>
+      <w:r>
+        <w:rPr>
+          <w:szCs w:val="24"/>
+        </w:rPr>
+        <w:t>s</w:t>
       </w:r>
       <w:r>
         <w:rPr>
@@ -3229,7 +3441,13 @@
         <w:rPr>
           <w:szCs w:val="24"/>
         </w:rPr>
-        <w:t xml:space="preserve"> Cover crop biomass sampling occurred each spring at every experiment</w:t>
+        <w:t xml:space="preserve"> Cover crop biomass sampling occurred each spring at every </w:t>
+      </w:r>
+      <w:r>
+        <w:rPr>
+          <w:szCs w:val="24"/>
+        </w:rPr>
+        <w:t>trial</w:t>
       </w:r>
       <w:r>
         <w:rPr>
@@ -3241,31 +3459,49 @@
         <w:rPr>
           <w:szCs w:val="24"/>
         </w:rPr>
-        <w:t xml:space="preserve">details about methodology are reported elsewhere (my </w:t>
-      </w:r>
-      <w:r>
-        <w:rPr>
-          <w:szCs w:val="24"/>
-        </w:rPr>
-        <w:t xml:space="preserve">weed </w:t>
-      </w:r>
-      <w:r>
-        <w:rPr>
-          <w:szCs w:val="24"/>
-        </w:rPr>
-        <w:t>paper, maybe somewhere else)</w:t>
-      </w:r>
-      <w:r>
-        <w:rPr>
-          <w:szCs w:val="24"/>
-        </w:rPr>
-        <w:t xml:space="preserve"> with</w:t>
-      </w:r>
-      <w:r>
-        <w:rPr>
-          <w:szCs w:val="24"/>
-        </w:rPr>
-        <w:t xml:space="preserve"> historical values available in supplementary material</w:t>
+        <w:t>details about methodology are reported elsewhere (</w:t>
+      </w:r>
+      <w:r>
+        <w:rPr>
+          <w:szCs w:val="24"/>
+        </w:rPr>
+        <w:t>Nichols et al. 2020</w:t>
+      </w:r>
+      <w:r>
+        <w:rPr>
+          <w:szCs w:val="24"/>
+        </w:rPr>
+        <w:t>)</w:t>
+      </w:r>
+      <w:r>
+        <w:rPr>
+          <w:szCs w:val="24"/>
+        </w:rPr>
+        <w:t xml:space="preserve"> </w:t>
+      </w:r>
+      <w:r>
+        <w:rPr>
+          <w:szCs w:val="24"/>
+        </w:rPr>
+        <w:t>and</w:t>
+      </w:r>
+      <w:r>
+        <w:rPr>
+          <w:szCs w:val="24"/>
+        </w:rPr>
+        <w:t xml:space="preserve"> historical values </w:t>
+      </w:r>
+      <w:r>
+        <w:rPr>
+          <w:szCs w:val="24"/>
+        </w:rPr>
+        <w:t xml:space="preserve">are </w:t>
+      </w:r>
+      <w:r>
+        <w:rPr>
+          <w:szCs w:val="24"/>
+        </w:rPr>
+        <w:t>available in supplementary material</w:t>
       </w:r>
       <w:r>
         <w:rPr>
@@ -3417,7 +3653,7 @@
         <w:rPr>
           <w:szCs w:val="24"/>
         </w:rPr>
-        <w:t>, and a few days following a rain to ensure the soil was fully drained, but wet enough to remain in the ring during sampling (CITE?)</w:t>
+        <w:t>, and a few days following a rain to ensure the soil was fully drained, but wet enough to remain in the ring during sampling</w:t>
       </w:r>
       <w:r>
         <w:rPr>
@@ -3437,7 +3673,19 @@
         <w:rPr>
           <w:szCs w:val="24"/>
         </w:rPr>
-        <w:t>At all locations, s</w:t>
+        <w:t xml:space="preserve">At all </w:t>
+      </w:r>
+      <w:r>
+        <w:rPr>
+          <w:szCs w:val="24"/>
+        </w:rPr>
+        <w:t>trials</w:t>
+      </w:r>
+      <w:r>
+        <w:rPr>
+          <w:szCs w:val="24"/>
+        </w:rPr>
+        <w:t>, s</w:t>
       </w:r>
       <w:r>
         <w:rPr>
@@ -3614,6 +3862,7 @@
         <w:spacing w:line="276" w:lineRule="auto"/>
       </w:pPr>
       <w:r>
+        <w:lastRenderedPageBreak/>
         <w:t>Soil-water-retention curve</w:t>
       </w:r>
     </w:p>
@@ -3661,7 +3910,7 @@
           <w:b w:val="0"/>
           <w:sz w:val="22"/>
         </w:rPr>
-        <w:t>experiment’</w:t>
+        <w:t>trial</w:t>
       </w:r>
       <w:r>
         <w:rPr>
@@ -3669,7 +3918,7 @@
           <w:b w:val="0"/>
           <w:sz w:val="22"/>
         </w:rPr>
-        <w:t>s samples were run together in a batch.</w:t>
+        <w:t>’</w:t>
       </w:r>
       <w:r>
         <w:rPr>
@@ -3677,7 +3926,7 @@
           <w:b w:val="0"/>
           <w:sz w:val="22"/>
         </w:rPr>
-        <w:t xml:space="preserve"> Our interest was in comparing </w:t>
+        <w:t>s samples were run together in a batch.</w:t>
       </w:r>
       <w:r>
         <w:rPr>
@@ -3685,7 +3934,7 @@
           <w:b w:val="0"/>
           <w:sz w:val="22"/>
         </w:rPr>
-        <w:t>relative effects</w:t>
+        <w:t xml:space="preserve"> Our interest was in comparing </w:t>
       </w:r>
       <w:r>
         <w:rPr>
@@ -3693,7 +3942,7 @@
           <w:b w:val="0"/>
           <w:sz w:val="22"/>
         </w:rPr>
-        <w:t xml:space="preserve"> </w:t>
+        <w:t>relative effects</w:t>
       </w:r>
       <w:r>
         <w:rPr>
@@ -3701,7 +3950,7 @@
           <w:b w:val="0"/>
           <w:sz w:val="22"/>
         </w:rPr>
-        <w:t xml:space="preserve">within a site, so variation between </w:t>
+        <w:t xml:space="preserve"> </w:t>
       </w:r>
       <w:r>
         <w:rPr>
@@ -3709,8 +3958,7 @@
           <w:b w:val="0"/>
           <w:sz w:val="22"/>
         </w:rPr>
-        <w:lastRenderedPageBreak/>
-        <w:t>runs was</w:t>
+        <w:t>within a site, so variation between runs was</w:t>
       </w:r>
       <w:r>
         <w:rPr>
@@ -3726,7 +3974,7 @@
           <w:b w:val="0"/>
           <w:sz w:val="22"/>
         </w:rPr>
-        <w:t xml:space="preserve"> included in variation between experiments. The samples were measured in the order they were sampled. </w:t>
+        <w:t xml:space="preserve"> included in variation between </w:t>
       </w:r>
       <w:r>
         <w:rPr>
@@ -3734,7 +3982,7 @@
           <w:b w:val="0"/>
           <w:sz w:val="22"/>
         </w:rPr>
-        <w:t xml:space="preserve"> A given </w:t>
+        <w:t>trial</w:t>
       </w:r>
       <w:r>
         <w:rPr>
@@ -3742,7 +3990,7 @@
           <w:b w:val="0"/>
           <w:sz w:val="22"/>
         </w:rPr>
-        <w:t>experiment’s</w:t>
+        <w:t xml:space="preserve">s. The samples were measured in the order they were sampled. </w:t>
       </w:r>
       <w:r>
         <w:rPr>
@@ -3750,7 +3998,7 @@
           <w:b w:val="0"/>
           <w:sz w:val="22"/>
         </w:rPr>
-        <w:t xml:space="preserve"> cores </w:t>
+        <w:t xml:space="preserve"> A given </w:t>
       </w:r>
       <w:r>
         <w:rPr>
@@ -3758,7 +4006,7 @@
           <w:b w:val="0"/>
           <w:sz w:val="22"/>
         </w:rPr>
-        <w:t>had cheesecloth taped to the bottom of each core and an additional ring taped to the top. The</w:t>
+        <w:t>trial</w:t>
       </w:r>
       <w:r>
         <w:rPr>
@@ -3766,7 +4014,7 @@
           <w:b w:val="0"/>
           <w:sz w:val="22"/>
         </w:rPr>
-        <w:t xml:space="preserve"> full batch of samples (</w:t>
+        <w:t>’s</w:t>
       </w:r>
       <w:r>
         <w:rPr>
@@ -3774,7 +4022,7 @@
           <w:b w:val="0"/>
           <w:sz w:val="22"/>
         </w:rPr>
-        <w:t>eight</w:t>
+        <w:t xml:space="preserve"> cores </w:t>
       </w:r>
       <w:r>
         <w:rPr>
@@ -3782,7 +4030,7 @@
           <w:b w:val="0"/>
           <w:sz w:val="22"/>
         </w:rPr>
-        <w:t xml:space="preserve"> for East and West, 10 for Central) was</w:t>
+        <w:t>had cheesecloth taped to the bottom of each core and an additional ring taped to the top. The</w:t>
       </w:r>
       <w:r>
         <w:rPr>
@@ -3790,7 +4038,7 @@
           <w:b w:val="0"/>
           <w:sz w:val="22"/>
         </w:rPr>
-        <w:t xml:space="preserve"> </w:t>
+        <w:t xml:space="preserve"> full batch of samples (</w:t>
       </w:r>
       <w:r>
         <w:rPr>
@@ -3798,7 +4046,7 @@
           <w:b w:val="0"/>
           <w:sz w:val="22"/>
         </w:rPr>
-        <w:t xml:space="preserve">then </w:t>
+        <w:t>eight</w:t>
       </w:r>
       <w:r>
         <w:rPr>
@@ -3806,7 +4054,7 @@
           <w:b w:val="0"/>
           <w:sz w:val="22"/>
         </w:rPr>
-        <w:t>placed in a vacuum chamber for at least 12 hours in a solution of 0.01 M CaCl2</w:t>
+        <w:t xml:space="preserve"> for East and West, 10 for Central) was</w:t>
       </w:r>
       <w:r>
         <w:rPr>
@@ -3814,7 +4062,7 @@
           <w:b w:val="0"/>
           <w:sz w:val="22"/>
         </w:rPr>
-        <w:t xml:space="preserve"> filled to the top of the first ring</w:t>
+        <w:t xml:space="preserve"> </w:t>
       </w:r>
       <w:r>
         <w:rPr>
@@ -3822,7 +4070,7 @@
           <w:b w:val="0"/>
           <w:sz w:val="22"/>
         </w:rPr>
-        <w:t xml:space="preserve">, allowing the solution to move upward to saturate the soils with minimal air entrapment. The </w:t>
+        <w:t xml:space="preserve">then </w:t>
       </w:r>
       <w:r>
         <w:rPr>
@@ -3830,7 +4078,7 @@
           <w:b w:val="0"/>
           <w:sz w:val="22"/>
         </w:rPr>
-        <w:t xml:space="preserve">top ring was removed from the cores, then the </w:t>
+        <w:t>placed in a vacuum chamber for at least 12 hours in a solution of 0.01 M CaCl2</w:t>
       </w:r>
       <w:r>
         <w:rPr>
@@ -3838,7 +4086,7 @@
           <w:b w:val="0"/>
           <w:sz w:val="22"/>
         </w:rPr>
-        <w:t xml:space="preserve">saturated cores were weighed, then transferred to a custom-built pressure cell apparatus (Ankeny et al. 1992). </w:t>
+        <w:t xml:space="preserve"> filled to the top of the first ring</w:t>
       </w:r>
       <w:r>
         <w:rPr>
@@ -3846,7 +4094,7 @@
           <w:b w:val="0"/>
           <w:sz w:val="22"/>
         </w:rPr>
-        <w:t>Measurements were made according to the protocol described by Kool et al. 2019. Briefly, t</w:t>
+        <w:t xml:space="preserve">, allowing the solution to move upward to saturate the soils with minimal air entrapment. The </w:t>
       </w:r>
       <w:r>
         <w:rPr>
@@ -3854,7 +4102,7 @@
           <w:b w:val="0"/>
           <w:sz w:val="22"/>
         </w:rPr>
-        <w:t>he cores were drain</w:t>
+        <w:t xml:space="preserve">top ring was removed from the cores, then the </w:t>
       </w:r>
       <w:r>
         <w:rPr>
@@ -3862,7 +4110,7 @@
           <w:b w:val="0"/>
           <w:sz w:val="22"/>
         </w:rPr>
-        <w:t>ed</w:t>
+        <w:t xml:space="preserve">saturated cores were weighed, then transferred to a custom-built pressure cell apparatus (Ankeny et al. 1992). </w:t>
       </w:r>
       <w:r>
         <w:rPr>
@@ -3870,7 +4118,7 @@
           <w:b w:val="0"/>
           <w:sz w:val="22"/>
         </w:rPr>
-        <w:t xml:space="preserve"> at atmospheric pressure for 12 hours to obtain a measurement for </w:t>
+        <w:t>Measurements were made according to the protocol described by Kool et al. 2019. Briefly, t</w:t>
       </w:r>
       <w:r>
         <w:rPr>
@@ -3878,7 +4126,7 @@
           <w:b w:val="0"/>
           <w:sz w:val="22"/>
         </w:rPr>
-        <w:t>gravity-drain</w:t>
+        <w:t>he cores were drain</w:t>
       </w:r>
       <w:r>
         <w:rPr>
@@ -3886,7 +4134,7 @@
           <w:b w:val="0"/>
           <w:sz w:val="22"/>
         </w:rPr>
-        <w:t>ed values</w:t>
+        <w:t>ed</w:t>
       </w:r>
       <w:r>
         <w:rPr>
@@ -3894,7 +4142,7 @@
           <w:b w:val="0"/>
           <w:sz w:val="22"/>
         </w:rPr>
-        <w:t xml:space="preserve"> (</w:t>
+        <w:t xml:space="preserve"> at atmospheric pressure for 12 hours to obtain a measurement for </w:t>
       </w:r>
       <w:r>
         <w:rPr>
@@ -3902,7 +4150,7 @@
           <w:b w:val="0"/>
           <w:sz w:val="22"/>
         </w:rPr>
-        <w:t>Ψ = -</w:t>
+        <w:t>gravity-drain</w:t>
       </w:r>
       <w:r>
         <w:rPr>
@@ -3910,7 +4158,7 @@
           <w:b w:val="0"/>
           <w:sz w:val="22"/>
         </w:rPr>
-        <w:t>3.8</w:t>
+        <w:t>ed values</w:t>
       </w:r>
       <w:r>
         <w:rPr>
@@ -3918,7 +4166,7 @@
           <w:b w:val="0"/>
           <w:sz w:val="22"/>
         </w:rPr>
-        <w:t xml:space="preserve"> cm </w:t>
+        <w:t xml:space="preserve"> (</w:t>
       </w:r>
       <w:r>
         <w:rPr>
@@ -3926,7 +4174,7 @@
           <w:b w:val="0"/>
           <w:sz w:val="22"/>
         </w:rPr>
-        <w:t>water</w:t>
+        <w:t>Ψ = -</w:t>
       </w:r>
       <w:r>
         <w:rPr>
@@ -3934,7 +4182,7 @@
           <w:b w:val="0"/>
           <w:sz w:val="22"/>
         </w:rPr>
-        <w:t xml:space="preserve">). Subsequent measurements were taken at </w:t>
+        <w:t>3.8</w:t>
       </w:r>
       <w:r>
         <w:rPr>
@@ -3942,7 +4190,7 @@
           <w:b w:val="0"/>
           <w:sz w:val="22"/>
         </w:rPr>
-        <w:t>matric potentials (</w:t>
+        <w:t xml:space="preserve"> cm </w:t>
       </w:r>
       <w:r>
         <w:rPr>
@@ -3950,7 +4198,7 @@
           <w:b w:val="0"/>
           <w:sz w:val="22"/>
         </w:rPr>
-        <w:t>Ψ</w:t>
+        <w:t>water</w:t>
       </w:r>
       <w:r>
         <w:rPr>
@@ -3958,7 +4206,7 @@
           <w:b w:val="0"/>
           <w:sz w:val="22"/>
         </w:rPr>
-        <w:t>)</w:t>
+        <w:t xml:space="preserve">). Subsequent measurements were taken at </w:t>
       </w:r>
       <w:r>
         <w:rPr>
@@ -3966,7 +4214,7 @@
           <w:b w:val="0"/>
           <w:sz w:val="22"/>
         </w:rPr>
-        <w:t xml:space="preserve"> of -2.5, -</w:t>
+        <w:t>matric potentials (</w:t>
       </w:r>
       <w:r>
         <w:rPr>
@@ -3974,7 +4222,7 @@
           <w:b w:val="0"/>
           <w:sz w:val="22"/>
         </w:rPr>
-        <w:t>10</w:t>
+        <w:t>Ψ</w:t>
       </w:r>
       <w:r>
         <w:rPr>
@@ -3982,7 +4230,7 @@
           <w:b w:val="0"/>
           <w:sz w:val="22"/>
         </w:rPr>
-        <w:t>, -</w:t>
+        <w:t>)</w:t>
       </w:r>
       <w:r>
         <w:rPr>
@@ -3990,7 +4238,7 @@
           <w:b w:val="0"/>
           <w:sz w:val="22"/>
         </w:rPr>
-        <w:t>25</w:t>
+        <w:t xml:space="preserve"> of -2.5, -</w:t>
       </w:r>
       <w:r>
         <w:rPr>
@@ -3998,7 +4246,7 @@
           <w:b w:val="0"/>
           <w:sz w:val="22"/>
         </w:rPr>
-        <w:t xml:space="preserve">, </w:t>
+        <w:t>10</w:t>
       </w:r>
       <w:r>
         <w:rPr>
@@ -4006,7 +4254,7 @@
           <w:b w:val="0"/>
           <w:sz w:val="22"/>
         </w:rPr>
-        <w:t>-</w:t>
+        <w:t>, -</w:t>
       </w:r>
       <w:r>
         <w:rPr>
@@ -4014,7 +4262,7 @@
           <w:b w:val="0"/>
           <w:sz w:val="22"/>
         </w:rPr>
-        <w:t>5</w:t>
+        <w:t>25</w:t>
       </w:r>
       <w:r>
         <w:rPr>
@@ -4022,7 +4270,7 @@
           <w:b w:val="0"/>
           <w:sz w:val="22"/>
         </w:rPr>
-        <w:t>0, -</w:t>
+        <w:t xml:space="preserve">, </w:t>
       </w:r>
       <w:r>
         <w:rPr>
@@ -4030,7 +4278,7 @@
           <w:b w:val="0"/>
           <w:sz w:val="22"/>
         </w:rPr>
-        <w:t>100, -200, and -500</w:t>
+        <w:t>-</w:t>
       </w:r>
       <w:r>
         <w:rPr>
@@ -4038,7 +4286,7 @@
           <w:b w:val="0"/>
           <w:sz w:val="22"/>
         </w:rPr>
-        <w:t xml:space="preserve"> </w:t>
+        <w:t>5</w:t>
       </w:r>
       <w:r>
         <w:rPr>
@@ -4046,7 +4294,7 @@
           <w:b w:val="0"/>
           <w:sz w:val="22"/>
         </w:rPr>
-        <w:t>cm water</w:t>
+        <w:t>0, -</w:t>
       </w:r>
       <w:r>
         <w:rPr>
@@ -4054,7 +4302,7 @@
           <w:b w:val="0"/>
           <w:sz w:val="22"/>
         </w:rPr>
-        <w:t>.</w:t>
+        <w:t>100, -200, and -500</w:t>
       </w:r>
       <w:r>
         <w:rPr>
@@ -4062,7 +4310,7 @@
           <w:b w:val="0"/>
           <w:sz w:val="22"/>
         </w:rPr>
-        <w:t xml:space="preserve"> The samples were then oven dried at 60 deg C for at least 48 hours, then weighed. </w:t>
+        <w:t xml:space="preserve"> </w:t>
       </w:r>
       <w:r>
         <w:rPr>
@@ -4070,7 +4318,7 @@
           <w:b w:val="0"/>
           <w:sz w:val="22"/>
         </w:rPr>
-        <w:t xml:space="preserve">Bulk densities were estimated by </w:t>
+        <w:t>cm water</w:t>
       </w:r>
       <w:r>
         <w:rPr>
@@ -4078,7 +4326,7 @@
           <w:b w:val="0"/>
           <w:sz w:val="22"/>
         </w:rPr>
-        <w:t>dividing the oven-dried weight of soil by the ring volume (XX</w:t>
+        <w:t>.</w:t>
       </w:r>
       <w:r>
         <w:rPr>
@@ -4086,7 +4334,7 @@
           <w:b w:val="0"/>
           <w:sz w:val="22"/>
         </w:rPr>
-        <w:t xml:space="preserve"> cm3</w:t>
+        <w:t xml:space="preserve"> The samples were then oven dried at 60 deg C for at least 48 hours, then weighed. </w:t>
       </w:r>
       <w:r>
         <w:rPr>
@@ -4094,352 +4342,392 @@
           <w:b w:val="0"/>
           <w:sz w:val="22"/>
         </w:rPr>
+        <w:t xml:space="preserve">Bulk densities were estimated by </w:t>
+      </w:r>
+      <w:r>
+        <w:rPr>
+          <w:rFonts w:asciiTheme="minorHAnsi" w:eastAsiaTheme="minorHAnsi" w:hAnsiTheme="minorHAnsi" w:cstheme="minorBidi"/>
+          <w:b w:val="0"/>
+          <w:sz w:val="22"/>
+        </w:rPr>
+        <w:t>dividing the oven-dried weight of soil by the ring volume (XX</w:t>
+      </w:r>
+      <w:r>
+        <w:rPr>
+          <w:rFonts w:asciiTheme="minorHAnsi" w:eastAsiaTheme="minorHAnsi" w:hAnsiTheme="minorHAnsi" w:cstheme="minorBidi"/>
+          <w:b w:val="0"/>
+          <w:sz w:val="22"/>
+        </w:rPr>
+        <w:t xml:space="preserve"> cm3</w:t>
+      </w:r>
+      <w:r>
+        <w:rPr>
+          <w:rFonts w:asciiTheme="minorHAnsi" w:eastAsiaTheme="minorHAnsi" w:hAnsiTheme="minorHAnsi" w:cstheme="minorBidi"/>
+          <w:b w:val="0"/>
+          <w:sz w:val="22"/>
+        </w:rPr>
         <w:t xml:space="preserve">). </w:t>
       </w:r>
     </w:p>
     <w:p>
       <w:pPr>
+        <w:pStyle w:val="Heading3"/>
         <w:spacing w:line="276" w:lineRule="auto"/>
       </w:pPr>
+      <w:r>
+        <w:t>Texture</w:t>
+      </w:r>
     </w:p>
     <w:p>
       <w:pPr>
+        <w:spacing w:line="276" w:lineRule="auto"/>
+      </w:pPr>
+      <w:r>
+        <w:t xml:space="preserve">The oven-dried soil was ground and passed through a 2 mm sieve. </w:t>
+      </w:r>
+      <w:r>
+        <w:t xml:space="preserve">Two teaspoons of soil from each core were used for soil texture measurements. </w:t>
+      </w:r>
+      <w:r>
+        <w:t xml:space="preserve">Soil texture was measured using laser diffractometry (Miller and </w:t>
+      </w:r>
+      <w:proofErr w:type="spellStart"/>
+      <w:r>
+        <w:t>Schaetzel</w:t>
+      </w:r>
+      <w:proofErr w:type="spellEnd"/>
+      <w:r>
+        <w:t xml:space="preserve"> 2012) with a Malvern </w:t>
+      </w:r>
+      <w:proofErr w:type="spellStart"/>
+      <w:r>
+        <w:t>Mastersizer</w:t>
+      </w:r>
+      <w:proofErr w:type="spellEnd"/>
+      <w:r>
+        <w:t xml:space="preserve"> 3000 and a </w:t>
+      </w:r>
+      <w:proofErr w:type="spellStart"/>
+      <w:r>
+        <w:t>HydroEV</w:t>
+      </w:r>
+      <w:proofErr w:type="spellEnd"/>
+      <w:r>
+        <w:t xml:space="preserve"> attachment (Malvern </w:t>
+      </w:r>
+      <w:proofErr w:type="spellStart"/>
+      <w:r>
+        <w:t>Panalytical</w:t>
+      </w:r>
+      <w:proofErr w:type="spellEnd"/>
+      <w:r>
+        <w:t xml:space="preserve"> Ltd, UK)</w:t>
+      </w:r>
+      <w:r>
+        <w:t>, producing estimates for the percentage of the soil that was sand</w:t>
+      </w:r>
+      <w:r>
+        <w:t xml:space="preserve"> (X microns-</w:t>
+      </w:r>
+      <w:proofErr w:type="spellStart"/>
+      <w:r>
+        <w:t>Xmicrons</w:t>
+      </w:r>
+      <w:proofErr w:type="spellEnd"/>
+      <w:r>
+        <w:t>)</w:t>
+      </w:r>
+      <w:r>
+        <w:t xml:space="preserve">, silt (X), and clay (X).  </w:t>
+      </w:r>
+    </w:p>
+    <w:p>
+      <w:pPr>
+        <w:spacing w:line="276" w:lineRule="auto"/>
+      </w:pPr>
+      <w:r>
+        <w:t xml:space="preserve"> Organic carbon </w:t>
+      </w:r>
+    </w:p>
+    <w:p>
+      <w:pPr>
+        <w:spacing w:line="276" w:lineRule="auto"/>
+      </w:pPr>
+      <w:r>
+        <w:t>Half of the remaining oven-dried soil cores were sent for organic matter analysis (</w:t>
+      </w:r>
+      <w:proofErr w:type="spellStart"/>
+      <w:r>
+        <w:t>Agsource</w:t>
+      </w:r>
+      <w:proofErr w:type="spellEnd"/>
+      <w:r>
+        <w:t>, need to find the paper that explains their methods)</w:t>
+      </w:r>
+      <w:r>
+        <w:t>.</w:t>
+      </w:r>
+    </w:p>
+    <w:p>
+      <w:pPr>
+        <w:pStyle w:val="Heading2"/>
+        <w:spacing w:line="276" w:lineRule="auto"/>
+      </w:pPr>
+      <w:r>
+        <w:t>Statistical analysis</w:t>
+      </w:r>
+    </w:p>
+    <w:p>
+      <w:pPr>
+        <w:spacing w:line="276" w:lineRule="auto"/>
+      </w:pPr>
+      <w:r>
+        <w:t xml:space="preserve">All model fitting and figures were done using R </w:t>
+      </w:r>
+      <w:r>
+        <w:t xml:space="preserve">version 4.0.3 </w:t>
+      </w:r>
+      <w:r>
+        <w:t>(</w:t>
+      </w:r>
+      <w:r>
+        <w:t>R Core Team, 2020</w:t>
+      </w:r>
+      <w:r>
+        <w:t xml:space="preserve">) and the </w:t>
+      </w:r>
+      <w:proofErr w:type="spellStart"/>
+      <w:r>
+        <w:t>tidyverse</w:t>
+      </w:r>
+      <w:proofErr w:type="spellEnd"/>
+      <w:r>
+        <w:t xml:space="preserve"> meta-package (</w:t>
+      </w:r>
+      <w:r>
+        <w:t>Wickham et al. 2019</w:t>
+      </w:r>
+      <w:r>
+        <w:t>). Non-linear models were fit using</w:t>
+      </w:r>
+      <w:r>
+        <w:t xml:space="preserve"> the</w:t>
+      </w:r>
+      <w:r>
+        <w:t xml:space="preserve"> </w:t>
+      </w:r>
+      <w:proofErr w:type="spellStart"/>
+      <w:r>
+        <w:t>nlraa</w:t>
+      </w:r>
+      <w:proofErr w:type="spellEnd"/>
+      <w:r>
+        <w:t xml:space="preserve"> (</w:t>
+      </w:r>
+      <w:proofErr w:type="spellStart"/>
+      <w:r>
+        <w:t>Miguez</w:t>
+      </w:r>
+      <w:proofErr w:type="spellEnd"/>
+      <w:r>
+        <w:t xml:space="preserve"> 2021</w:t>
+      </w:r>
+      <w:r>
+        <w:t xml:space="preserve">) package functionality, with specific equation fits from the </w:t>
+      </w:r>
+      <w:proofErr w:type="spellStart"/>
+      <w:r>
+        <w:t>HydroMe</w:t>
+      </w:r>
+      <w:proofErr w:type="spellEnd"/>
+      <w:r>
+        <w:t xml:space="preserve"> </w:t>
+      </w:r>
+      <w:r>
+        <w:t>(</w:t>
+      </w:r>
+      <w:proofErr w:type="spellStart"/>
+      <w:r>
+        <w:t>Omuto</w:t>
+      </w:r>
+      <w:proofErr w:type="spellEnd"/>
+      <w:r>
+        <w:t xml:space="preserve"> et al. 2021</w:t>
+      </w:r>
+      <w:r>
+        <w:t xml:space="preserve">) and </w:t>
+      </w:r>
+      <w:proofErr w:type="spellStart"/>
+      <w:r>
+        <w:t>soilphysics</w:t>
+      </w:r>
+      <w:proofErr w:type="spellEnd"/>
+      <w:r>
+        <w:t xml:space="preserve"> (</w:t>
+      </w:r>
+      <w:r>
+        <w:t>Da Silva and De Lima 2015</w:t>
+      </w:r>
+      <w:r>
+        <w:t>) packages. Linear models were fit and summarized using the lme4 (</w:t>
+      </w:r>
+      <w:r>
+        <w:t>Bates et al. 2015</w:t>
+      </w:r>
+      <w:r>
+        <w:t xml:space="preserve">) and </w:t>
+      </w:r>
+      <w:proofErr w:type="spellStart"/>
+      <w:r>
+        <w:t>emmeans</w:t>
+      </w:r>
+      <w:proofErr w:type="spellEnd"/>
+      <w:r>
+        <w:t xml:space="preserve"> (</w:t>
+      </w:r>
+      <w:proofErr w:type="spellStart"/>
+      <w:r>
+        <w:t>Lenth</w:t>
+      </w:r>
+      <w:proofErr w:type="spellEnd"/>
+      <w:r>
+        <w:t xml:space="preserve"> 2021</w:t>
+      </w:r>
+      <w:r>
+        <w:t xml:space="preserve">) packages. </w:t>
+      </w:r>
+      <w:r>
+        <w:t xml:space="preserve">The meta-analysis of </w:t>
+      </w:r>
+      <w:r>
+        <w:t xml:space="preserve">individual plot’s </w:t>
+      </w:r>
+      <w:r>
+        <w:t>fitted parameters was performed using the metaphor package (</w:t>
+      </w:r>
+      <w:proofErr w:type="spellStart"/>
+      <w:r>
+        <w:t>Viechtbauer</w:t>
+      </w:r>
+      <w:proofErr w:type="spellEnd"/>
+      <w:r>
+        <w:t xml:space="preserve"> 2010</w:t>
+      </w:r>
+      <w:r>
+        <w:t xml:space="preserve">). </w:t>
+      </w:r>
+    </w:p>
+    <w:p>
+      <w:pPr>
         <w:pStyle w:val="Heading3"/>
         <w:spacing w:line="276" w:lineRule="auto"/>
       </w:pPr>
       <w:r>
         <w:t>Texture</w:t>
       </w:r>
+      <w:r>
+        <w:t xml:space="preserve">, </w:t>
+      </w:r>
+      <w:r>
+        <w:t>organic matter</w:t>
+      </w:r>
+      <w:r>
+        <w:t>, water content at saturation and field capacity</w:t>
+      </w:r>
     </w:p>
     <w:p>
       <w:pPr>
         <w:spacing w:line="276" w:lineRule="auto"/>
-      </w:pPr>
-      <w:r>
-        <w:t xml:space="preserve">The oven-dried soil was ground and passed through a 2 mm sieve. </w:t>
-      </w:r>
-      <w:r>
-        <w:t xml:space="preserve">Two teaspoons of soil from each core were used for soil texture measurements. </w:t>
-      </w:r>
-      <w:r>
-        <w:t xml:space="preserve">Soil texture was measured using laser diffractometry (Miller and </w:t>
-      </w:r>
-      <w:proofErr w:type="spellStart"/>
-      <w:r>
-        <w:t>Schaetzel</w:t>
-      </w:r>
-      <w:proofErr w:type="spellEnd"/>
-      <w:r>
-        <w:t xml:space="preserve"> 2012) with a Malvern </w:t>
-      </w:r>
-      <w:proofErr w:type="spellStart"/>
-      <w:r>
-        <w:t>Mastersizer</w:t>
-      </w:r>
-      <w:proofErr w:type="spellEnd"/>
-      <w:r>
-        <w:t xml:space="preserve"> 3000 and a </w:t>
-      </w:r>
-      <w:proofErr w:type="spellStart"/>
-      <w:r>
-        <w:t>HydroEV</w:t>
-      </w:r>
-      <w:proofErr w:type="spellEnd"/>
-      <w:r>
-        <w:t xml:space="preserve"> attachment (Malvern </w:t>
-      </w:r>
-      <w:proofErr w:type="spellStart"/>
-      <w:r>
-        <w:t>Panalytical</w:t>
-      </w:r>
-      <w:proofErr w:type="spellEnd"/>
-      <w:r>
-        <w:t xml:space="preserve"> Ltd, UK)</w:t>
-      </w:r>
-      <w:r>
-        <w:t>, producing estimates for the percentage of the soil that was sand</w:t>
-      </w:r>
-      <w:r>
-        <w:t xml:space="preserve"> (X microns-</w:t>
-      </w:r>
-      <w:proofErr w:type="spellStart"/>
-      <w:r>
-        <w:t>Xmicrons</w:t>
-      </w:r>
-      <w:proofErr w:type="spellEnd"/>
-      <w:r>
-        <w:t>)</w:t>
-      </w:r>
-      <w:r>
-        <w:t xml:space="preserve">, silt (X), and clay (X).  </w:t>
+        <w:rPr>
+          <w:noProof/>
+        </w:rPr>
+      </w:pPr>
+      <w:r>
+        <w:rPr>
+          <w:noProof/>
+        </w:rPr>
+        <w:t xml:space="preserve">The effects of </w:t>
+      </w:r>
+      <w:r>
+        <w:rPr>
+          <w:noProof/>
+        </w:rPr>
+        <w:t>trial</w:t>
+      </w:r>
+      <w:r>
+        <w:rPr>
+          <w:noProof/>
+        </w:rPr>
+        <w:t>, cover crop treatment, and their interaction on soil texture</w:t>
+      </w:r>
+      <w:r>
+        <w:rPr>
+          <w:noProof/>
+        </w:rPr>
+        <w:t xml:space="preserve">, </w:t>
+      </w:r>
+      <w:r>
+        <w:rPr>
+          <w:noProof/>
+        </w:rPr>
+        <w:t>organic matter</w:t>
+      </w:r>
+      <w:r>
+        <w:rPr>
+          <w:noProof/>
+        </w:rPr>
+        <w:t>, and water contents at saturation and field capacity</w:t>
+      </w:r>
+      <w:r>
+        <w:rPr>
+          <w:noProof/>
+        </w:rPr>
+        <w:t xml:space="preserve"> were assessed using mixed-effect models. </w:t>
+      </w:r>
+      <w:r>
+        <w:rPr>
+          <w:noProof/>
+        </w:rPr>
+        <w:t>Trial</w:t>
+      </w:r>
+      <w:r>
+        <w:rPr>
+          <w:noProof/>
+        </w:rPr>
+        <w:t xml:space="preserve">, cover crop, and their interaction were included as fixed effects, with a random intercept effect for replicates </w:t>
+      </w:r>
+      <w:r>
+        <w:rPr>
+          <w:noProof/>
+        </w:rPr>
+        <w:lastRenderedPageBreak/>
+        <w:t xml:space="preserve">nested within </w:t>
+      </w:r>
+      <w:r>
+        <w:rPr>
+          <w:noProof/>
+        </w:rPr>
+        <w:t>site</w:t>
+      </w:r>
+      <w:r>
+        <w:rPr>
+          <w:noProof/>
+        </w:rPr>
+        <w:t xml:space="preserve">. </w:t>
+      </w:r>
+      <w:r>
+        <w:rPr>
+          <w:noProof/>
+        </w:rPr>
+        <w:t xml:space="preserve">Appropriate covariates were added to models for water content at saturation and field capacity, based on results from soil texture models. </w:t>
       </w:r>
     </w:p>
     <w:p>
       <w:pPr>
-        <w:spacing w:line="276" w:lineRule="auto"/>
-      </w:pPr>
-      <w:r>
-        <w:t xml:space="preserve"> </w:t>
-      </w:r>
-    </w:p>
-    <w:p>
-      <w:pPr>
         <w:pStyle w:val="Heading3"/>
         <w:spacing w:line="276" w:lineRule="auto"/>
       </w:pPr>
       <w:r>
-        <w:t xml:space="preserve">Organic carbon </w:t>
-      </w:r>
-    </w:p>
-    <w:p>
-      <w:pPr>
-        <w:spacing w:line="276" w:lineRule="auto"/>
-      </w:pPr>
-      <w:r>
-        <w:t>Half of the remaining oven-dried soil cores were sent for organic matter analysis (</w:t>
-      </w:r>
-      <w:proofErr w:type="spellStart"/>
-      <w:r>
-        <w:t>Agsource</w:t>
-      </w:r>
-      <w:proofErr w:type="spellEnd"/>
-      <w:r>
-        <w:t>, need to find the paper that explains their methods)</w:t>
-      </w:r>
-      <w:r>
-        <w:t>.</w:t>
-      </w:r>
-    </w:p>
-    <w:p>
-      <w:pPr>
-        <w:pStyle w:val="Heading2"/>
-        <w:spacing w:line="276" w:lineRule="auto"/>
-      </w:pPr>
-      <w:r>
-        <w:t>Statistical analysis</w:t>
-      </w:r>
-    </w:p>
-    <w:p>
-      <w:pPr>
-        <w:spacing w:line="276" w:lineRule="auto"/>
-      </w:pPr>
-      <w:r>
-        <w:t xml:space="preserve">All model fitting and figures were done using R </w:t>
-      </w:r>
-      <w:r>
-        <w:t xml:space="preserve">version 4.0.3 </w:t>
-      </w:r>
-      <w:r>
-        <w:t>(</w:t>
-      </w:r>
-      <w:r>
-        <w:t>R Core Team, 2020</w:t>
-      </w:r>
-      <w:r>
-        <w:t xml:space="preserve">) and the </w:t>
-      </w:r>
-      <w:proofErr w:type="spellStart"/>
-      <w:r>
-        <w:t>tidyverse</w:t>
-      </w:r>
-      <w:proofErr w:type="spellEnd"/>
-      <w:r>
-        <w:t xml:space="preserve"> meta-package (</w:t>
-      </w:r>
-      <w:r>
-        <w:t>Wickham et al. 2019</w:t>
-      </w:r>
-      <w:r>
-        <w:t>). Non-linear models were fit using</w:t>
-      </w:r>
-      <w:r>
-        <w:t xml:space="preserve"> the</w:t>
-      </w:r>
-      <w:r>
-        <w:t xml:space="preserve"> </w:t>
-      </w:r>
-      <w:proofErr w:type="spellStart"/>
-      <w:r>
-        <w:t>nlraa</w:t>
-      </w:r>
-      <w:proofErr w:type="spellEnd"/>
-      <w:r>
-        <w:t xml:space="preserve"> (</w:t>
-      </w:r>
-      <w:proofErr w:type="spellStart"/>
-      <w:r>
-        <w:t>Miguez</w:t>
-      </w:r>
-      <w:proofErr w:type="spellEnd"/>
-      <w:r>
-        <w:t xml:space="preserve"> 2021</w:t>
-      </w:r>
-      <w:r>
-        <w:t xml:space="preserve">) package functionality, with specific equation fits from the </w:t>
-      </w:r>
-      <w:proofErr w:type="spellStart"/>
-      <w:r>
-        <w:t>HydroMe</w:t>
-      </w:r>
-      <w:proofErr w:type="spellEnd"/>
-      <w:r>
-        <w:t xml:space="preserve"> </w:t>
-      </w:r>
-      <w:r>
-        <w:t>(</w:t>
-      </w:r>
-      <w:proofErr w:type="spellStart"/>
-      <w:r>
-        <w:t>Omuto</w:t>
-      </w:r>
-      <w:proofErr w:type="spellEnd"/>
-      <w:r>
-        <w:t xml:space="preserve"> et al. 2021</w:t>
-      </w:r>
-      <w:r>
-        <w:t xml:space="preserve">) and </w:t>
-      </w:r>
-      <w:proofErr w:type="spellStart"/>
-      <w:r>
-        <w:t>soilphysics</w:t>
-      </w:r>
-      <w:proofErr w:type="spellEnd"/>
-      <w:r>
-        <w:t xml:space="preserve"> (</w:t>
-      </w:r>
-      <w:r>
-        <w:t>Da Silva and De Lima 2015</w:t>
-      </w:r>
-      <w:r>
-        <w:t>) packages. Linear models were fit and summarized using the lme4 (</w:t>
-      </w:r>
-      <w:r>
-        <w:t>Bates et al. 2015</w:t>
-      </w:r>
-      <w:r>
-        <w:t xml:space="preserve">) and </w:t>
-      </w:r>
-      <w:proofErr w:type="spellStart"/>
-      <w:r>
-        <w:t>emmeans</w:t>
-      </w:r>
-      <w:proofErr w:type="spellEnd"/>
-      <w:r>
-        <w:t xml:space="preserve"> (</w:t>
-      </w:r>
-      <w:proofErr w:type="spellStart"/>
-      <w:r>
-        <w:t>Lenth</w:t>
-      </w:r>
-      <w:proofErr w:type="spellEnd"/>
-      <w:r>
-        <w:t xml:space="preserve"> 2021</w:t>
-      </w:r>
-      <w:r>
-        <w:t xml:space="preserve">) packages. </w:t>
-      </w:r>
-      <w:r>
-        <w:t xml:space="preserve">The meta-analysis of </w:t>
-      </w:r>
-      <w:r>
-        <w:t xml:space="preserve">individual plot’s </w:t>
-      </w:r>
-      <w:r>
-        <w:t>fitted parameters was performed using the metaphor package (</w:t>
-      </w:r>
-      <w:proofErr w:type="spellStart"/>
-      <w:r>
-        <w:t>Viechtbauer</w:t>
-      </w:r>
-      <w:proofErr w:type="spellEnd"/>
-      <w:r>
-        <w:t xml:space="preserve"> 2010</w:t>
-      </w:r>
-      <w:r>
-        <w:t xml:space="preserve">). </w:t>
-      </w:r>
-    </w:p>
-    <w:p>
-      <w:pPr>
-        <w:pStyle w:val="Heading3"/>
-        <w:spacing w:line="276" w:lineRule="auto"/>
-      </w:pPr>
-      <w:r>
-        <w:t>Texture</w:t>
-      </w:r>
-      <w:r>
-        <w:t xml:space="preserve">, </w:t>
-      </w:r>
-      <w:r>
-        <w:t>organic matter</w:t>
-      </w:r>
-      <w:r>
-        <w:t>, water content at saturation and field capacity</w:t>
-      </w:r>
-    </w:p>
-    <w:p>
-      <w:pPr>
-        <w:spacing w:line="276" w:lineRule="auto"/>
-        <w:rPr>
-          <w:noProof/>
-        </w:rPr>
-      </w:pPr>
-      <w:r>
-        <w:rPr>
-          <w:noProof/>
-        </w:rPr>
-        <w:t>The effects of experiment, cover crop treatment, and their interaction on soil texture</w:t>
-      </w:r>
-      <w:r>
-        <w:rPr>
-          <w:noProof/>
-        </w:rPr>
-        <w:t xml:space="preserve">, </w:t>
-      </w:r>
-      <w:r>
-        <w:rPr>
-          <w:noProof/>
-        </w:rPr>
-        <w:t>organic matter</w:t>
-      </w:r>
-      <w:r>
-        <w:rPr>
-          <w:noProof/>
-        </w:rPr>
-        <w:t>, and water contents at saturation and field capacity</w:t>
-      </w:r>
-      <w:r>
-        <w:rPr>
-          <w:noProof/>
-        </w:rPr>
-        <w:t xml:space="preserve"> were assessed using mixed-effect models. Experiment, cover crop, and their interaction were included as fixed effects, with a random intercept effect for replicates nested within </w:t>
-      </w:r>
-      <w:r>
-        <w:rPr>
-          <w:noProof/>
-        </w:rPr>
-        <w:t>site</w:t>
-      </w:r>
-      <w:r>
-        <w:rPr>
-          <w:noProof/>
-        </w:rPr>
-        <w:t xml:space="preserve">. </w:t>
-      </w:r>
-      <w:r>
-        <w:rPr>
-          <w:noProof/>
-        </w:rPr>
-        <w:t xml:space="preserve">Appropriate covariates were added to models for water content at saturation and field capacity, based on results from soil texture models. </w:t>
-      </w:r>
-    </w:p>
-    <w:p>
-      <w:pPr>
-        <w:pStyle w:val="Heading3"/>
-        <w:spacing w:line="276" w:lineRule="auto"/>
-      </w:pPr>
-      <w:r>
-        <w:lastRenderedPageBreak/>
         <w:t>Water retention curve</w:t>
       </w:r>
     </w:p>
@@ -4824,7 +5112,19 @@
         <w:rPr>
           <w:noProof/>
         </w:rPr>
-        <w:t>Models were fit using both a fixed- and mixed-effect approach to account for differences between experiments. We found the two models produced similar fit statistics</w:t>
+        <w:t xml:space="preserve">Models were fit using both a fixed- and mixed-effect approach to account for differences between </w:t>
+      </w:r>
+      <w:r>
+        <w:rPr>
+          <w:noProof/>
+        </w:rPr>
+        <w:t>trial</w:t>
+      </w:r>
+      <w:r>
+        <w:rPr>
+          <w:noProof/>
+        </w:rPr>
+        <w:t>s. We found the two models produced similar fit statistics</w:t>
       </w:r>
       <w:r>
         <w:rPr>
@@ -4902,7 +5202,19 @@
         <w:rPr>
           <w:noProof/>
         </w:rPr>
-        <w:t xml:space="preserve">e included experiment as a random intercept, cover crop as a modifier, and </w:t>
+        <w:t xml:space="preserve">e included </w:t>
+      </w:r>
+      <w:r>
+        <w:rPr>
+          <w:noProof/>
+        </w:rPr>
+        <w:t>trial</w:t>
+      </w:r>
+      <w:r>
+        <w:rPr>
+          <w:noProof/>
+        </w:rPr>
+        <w:t xml:space="preserve"> as a random intercept, cover crop as a modifier, and </w:t>
       </w:r>
       <w:r>
         <w:rPr>
@@ -4955,7 +5267,19 @@
         <w:rPr>
           <w:noProof/>
         </w:rPr>
-        <w:t xml:space="preserve">. We used this approximation because the true field capacity matric potential will depend on the distance to the water table. The experiments sampled all had artificial tile drainage installed at ~1.2 meter depths, suggesting shallow water tables are present and field capacity will be at matric potentials less than the commonly assumed -330 cm water (cite).  </w:t>
+        <w:t xml:space="preserve">. We used this approximation because the true field capacity matric potential will depend on the distance to the water table. The </w:t>
+      </w:r>
+      <w:r>
+        <w:rPr>
+          <w:noProof/>
+        </w:rPr>
+        <w:t>trial</w:t>
+      </w:r>
+      <w:r>
+        <w:rPr>
+          <w:noProof/>
+        </w:rPr>
+        <w:t xml:space="preserve">s sampled all had artificial tile drainage installed at ~1.2 meter depths, suggesting shallow water tables are present and field capacity will be at matric potentials less than the commonly assumed -330 cm water (cite).  </w:t>
       </w:r>
     </w:p>
     <w:p>
@@ -4969,13 +5293,19 @@
         <w:rPr>
           <w:noProof/>
         </w:rPr>
-        <w:t>The effects of experi</w:t>
-      </w:r>
-      <w:r>
-        <w:rPr>
-          <w:noProof/>
-        </w:rPr>
-        <w:t xml:space="preserve">ment, cover crop treatment, </w:t>
+        <w:t xml:space="preserve">The effects of </w:t>
+      </w:r>
+      <w:r>
+        <w:rPr>
+          <w:noProof/>
+        </w:rPr>
+        <w:t>trial</w:t>
+      </w:r>
+      <w:r>
+        <w:rPr>
+          <w:noProof/>
+        </w:rPr>
+        <w:t xml:space="preserve">, cover crop treatment, </w:t>
       </w:r>
       <w:r>
         <w:rPr>
@@ -4993,7 +5323,19 @@
         <w:rPr>
           <w:noProof/>
         </w:rPr>
-        <w:t xml:space="preserve"> water contents at saturation and field capacity were assessed using mixed-effect models</w:t>
+        <w:t xml:space="preserve"> </w:t>
+      </w:r>
+      <w:r>
+        <w:rPr>
+          <w:noProof/>
+        </w:rPr>
+        <w:t xml:space="preserve">on </w:t>
+      </w:r>
+      <w:r>
+        <w:rPr>
+          <w:noProof/>
+        </w:rPr>
+        <w:t>water contents at saturation and field capacity were assessed using mixed-effect models</w:t>
       </w:r>
       <w:r>
         <w:rPr>
@@ -5022,55 +5364,95 @@
     </w:p>
     <w:p>
       <w:pPr>
+        <w:pStyle w:val="Heading1"/>
         <w:spacing w:line="276" w:lineRule="auto"/>
         <w:rPr>
           <w:noProof/>
         </w:rPr>
       </w:pPr>
+      <w:r>
+        <w:rPr>
+          <w:noProof/>
+        </w:rPr>
+        <w:t>Results</w:t>
+      </w:r>
     </w:p>
     <w:p>
       <w:pPr>
-        <w:pStyle w:val="Heading1"/>
+        <w:pStyle w:val="Heading2"/>
         <w:spacing w:line="276" w:lineRule="auto"/>
-        <w:rPr>
-          <w:noProof/>
-        </w:rPr>
-      </w:pPr>
-      <w:r>
-        <w:rPr>
-          <w:noProof/>
-        </w:rPr>
-        <w:t>Results</w:t>
+      </w:pPr>
+      <w:r>
+        <w:t>Soil texture and organic matter</w:t>
       </w:r>
     </w:p>
     <w:p>
       <w:pPr>
-        <w:pStyle w:val="Heading2"/>
         <w:spacing w:line="276" w:lineRule="auto"/>
-      </w:pPr>
-      <w:r>
-        <w:t>Soil texture and organic matter</w:t>
-      </w:r>
-    </w:p>
-    <w:p>
-      <w:pPr>
-        <w:spacing w:line="276" w:lineRule="auto"/>
-        <w:rPr>
-          <w:noProof/>
-        </w:rPr>
-      </w:pPr>
-      <w:r>
-        <w:rPr>
-          <w:noProof/>
-        </w:rPr>
-        <w:t xml:space="preserve">All plots had textures within ranges classified as silty-clay-loams. Texture varied most strongly by experiment, with the East-grain site having the lowest amount of sand and highest silt component. Within an experiment, the sample’s texture also varied by cover crop treatment, with the cover cropped </w:t>
+        <w:rPr>
+          <w:noProof/>
+        </w:rPr>
+      </w:pPr>
+      <w:r>
+        <w:rPr>
+          <w:noProof/>
+        </w:rPr>
+        <w:t xml:space="preserve">All plots had textures within ranges classified as silty-clay-loams. Texture varied most strongly by </w:t>
+      </w:r>
+      <w:r>
+        <w:rPr>
+          <w:noProof/>
+        </w:rPr>
+        <w:t>trial</w:t>
+      </w:r>
+      <w:r>
+        <w:rPr>
+          <w:noProof/>
+        </w:rPr>
+        <w:t xml:space="preserve">, with the East-grain site having the lowest amount of sand and highest silt component. Within an </w:t>
+      </w:r>
+      <w:r>
+        <w:rPr>
+          <w:noProof/>
+        </w:rPr>
+        <w:t>trial</w:t>
+      </w:r>
+      <w:r>
+        <w:rPr>
+          <w:noProof/>
+        </w:rPr>
+        <w:t xml:space="preserve">, </w:t>
       </w:r>
       <w:r>
         <w:rPr>
           <w:noProof/>
         </w:rPr>
         <w:lastRenderedPageBreak/>
-        <w:t>plots having a significantly higher sand component than the no-cover plots in the West-grain and East-grain experiments (</w:t>
+        <w:t>the sample’s texture also varied by cover crop treatment, with the cover cropped plots having a significantly higher sand component</w:t>
+      </w:r>
+      <w:r>
+        <w:rPr>
+          <w:noProof/>
+        </w:rPr>
+        <w:t>, and significantly lower clay component</w:t>
+      </w:r>
+      <w:r>
+        <w:rPr>
+          <w:noProof/>
+        </w:rPr>
+        <w:t xml:space="preserve"> than the no-cover plots in the West-grain and East-grain </w:t>
+      </w:r>
+      <w:r>
+        <w:rPr>
+          <w:noProof/>
+        </w:rPr>
+        <w:t>trial</w:t>
+      </w:r>
+      <w:r>
+        <w:rPr>
+          <w:noProof/>
+        </w:rPr>
+        <w:t>s (</w:t>
       </w:r>
       <w:r>
         <w:rPr>
@@ -5207,7 +5589,19 @@
               <w:rPr>
                 <w:noProof/>
               </w:rPr>
-              <w:t xml:space="preserve"> Soil texture components varied by experiment and cover crop treatment, with the cover cropped plots having significantly more sand </w:t>
+              <w:t xml:space="preserve"> Soil texture components varied by </w:t>
+            </w:r>
+            <w:r>
+              <w:rPr>
+                <w:noProof/>
+              </w:rPr>
+              <w:t>trial</w:t>
+            </w:r>
+            <w:r>
+              <w:rPr>
+                <w:noProof/>
+              </w:rPr>
+              <w:t xml:space="preserve"> and cover crop treatment, with the cover cropped plots having significantly more sand </w:t>
             </w:r>
             <w:r>
               <w:rPr>
@@ -5219,7 +5613,19 @@
               <w:rPr>
                 <w:noProof/>
               </w:rPr>
-              <w:t xml:space="preserve">at the West-grain and East-grain experiments. </w:t>
+              <w:t xml:space="preserve">at the West-grain and East-grain </w:t>
+            </w:r>
+            <w:r>
+              <w:rPr>
+                <w:noProof/>
+              </w:rPr>
+              <w:t>trial</w:t>
+            </w:r>
+            <w:r>
+              <w:rPr>
+                <w:noProof/>
+              </w:rPr>
+              <w:t xml:space="preserve">s. </w:t>
             </w:r>
           </w:p>
         </w:tc>
@@ -5288,7 +5694,19 @@
         <w:rPr>
           <w:noProof/>
         </w:rPr>
-        <w:t xml:space="preserve"> that included clay as a covariate. </w:t>
+        <w:t xml:space="preserve"> that included </w:t>
+      </w:r>
+      <w:r>
+        <w:rPr>
+          <w:noProof/>
+        </w:rPr>
+        <w:t>sand</w:t>
+      </w:r>
+      <w:r>
+        <w:rPr>
+          <w:noProof/>
+        </w:rPr>
+        <w:t xml:space="preserve"> as a covariate. </w:t>
       </w:r>
       <w:r>
         <w:rPr>
@@ -5312,7 +5730,31 @@
         <w:rPr>
           <w:noProof/>
         </w:rPr>
-        <w:t xml:space="preserve"> (no clay adjustment) or 1.4 (clay adjustment)</w:t>
+        <w:t xml:space="preserve"> (no </w:t>
+      </w:r>
+      <w:r>
+        <w:rPr>
+          <w:noProof/>
+        </w:rPr>
+        <w:t>sand</w:t>
+      </w:r>
+      <w:r>
+        <w:rPr>
+          <w:noProof/>
+        </w:rPr>
+        <w:t xml:space="preserve"> adjustment) or 1.4 (</w:t>
+      </w:r>
+      <w:r>
+        <w:rPr>
+          <w:noProof/>
+        </w:rPr>
+        <w:t>sand</w:t>
+      </w:r>
+      <w:r>
+        <w:rPr>
+          <w:noProof/>
+        </w:rPr>
+        <w:t xml:space="preserve"> adjustment)</w:t>
       </w:r>
       <w:r>
         <w:rPr>
@@ -5348,7 +5790,19 @@
         <w:rPr>
           <w:noProof/>
         </w:rPr>
-        <w:t>, regardless of clay adjustments</w:t>
+        <w:t xml:space="preserve">, regardless of </w:t>
+      </w:r>
+      <w:r>
+        <w:rPr>
+          <w:noProof/>
+        </w:rPr>
+        <w:t>sand</w:t>
+      </w:r>
+      <w:r>
+        <w:rPr>
+          <w:noProof/>
+        </w:rPr>
+        <w:t xml:space="preserve"> adjustments</w:t>
       </w:r>
       <w:r>
         <w:rPr>
@@ -5392,20 +5846,32 @@
         <w:rPr>
           <w:noProof/>
         </w:rPr>
-        <w:t>Bulk densities varied from 1.2 g cm-3 to 1.7 g cm-3</w:t>
-      </w:r>
-      <w:r>
-        <w:rPr>
-          <w:noProof/>
-        </w:rPr>
-        <w:t>. The bulk densitiy of the cover cropped plots at the East-</w:t>
+        <w:t xml:space="preserve">Bulk </w:t>
       </w:r>
       <w:r>
         <w:rPr>
           <w:noProof/>
         </w:rPr>
         <w:lastRenderedPageBreak/>
-        <w:t>grain experiment were significantly lower than the no-cover plots by 0.1 g cm-3 (SE=0.04</w:t>
+        <w:t>densities varied from 1.2 g cm-3 to 1.7 g cm-3</w:t>
+      </w:r>
+      <w:r>
+        <w:rPr>
+          <w:noProof/>
+        </w:rPr>
+        <w:t xml:space="preserve">. The bulk densitiy of the cover cropped plots at the East-grain </w:t>
+      </w:r>
+      <w:r>
+        <w:rPr>
+          <w:noProof/>
+        </w:rPr>
+        <w:t>trial</w:t>
+      </w:r>
+      <w:r>
+        <w:rPr>
+          <w:noProof/>
+        </w:rPr>
+        <w:t xml:space="preserve"> were significantly lower than the no-cover plots by 0.1 g cm-3 (SE=0.04</w:t>
       </w:r>
       <w:r>
         <w:rPr>
@@ -5429,7 +5895,19 @@
         <w:rPr>
           <w:noProof/>
         </w:rPr>
-        <w:t xml:space="preserve">. Cover cropping did not significantly affect bulk densities at any other experiment (supplemental material). </w:t>
+        <w:t xml:space="preserve">. Cover cropping did not significantly affect bulk densities at any other </w:t>
+      </w:r>
+      <w:r>
+        <w:rPr>
+          <w:noProof/>
+        </w:rPr>
+        <w:t>trial</w:t>
+      </w:r>
+      <w:r>
+        <w:rPr>
+          <w:noProof/>
+        </w:rPr>
+        <w:t xml:space="preserve"> (supplemental material). </w:t>
       </w:r>
     </w:p>
     <w:p>
@@ -5484,7 +5962,31 @@
         <w:rPr>
           <w:noProof/>
         </w:rPr>
-        <w:t>. Consistent with the bulk density results, the East-grain experiment was the only experiment where cover cropping significantly affected the amount of soil water at saturation</w:t>
+        <w:t xml:space="preserve">. Consistent with the bulk density results, the East-grain </w:t>
+      </w:r>
+      <w:r>
+        <w:rPr>
+          <w:noProof/>
+        </w:rPr>
+        <w:t>trial</w:t>
+      </w:r>
+      <w:r>
+        <w:rPr>
+          <w:noProof/>
+        </w:rPr>
+        <w:t xml:space="preserve"> was the only </w:t>
+      </w:r>
+      <w:r>
+        <w:rPr>
+          <w:noProof/>
+        </w:rPr>
+        <w:t>trial</w:t>
+      </w:r>
+      <w:r>
+        <w:rPr>
+          <w:noProof/>
+        </w:rPr>
+        <w:t xml:space="preserve"> where cover cropping significantly affected the amount of soil water at saturation</w:t>
       </w:r>
       <w:r>
         <w:rPr>
@@ -5524,7 +6026,43 @@
         <w:rPr>
           <w:noProof/>
         </w:rPr>
-        <w:t xml:space="preserve">an estimated 41% to 44% (p= 0.06) after correcting for sand contents. Inclusion of the sand covariate changed the magnitude of the difference at the East-grain, but not the direction. Field capacities were signifiantly higher in the cover cropped plots at both the West-grain (p = 0.06) and Central-silage (p = 0.01) experiments. At the West-grain experiment, the soil water at field capacity was increased from 35 to 37%, and at the Central-silage experiment from 40 to 42%, respectively.  </w:t>
+        <w:t xml:space="preserve">an estimated 41% to 44% (p= 0.06) after correcting for sand contents. Inclusion of the sand covariate changed the magnitude of the difference at the East-grain, but not the direction. Field capacities were signifiantly higher in the cover cropped plots at both the West-grain (p = 0.06) and Central-silage (p = 0.01) </w:t>
+      </w:r>
+      <w:r>
+        <w:rPr>
+          <w:noProof/>
+        </w:rPr>
+        <w:t>trial</w:t>
+      </w:r>
+      <w:r>
+        <w:rPr>
+          <w:noProof/>
+        </w:rPr>
+        <w:t xml:space="preserve">s. At the West-grain </w:t>
+      </w:r>
+      <w:r>
+        <w:rPr>
+          <w:noProof/>
+        </w:rPr>
+        <w:t>trial</w:t>
+      </w:r>
+      <w:r>
+        <w:rPr>
+          <w:noProof/>
+        </w:rPr>
+        <w:t xml:space="preserve">, the soil water at field capacity was increased from 35 to 37%, and at the Central-silage </w:t>
+      </w:r>
+      <w:r>
+        <w:rPr>
+          <w:noProof/>
+        </w:rPr>
+        <w:t>trial</w:t>
+      </w:r>
+      <w:r>
+        <w:rPr>
+          <w:noProof/>
+        </w:rPr>
+        <w:t xml:space="preserve"> from 40 to 42%, respectively.  </w:t>
       </w:r>
     </w:p>
     <w:tbl>
@@ -5637,7 +6175,19 @@
               <w:rPr>
                 <w:noProof/>
               </w:rPr>
-              <w:t>10+ years of winter rye cover cropping (green) or winter fallow (brown) in a maize-soybean rotation at four experiments. Points are estimated means, line ranges</w:t>
+              <w:t xml:space="preserve">10+ years of winter rye cover cropping (green) or winter fallow (brown) in a maize-soybean rotation at four </w:t>
+            </w:r>
+            <w:r>
+              <w:rPr>
+                <w:noProof/>
+              </w:rPr>
+              <w:t>trial</w:t>
+            </w:r>
+            <w:r>
+              <w:rPr>
+                <w:noProof/>
+              </w:rPr>
+              <w:t>s. Points are estimated means, line ranges</w:t>
             </w:r>
             <w:r>
               <w:rPr>
@@ -5722,7 +6272,13 @@
         </w:rPr>
       </w:pPr>
       <w:r>
-        <w:t>The Gardener equation fit converged for all experimental units (</w:t>
+        <w:t xml:space="preserve">The Gardener equation </w:t>
+      </w:r>
+      <w:r>
+        <w:t xml:space="preserve">fit </w:t>
+      </w:r>
+      <w:r>
+        <w:t>converged for all experimental units (</w:t>
       </w:r>
       <w:r>
         <w:rPr>
@@ -5773,13 +6329,7 @@
         <w:t xml:space="preserve"> ranging from 0.45 to 1.49</w:t>
       </w:r>
       <w:r>
-        <w:t xml:space="preserve"> (s</w:t>
-      </w:r>
-      <w:r>
-        <w:t>upplemental material</w:t>
-      </w:r>
-      <w:r>
-        <w:t>)</w:t>
+        <w:t xml:space="preserve"> (supplemental material)</w:t>
       </w:r>
       <w:r>
         <w:t xml:space="preserve">. </w:t>
@@ -5936,17 +6486,16 @@
     </w:p>
     <w:p>
       <w:pPr>
-        <w:pStyle w:val="Heading1"/>
-        <w:spacing w:line="276" w:lineRule="auto"/>
-        <w:rPr>
-          <w:noProof/>
-        </w:rPr>
-      </w:pPr>
-      <w:r>
-        <w:rPr>
-          <w:noProof/>
-        </w:rPr>
-        <w:t>Discussion</w:t>
+        <w:pStyle w:val="Heading3"/>
+        <w:rPr>
+          <w:noProof/>
+        </w:rPr>
+      </w:pPr>
+      <w:r>
+        <w:rPr>
+          <w:noProof/>
+        </w:rPr>
+        <w:t>Causal model</w:t>
       </w:r>
     </w:p>
     <w:p>
@@ -5958,20 +6507,10 @@
           <w:b/>
           <w:bCs/>
         </w:rPr>
-        <w:t xml:space="preserve">Fig. </w:t>
-      </w:r>
-      <w:r>
-        <w:rPr>
-          <w:b/>
-          <w:bCs/>
-        </w:rPr>
-        <w:t>5</w:t>
-      </w:r>
-      <w:r>
-        <w:t>)</w:t>
-      </w:r>
-      <w:r>
-        <w:t xml:space="preserve">. </w:t>
+        <w:t>Fig. 5</w:t>
+      </w:r>
+      <w:r>
+        <w:t xml:space="preserve">). </w:t>
       </w:r>
     </w:p>
     <w:tbl>
@@ -5989,16 +6528,23 @@
             <w:tcW w:w="9350" w:type="dxa"/>
           </w:tcPr>
           <w:p>
-            <w:r>
-              <w:rPr>
-                <w:noProof/>
+            <w:pPr>
+              <w:jc w:val="center"/>
+              <w:rPr>
+                <w:u w:val="single"/>
+              </w:rPr>
+            </w:pPr>
+            <w:r>
+              <w:rPr>
+                <w:noProof/>
+                <w:u w:val="single"/>
               </w:rPr>
               <w:lastRenderedPageBreak/>
               <w:drawing>
-                <wp:inline distT="0" distB="0" distL="0" distR="0" wp14:anchorId="2B8F32DE" wp14:editId="2F9F48B7">
-                  <wp:extent cx="4267570" cy="5700254"/>
+                <wp:inline distT="0" distB="0" distL="0" distR="0" wp14:anchorId="43EF11FA" wp14:editId="0FC15EB7">
+                  <wp:extent cx="4273550" cy="5871210"/>
                   <wp:effectExtent l="0" t="0" r="0" b="0"/>
-                  <wp:docPr id="7" name="Picture 7" descr="Timeline&#10;&#10;Description automatically generated"/>
+                  <wp:docPr id="115" name="Picture 115"/>
                   <wp:cNvGraphicFramePr>
                     <a:graphicFrameLocks xmlns:a="http://schemas.openxmlformats.org/drawingml/2006/main" noChangeAspect="1"/>
                   </wp:cNvGraphicFramePr>
@@ -6006,8 +6552,10 @@
                     <a:graphicData uri="http://schemas.openxmlformats.org/drawingml/2006/picture">
                       <pic:pic xmlns:pic="http://schemas.openxmlformats.org/drawingml/2006/picture">
                         <pic:nvPicPr>
-                          <pic:cNvPr id="7" name="Picture 7" descr="Timeline&#10;&#10;Description automatically generated"/>
-                          <pic:cNvPicPr/>
+                          <pic:cNvPr id="0" name="Picture 9"/>
+                          <pic:cNvPicPr>
+                            <a:picLocks noChangeAspect="1" noChangeArrowheads="1"/>
+                          </pic:cNvPicPr>
                         </pic:nvPicPr>
                         <pic:blipFill>
                           <a:blip r:embed="rId9">
@@ -6017,18 +6565,20 @@
                               </a:ext>
                             </a:extLst>
                           </a:blip>
+                          <a:srcRect/>
                           <a:stretch>
                             <a:fillRect/>
                           </a:stretch>
                         </pic:blipFill>
-                        <pic:spPr>
+                        <pic:spPr bwMode="auto">
                           <a:xfrm>
                             <a:off x="0" y="0"/>
-                            <a:ext cx="4267570" cy="5700254"/>
+                            <a:ext cx="4273550" cy="5871210"/>
                           </a:xfrm>
                           <a:prstGeom prst="rect">
                             <a:avLst/>
                           </a:prstGeom>
+                          <a:noFill/>
                         </pic:spPr>
                       </pic:pic>
                     </a:graphicData>
@@ -6046,7 +6596,23 @@
           </w:tcPr>
           <w:p>
             <w:r>
-              <w:t xml:space="preserve">Figure 2. Pathways by which cover crops may affect the amount of water stored at field capacity and at saturation in no-till systems. </w:t>
+              <w:rPr>
+                <w:b/>
+                <w:bCs/>
+              </w:rPr>
+              <w:t>Figure 5</w:t>
+            </w:r>
+            <w:r>
+              <w:t xml:space="preserve">. Pathways by which cover crops may affect the pore size distributions, the amount of water stored at field capacity, and the amount of water at saturation in no-till systems. </w:t>
+            </w:r>
+            <w:r>
+              <w:t>Red arrows indicate a</w:t>
+            </w:r>
+            <w:r>
+              <w:t xml:space="preserve">n inverse relationship, while black arrows indicate positive relationships. </w:t>
+            </w:r>
+            <w:r>
+              <w:t xml:space="preserve">Gray boxes indicate variables that were measured in this experiment. </w:t>
             </w:r>
           </w:p>
         </w:tc>
@@ -6054,156 +6620,916 @@
     </w:tbl>
     <w:p/>
     <w:p>
-      <w:r>
-        <w:t>T</w:t>
-      </w:r>
-      <w:r>
-        <w:t xml:space="preserve">he relative </w:t>
-      </w:r>
-      <w:r>
-        <w:t xml:space="preserve">contribution </w:t>
-      </w:r>
-      <w:r>
-        <w:t xml:space="preserve">of </w:t>
-      </w:r>
-      <w:r>
-        <w:t xml:space="preserve">path will likely </w:t>
-      </w:r>
-      <w:r>
-        <w:t xml:space="preserve">depend on </w:t>
-      </w:r>
-      <w:r>
-        <w:t xml:space="preserve">the </w:t>
-      </w:r>
-      <w:r>
-        <w:t xml:space="preserve">context. </w:t>
-      </w:r>
-      <w:r>
-        <w:t>For example, s</w:t>
-      </w:r>
-      <w:r>
-        <w:t xml:space="preserve">oil erosion removes </w:t>
-      </w:r>
-      <w:proofErr w:type="gramStart"/>
-      <w:r>
-        <w:t>top soil</w:t>
-      </w:r>
-      <w:proofErr w:type="gramEnd"/>
-      <w:r>
-        <w:t>, leaving layers with less organic matter and soil structure (CITE). In some instances, cover crops may be simply preventing soil degradation via erosion, rather than directly contributing to enhancing the soil’s capacity to hold water</w:t>
-      </w:r>
-      <w:r>
-        <w:t xml:space="preserve">. </w:t>
+      <w:pPr>
+        <w:spacing w:line="276" w:lineRule="auto"/>
+        <w:rPr>
+          <w:noProof/>
+        </w:rPr>
+      </w:pPr>
+      <w:r>
+        <w:rPr>
+          <w:noProof/>
+        </w:rPr>
+        <w:t xml:space="preserve">The causal model </w:t>
+      </w:r>
+      <w:r>
+        <w:rPr>
+          <w:noProof/>
+        </w:rPr>
+        <w:t xml:space="preserve">was built using literature (Table X). </w:t>
       </w:r>
     </w:p>
     <w:p>
-      <w:r>
-        <w:t>The direct role of soil organic matter in water retention is unclear (that one, King et al. 2020), but soil organic matter is required for soil aggregation (CITE), which builds soil structure (CITE)</w:t>
-      </w:r>
-      <w:r>
-        <w:t>, which can indirectly contribute to increasing soil water-holding capacities</w:t>
-      </w:r>
-      <w:r>
-        <w:t>.</w:t>
-      </w:r>
+      <w:pPr>
+        <w:spacing w:line="276" w:lineRule="auto"/>
+        <w:rPr>
+          <w:noProof/>
+        </w:rPr>
+      </w:pPr>
+      <w:r>
+        <w:rPr>
+          <w:noProof/>
+        </w:rPr>
+        <w:t xml:space="preserve">Table X. </w:t>
+      </w:r>
+    </w:p>
+    <w:tbl>
+      <w:tblPr>
+        <w:tblStyle w:val="TableGrid"/>
+        <w:tblW w:w="0" w:type="auto"/>
+        <w:tblLook w:val="04A0" w:firstRow="1" w:lastRow="0" w:firstColumn="1" w:lastColumn="0" w:noHBand="0" w:noVBand="1"/>
+      </w:tblPr>
+      <w:tblGrid>
+        <w:gridCol w:w="4675"/>
+        <w:gridCol w:w="4675"/>
+      </w:tblGrid>
+      <w:tr>
+        <w:tc>
+          <w:tcPr>
+            <w:tcW w:w="4675" w:type="dxa"/>
+          </w:tcPr>
+          <w:p>
+            <w:pPr>
+              <w:spacing w:line="276" w:lineRule="auto"/>
+              <w:rPr>
+                <w:noProof/>
+              </w:rPr>
+            </w:pPr>
+            <w:r>
+              <w:rPr>
+                <w:noProof/>
+              </w:rPr>
+              <w:t>Causal arrow</w:t>
+            </w:r>
+          </w:p>
+        </w:tc>
+        <w:tc>
+          <w:tcPr>
+            <w:tcW w:w="4675" w:type="dxa"/>
+          </w:tcPr>
+          <w:p>
+            <w:pPr>
+              <w:spacing w:line="276" w:lineRule="auto"/>
+              <w:rPr>
+                <w:noProof/>
+              </w:rPr>
+            </w:pPr>
+            <w:r>
+              <w:rPr>
+                <w:noProof/>
+              </w:rPr>
+              <w:t>Citation(s)</w:t>
+            </w:r>
+          </w:p>
+        </w:tc>
+      </w:tr>
+      <w:tr>
+        <w:tc>
+          <w:tcPr>
+            <w:tcW w:w="4675" w:type="dxa"/>
+          </w:tcPr>
+          <w:p>
+            <w:pPr>
+              <w:spacing w:line="276" w:lineRule="auto"/>
+              <w:rPr>
+                <w:noProof/>
+              </w:rPr>
+            </w:pPr>
+            <w:r>
+              <w:rPr>
+                <w:noProof/>
+              </w:rPr>
+              <w:t xml:space="preserve">Cover crops </w:t>
+            </w:r>
+            <w:r>
+              <w:rPr>
+                <w:noProof/>
+              </w:rPr>
+              <w:t>increase</w:t>
+            </w:r>
+            <w:r>
+              <w:rPr>
+                <w:noProof/>
+              </w:rPr>
+              <w:t xml:space="preserve"> soil biolog</w:t>
+            </w:r>
+            <w:r>
+              <w:rPr>
+                <w:noProof/>
+              </w:rPr>
+              <w:t>ical activity</w:t>
+            </w:r>
+          </w:p>
+        </w:tc>
+        <w:tc>
+          <w:tcPr>
+            <w:tcW w:w="4675" w:type="dxa"/>
+          </w:tcPr>
+          <w:p>
+            <w:pPr>
+              <w:spacing w:line="276" w:lineRule="auto"/>
+              <w:rPr>
+                <w:noProof/>
+              </w:rPr>
+            </w:pPr>
+          </w:p>
+        </w:tc>
+      </w:tr>
+      <w:tr>
+        <w:tc>
+          <w:tcPr>
+            <w:tcW w:w="4675" w:type="dxa"/>
+          </w:tcPr>
+          <w:p>
+            <w:pPr>
+              <w:spacing w:line="276" w:lineRule="auto"/>
+              <w:rPr>
+                <w:noProof/>
+              </w:rPr>
+            </w:pPr>
+            <w:r>
+              <w:rPr>
+                <w:noProof/>
+              </w:rPr>
+              <w:lastRenderedPageBreak/>
+              <w:t xml:space="preserve">Above-ground </w:t>
+            </w:r>
+            <w:r>
+              <w:rPr>
+                <w:noProof/>
+              </w:rPr>
+              <w:t xml:space="preserve">and below-ground </w:t>
+            </w:r>
+            <w:r>
+              <w:rPr>
+                <w:noProof/>
+              </w:rPr>
+              <w:t xml:space="preserve">biomass </w:t>
+            </w:r>
+            <w:r>
+              <w:rPr>
+                <w:noProof/>
+              </w:rPr>
+              <w:t>reduces</w:t>
+            </w:r>
+            <w:r>
+              <w:rPr>
+                <w:noProof/>
+              </w:rPr>
+              <w:t xml:space="preserve"> soil erosion</w:t>
+            </w:r>
+            <w:r>
+              <w:rPr>
+                <w:noProof/>
+              </w:rPr>
+              <w:t xml:space="preserve"> independently of one another</w:t>
+            </w:r>
+          </w:p>
+        </w:tc>
+        <w:tc>
+          <w:tcPr>
+            <w:tcW w:w="4675" w:type="dxa"/>
+          </w:tcPr>
+          <w:p>
+            <w:pPr>
+              <w:spacing w:line="276" w:lineRule="auto"/>
+              <w:rPr>
+                <w:noProof/>
+              </w:rPr>
+            </w:pPr>
+          </w:p>
+        </w:tc>
+      </w:tr>
+      <w:tr>
+        <w:tc>
+          <w:tcPr>
+            <w:tcW w:w="4675" w:type="dxa"/>
+          </w:tcPr>
+          <w:p>
+            <w:pPr>
+              <w:spacing w:line="276" w:lineRule="auto"/>
+              <w:rPr>
+                <w:noProof/>
+              </w:rPr>
+            </w:pPr>
+            <w:r>
+              <w:rPr>
+                <w:noProof/>
+              </w:rPr>
+              <w:t xml:space="preserve">Soil erosion </w:t>
+            </w:r>
+            <w:r>
+              <w:rPr>
+                <w:noProof/>
+              </w:rPr>
+              <w:t>reduces</w:t>
+            </w:r>
+            <w:r>
+              <w:rPr>
+                <w:noProof/>
+              </w:rPr>
+              <w:t xml:space="preserve"> soil aggregation, soil porosity, soil organic matter, and soil structure</w:t>
+            </w:r>
+          </w:p>
+        </w:tc>
+        <w:tc>
+          <w:tcPr>
+            <w:tcW w:w="4675" w:type="dxa"/>
+          </w:tcPr>
+          <w:p>
+            <w:pPr>
+              <w:spacing w:line="276" w:lineRule="auto"/>
+              <w:rPr>
+                <w:noProof/>
+              </w:rPr>
+            </w:pPr>
+          </w:p>
+        </w:tc>
+      </w:tr>
+      <w:tr>
+        <w:tc>
+          <w:tcPr>
+            <w:tcW w:w="4675" w:type="dxa"/>
+          </w:tcPr>
+          <w:p>
+            <w:pPr>
+              <w:spacing w:line="276" w:lineRule="auto"/>
+              <w:rPr>
+                <w:noProof/>
+              </w:rPr>
+            </w:pPr>
+            <w:r>
+              <w:rPr>
+                <w:noProof/>
+              </w:rPr>
+              <w:t>Above-ground and below-ground biomass contributions to soil organic matter may be independent</w:t>
+            </w:r>
+          </w:p>
+        </w:tc>
+        <w:tc>
+          <w:tcPr>
+            <w:tcW w:w="4675" w:type="dxa"/>
+          </w:tcPr>
+          <w:p>
+            <w:pPr>
+              <w:spacing w:line="276" w:lineRule="auto"/>
+              <w:rPr>
+                <w:noProof/>
+              </w:rPr>
+            </w:pPr>
+          </w:p>
+        </w:tc>
+      </w:tr>
+      <w:tr>
+        <w:tc>
+          <w:tcPr>
+            <w:tcW w:w="4675" w:type="dxa"/>
+          </w:tcPr>
+          <w:p>
+            <w:pPr>
+              <w:spacing w:line="276" w:lineRule="auto"/>
+              <w:rPr>
+                <w:noProof/>
+              </w:rPr>
+            </w:pPr>
+            <w:r>
+              <w:rPr>
+                <w:noProof/>
+              </w:rPr>
+              <w:t xml:space="preserve">Soil organic matter </w:t>
+            </w:r>
+            <w:r>
+              <w:rPr>
+                <w:noProof/>
+              </w:rPr>
+              <w:t>increases</w:t>
+            </w:r>
+            <w:r>
+              <w:rPr>
+                <w:noProof/>
+              </w:rPr>
+              <w:t xml:space="preserve"> soil structure</w:t>
+            </w:r>
+            <w:r>
+              <w:rPr>
+                <w:noProof/>
+              </w:rPr>
+              <w:t xml:space="preserve">, </w:t>
+            </w:r>
+            <w:r>
+              <w:rPr>
+                <w:noProof/>
+              </w:rPr>
+              <w:t>soil aggregation</w:t>
+            </w:r>
+            <w:r>
+              <w:rPr>
+                <w:noProof/>
+              </w:rPr>
+              <w:t>, and soil porosity</w:t>
+            </w:r>
+          </w:p>
+        </w:tc>
+        <w:tc>
+          <w:tcPr>
+            <w:tcW w:w="4675" w:type="dxa"/>
+          </w:tcPr>
+          <w:p>
+            <w:pPr>
+              <w:spacing w:line="276" w:lineRule="auto"/>
+              <w:rPr>
+                <w:noProof/>
+              </w:rPr>
+            </w:pPr>
+          </w:p>
+        </w:tc>
+      </w:tr>
+      <w:tr>
+        <w:tc>
+          <w:tcPr>
+            <w:tcW w:w="4675" w:type="dxa"/>
+          </w:tcPr>
+          <w:p>
+            <w:pPr>
+              <w:spacing w:line="276" w:lineRule="auto"/>
+              <w:rPr>
+                <w:noProof/>
+              </w:rPr>
+            </w:pPr>
+            <w:r>
+              <w:rPr>
+                <w:noProof/>
+              </w:rPr>
+              <w:t xml:space="preserve">Soil aggregation </w:t>
+            </w:r>
+            <w:r>
+              <w:rPr>
+                <w:noProof/>
+              </w:rPr>
+              <w:t>increases</w:t>
+            </w:r>
+            <w:r>
+              <w:rPr>
+                <w:noProof/>
+              </w:rPr>
+              <w:t xml:space="preserve"> soil strucutre independently of soil organic matter</w:t>
+            </w:r>
+          </w:p>
+        </w:tc>
+        <w:tc>
+          <w:tcPr>
+            <w:tcW w:w="4675" w:type="dxa"/>
+          </w:tcPr>
+          <w:p>
+            <w:pPr>
+              <w:spacing w:line="276" w:lineRule="auto"/>
+              <w:rPr>
+                <w:noProof/>
+              </w:rPr>
+            </w:pPr>
+          </w:p>
+        </w:tc>
+      </w:tr>
+      <w:tr>
+        <w:tc>
+          <w:tcPr>
+            <w:tcW w:w="4675" w:type="dxa"/>
+          </w:tcPr>
+          <w:p>
+            <w:pPr>
+              <w:spacing w:line="276" w:lineRule="auto"/>
+              <w:rPr>
+                <w:noProof/>
+              </w:rPr>
+            </w:pPr>
+            <w:r>
+              <w:rPr>
+                <w:noProof/>
+              </w:rPr>
+              <w:t xml:space="preserve">Below-ground biomass </w:t>
+            </w:r>
+            <w:r>
+              <w:rPr>
+                <w:noProof/>
+              </w:rPr>
+              <w:t>(roots) increase</w:t>
+            </w:r>
+            <w:r>
+              <w:rPr>
+                <w:noProof/>
+              </w:rPr>
+              <w:t xml:space="preserve"> soil porosity and </w:t>
+            </w:r>
+            <w:r>
+              <w:rPr>
+                <w:noProof/>
+              </w:rPr>
+              <w:t xml:space="preserve">stimulate </w:t>
+            </w:r>
+            <w:r>
+              <w:rPr>
+                <w:noProof/>
+              </w:rPr>
+              <w:t>soil biology</w:t>
+            </w:r>
+          </w:p>
+        </w:tc>
+        <w:tc>
+          <w:tcPr>
+            <w:tcW w:w="4675" w:type="dxa"/>
+          </w:tcPr>
+          <w:p>
+            <w:pPr>
+              <w:spacing w:line="276" w:lineRule="auto"/>
+              <w:rPr>
+                <w:noProof/>
+              </w:rPr>
+            </w:pPr>
+          </w:p>
+        </w:tc>
+      </w:tr>
+      <w:tr>
+        <w:tc>
+          <w:tcPr>
+            <w:tcW w:w="4675" w:type="dxa"/>
+          </w:tcPr>
+          <w:p>
+            <w:pPr>
+              <w:spacing w:line="276" w:lineRule="auto"/>
+              <w:rPr>
+                <w:noProof/>
+              </w:rPr>
+            </w:pPr>
+            <w:r>
+              <w:rPr>
+                <w:noProof/>
+              </w:rPr>
+              <w:t xml:space="preserve">Soil biology </w:t>
+            </w:r>
+            <w:r>
+              <w:rPr>
+                <w:noProof/>
+              </w:rPr>
+              <w:t xml:space="preserve">(worms) increase </w:t>
+            </w:r>
+            <w:r>
+              <w:rPr>
+                <w:noProof/>
+              </w:rPr>
+              <w:t>soil porosity</w:t>
+            </w:r>
+          </w:p>
+        </w:tc>
+        <w:tc>
+          <w:tcPr>
+            <w:tcW w:w="4675" w:type="dxa"/>
+          </w:tcPr>
+          <w:p>
+            <w:pPr>
+              <w:spacing w:line="276" w:lineRule="auto"/>
+              <w:rPr>
+                <w:noProof/>
+              </w:rPr>
+            </w:pPr>
+          </w:p>
+        </w:tc>
+      </w:tr>
+      <w:tr>
+        <w:tc>
+          <w:tcPr>
+            <w:tcW w:w="4675" w:type="dxa"/>
+          </w:tcPr>
+          <w:p>
+            <w:pPr>
+              <w:spacing w:line="276" w:lineRule="auto"/>
+              <w:rPr>
+                <w:noProof/>
+              </w:rPr>
+            </w:pPr>
+            <w:r>
+              <w:rPr>
+                <w:noProof/>
+              </w:rPr>
+              <w:t>Soil structure and bulk density affect soil water at field capacity</w:t>
+            </w:r>
+          </w:p>
+        </w:tc>
+        <w:tc>
+          <w:tcPr>
+            <w:tcW w:w="4675" w:type="dxa"/>
+          </w:tcPr>
+          <w:p>
+            <w:pPr>
+              <w:spacing w:line="276" w:lineRule="auto"/>
+              <w:rPr>
+                <w:noProof/>
+              </w:rPr>
+            </w:pPr>
+          </w:p>
+        </w:tc>
+      </w:tr>
+    </w:tbl>
+    <w:p>
+      <w:pPr>
+        <w:spacing w:line="276" w:lineRule="auto"/>
+        <w:rPr>
+          <w:noProof/>
+        </w:rPr>
+      </w:pPr>
     </w:p>
     <w:p>
-      <w:r>
-        <w:lastRenderedPageBreak/>
-        <w:t xml:space="preserve">Cover crop roots can create pores directly (CITE), and roots may contribute disproportionate amounts of carbon to the soil organic matter pool (CITE). Additionally, belowground inputs may promote biological activity that helps foment soil aggregation (CITE) and creation of pores (CITE). </w:t>
+      <w:pPr>
+        <w:spacing w:line="276" w:lineRule="auto"/>
+        <w:rPr>
+          <w:noProof/>
+        </w:rPr>
+      </w:pPr>
+      <w:r>
+        <w:rPr>
+          <w:noProof/>
+        </w:rPr>
+        <w:t xml:space="preserve">Graphical analysis </w:t>
+      </w:r>
+      <w:r>
+        <w:rPr>
+          <w:noProof/>
+        </w:rPr>
+        <w:t>of the causal model</w:t>
+      </w:r>
+      <w:r>
+        <w:rPr>
+          <w:noProof/>
+        </w:rPr>
+        <w:t xml:space="preserve"> showed that with the current dataset, the total effect of cover crops on the measured soil hydrological parameters cannot be estimated. The model</w:t>
+      </w:r>
+      <w:r>
+        <w:rPr>
+          <w:noProof/>
+        </w:rPr>
+        <w:t xml:space="preserve"> </w:t>
+      </w:r>
+      <w:r>
+        <w:rPr>
+          <w:noProof/>
+        </w:rPr>
+        <w:t xml:space="preserve">identified belowground biomass as a necessary measured variable for assessing the </w:t>
+      </w:r>
+      <w:r>
+        <w:rPr>
+          <w:noProof/>
+        </w:rPr>
+        <w:t xml:space="preserve">total effect of </w:t>
+      </w:r>
+      <w:r>
+        <w:rPr>
+          <w:noProof/>
+        </w:rPr>
+        <w:t xml:space="preserve">cover crops on </w:t>
+      </w:r>
+      <w:r>
+        <w:rPr>
+          <w:noProof/>
+        </w:rPr>
+        <w:t xml:space="preserve">soil water at saturation and field capacity. </w:t>
+      </w:r>
+      <w:r>
+        <w:rPr>
+          <w:noProof/>
+        </w:rPr>
+        <w:t xml:space="preserve"> </w:t>
+      </w:r>
+      <w:r>
+        <w:rPr>
+          <w:noProof/>
+        </w:rPr>
+        <w:t xml:space="preserve">  </w:t>
       </w:r>
     </w:p>
     <w:p>
       <w:pPr>
+        <w:pStyle w:val="Heading1"/>
         <w:spacing w:line="276" w:lineRule="auto"/>
       </w:pPr>
       <w:r>
-        <w:t xml:space="preserve">The water retention curve represents the relationship between soil water content and soil water potential. The curve can be used to provide insight into the soil’s structure such as pore-size distributions. Additionally, the soil water status at saturation and field capacity </w:t>
-      </w:r>
-      <w:proofErr w:type="gramStart"/>
-      <w:r>
-        <w:t>provide</w:t>
-      </w:r>
-      <w:proofErr w:type="gramEnd"/>
-      <w:r>
-        <w:t xml:space="preserve"> information about porosity and the amount of water the soil can provide for a crop. These metrics may provide a more direct link between cover crops and cash crop yield stability than other soil health measurements, whose effects may have additional mediators (King et al. 2020, others). </w:t>
+        <w:rPr>
+          <w:noProof/>
+        </w:rPr>
+        <w:t>Discussion</w:t>
       </w:r>
     </w:p>
     <w:p>
-      <w:pPr>
-        <w:spacing w:line="276" w:lineRule="auto"/>
-      </w:pPr>
+      <w:r>
+        <w:t xml:space="preserve"> In addition to being the only site where cover cropping affected the soil organic matter, the East-grain </w:t>
+      </w:r>
+      <w:r>
+        <w:t>tria</w:t>
+      </w:r>
+      <w:r>
+        <w:t>l</w:t>
+      </w:r>
+      <w:r>
+        <w:t xml:space="preserve"> was the only </w:t>
+      </w:r>
+      <w:r>
+        <w:t>one</w:t>
+      </w:r>
+      <w:r>
+        <w:t xml:space="preserve"> to exhibit a change in bulk density with cover cropping. Furthermore, this difference in bulk density translated to an increased capacity to hold water at saturation. An increase in volumetric water contents at saturation from 41 to 44% translates to XX</w:t>
+      </w:r>
+      <w:r>
+        <w:t xml:space="preserve"> L of water</w:t>
+      </w:r>
+      <w:r>
+        <w:t xml:space="preserve"> per hectare. </w:t>
+      </w:r>
+      <w:r>
+        <w:t xml:space="preserve">While </w:t>
+      </w:r>
+      <w:r>
+        <w:t xml:space="preserve">soil water at saturation is </w:t>
+      </w:r>
+      <w:r>
+        <w:t xml:space="preserve">not meaningful </w:t>
+      </w:r>
+      <w:r>
+        <w:t xml:space="preserve">for crop production, </w:t>
+      </w:r>
+      <w:r>
+        <w:t xml:space="preserve">this increased ability of the soil to hold water at saturation could have implication for potential flood mitigation if translated to a landscape-scale. To our knowledge, this has not been investigated, and is an area that merits further research. </w:t>
+      </w:r>
     </w:p>
     <w:p>
-      <w:pPr>
-        <w:spacing w:line="276" w:lineRule="auto"/>
-      </w:pPr>
+      <w:r>
+        <w:t xml:space="preserve">At the field-level, soil water at field capacity has more relevance for crop production, as it represents the amount of water available for plant </w:t>
+      </w:r>
+      <w:r>
+        <w:t>uptake when the soil is sufficiently aerated to allow for plant growth</w:t>
+      </w:r>
+      <w:r>
+        <w:t xml:space="preserve">. At the East </w:t>
+      </w:r>
+      <w:r>
+        <w:t>trial</w:t>
+      </w:r>
+      <w:r>
+        <w:t>, t</w:t>
+      </w:r>
+      <w:r>
+        <w:t>he differences in bulk density and organic matter did not translate to increased soil water held at field capacity (</w:t>
+      </w:r>
+      <w:r>
+        <w:rPr>
+          <w:b/>
+          <w:bCs/>
+        </w:rPr>
+        <w:t>Fig</w:t>
+      </w:r>
+      <w:r>
+        <w:rPr>
+          <w:b/>
+          <w:bCs/>
+        </w:rPr>
+        <w:t>.</w:t>
+      </w:r>
+      <w:r>
+        <w:rPr>
+          <w:b/>
+          <w:bCs/>
+        </w:rPr>
+        <w:t xml:space="preserve"> </w:t>
+      </w:r>
+      <w:r>
+        <w:rPr>
+          <w:b/>
+          <w:bCs/>
+        </w:rPr>
+        <w:t>3</w:t>
+      </w:r>
+      <w:r>
+        <w:t xml:space="preserve">). However, the West and Central-silage </w:t>
+      </w:r>
+      <w:r>
+        <w:t>trial</w:t>
+      </w:r>
+      <w:r>
+        <w:t>s</w:t>
+      </w:r>
+      <w:r>
+        <w:t xml:space="preserve"> both exhibited 2</w:t>
+      </w:r>
+      <w:r>
+        <w:t xml:space="preserve"> vol</w:t>
+      </w:r>
+      <w:r>
+        <w:t xml:space="preserve">% increases in soil water held at field capacity with the use of cover crops. Organic matter contents were not significantly different at these </w:t>
+      </w:r>
+      <w:r>
+        <w:t>trial</w:t>
+      </w:r>
+      <w:r>
+        <w:t>s, nor were bulk densities, indicating soil structures may be contributing to this difference</w:t>
+      </w:r>
+      <w:r>
+        <w:t xml:space="preserve"> (</w:t>
+      </w:r>
+      <w:r>
+        <w:rPr>
+          <w:b/>
+          <w:bCs/>
+        </w:rPr>
+        <w:t>Fig</w:t>
+      </w:r>
+      <w:r>
+        <w:rPr>
+          <w:b/>
+          <w:bCs/>
+        </w:rPr>
+        <w:t>.</w:t>
+      </w:r>
+      <w:r>
+        <w:rPr>
+          <w:b/>
+          <w:bCs/>
+        </w:rPr>
+        <w:t xml:space="preserve"> 5</w:t>
+      </w:r>
+      <w:r>
+        <w:t>)</w:t>
+      </w:r>
+      <w:r>
+        <w:t xml:space="preserve">. The pore-size distributions and air-entry potentials were not different at these </w:t>
+      </w:r>
+      <w:r>
+        <w:t>trial</w:t>
+      </w:r>
+      <w:r>
+        <w:t>s</w:t>
+      </w:r>
+      <w:r>
+        <w:t xml:space="preserve"> (</w:t>
+      </w:r>
+      <w:r>
+        <w:rPr>
+          <w:b/>
+          <w:bCs/>
+        </w:rPr>
+        <w:t>Fig. 4</w:t>
+      </w:r>
+      <w:r>
+        <w:t>)</w:t>
+      </w:r>
+      <w:r>
+        <w:t xml:space="preserve">, but </w:t>
+      </w:r>
+      <w:proofErr w:type="gramStart"/>
+      <w:r>
+        <w:t>both of these</w:t>
+      </w:r>
+      <w:proofErr w:type="gramEnd"/>
+      <w:r>
+        <w:t xml:space="preserve"> parameters were very sensitive and were not estimated with high certainty. </w:t>
+      </w:r>
+      <w:proofErr w:type="spellStart"/>
+      <w:r>
+        <w:t>Vilamma</w:t>
+      </w:r>
+      <w:proofErr w:type="spellEnd"/>
+      <w:r>
+        <w:t xml:space="preserve"> and </w:t>
+      </w:r>
+      <w:proofErr w:type="spellStart"/>
+      <w:r>
+        <w:t>collegues</w:t>
+      </w:r>
+      <w:proofErr w:type="spellEnd"/>
+      <w:r>
+        <w:t xml:space="preserve"> (XX) found cover cropping</w:t>
+      </w:r>
+      <w:proofErr w:type="gramStart"/>
+      <w:r>
+        <w:t>….pore</w:t>
+      </w:r>
+      <w:proofErr w:type="gramEnd"/>
+      <w:r>
+        <w:t xml:space="preserve"> size things. </w:t>
+      </w:r>
+      <w:r>
+        <w:lastRenderedPageBreak/>
+        <w:t>More direct measurements of soil pore size distributions may be necessary</w:t>
+      </w:r>
+      <w:r>
+        <w:t xml:space="preserve"> to detect these small changes. </w:t>
+      </w:r>
+      <w:r>
+        <w:t xml:space="preserve">  </w:t>
+      </w:r>
+      <w:r>
+        <w:t xml:space="preserve">    </w:t>
+      </w:r>
+      <w:r>
+        <w:t xml:space="preserve"> </w:t>
+      </w:r>
     </w:p>
     <w:p>
-      <w:pPr>
-        <w:spacing w:line="276" w:lineRule="auto"/>
-      </w:pPr>
-      <w:r>
-        <w:t xml:space="preserve">Several studies have compared the effect of cover crops on soil water relations (see </w:t>
-      </w:r>
-      <w:proofErr w:type="spellStart"/>
-      <w:r>
-        <w:t>Basche</w:t>
-      </w:r>
-      <w:proofErr w:type="spellEnd"/>
-      <w:r>
-        <w:t xml:space="preserve"> et al. XX, another), and on average have found cover crops improve soil’s storage capacities. However, to our knowledge, there is only one published study that compares soil water retention measurements in maize-based systems with and without winter cover cropping treatments (</w:t>
-      </w:r>
-      <w:proofErr w:type="spellStart"/>
-      <w:r>
-        <w:t>Basche</w:t>
-      </w:r>
-      <w:proofErr w:type="spellEnd"/>
-      <w:r>
-        <w:t xml:space="preserve"> et al. 2016). The authors found that in the 0-15 cm depths, cover cropping significantly increased the volumetric soil water at field capacity by 4 vol%, while having no effect on the soil water at -1500 kPa (plant wilting point). We found cover cropping increased the volumetric soil water at field capacity at two of the four experiments we sampled, each increasing it by 2 vol%. While we defined field capacity differently than the </w:t>
+      <w:r>
+        <w:t>The effect of long-term cover cropping on the three soil hydrological properties measured in this experiment was inconsistent between trials and was unrelated to the cover crop’s aboveground biomass production in the previous year or on a mean basis. The causal model provides a framework for assessing why the effect may vary between the trials, but also demonstrates that below-ground biomass is a necessary measurement</w:t>
+      </w:r>
+      <w:r>
+        <w:t xml:space="preserve"> for dissecting the contributions of different pathways</w:t>
+      </w:r>
+      <w:r>
+        <w:t xml:space="preserve">. While there is limited data available on both above- and below-ground biomass, data collected over the period of five years in Iowa show no relationship between above- and below-ground rye biomass, with root-to-shoot ratios varying from 0.16-1.94 at similar aboveground biomass productions (Martinez-Feria et al. 2016). Therefore, above-ground biomass production cannot be used as a proxy for below-ground production with much confidence. </w:t>
+      </w:r>
+    </w:p>
+    <w:p/>
+    <w:p>
+      <w:r>
+        <w:t xml:space="preserve">Soil erosion removes </w:t>
       </w:r>
       <w:proofErr w:type="gramStart"/>
       <w:r>
-        <w:t>aforementioned study</w:t>
+        <w:t>top soil</w:t>
       </w:r>
       <w:proofErr w:type="gramEnd"/>
       <w:r>
-        <w:t>, XX</w:t>
+        <w:t xml:space="preserve">, leaving soil layers that are generally higher bulk densities and have less organic matter and soil structure (CITE). In fields with high erosion potentials, the strongest effect may be through cover crops’ prevention of soil degradation via erosion, rather than directly contributing to enhancing the soil’s capacity to hold water. In those contexts, the characteristics of the underlying soil layers will determine how cover crops affect (or rather maintain) soil hydrological characteristics. In the current experiment, all fields were relatively flat and were managed with no-till. Therefore, in this dataset, the path connecting cover crops to soil water status through soil erosion is likely not strong. </w:t>
       </w:r>
     </w:p>
     <w:p>
-      <w:pPr>
-        <w:spacing w:line="276" w:lineRule="auto"/>
-      </w:pPr>
+      <w:r>
+        <w:t xml:space="preserve">In the East trial, cover crops decreased the soil’s bulk density, increased soil organic matter, but only affected the soil water at saturation (no effect on soil water at field capacity). This indicates the arrow linking soil organic matter and soil structure is very weak in that system. There is a potential link between soil organic matter and bulk density (Saxton and Rawls 2006, King et al. 202x), but evidence from controlled experiments is lacking. Either roots or worms could have contributed to decreased bulk densities in the cover crop plots. The East site has milder weather relative to the other sites, so more worm activity in response to cover cropping at this trial is a plausible </w:t>
+      </w:r>
+      <w:proofErr w:type="gramStart"/>
+      <w:r>
+        <w:t>explanation, but</w:t>
+      </w:r>
+      <w:proofErr w:type="gramEnd"/>
+      <w:r>
+        <w:t xml:space="preserve"> is purely conjecture.  </w:t>
+      </w:r>
     </w:p>
     <w:p>
+      <w:r>
+        <w:t xml:space="preserve">Neither the West nor Central-Silage trials exhibited changes in soil organic matter with cover cropping, but both had increased soil water contents at field capacity and no changes in bulk densities. These two trials produced the highest and lowest average cover crop biomass, again suggesting a weak link between above-ground carbon inputs, soil organic matter, and soil water field capacity. </w:t>
+      </w:r>
+    </w:p>
+    <w:p>
       <w:pPr>
         <w:spacing w:line="276" w:lineRule="auto"/>
       </w:pPr>
     </w:p>
-    <w:p/>
-    <w:p/>
     <w:p>
-      <w:r>
-        <w:t xml:space="preserve">The effect of cover cropping on organic matter in </w:t>
-      </w:r>
-      <w:r>
-        <w:t xml:space="preserve">Midwestern </w:t>
-      </w:r>
-      <w:r>
-        <w:t>maize-based systems is inconsistent</w:t>
-      </w:r>
-      <w:r>
-        <w:t xml:space="preserve">, </w:t>
-      </w:r>
-      <w:r>
-        <w:t>ranging from 13% relative decreases to 35% relative increases</w:t>
-      </w:r>
-      <w:r>
-        <w:t xml:space="preserve"> </w:t>
-      </w:r>
-      <w:r>
-        <w:t>(</w:t>
+      <w:pPr>
+        <w:spacing w:line="276" w:lineRule="auto"/>
+      </w:pPr>
+    </w:p>
+    <w:p>
+      <w:pPr>
+        <w:pStyle w:val="Heading1"/>
+        <w:spacing w:line="276" w:lineRule="auto"/>
+        <w:rPr>
+          <w:noProof/>
+        </w:rPr>
+      </w:pPr>
+    </w:p>
+    <w:p>
+      <w:pPr>
+        <w:spacing w:line="276" w:lineRule="auto"/>
+      </w:pPr>
+      <w:r>
+        <w:t xml:space="preserve">While there are few studies with which to compare our results, other authors have found cover cropping significantly increased the volumetric soil water at field capacity in the 0-15 cm depth range by 4 vol%, while having no effect on the soil water at -1500 kPa (plant wilting point; </w:t>
+      </w:r>
+      <w:proofErr w:type="spellStart"/>
+      <w:r>
+        <w:t>Basche</w:t>
+      </w:r>
+      <w:proofErr w:type="spellEnd"/>
+      <w:r>
+        <w:t xml:space="preserve"> et al. 2016). We found </w:t>
+      </w:r>
+      <w:r>
+        <w:lastRenderedPageBreak/>
+        <w:t>cover cropping increased the volumetric soil water at field capacity at two of the four trials we sampled, each by 2 vol% at 10-18 cm depths. Differences in defining field capacity matric potentials, as well as large site-to-site variability as demonstrated by the current study would contribute to the differences. Likewise, the effect of cover cropping on organic matter in Midwestern maize-based systems is inconsistent, ranging from 13% relative decreases to 35% relative increases (</w:t>
       </w:r>
       <w:hyperlink r:id="rId10" w:history="1">
         <w:r>
@@ -6220,40 +7546,7 @@
         <w:t xml:space="preserve"> and Wood 2020</w:t>
       </w:r>
       <w:r>
-        <w:t xml:space="preserve">). </w:t>
-      </w:r>
-      <w:r>
-        <w:t xml:space="preserve">Our observations fall within that range. </w:t>
-      </w:r>
-      <w:r>
-        <w:t>Our early spring sampling</w:t>
-      </w:r>
-      <w:r>
-        <w:t xml:space="preserve"> may have </w:t>
-      </w:r>
-      <w:r>
-        <w:t xml:space="preserve">amplified differences in organic matter, due to the recently terminated cover crop roots being less than a month old. </w:t>
-      </w:r>
-      <w:r>
-        <w:t xml:space="preserve">The </w:t>
-      </w:r>
-      <w:r>
-        <w:t xml:space="preserve">20% </w:t>
-      </w:r>
-      <w:r>
-        <w:t xml:space="preserve">relative </w:t>
-      </w:r>
-      <w:r>
-        <w:t>increase at a 10-17cm depth</w:t>
-      </w:r>
-      <w:r>
-        <w:t xml:space="preserve"> observed at the East-grain experiment</w:t>
-      </w:r>
-      <w:r>
-        <w:t xml:space="preserve"> is within the range observed in other studies looking at 0-30 cm depths. </w:t>
-      </w:r>
-      <w:r>
-        <w:t>Organic matter was not the focus of this study, and we did not distinguish between particulate and mineral-associated organic matter, a distinction that is likely important when understanding cover crop’s contribution to soil organic matter (</w:t>
+        <w:t>). Our early spring sampling may have amplified differences in organic matter, due to the recently terminated cover crop roots being less than a month old, but the 20% relative increase at a 10-17cm depth we observed at the East-grain trial is within the range observed in other studies looking at 0-30 cm depths. Organic matter was not the focus of this study, and we did not distinguish between particulate and mineral-associated organic matter, that distinction that is likely important when understanding cover crop’s contribution to soil organic matter (</w:t>
       </w:r>
       <w:proofErr w:type="spellStart"/>
       <w:r>
@@ -6261,192 +7554,34 @@
       </w:r>
       <w:proofErr w:type="spellEnd"/>
       <w:r>
-        <w:t xml:space="preserve"> et al. 2019</w:t>
-      </w:r>
-      <w:r>
-        <w:t>, CITE</w:t>
-      </w:r>
-      <w:r>
-        <w:t xml:space="preserve">). </w:t>
-      </w:r>
-      <w:r>
-        <w:t>Although the East-grain site was the only experiment to exhibit a significant increase, t</w:t>
-      </w:r>
-      <w:r>
-        <w:t xml:space="preserve">he </w:t>
-      </w:r>
-      <w:r>
-        <w:t xml:space="preserve">experiment’s </w:t>
-      </w:r>
-      <w:r>
-        <w:t>5- and 10-year average cover crop biomass production was moderate compared to the other experiments</w:t>
-      </w:r>
-      <w:r>
-        <w:t xml:space="preserve"> (Table 1)</w:t>
-      </w:r>
-      <w:r>
-        <w:t>, and the previous year’s cover crop biomass production was very low (0.3 Mg/</w:t>
-      </w:r>
-      <w:proofErr w:type="gramStart"/>
-      <w:r>
-        <w:t>ha;</w:t>
-      </w:r>
-      <w:proofErr w:type="gramEnd"/>
-      <w:r>
-        <w:t xml:space="preserve"> Supplemental).</w:t>
-      </w:r>
-      <w:r>
-        <w:t xml:space="preserve"> In addition to having higher organic matter, the cover cropped plots at the East-grain </w:t>
-      </w:r>
-      <w:r>
-        <w:t>had significantly different soil textures. While the experimental site was flat (&lt;X% slopes)</w:t>
-      </w:r>
-      <w:r>
-        <w:t xml:space="preserve">, there may </w:t>
-      </w:r>
-      <w:r>
-        <w:t>have been</w:t>
-      </w:r>
-      <w:r>
-        <w:t xml:space="preserve"> confounding landscape factors </w:t>
-      </w:r>
-      <w:r>
-        <w:t xml:space="preserve">indirectly impacting </w:t>
-      </w:r>
-      <w:r>
-        <w:t xml:space="preserve">organic matter </w:t>
-      </w:r>
-      <w:r>
-        <w:t>accrual</w:t>
-      </w:r>
-      <w:r>
-        <w:t xml:space="preserve"> (</w:t>
-      </w:r>
-      <w:proofErr w:type="spellStart"/>
-      <w:r>
-        <w:t>Kaspar</w:t>
-      </w:r>
-      <w:proofErr w:type="spellEnd"/>
-      <w:r>
-        <w:t xml:space="preserve"> et al. </w:t>
-      </w:r>
-      <w:r>
-        <w:lastRenderedPageBreak/>
-        <w:t>2006)</w:t>
-      </w:r>
-      <w:r>
-        <w:t xml:space="preserve">, although effects to the 10 cm depth are less likely. In addition to being the only site where cover cropping affected the soil organic matter, the East-grain experimental site was the only site to exhibit a change in bulk density with cover cropping. Furthermore, this difference in bulk density translated to an increased capacity to hold water at saturation. An increase in volumetric water contents at saturation from 41 to 44% translates to XX per hectare. </w:t>
-      </w:r>
-      <w:r>
-        <w:t xml:space="preserve">While likely not meaningful on a field-scale, this increased ability of the soil to hold water at saturation could have implication for potential flood mitigation if translated to a landscape-scale. To our knowledge, this has not been investigated, and is an area that merits further research. </w:t>
-      </w:r>
-    </w:p>
-    <w:p>
-      <w:pPr>
+        <w:t xml:space="preserve"> et al. 2019, CITE). However, in addition to having higher organic matter, the cover cropped plots at East-grain had significantly different soil textures. While the trial site was flat (&lt;X% slopes, </w:t>
+      </w:r>
+      <w:r>
         <w:rPr>
           <w:b/>
           <w:bCs/>
         </w:rPr>
-      </w:pPr>
-      <w:r>
-        <w:rPr>
-          <w:b/>
-          <w:bCs/>
-        </w:rPr>
-        <w:t>Field capacity</w:t>
-      </w:r>
-    </w:p>
-    <w:p>
-      <w:r>
-        <w:t>At the field-level, soil water at field capacity has more relevance for crop production, as it represents the amount of water available for plant transpiration. At the East-grain experiment, t</w:t>
-      </w:r>
-      <w:r>
-        <w:t>he differences in bulk density and organic matter did not translate to increased soil water held at field capacity (</w:t>
-      </w:r>
-      <w:r>
-        <w:rPr>
-          <w:b/>
-          <w:bCs/>
-        </w:rPr>
-        <w:t>Figure X</w:t>
-      </w:r>
-      <w:r>
-        <w:t>). However, the West-grain and Central-silage experiments</w:t>
-      </w:r>
-      <w:r>
-        <w:t xml:space="preserve"> both exhibited 2% increases in volumetric soil water held at field capacity with the use of cover crops. Organic matter contents were not significantly different at these experiments, nor were bulk densities, indicating soil structures may be contributing to this difference. The pore-size distributions and air-entry potentials were not different at these experiments, but </w:t>
+        <w:t>Table 1</w:t>
+      </w:r>
+      <w:r>
+        <w:t>), there may have been confounding landscape factors indirectly impacting organic matter accrual (</w:t>
+      </w:r>
+      <w:proofErr w:type="spellStart"/>
+      <w:r>
+        <w:t>Kaspar</w:t>
+      </w:r>
+      <w:proofErr w:type="spellEnd"/>
+      <w:r>
+        <w:t xml:space="preserve"> et al. 2006), although effects to the 10 cm depth are less likely and may have simply </w:t>
       </w:r>
       <w:proofErr w:type="gramStart"/>
       <w:r>
-        <w:t>both of these</w:t>
+        <w:t>been a reflection of</w:t>
       </w:r>
       <w:proofErr w:type="gramEnd"/>
       <w:r>
-        <w:t xml:space="preserve"> parameters were very sensitive and were not estimated with high certainty. </w:t>
-      </w:r>
-      <w:proofErr w:type="spellStart"/>
-      <w:r>
-        <w:t>Vilamma</w:t>
-      </w:r>
-      <w:proofErr w:type="spellEnd"/>
-      <w:r>
-        <w:t xml:space="preserve"> and </w:t>
-      </w:r>
-      <w:proofErr w:type="spellStart"/>
-      <w:r>
-        <w:t>collegues</w:t>
-      </w:r>
-      <w:proofErr w:type="spellEnd"/>
-      <w:r>
-        <w:t xml:space="preserve"> (XX) found cover cropping</w:t>
-      </w:r>
-      <w:proofErr w:type="gramStart"/>
-      <w:r>
-        <w:t>….pore</w:t>
-      </w:r>
-      <w:proofErr w:type="gramEnd"/>
-      <w:r>
-        <w:t xml:space="preserve"> size things. </w:t>
-      </w:r>
-    </w:p>
-    <w:p>
-      <w:r>
-        <w:t xml:space="preserve">More direct measurements of soil pore size distributions may be </w:t>
-      </w:r>
-      <w:proofErr w:type="gramStart"/>
-      <w:r>
-        <w:t>necessary</w:t>
-      </w:r>
-      <w:proofErr w:type="gramEnd"/>
-      <w:r>
-        <w:t xml:space="preserve">  </w:t>
-      </w:r>
-      <w:r>
-        <w:t xml:space="preserve">    </w:t>
-      </w:r>
-      <w:r>
-        <w:t xml:space="preserve"> </w:t>
-      </w:r>
-    </w:p>
-    <w:p/>
-    <w:p>
-      <w:r>
-        <w:t xml:space="preserve">. </w:t>
-      </w:r>
-    </w:p>
-    <w:p/>
-    <w:p>
-      <w:pPr>
-        <w:spacing w:line="276" w:lineRule="auto"/>
-      </w:pPr>
-      <w:r>
-        <w:t xml:space="preserve">Potential vs water content. Capillary binding of water at potentials close to 0. As potentials become more and more negative water is bound in small pores (adhesive and osmotic binding). </w:t>
-      </w:r>
-    </w:p>
-    <w:p>
-      <w:pPr>
-        <w:spacing w:line="276" w:lineRule="auto"/>
-      </w:pPr>
+        <w:t xml:space="preserve"> normal variation.</w:t>
+      </w:r>
     </w:p>
     <w:p>
       <w:pPr>
@@ -6492,7 +7627,6 @@
               <w:rPr>
                 <w:noProof/>
               </w:rPr>
-              <w:lastRenderedPageBreak/>
               <w:drawing>
                 <wp:inline distT="0" distB="0" distL="0" distR="0" wp14:anchorId="39445AD1" wp14:editId="0E5CD12E">
                   <wp:extent cx="5943600" cy="3759200"/>
@@ -7784,7 +8918,6 @@
   <w:style w:type="character" w:default="1" w:styleId="DefaultParagraphFont">
     <w:name w:val="Default Paragraph Font"/>
     <w:uiPriority w:val="1"/>
-    <w:semiHidden/>
     <w:unhideWhenUsed/>
   </w:style>
   <w:style w:type="table" w:default="1" w:styleId="TableNormal">

</xml_diff>